<commit_message>
Support sigs in all NoW letters, other
</commit_message>
<xml_diff>
--- a/services/core-api/app/templates/now/Acknowledgment Letter.docx
+++ b/services/core-api/app/templates/now/Acknowledgment Letter.docx
@@ -13,8 +13,13 @@
         <w:t>{</w:t>
       </w:r>
       <w:proofErr w:type="spellStart"/>
-      <w:r>
-        <w:t>d.letter_dt</w:t>
+      <w:proofErr w:type="gramStart"/>
+      <w:r>
+        <w:t>d.letter</w:t>
+      </w:r>
+      <w:proofErr w:type="gramEnd"/>
+      <w:r>
+        <w:t>_dt</w:t>
       </w:r>
       <w:proofErr w:type="spellEnd"/>
       <w:r>
@@ -71,8 +76,13 @@
         <w:t>{</w:t>
       </w:r>
       <w:proofErr w:type="spellStart"/>
-      <w:r>
-        <w:t>d.proponent_name</w:t>
+      <w:proofErr w:type="gramStart"/>
+      <w:r>
+        <w:t>d.proponent</w:t>
+      </w:r>
+      <w:proofErr w:type="gramEnd"/>
+      <w:r>
+        <w:t>_name</w:t>
       </w:r>
       <w:proofErr w:type="spellEnd"/>
       <w:r>
@@ -90,8 +100,13 @@
         <w:t>{</w:t>
       </w:r>
       <w:proofErr w:type="spellStart"/>
-      <w:r>
-        <w:t>d.proponent_address</w:t>
+      <w:proofErr w:type="gramStart"/>
+      <w:r>
+        <w:t>d.proponent</w:t>
+      </w:r>
+      <w:proofErr w:type="gramEnd"/>
+      <w:r>
+        <w:t>_address</w:t>
       </w:r>
       <w:proofErr w:type="spellEnd"/>
       <w:r>
@@ -125,8 +140,13 @@
         <w:t>Emailed to: {</w:t>
       </w:r>
       <w:proofErr w:type="spellStart"/>
-      <w:r>
-        <w:t>d.emailed_to</w:t>
+      <w:proofErr w:type="gramStart"/>
+      <w:r>
+        <w:t>d.emailed</w:t>
+      </w:r>
+      <w:proofErr w:type="gramEnd"/>
+      <w:r>
+        <w:t>_to</w:t>
       </w:r>
       <w:proofErr w:type="spellEnd"/>
       <w:r>
@@ -151,8 +171,13 @@
         <w:t>{</w:t>
       </w:r>
       <w:proofErr w:type="spellStart"/>
-      <w:r>
-        <w:t>d.proponent_name</w:t>
+      <w:proofErr w:type="gramStart"/>
+      <w:r>
+        <w:t>d.proponent</w:t>
+      </w:r>
+      <w:proofErr w:type="gramEnd"/>
+      <w:r>
+        <w:t>_name</w:t>
       </w:r>
       <w:proofErr w:type="spellEnd"/>
       <w:r>
@@ -222,6 +247,7 @@
         <w:t>{</w:t>
       </w:r>
       <w:proofErr w:type="spellStart"/>
+      <w:proofErr w:type="gramStart"/>
       <w:r>
         <w:rPr>
           <w:b/>
@@ -229,6 +255,7 @@
         <w:t>d.property</w:t>
       </w:r>
       <w:proofErr w:type="spellEnd"/>
+      <w:proofErr w:type="gramEnd"/>
       <w:r>
         <w:rPr>
           <w:b/>
@@ -280,8 +307,13 @@
         <w:t>Your proposed program of {</w:t>
       </w:r>
       <w:proofErr w:type="spellStart"/>
-      <w:r>
-        <w:t>d.exploration_type</w:t>
+      <w:proofErr w:type="gramStart"/>
+      <w:r>
+        <w:t>d.exploration</w:t>
+      </w:r>
+      <w:proofErr w:type="gramEnd"/>
+      <w:r>
+        <w:t>_type</w:t>
       </w:r>
       <w:proofErr w:type="spellEnd"/>
       <w:r>
@@ -316,11 +348,19 @@
         <w:t>{</w:t>
       </w:r>
       <w:proofErr w:type="spellStart"/>
+      <w:proofErr w:type="gramStart"/>
       <w:r>
         <w:rPr>
           <w:b/>
         </w:rPr>
-        <w:t>d.bond_inc_amt</w:t>
+        <w:t>d.bond</w:t>
+      </w:r>
+      <w:proofErr w:type="gramEnd"/>
+      <w:r>
+        <w:rPr>
+          <w:b/>
+        </w:rPr>
+        <w:t>_inc_amt</w:t>
       </w:r>
       <w:r>
         <w:rPr>
@@ -385,6 +425,7 @@
         <w:t>{</w:t>
       </w:r>
       <w:proofErr w:type="spellStart"/>
+      <w:proofErr w:type="gramStart"/>
       <w:r>
         <w:rPr>
           <w:rFonts w:cs="Arial"/>
@@ -392,6 +433,7 @@
         </w:rPr>
         <w:t>d.letter</w:t>
       </w:r>
+      <w:proofErr w:type="gramEnd"/>
       <w:r>
         <w:rPr>
           <w:rFonts w:cs="Arial"/>
@@ -464,44 +506,261 @@
     </w:p>
     <w:p>
       <w:pPr>
-        <w:spacing w:after="0" w:line="240" w:lineRule="auto"/>
-      </w:pPr>
-      <w:r>
+        <w:overflowPunct w:val="0"/>
+        <w:spacing w:after="0" w:line="240" w:lineRule="auto"/>
+        <w:textAlignment w:val="baseline"/>
+        <w:rPr>
+          <w:rFonts w:eastAsia="Times New Roman" w:cs="Calibri"/>
+          <w:lang w:val="en-US"/>
+        </w:rPr>
+      </w:pPr>
+      <w:r>
+        <w:rPr>
+          <w:rFonts w:eastAsia="Times New Roman" w:cs="Calibri"/>
+          <w:lang w:val="en-US"/>
+        </w:rPr>
         <w:t>Sincerely,</w:t>
       </w:r>
     </w:p>
     <w:p>
       <w:pPr>
-        <w:spacing w:after="0" w:line="240" w:lineRule="auto"/>
-      </w:pPr>
-    </w:p>
-    <w:p>
-      <w:pPr>
-        <w:spacing w:after="0" w:line="240" w:lineRule="auto"/>
-      </w:pPr>
-    </w:p>
-    <w:p>
-      <w:pPr>
-        <w:spacing w:after="0" w:line="240" w:lineRule="auto"/>
-      </w:pPr>
-      <w:r>
+        <w:overflowPunct w:val="0"/>
+        <w:spacing w:after="0" w:line="240" w:lineRule="auto"/>
+        <w:textAlignment w:val="baseline"/>
+        <w:rPr>
+          <w:rFonts w:eastAsia="Times New Roman" w:cs="Calibri"/>
+          <w:lang w:val="en-US"/>
+        </w:rPr>
+      </w:pPr>
+    </w:p>
+    <w:p>
+      <w:pPr>
+        <w:overflowPunct w:val="0"/>
+        <w:spacing w:after="0" w:line="240" w:lineRule="auto"/>
+        <w:textAlignment w:val="baseline"/>
+        <w:rPr>
+          <w:rFonts w:eastAsia="Times New Roman" w:cs="Calibri"/>
+          <w:lang w:val="en-US"/>
+        </w:rPr>
+      </w:pPr>
+      <w:r>
+        <w:rPr>
+          <w:rFonts w:eastAsia="Times New Roman" w:cs="Calibri"/>
+          <w:lang w:val="en-US"/>
+        </w:rPr>
         <w:t>{</w:t>
       </w:r>
       <w:proofErr w:type="spellStart"/>
-      <w:r>
-        <w:t>d.inspector</w:t>
+      <w:proofErr w:type="gramStart"/>
+      <w:r>
+        <w:rPr>
+          <w:rFonts w:eastAsia="Times New Roman" w:cs="Calibri"/>
+          <w:lang w:val="en-US"/>
+        </w:rPr>
+        <w:t>d.image</w:t>
+      </w:r>
+      <w:proofErr w:type="gramEnd"/>
+      <w:r>
+        <w:rPr>
+          <w:rFonts w:eastAsia="Times New Roman" w:cs="Calibri"/>
+          <w:lang w:val="en-US"/>
+        </w:rPr>
+        <w:t>.issuing_inspector_signature</w:t>
       </w:r>
       <w:proofErr w:type="spellEnd"/>
       <w:r>
+        <w:rPr>
+          <w:rFonts w:eastAsia="Times New Roman" w:cs="Calibri"/>
+          <w:lang w:val="en-US"/>
+        </w:rPr>
         <w:t>}</w:t>
       </w:r>
     </w:p>
     <w:p>
       <w:pPr>
-        <w:spacing w:after="0" w:line="240" w:lineRule="auto"/>
-      </w:pPr>
-      <w:r>
+        <w:overflowPunct w:val="0"/>
+        <w:spacing w:after="0" w:line="240" w:lineRule="auto"/>
+        <w:textAlignment w:val="baseline"/>
+        <w:rPr>
+          <w:rFonts w:eastAsia="Times New Roman" w:cs="Calibri"/>
+          <w:lang w:val="en-US"/>
+        </w:rPr>
+      </w:pPr>
+    </w:p>
+    <w:p>
+      <w:pPr>
+        <w:overflowPunct w:val="0"/>
+        <w:spacing w:after="0" w:line="240" w:lineRule="auto"/>
+        <w:textAlignment w:val="baseline"/>
+        <w:rPr>
+          <w:rFonts w:eastAsia="Times New Roman" w:cs="Calibri"/>
+          <w:lang w:val="en-US"/>
+        </w:rPr>
+      </w:pPr>
+      <w:r>
+        <w:rPr>
+          <w:rFonts w:eastAsia="Times New Roman" w:cs="Calibri"/>
+          <w:lang w:val="en-US"/>
+        </w:rPr>
+        <w:t>{</w:t>
+      </w:r>
+      <w:proofErr w:type="spellStart"/>
+      <w:proofErr w:type="gramStart"/>
+      <w:r>
+        <w:rPr>
+          <w:rFonts w:eastAsia="Times New Roman" w:cs="Calibri"/>
+          <w:lang w:val="en-US"/>
+        </w:rPr>
+        <w:t>d.issuing</w:t>
+      </w:r>
+      <w:proofErr w:type="gramEnd"/>
+      <w:r>
+        <w:rPr>
+          <w:rFonts w:eastAsia="Times New Roman" w:cs="Calibri"/>
+          <w:lang w:val="en-US"/>
+        </w:rPr>
+        <w:t>_inspector_name</w:t>
+      </w:r>
+      <w:proofErr w:type="spellEnd"/>
+      <w:r>
+        <w:rPr>
+          <w:rFonts w:eastAsia="Times New Roman" w:cs="Calibri"/>
+          <w:lang w:val="en-US"/>
+        </w:rPr>
+        <w:t>}</w:t>
+      </w:r>
+    </w:p>
+    <w:p>
+      <w:pPr>
+        <w:overflowPunct w:val="0"/>
+        <w:spacing w:after="0" w:line="240" w:lineRule="auto"/>
+        <w:textAlignment w:val="baseline"/>
+        <w:rPr>
+          <w:rFonts w:eastAsia="Times New Roman" w:cs="Calibri"/>
+          <w:lang w:val="en-US"/>
+        </w:rPr>
+      </w:pPr>
+      <w:r>
+        <w:rPr>
+          <w:rFonts w:eastAsia="Times New Roman" w:cs="Calibri"/>
+          <w:lang w:val="en-US"/>
+        </w:rPr>
         <w:t>Inspector of Mines</w:t>
+      </w:r>
+    </w:p>
+    <w:p>
+      <w:pPr>
+        <w:overflowPunct w:val="0"/>
+        <w:spacing w:after="0" w:line="240" w:lineRule="auto"/>
+        <w:textAlignment w:val="baseline"/>
+        <w:rPr>
+          <w:rFonts w:eastAsia="Times New Roman" w:cs="Calibri"/>
+          <w:lang w:val="en-US"/>
+        </w:rPr>
+      </w:pPr>
+    </w:p>
+    <w:p>
+      <w:pPr>
+        <w:overflowPunct w:val="0"/>
+        <w:spacing w:after="0" w:line="240" w:lineRule="auto"/>
+        <w:textAlignment w:val="baseline"/>
+        <w:rPr>
+          <w:rFonts w:eastAsia="Times New Roman" w:cs="Calibri"/>
+          <w:lang w:val="en-US"/>
+        </w:rPr>
+      </w:pPr>
+      <w:r>
+        <w:rPr>
+          <w:rFonts w:eastAsia="Times New Roman" w:cs="Calibri"/>
+          <w:b/>
+          <w:bCs/>
+          <w:lang w:val="en-US"/>
+        </w:rPr>
+        <w:t>Email:</w:t>
+      </w:r>
+      <w:r>
+        <w:rPr>
+          <w:rFonts w:eastAsia="Times New Roman" w:cs="Calibri"/>
+          <w:lang w:val="en-US"/>
+        </w:rPr>
+        <w:t xml:space="preserve"> {</w:t>
+      </w:r>
+      <w:proofErr w:type="spellStart"/>
+      <w:proofErr w:type="gramStart"/>
+      <w:r>
+        <w:rPr>
+          <w:rFonts w:eastAsia="Times New Roman" w:cs="Calibri"/>
+          <w:lang w:val="en-US"/>
+        </w:rPr>
+        <w:t>d.issuing</w:t>
+      </w:r>
+      <w:proofErr w:type="gramEnd"/>
+      <w:r>
+        <w:rPr>
+          <w:rFonts w:eastAsia="Times New Roman" w:cs="Calibri"/>
+          <w:lang w:val="en-US"/>
+        </w:rPr>
+        <w:t>_inspector_email:ifEM</w:t>
+      </w:r>
+      <w:proofErr w:type="spellEnd"/>
+      <w:r>
+        <w:rPr>
+          <w:rFonts w:eastAsia="Times New Roman" w:cs="Calibri"/>
+          <w:lang w:val="en-US"/>
+        </w:rPr>
+        <w:t>():show(None)}</w:t>
+      </w:r>
+    </w:p>
+    <w:p>
+      <w:pPr>
+        <w:overflowPunct w:val="0"/>
+        <w:spacing w:after="0" w:line="240" w:lineRule="auto"/>
+        <w:textAlignment w:val="baseline"/>
+        <w:rPr>
+          <w:rFonts w:eastAsia="Times New Roman" w:cs="Calibri"/>
+          <w:lang w:val="en-US"/>
+        </w:rPr>
+      </w:pPr>
+      <w:r>
+        <w:rPr>
+          <w:rFonts w:eastAsia="Times New Roman" w:cs="Calibri"/>
+          <w:b/>
+          <w:bCs/>
+          <w:lang w:val="en-US"/>
+        </w:rPr>
+        <w:t>Phone:</w:t>
+      </w:r>
+      <w:r>
+        <w:rPr>
+          <w:rFonts w:eastAsia="Times New Roman" w:cs="Calibri"/>
+          <w:lang w:val="en-US"/>
+        </w:rPr>
+        <w:t xml:space="preserve"> {</w:t>
+      </w:r>
+      <w:proofErr w:type="spellStart"/>
+      <w:proofErr w:type="gramStart"/>
+      <w:r>
+        <w:rPr>
+          <w:rFonts w:eastAsia="Times New Roman" w:cs="Calibri"/>
+          <w:lang w:val="en-US"/>
+        </w:rPr>
+        <w:t>d.issuing</w:t>
+      </w:r>
+      <w:proofErr w:type="gramEnd"/>
+      <w:r>
+        <w:rPr>
+          <w:rFonts w:eastAsia="Times New Roman" w:cs="Calibri"/>
+          <w:lang w:val="en-US"/>
+        </w:rPr>
+        <w:t>_inspector_phone:ifEM</w:t>
+      </w:r>
+      <w:proofErr w:type="spellEnd"/>
+      <w:r>
+        <w:rPr>
+          <w:rFonts w:eastAsia="Times New Roman" w:cs="Calibri"/>
+          <w:lang w:val="en-US"/>
+        </w:rPr>
+        <w:t>():show(None)}</w:t>
       </w:r>
     </w:p>
     <w:p>
@@ -1455,6 +1714,7 @@
             <w:t>{</w:t>
           </w:r>
           <w:proofErr w:type="spellStart"/>
+          <w:proofErr w:type="gramStart"/>
           <w:r>
             <w:rPr>
               <w:rFonts w:eastAsia="Times New Roman" w:cs="Calibri"/>
@@ -1471,7 +1731,17 @@
               <w:szCs w:val="18"/>
               <w:lang w:val="en-US"/>
             </w:rPr>
-            <w:t>regional_office_contact_phone_number</w:t>
+            <w:t>regional</w:t>
+          </w:r>
+          <w:proofErr w:type="gramEnd"/>
+          <w:r>
+            <w:rPr>
+              <w:rFonts w:eastAsia="Times New Roman" w:cs="Calibri"/>
+              <w:sz w:val="18"/>
+              <w:szCs w:val="18"/>
+              <w:lang w:val="en-US"/>
+            </w:rPr>
+            <w:t>_office_contact_phone_number</w:t>
           </w:r>
           <w:proofErr w:type="spellEnd"/>
           <w:r>
@@ -1529,6 +1799,7 @@
             <w:t>{</w:t>
           </w:r>
           <w:proofErr w:type="spellStart"/>
+          <w:proofErr w:type="gramStart"/>
           <w:r>
             <w:rPr>
               <w:rFonts w:eastAsia="Times New Roman" w:cs="Calibri"/>
@@ -1545,7 +1816,17 @@
               <w:szCs w:val="18"/>
               <w:lang w:val="en-US"/>
             </w:rPr>
-            <w:t>regional_office_contact_fax_number</w:t>
+            <w:t>regional</w:t>
+          </w:r>
+          <w:proofErr w:type="gramEnd"/>
+          <w:r>
+            <w:rPr>
+              <w:rFonts w:eastAsia="Times New Roman" w:cs="Calibri"/>
+              <w:sz w:val="18"/>
+              <w:szCs w:val="18"/>
+              <w:lang w:val="en-US"/>
+            </w:rPr>
+            <w:t>_office_contact_fax_number</w:t>
           </w:r>
           <w:proofErr w:type="spellEnd"/>
           <w:r>
@@ -1596,14 +1877,25 @@
             <w:t>{</w:t>
           </w:r>
           <w:proofErr w:type="spellStart"/>
-          <w:r>
-            <w:rPr>
-              <w:rFonts w:eastAsia="Times New Roman" w:cs="Calibri"/>
-              <w:sz w:val="18"/>
-              <w:szCs w:val="18"/>
-              <w:lang w:val="en-US"/>
-            </w:rPr>
-            <w:t>d.regional_office_contact_email</w:t>
+          <w:proofErr w:type="gramStart"/>
+          <w:r>
+            <w:rPr>
+              <w:rFonts w:eastAsia="Times New Roman" w:cs="Calibri"/>
+              <w:sz w:val="18"/>
+              <w:szCs w:val="18"/>
+              <w:lang w:val="en-US"/>
+            </w:rPr>
+            <w:t>d.regional</w:t>
+          </w:r>
+          <w:proofErr w:type="gramEnd"/>
+          <w:r>
+            <w:rPr>
+              <w:rFonts w:eastAsia="Times New Roman" w:cs="Calibri"/>
+              <w:sz w:val="18"/>
+              <w:szCs w:val="18"/>
+              <w:lang w:val="en-US"/>
+            </w:rPr>
+            <w:t>_office_contact_email</w:t>
           </w:r>
           <w:proofErr w:type="spellEnd"/>
           <w:r>
@@ -1675,16 +1967,36 @@
               <w:szCs w:val="18"/>
               <w:lang w:val="en-US"/>
             </w:rPr>
-            <w:t>{d.</w:t>
-          </w:r>
-          <w:r>
-            <w:rPr>
-              <w:rFonts w:eastAsia="Times New Roman" w:cs="Calibri"/>
-              <w:sz w:val="18"/>
-              <w:szCs w:val="18"/>
-              <w:lang w:val="en-US"/>
-            </w:rPr>
-            <w:t>regional_office_contact_mailing_addre</w:t>
+            <w:t>{</w:t>
+          </w:r>
+          <w:proofErr w:type="gramStart"/>
+          <w:r>
+            <w:rPr>
+              <w:rFonts w:eastAsia="Times New Roman" w:cs="Calibri"/>
+              <w:sz w:val="18"/>
+              <w:szCs w:val="18"/>
+              <w:lang w:val="en-US"/>
+            </w:rPr>
+            <w:t>d.</w:t>
+          </w:r>
+          <w:r>
+            <w:rPr>
+              <w:rFonts w:eastAsia="Times New Roman" w:cs="Calibri"/>
+              <w:sz w:val="18"/>
+              <w:szCs w:val="18"/>
+              <w:lang w:val="en-US"/>
+            </w:rPr>
+            <w:t>regional</w:t>
+          </w:r>
+          <w:proofErr w:type="gramEnd"/>
+          <w:r>
+            <w:rPr>
+              <w:rFonts w:eastAsia="Times New Roman" w:cs="Calibri"/>
+              <w:sz w:val="18"/>
+              <w:szCs w:val="18"/>
+              <w:lang w:val="en-US"/>
+            </w:rPr>
+            <w:t>_office_contact_mailing_addre</w:t>
           </w:r>
           <w:r>
             <w:rPr>
@@ -1729,16 +2041,36 @@
               <w:szCs w:val="18"/>
               <w:lang w:val="en-US"/>
             </w:rPr>
-            <w:t>{d.</w:t>
-          </w:r>
-          <w:r>
-            <w:rPr>
-              <w:rFonts w:eastAsia="Times New Roman" w:cs="Calibri"/>
-              <w:sz w:val="18"/>
-              <w:szCs w:val="18"/>
-              <w:lang w:val="en-US"/>
-            </w:rPr>
-            <w:t>regional_office_contact_mailing_address_line_</w:t>
+            <w:t>{</w:t>
+          </w:r>
+          <w:proofErr w:type="gramStart"/>
+          <w:r>
+            <w:rPr>
+              <w:rFonts w:eastAsia="Times New Roman" w:cs="Calibri"/>
+              <w:sz w:val="18"/>
+              <w:szCs w:val="18"/>
+              <w:lang w:val="en-US"/>
+            </w:rPr>
+            <w:t>d.</w:t>
+          </w:r>
+          <w:r>
+            <w:rPr>
+              <w:rFonts w:eastAsia="Times New Roman" w:cs="Calibri"/>
+              <w:sz w:val="18"/>
+              <w:szCs w:val="18"/>
+              <w:lang w:val="en-US"/>
+            </w:rPr>
+            <w:t>regional</w:t>
+          </w:r>
+          <w:proofErr w:type="gramEnd"/>
+          <w:r>
+            <w:rPr>
+              <w:rFonts w:eastAsia="Times New Roman" w:cs="Calibri"/>
+              <w:sz w:val="18"/>
+              <w:szCs w:val="18"/>
+              <w:lang w:val="en-US"/>
+            </w:rPr>
+            <w:t>_office_contact_mailing_address_line_</w:t>
           </w:r>
           <w:r>
             <w:rPr>
@@ -1825,7 +2157,7 @@
           <v:path o:extrusionok="f" gradientshapeok="t" o:connecttype="rect"/>
           <o:lock v:ext="edit" aspectratio="t"/>
         </v:shapetype>
-        <v:shape id="_x0000_i1026" type="#_x0000_t75" alt="" style="width:163.35pt;height:65.35pt;visibility:visible;mso-wrap-style:square;mso-width-percent:0;mso-height-percent:0;mso-width-percent:0;mso-height-percent:0">
+        <v:shape id="_x0000_i1025" type="#_x0000_t75" alt="" style="width:163pt;height:65.5pt;visibility:visible;mso-wrap-style:square;mso-width-percent:0;mso-height-percent:0;mso-width-percent:0;mso-height-percent:0">
           <v:imagedata r:id="rId1" o:title=""/>
         </v:shape>
       </w:pict>
@@ -1887,7 +2219,7 @@
                 <v:path o:extrusionok="f" gradientshapeok="t" o:connecttype="rect"/>
                 <o:lock v:ext="edit" aspectratio="t"/>
               </v:shapetype>
-              <v:shape id="Image1" o:spid="_x0000_i1025" type="#_x0000_t75" alt="" style="width:163.35pt;height:65.35pt;visibility:visible;mso-wrap-style:square;mso-width-percent:0;mso-height-percent:0;mso-width-percent:0;mso-height-percent:0">
+              <v:shape id="Image1" o:spid="_x0000_i1026" type="#_x0000_t75" alt="" style="width:163pt;height:65.5pt;visibility:visible;mso-wrap-style:square;mso-width-percent:0;mso-height-percent:0;mso-width-percent:0;mso-height-percent:0">
                 <v:imagedata r:id="rId1" o:title=""/>
               </v:shape>
             </w:pict>
@@ -1924,7 +2256,7 @@
     <w:rPrDefault>
       <w:rPr>
         <w:rFonts w:ascii="Times New Roman" w:eastAsia="Times New Roman" w:hAnsi="Times New Roman" w:cs="Times New Roman"/>
-        <w:lang w:val="en-CA" w:eastAsia="en-US" w:bidi="ar-SA"/>
+        <w:lang w:val="en-CA" w:eastAsia="en-CA" w:bidi="ar-SA"/>
       </w:rPr>
     </w:rPrDefault>
     <w:pPrDefault/>
@@ -2310,6 +2642,7 @@
       <w:rFonts w:ascii="Calibri" w:eastAsia="Calibri" w:hAnsi="Calibri"/>
       <w:sz w:val="22"/>
       <w:szCs w:val="22"/>
+      <w:lang w:eastAsia="en-US"/>
     </w:rPr>
   </w:style>
   <w:style w:type="paragraph" w:styleId="Heading1">

</xml_diff>

<commit_message>
Tidy, throw exception if no signature
</commit_message>
<xml_diff>
--- a/services/core-api/app/templates/now/Acknowledgment Letter.docx
+++ b/services/core-api/app/templates/now/Acknowledgment Letter.docx
@@ -558,6 +558,13 @@
           <w:lang w:val="en-US"/>
         </w:rPr>
         <w:t>d.image</w:t>
+      </w:r>
+      <w:r>
+        <w:rPr>
+          <w:rFonts w:eastAsia="Times New Roman" w:cs="Calibri"/>
+          <w:lang w:val="en-US"/>
+        </w:rPr>
+        <w:t>s</w:t>
       </w:r>
       <w:proofErr w:type="gramEnd"/>
       <w:r>

</xml_diff>

<commit_message>
Make changes to Ack letter
</commit_message>
<xml_diff>
--- a/services/core-api/app/templates/now/Acknowledgment Letter.docx
+++ b/services/core-api/app/templates/now/Acknowledgment Letter.docx
@@ -10,20 +10,7 @@
         <w:spacing w:after="0" w:line="240" w:lineRule="auto"/>
       </w:pPr>
       <w:r>
-        <w:t>{</w:t>
-      </w:r>
-      <w:proofErr w:type="spellStart"/>
-      <w:proofErr w:type="gramStart"/>
-      <w:r>
-        <w:t>d.letter</w:t>
-      </w:r>
-      <w:proofErr w:type="gramEnd"/>
-      <w:r>
-        <w:t>_dt</w:t>
-      </w:r>
-      <w:proofErr w:type="spellEnd"/>
-      <w:r>
-        <w:t>}</w:t>
+        <w:t>{d.letter_dt}</w:t>
       </w:r>
       <w:r>
         <w:tab/>
@@ -38,15 +25,7 @@
         <w:t xml:space="preserve"> 14675-20-</w:t>
       </w:r>
       <w:r>
-        <w:t>{</w:t>
-      </w:r>
-      <w:proofErr w:type="spellStart"/>
-      <w:r>
-        <w:t>d.mine_no</w:t>
-      </w:r>
-      <w:proofErr w:type="spellEnd"/>
-      <w:r>
-        <w:t>}</w:t>
+        <w:t>{d.mine_no}</w:t>
       </w:r>
     </w:p>
     <w:p>
@@ -73,20 +52,7 @@
         <w:spacing w:after="0" w:line="240" w:lineRule="auto"/>
       </w:pPr>
       <w:r>
-        <w:t>{</w:t>
-      </w:r>
-      <w:proofErr w:type="spellStart"/>
-      <w:proofErr w:type="gramStart"/>
-      <w:r>
-        <w:t>d.proponent</w:t>
-      </w:r>
-      <w:proofErr w:type="gramEnd"/>
-      <w:r>
-        <w:t>_name</w:t>
-      </w:r>
-      <w:proofErr w:type="spellEnd"/>
-      <w:r>
-        <w:t>}</w:t>
+        <w:t>{d.proponent_name}</w:t>
       </w:r>
     </w:p>
     <w:p>
@@ -97,20 +63,7 @@
         <w:spacing w:after="0" w:line="240" w:lineRule="auto"/>
       </w:pPr>
       <w:r>
-        <w:t>{</w:t>
-      </w:r>
-      <w:proofErr w:type="spellStart"/>
-      <w:proofErr w:type="gramStart"/>
-      <w:r>
-        <w:t>d.proponent</w:t>
-      </w:r>
-      <w:proofErr w:type="gramEnd"/>
-      <w:r>
-        <w:t>_address</w:t>
-      </w:r>
-      <w:proofErr w:type="spellEnd"/>
-      <w:r>
-        <w:t>}</w:t>
+        <w:t>{d.proponent_address}</w:t>
       </w:r>
     </w:p>
     <w:p>
@@ -123,33 +76,90 @@
     </w:p>
     <w:p>
       <w:pPr>
+        <w:pStyle w:val="BodyText2"/>
+        <w:spacing w:after="0" w:line="240" w:lineRule="auto"/>
+        <w:rPr>
+          <w:color w:val="FF0000"/>
+        </w:rPr>
+      </w:pPr>
+      <w:r>
+        <w:rPr>
+          <w:color w:val="FF0000"/>
+        </w:rPr>
+        <w:t>{d.</w:t>
+      </w:r>
+      <w:r>
+        <w:rPr>
+          <w:color w:val="FF0000"/>
+        </w:rPr>
+        <w:t>emailed_to:</w:t>
+      </w:r>
+      <w:r>
+        <w:rPr>
+          <w:color w:val="FF0000"/>
+        </w:rPr>
+        <w:t>if</w:t>
+      </w:r>
+      <w:r>
+        <w:rPr>
+          <w:color w:val="FF0000"/>
+        </w:rPr>
+        <w:t>NEM</w:t>
+      </w:r>
+      <w:r>
+        <w:rPr>
+          <w:color w:val="FF0000"/>
+        </w:rPr>
+        <w:t>():showBegin}</w:t>
+      </w:r>
+    </w:p>
+    <w:p>
+      <w:pPr>
         <w:tabs>
           <w:tab w:val="left" w:pos="6480"/>
         </w:tabs>
         <w:spacing w:after="0" w:line="240" w:lineRule="auto"/>
       </w:pPr>
-    </w:p>
-    <w:p>
-      <w:pPr>
-        <w:tabs>
-          <w:tab w:val="left" w:pos="6480"/>
-        </w:tabs>
-        <w:spacing w:after="0" w:line="240" w:lineRule="auto"/>
-      </w:pPr>
-      <w:r>
-        <w:t>Emailed to: {</w:t>
-      </w:r>
-      <w:proofErr w:type="spellStart"/>
-      <w:proofErr w:type="gramStart"/>
-      <w:r>
-        <w:t>d.emailed</w:t>
-      </w:r>
-      <w:proofErr w:type="gramEnd"/>
-      <w:r>
-        <w:t>_to</w:t>
-      </w:r>
-      <w:proofErr w:type="spellEnd"/>
-      <w:r>
+      <w:r>
+        <w:t>Emailed to: {d.emailed_to}</w:t>
+      </w:r>
+    </w:p>
+    <w:p>
+      <w:pPr>
+        <w:spacing w:after="0" w:line="240" w:lineRule="auto"/>
+        <w:jc w:val="both"/>
+        <w:rPr>
+          <w:color w:val="FF0000"/>
+        </w:rPr>
+      </w:pPr>
+      <w:r>
+        <w:rPr>
+          <w:color w:val="FF0000"/>
+        </w:rPr>
+        <w:t>{d.</w:t>
+      </w:r>
+      <w:r>
+        <w:rPr>
+          <w:color w:val="FF0000"/>
+        </w:rPr>
+        <w:t>emailed_to</w:t>
+      </w:r>
+      <w:r>
+        <w:rPr>
+          <w:color w:val="FF0000"/>
+        </w:rPr>
+        <w:t>:show</w:t>
+      </w:r>
+      <w:r>
+        <w:rPr>
+          <w:color w:val="FF0000"/>
+        </w:rPr>
+        <w:t>End</w:t>
+      </w:r>
+      <w:r>
+        <w:rPr>
+          <w:color w:val="FF0000"/>
+        </w:rPr>
         <w:t>}</w:t>
       </w:r>
     </w:p>
@@ -162,26 +172,8 @@
       <w:pPr>
         <w:spacing w:after="0" w:line="240" w:lineRule="auto"/>
       </w:pPr>
-    </w:p>
-    <w:p>
-      <w:pPr>
-        <w:spacing w:after="0" w:line="240" w:lineRule="auto"/>
-      </w:pPr>
-      <w:r>
-        <w:t>{</w:t>
-      </w:r>
-      <w:proofErr w:type="spellStart"/>
-      <w:proofErr w:type="gramStart"/>
-      <w:r>
-        <w:t>d.proponent</w:t>
-      </w:r>
-      <w:proofErr w:type="gramEnd"/>
-      <w:r>
-        <w:t>_name</w:t>
-      </w:r>
-      <w:proofErr w:type="spellEnd"/>
-      <w:r>
-        <w:t>},</w:t>
+      <w:r>
+        <w:t>{d.proponent_name},</w:t>
       </w:r>
     </w:p>
     <w:p>
@@ -244,45 +236,25 @@
         <w:rPr>
           <w:b/>
         </w:rPr>
-        <w:t>{</w:t>
-      </w:r>
-      <w:proofErr w:type="spellStart"/>
-      <w:proofErr w:type="gramStart"/>
-      <w:r>
+        <w:t>{d.property}</w:t>
+      </w:r>
+    </w:p>
+    <w:p>
+      <w:pPr>
+        <w:spacing w:after="0" w:line="240" w:lineRule="auto"/>
+        <w:jc w:val="both"/>
         <w:rPr>
           <w:b/>
         </w:rPr>
-        <w:t>d.property</w:t>
-      </w:r>
-      <w:proofErr w:type="spellEnd"/>
-      <w:proofErr w:type="gramEnd"/>
-      <w:r>
-        <w:rPr>
-          <w:b/>
-        </w:rPr>
-        <w:t>}</w:t>
-      </w:r>
+      </w:pPr>
     </w:p>
     <w:p>
       <w:pPr>
         <w:spacing w:after="0" w:line="240" w:lineRule="auto"/>
         <w:jc w:val="both"/>
-        <w:rPr>
-          <w:b/>
-        </w:rPr>
-      </w:pPr>
-    </w:p>
-    <w:p>
-      <w:pPr>
-        <w:spacing w:after="0" w:line="240" w:lineRule="auto"/>
-        <w:jc w:val="both"/>
-      </w:pPr>
-      <w:r>
-        <w:t>This letter acknowledges receipt of your Notice of Work and Reclamation Program dated {</w:t>
-      </w:r>
-      <w:proofErr w:type="spellStart"/>
-      <w:r>
-        <w:t>d.</w:t>
+      </w:pPr>
+      <w:r>
+        <w:t>This letter acknowledges receipt of your Notice of Work and Reclamation Program dated {d.</w:t>
       </w:r>
       <w:r>
         <w:rPr>
@@ -291,48 +263,73 @@
         <w:t>application</w:t>
       </w:r>
       <w:r>
-        <w:t>_dt</w:t>
-      </w:r>
-      <w:proofErr w:type="spellEnd"/>
-      <w:r>
-        <w:t>}.</w:t>
+        <w:t>_dt}.</w:t>
+      </w:r>
+      <w:r>
+        <w:t xml:space="preserve"> </w:t>
+      </w:r>
+      <w:r>
+        <w:t>Your proposed program of {d.exploration_type}</w:t>
+      </w:r>
+      <w:r>
+        <w:t xml:space="preserve"> </w:t>
+      </w:r>
+      <w:r>
+        <w:t>has been referred to other resource agencies and has been sent to Indigenous Nations for consultation.</w:t>
       </w:r>
     </w:p>
     <w:p>
       <w:pPr>
         <w:pStyle w:val="BodyText2"/>
         <w:spacing w:after="0" w:line="240" w:lineRule="auto"/>
-      </w:pPr>
-      <w:r>
-        <w:t>Your proposed program of {</w:t>
-      </w:r>
-      <w:proofErr w:type="spellStart"/>
-      <w:proofErr w:type="gramStart"/>
-      <w:r>
-        <w:t>d.exploration</w:t>
-      </w:r>
-      <w:proofErr w:type="gramEnd"/>
-      <w:r>
-        <w:t>_type</w:t>
-      </w:r>
-      <w:proofErr w:type="spellEnd"/>
-      <w:r>
-        <w:t>} has been referred to other resource agencies and has been sent to Indigenous Nations for consultation.</w:t>
+        <w:rPr>
+          <w:color w:val="FF0000"/>
+        </w:rPr>
+      </w:pPr>
+      <w:r>
+        <w:rPr>
+          <w:color w:val="FF0000"/>
+        </w:rPr>
+        <w:t>{d.</w:t>
+      </w:r>
+      <w:r>
+        <w:rPr>
+          <w:color w:val="FF0000"/>
+        </w:rPr>
+        <w:t>bond_inc_amt:</w:t>
+      </w:r>
+      <w:r>
+        <w:rPr>
+          <w:color w:val="FF0000"/>
+        </w:rPr>
+        <w:t>if</w:t>
+      </w:r>
+      <w:r>
+        <w:rPr>
+          <w:color w:val="FF0000"/>
+        </w:rPr>
+        <w:t>NEM</w:t>
+      </w:r>
+      <w:r>
+        <w:rPr>
+          <w:color w:val="FF0000"/>
+        </w:rPr>
+        <w:t>():showBegin}</w:t>
       </w:r>
     </w:p>
     <w:p>
       <w:pPr>
         <w:pStyle w:val="BodyText2"/>
         <w:spacing w:after="0" w:line="240" w:lineRule="auto"/>
-      </w:pPr>
-    </w:p>
-    <w:p>
-      <w:pPr>
-        <w:spacing w:after="0" w:line="240" w:lineRule="auto"/>
-        <w:jc w:val="both"/>
-      </w:pPr>
-      <w:r>
-        <w:t xml:space="preserve">It will be a condition of your permit that you post a security deposit of </w:t>
+        <w:rPr>
+          <w:color w:val="FF0000"/>
+        </w:rPr>
+      </w:pPr>
+      <w:r>
+        <w:t>Prior to the approval and issuance of your permit, you are required to post a security deposit of</w:t>
+      </w:r>
+      <w:r>
+        <w:t xml:space="preserve"> </w:t>
       </w:r>
       <w:r>
         <w:rPr>
@@ -345,146 +342,192 @@
         <w:rPr>
           <w:b/>
         </w:rPr>
-        <w:t>{</w:t>
-      </w:r>
-      <w:proofErr w:type="spellStart"/>
-      <w:proofErr w:type="gramStart"/>
+        <w:t>{d.bond_inc_amt</w:t>
+      </w:r>
       <w:r>
         <w:rPr>
           <w:b/>
         </w:rPr>
-        <w:t>d.bond</w:t>
-      </w:r>
-      <w:proofErr w:type="gramEnd"/>
+        <w:t>:format</w:t>
+      </w:r>
       <w:r>
         <w:rPr>
           <w:b/>
         </w:rPr>
-        <w:t>_inc_amt</w:t>
+        <w:t>N</w:t>
       </w:r>
       <w:r>
         <w:rPr>
           <w:b/>
         </w:rPr>
-        <w:t>:format</w:t>
+        <w:t>(</w:t>
       </w:r>
       <w:r>
         <w:rPr>
           <w:b/>
         </w:rPr>
-        <w:t>N</w:t>
-      </w:r>
-      <w:proofErr w:type="spellEnd"/>
+        <w:t>2</w:t>
+      </w:r>
       <w:r>
         <w:rPr>
           <w:b/>
         </w:rPr>
-        <w:t>(</w:t>
+        <w:t>)</w:t>
       </w:r>
       <w:r>
         <w:rPr>
           <w:b/>
         </w:rPr>
-        <w:t>2</w:t>
-      </w:r>
-      <w:r>
-        <w:rPr>
-          <w:b/>
-        </w:rPr>
-        <w:t>)</w:t>
-      </w:r>
-      <w:r>
-        <w:rPr>
-          <w:b/>
-        </w:rPr>
         <w:t>}</w:t>
       </w:r>
       <w:r>
-        <w:t xml:space="preserve"> </w:t>
-      </w:r>
-      <w:r>
-        <w:t>prior to commencement of surface work.</w:t>
+        <w:rPr>
+          <w:bCs/>
+        </w:rPr>
+        <w:t xml:space="preserve"> and you may wish to take the opportunity to post your security at this time to avoid any delays.  Safekeeping Agreements backed by GIC’s may be used for bonds under $25,000 with the enclosed template. Complete the form with your banker, using the "Instructions on Completing a Safekeeping Agreement" and return it to this office for our signature.  A copy of the completed form will be returned to you and your financial institution.  Irrevocable Letters of Credit, certified cheque, bank draft or money order made payable to the Minister of Finance, at the undernoted address, are also acceptable. Payments made by EFT can also be arranged. Please do not send cash. For reclamation surety bonds, the bond shall be with a surety licensed to transact the business of a surety in Canada. For the surety bond template and more please visit our Reclamation Security website:</w:t>
       </w:r>
     </w:p>
     <w:p>
       <w:pPr>
         <w:spacing w:after="0" w:line="240" w:lineRule="auto"/>
         <w:jc w:val="both"/>
-      </w:pPr>
-    </w:p>
-    <w:p>
-      <w:pPr>
+        <w:rPr>
+          <w:bCs/>
+        </w:rPr>
+      </w:pPr>
+    </w:p>
+    <w:p>
+      <w:pPr>
+        <w:numPr>
+          <w:ilvl w:val="0"/>
+          <w:numId w:val="1"/>
+        </w:numPr>
         <w:spacing w:after="0" w:line="240" w:lineRule="auto"/>
         <w:jc w:val="both"/>
       </w:pPr>
-      <w:r>
+      <w:hyperlink r:id="rId7" w:history="1">
+        <w:r>
+          <w:rPr>
+            <w:rStyle w:val="Hyperlink"/>
+          </w:rPr>
+          <w:t>https://www2.gov.bc.ca/gov/content/industry/mineral-exploration-mining/permitting/reclamation-closure/securities</w:t>
+        </w:r>
+      </w:hyperlink>
+    </w:p>
+    <w:p>
+      <w:pPr>
+        <w:spacing w:after="0" w:line="240" w:lineRule="auto"/>
+        <w:jc w:val="both"/>
+        <w:rPr>
+          <w:color w:val="FF0000"/>
+        </w:rPr>
+      </w:pPr>
+      <w:r>
+        <w:rPr>
+          <w:color w:val="FF0000"/>
+        </w:rPr>
+        <w:t>{d.bond_inc_amt:showEnd}</w:t>
+      </w:r>
+    </w:p>
+    <w:p>
+      <w:pPr>
+        <w:spacing w:after="0" w:line="240" w:lineRule="auto"/>
+        <w:jc w:val="both"/>
         <w:rPr>
           <w:rFonts w:cs="Arial"/>
           <w:lang w:eastAsia="en-CA"/>
         </w:rPr>
-        <w:t>{</w:t>
-      </w:r>
-      <w:proofErr w:type="spellStart"/>
-      <w:proofErr w:type="gramStart"/>
+      </w:pPr>
       <w:r>
         <w:rPr>
           <w:rFonts w:cs="Arial"/>
           <w:lang w:eastAsia="en-CA"/>
         </w:rPr>
-        <w:t>d.letter</w:t>
-      </w:r>
-      <w:proofErr w:type="gramEnd"/>
+        <w:t>Personal information collected by the Ministry of Energy, Mines, and Petroleum Resources is under the authority of section 26(c) of the Freedom of Information and Protection of Privacy Act for the purpose of collecting Bond and Securities Data. If you have any questions about the collection, use and disclosure of your personal information, please contact: Mines Digital Services at </w:t>
+      </w:r>
+      <w:hyperlink r:id="rId8" w:history="1">
+        <w:r>
+          <w:rPr>
+            <w:rStyle w:val="Hyperlink"/>
+            <w:rFonts w:cs="Arial"/>
+            <w:lang w:eastAsia="en-CA"/>
+          </w:rPr>
+          <w:t>mds@gov.bc.ca</w:t>
+        </w:r>
+      </w:hyperlink>
       <w:r>
         <w:rPr>
           <w:rFonts w:cs="Arial"/>
           <w:lang w:eastAsia="en-CA"/>
         </w:rPr>
-        <w:t>_</w:t>
-      </w:r>
-      <w:r>
+        <w:t>.</w:t>
+      </w:r>
+    </w:p>
+    <w:p>
+      <w:pPr>
+        <w:spacing w:after="0" w:line="240" w:lineRule="auto"/>
+        <w:jc w:val="both"/>
         <w:rPr>
           <w:rFonts w:cs="Arial"/>
           <w:lang w:eastAsia="en-CA"/>
         </w:rPr>
-        <w:t>body</w:t>
-      </w:r>
+      </w:pPr>
+    </w:p>
+    <w:p>
+      <w:pPr>
+        <w:spacing w:after="0" w:line="240" w:lineRule="auto"/>
+        <w:jc w:val="both"/>
+      </w:pPr>
       <w:r>
         <w:rPr>
           <w:rFonts w:cs="Arial"/>
           <w:lang w:eastAsia="en-CA"/>
         </w:rPr>
-        <w:t>:convCRLF</w:t>
-      </w:r>
-      <w:proofErr w:type="spellEnd"/>
+        <w:t>{d.letter</w:t>
+      </w:r>
       <w:r>
         <w:rPr>
           <w:rFonts w:cs="Arial"/>
           <w:lang w:eastAsia="en-CA"/>
         </w:rPr>
-        <w:t>()</w:t>
+        <w:t>_</w:t>
       </w:r>
       <w:r>
         <w:rPr>
           <w:rFonts w:cs="Arial"/>
           <w:lang w:eastAsia="en-CA"/>
         </w:rPr>
-        <w:t>}</w:t>
-      </w:r>
-    </w:p>
-    <w:p>
-      <w:pPr>
-        <w:spacing w:after="0" w:line="240" w:lineRule="auto"/>
-        <w:jc w:val="both"/>
+        <w:t>body</w:t>
+      </w:r>
+      <w:r>
         <w:rPr>
           <w:rFonts w:cs="Arial"/>
           <w:lang w:eastAsia="en-CA"/>
         </w:rPr>
-      </w:pPr>
+        <w:t>:convCRLF()</w:t>
+      </w:r>
+      <w:r>
+        <w:rPr>
+          <w:rFonts w:cs="Arial"/>
+          <w:lang w:eastAsia="en-CA"/>
+        </w:rPr>
+        <w:t>}</w:t>
+      </w:r>
     </w:p>
     <w:p>
       <w:pPr>
         <w:spacing w:after="0" w:line="240" w:lineRule="auto"/>
         <w:jc w:val="both"/>
+        <w:rPr>
+          <w:rFonts w:cs="Arial"/>
+          <w:lang w:eastAsia="en-CA"/>
+        </w:rPr>
+      </w:pPr>
+    </w:p>
+    <w:p>
+      <w:pPr>
+        <w:spacing w:after="0" w:line="240" w:lineRule="auto"/>
+        <w:jc w:val="both"/>
       </w:pPr>
       <w:r>
         <w:t>You are reminded that no work may commence until you have received your permits.</w:t>
@@ -496,7 +539,13 @@
         <w:jc w:val="both"/>
       </w:pPr>
       <w:r>
-        <w:t>To clarify or discuss any of the above, please call my office.</w:t>
+        <w:t xml:space="preserve">To clarify or discuss any of the above, please call </w:t>
+      </w:r>
+      <w:r>
+        <w:t>or email me at the information below</w:t>
+      </w:r>
+      <w:r>
+        <w:t>.</w:t>
       </w:r>
     </w:p>
     <w:p>
@@ -548,93 +597,50 @@
           <w:rFonts w:eastAsia="Times New Roman" w:cs="Calibri"/>
           <w:lang w:val="en-US"/>
         </w:rPr>
-        <w:t>{</w:t>
-      </w:r>
-      <w:proofErr w:type="spellStart"/>
-      <w:proofErr w:type="gramStart"/>
+        <w:t>{d.image</w:t>
+      </w:r>
       <w:r>
         <w:rPr>
           <w:rFonts w:eastAsia="Times New Roman" w:cs="Calibri"/>
           <w:lang w:val="en-US"/>
         </w:rPr>
-        <w:t>d.image</w:t>
+        <w:t>s</w:t>
       </w:r>
       <w:r>
         <w:rPr>
           <w:rFonts w:eastAsia="Times New Roman" w:cs="Calibri"/>
           <w:lang w:val="en-US"/>
         </w:rPr>
-        <w:t>s</w:t>
-      </w:r>
-      <w:proofErr w:type="gramEnd"/>
-      <w:r>
+        <w:t>.issuing_inspector_signature}</w:t>
+      </w:r>
+    </w:p>
+    <w:p>
+      <w:pPr>
+        <w:overflowPunct w:val="0"/>
+        <w:spacing w:after="0" w:line="240" w:lineRule="auto"/>
+        <w:textAlignment w:val="baseline"/>
         <w:rPr>
           <w:rFonts w:eastAsia="Times New Roman" w:cs="Calibri"/>
           <w:lang w:val="en-US"/>
         </w:rPr>
-        <w:t>.issuing_inspector_signature</w:t>
-      </w:r>
-      <w:proofErr w:type="spellEnd"/>
-      <w:r>
+      </w:pPr>
+    </w:p>
+    <w:p>
+      <w:pPr>
+        <w:overflowPunct w:val="0"/>
+        <w:spacing w:after="0" w:line="240" w:lineRule="auto"/>
+        <w:textAlignment w:val="baseline"/>
         <w:rPr>
           <w:rFonts w:eastAsia="Times New Roman" w:cs="Calibri"/>
           <w:lang w:val="en-US"/>
         </w:rPr>
-        <w:t>}</w:t>
-      </w:r>
-    </w:p>
-    <w:p>
-      <w:pPr>
-        <w:overflowPunct w:val="0"/>
-        <w:spacing w:after="0" w:line="240" w:lineRule="auto"/>
-        <w:textAlignment w:val="baseline"/>
+      </w:pPr>
+      <w:r>
         <w:rPr>
           <w:rFonts w:eastAsia="Times New Roman" w:cs="Calibri"/>
           <w:lang w:val="en-US"/>
         </w:rPr>
-      </w:pPr>
-    </w:p>
-    <w:p>
-      <w:pPr>
-        <w:overflowPunct w:val="0"/>
-        <w:spacing w:after="0" w:line="240" w:lineRule="auto"/>
-        <w:textAlignment w:val="baseline"/>
-        <w:rPr>
-          <w:rFonts w:eastAsia="Times New Roman" w:cs="Calibri"/>
-          <w:lang w:val="en-US"/>
-        </w:rPr>
-      </w:pPr>
-      <w:r>
-        <w:rPr>
-          <w:rFonts w:eastAsia="Times New Roman" w:cs="Calibri"/>
-          <w:lang w:val="en-US"/>
-        </w:rPr>
-        <w:t>{</w:t>
-      </w:r>
-      <w:proofErr w:type="spellStart"/>
-      <w:proofErr w:type="gramStart"/>
-      <w:r>
-        <w:rPr>
-          <w:rFonts w:eastAsia="Times New Roman" w:cs="Calibri"/>
-          <w:lang w:val="en-US"/>
-        </w:rPr>
-        <w:t>d.issuing</w:t>
-      </w:r>
-      <w:proofErr w:type="gramEnd"/>
-      <w:r>
-        <w:rPr>
-          <w:rFonts w:eastAsia="Times New Roman" w:cs="Calibri"/>
-          <w:lang w:val="en-US"/>
-        </w:rPr>
-        <w:t>_inspector_name</w:t>
-      </w:r>
-      <w:proofErr w:type="spellEnd"/>
-      <w:r>
-        <w:rPr>
-          <w:rFonts w:eastAsia="Times New Roman" w:cs="Calibri"/>
-          <w:lang w:val="en-US"/>
-        </w:rPr>
-        <w:t>}</w:t>
+        <w:t>{d.issuing_inspector_name}</w:t>
       </w:r>
     </w:p>
     <w:p>
@@ -690,32 +696,7 @@
           <w:rFonts w:eastAsia="Times New Roman" w:cs="Calibri"/>
           <w:lang w:val="en-US"/>
         </w:rPr>
-        <w:t xml:space="preserve"> {</w:t>
-      </w:r>
-      <w:proofErr w:type="spellStart"/>
-      <w:proofErr w:type="gramStart"/>
-      <w:r>
-        <w:rPr>
-          <w:rFonts w:eastAsia="Times New Roman" w:cs="Calibri"/>
-          <w:lang w:val="en-US"/>
-        </w:rPr>
-        <w:t>d.issuing</w:t>
-      </w:r>
-      <w:proofErr w:type="gramEnd"/>
-      <w:r>
-        <w:rPr>
-          <w:rFonts w:eastAsia="Times New Roman" w:cs="Calibri"/>
-          <w:lang w:val="en-US"/>
-        </w:rPr>
-        <w:t>_inspector_email:ifEM</w:t>
-      </w:r>
-      <w:proofErr w:type="spellEnd"/>
-      <w:r>
-        <w:rPr>
-          <w:rFonts w:eastAsia="Times New Roman" w:cs="Calibri"/>
-          <w:lang w:val="en-US"/>
-        </w:rPr>
-        <w:t>():show(None)}</w:t>
+        <w:t xml:space="preserve"> {d.issuing_inspector_email:ifEM():show(None)}</w:t>
       </w:r>
     </w:p>
     <w:p>
@@ -742,121 +723,14 @@
           <w:rFonts w:eastAsia="Times New Roman" w:cs="Calibri"/>
           <w:lang w:val="en-US"/>
         </w:rPr>
-        <w:t xml:space="preserve"> {</w:t>
-      </w:r>
-      <w:proofErr w:type="spellStart"/>
-      <w:proofErr w:type="gramStart"/>
-      <w:r>
-        <w:rPr>
-          <w:rFonts w:eastAsia="Times New Roman" w:cs="Calibri"/>
-          <w:lang w:val="en-US"/>
-        </w:rPr>
-        <w:t>d.issuing</w:t>
-      </w:r>
-      <w:proofErr w:type="gramEnd"/>
-      <w:r>
-        <w:rPr>
-          <w:rFonts w:eastAsia="Times New Roman" w:cs="Calibri"/>
-          <w:lang w:val="en-US"/>
-        </w:rPr>
-        <w:t>_inspector_phone:ifEM</w:t>
-      </w:r>
-      <w:proofErr w:type="spellEnd"/>
-      <w:r>
-        <w:rPr>
-          <w:rFonts w:eastAsia="Times New Roman" w:cs="Calibri"/>
-          <w:lang w:val="en-US"/>
-        </w:rPr>
-        <w:t>():show(None)}</w:t>
-      </w:r>
-    </w:p>
-    <w:p>
-      <w:pPr>
-        <w:spacing w:after="0" w:line="240" w:lineRule="auto"/>
-      </w:pPr>
-    </w:p>
-    <w:p>
-      <w:pPr>
-        <w:spacing w:after="0" w:line="240" w:lineRule="auto"/>
-        <w:rPr>
-          <w:rFonts w:eastAsia="Times New Roman" w:cs="Calibri"/>
-          <w:bCs/>
-          <w:color w:val="000000"/>
-          <w:lang w:eastAsia="en-CA"/>
-        </w:rPr>
-      </w:pPr>
-      <w:r>
-        <w:t xml:space="preserve">Encl. </w:t>
-      </w:r>
-      <w:r>
-        <w:tab/>
-      </w:r>
-      <w:r>
-        <w:rPr>
-          <w:rFonts w:eastAsia="Times New Roman" w:cs="Calibri"/>
-          <w:bCs/>
-          <w:color w:val="000000"/>
-          <w:lang w:eastAsia="en-CA"/>
-        </w:rPr>
-        <w:t>MEMPR Regional Mine Reclamation Bond Calculator</w:t>
-      </w:r>
-    </w:p>
-    <w:p>
-      <w:pPr>
-        <w:pStyle w:val="List"/>
-        <w:spacing w:after="0" w:line="240" w:lineRule="auto"/>
-        <w:ind w:left="0" w:firstLine="720"/>
-      </w:pPr>
-      <w:r>
-        <w:t>No Interest Payable Form</w:t>
-      </w:r>
-    </w:p>
-    <w:p>
-      <w:pPr>
-        <w:pStyle w:val="List"/>
-        <w:spacing w:after="0" w:line="240" w:lineRule="auto"/>
-        <w:ind w:left="0" w:firstLine="0"/>
-      </w:pPr>
-      <w:r>
-        <w:tab/>
-        <w:t>Mine Emergency Response Plan and Guideline</w:t>
-      </w:r>
-      <w:r>
-        <w:t>s</w:t>
-      </w:r>
-    </w:p>
-    <w:p>
-      <w:pPr>
-        <w:pStyle w:val="List"/>
-        <w:spacing w:after="0" w:line="240" w:lineRule="auto"/>
-        <w:ind w:left="0" w:firstLine="0"/>
-      </w:pPr>
-      <w:r>
-        <w:tab/>
-        <w:t>Chance Find Procedure (Fillable Template)</w:t>
-      </w:r>
-    </w:p>
-    <w:p>
-      <w:pPr>
-        <w:pStyle w:val="List"/>
-        <w:spacing w:after="0" w:line="240" w:lineRule="auto"/>
-        <w:ind w:left="0" w:firstLine="0"/>
-      </w:pPr>
-      <w:r>
-        <w:tab/>
-      </w:r>
-      <w:r>
-        <w:rPr>
-          <w:rFonts w:cs="Calibri"/>
-        </w:rPr>
-        <w:t>Invasive Species Best Management Practice</w:t>
+        <w:t xml:space="preserve"> {d.issuing_inspector_phone:ifEM():show(None)}</w:t>
       </w:r>
     </w:p>
     <w:sectPr>
-      <w:headerReference w:type="default" r:id="rId6"/>
-      <w:footerReference w:type="default" r:id="rId7"/>
-      <w:headerReference w:type="first" r:id="rId8"/>
-      <w:footerReference w:type="first" r:id="rId9"/>
+      <w:headerReference w:type="default" r:id="rId9"/>
+      <w:footerReference w:type="default" r:id="rId10"/>
+      <w:headerReference w:type="first" r:id="rId11"/>
+      <w:footerReference w:type="first" r:id="rId12"/>
       <w:type w:val="continuous"/>
       <w:pgSz w:w="12240" w:h="15840"/>
       <w:pgMar w:top="1440" w:right="1080" w:bottom="1440" w:left="1080" w:header="634" w:footer="187" w:gutter="0"/>
@@ -1133,17 +1007,7 @@
               <w:szCs w:val="18"/>
               <w:lang w:val="en-US"/>
             </w:rPr>
-            <w:t>Phone: {</w:t>
-          </w:r>
-          <w:proofErr w:type="spellStart"/>
-          <w:r>
-            <w:rPr>
-              <w:rFonts w:eastAsia="Times New Roman" w:cs="Calibri"/>
-              <w:sz w:val="18"/>
-              <w:szCs w:val="18"/>
-              <w:lang w:val="en-US"/>
-            </w:rPr>
-            <w:t>d.</w:t>
+            <w:t>Phone: {d.</w:t>
           </w:r>
           <w:r>
             <w:rPr>
@@ -1163,7 +1027,6 @@
             </w:rPr>
             <w:t>_phone_number</w:t>
           </w:r>
-          <w:proofErr w:type="spellEnd"/>
           <w:r>
             <w:rPr>
               <w:rFonts w:eastAsia="Times New Roman" w:cs="Calibri"/>
@@ -1198,17 +1061,7 @@
               <w:szCs w:val="18"/>
               <w:lang w:val="en-US"/>
             </w:rPr>
-            <w:t>Fax: {</w:t>
-          </w:r>
-          <w:proofErr w:type="spellStart"/>
-          <w:r>
-            <w:rPr>
-              <w:rFonts w:eastAsia="Times New Roman" w:cs="Calibri"/>
-              <w:sz w:val="18"/>
-              <w:szCs w:val="18"/>
-              <w:lang w:val="en-US"/>
-            </w:rPr>
-            <w:t>d.</w:t>
+            <w:t>Fax: {d.</w:t>
           </w:r>
           <w:r>
             <w:rPr>
@@ -1228,7 +1081,6 @@
             </w:rPr>
             <w:t>_fax_number</w:t>
           </w:r>
-          <w:proofErr w:type="spellEnd"/>
           <w:r>
             <w:rPr>
               <w:rFonts w:eastAsia="Times New Roman" w:cs="Calibri"/>
@@ -1256,17 +1108,7 @@
               <w:szCs w:val="18"/>
               <w:lang w:val="en-US"/>
             </w:rPr>
-            <w:t>Email: {</w:t>
-          </w:r>
-          <w:proofErr w:type="spellStart"/>
-          <w:r>
-            <w:rPr>
-              <w:rFonts w:eastAsia="Times New Roman" w:cs="Calibri"/>
-              <w:sz w:val="18"/>
-              <w:szCs w:val="18"/>
-              <w:lang w:val="en-US"/>
-            </w:rPr>
-            <w:t>d.</w:t>
+            <w:t>Email: {d.</w:t>
           </w:r>
           <w:r>
             <w:rPr>
@@ -1284,17 +1126,7 @@
               <w:szCs w:val="18"/>
               <w:lang w:val="en-US"/>
             </w:rPr>
-            <w:t>_email</w:t>
-          </w:r>
-          <w:proofErr w:type="spellEnd"/>
-          <w:r>
-            <w:rPr>
-              <w:rFonts w:eastAsia="Times New Roman" w:cs="Calibri"/>
-              <w:sz w:val="18"/>
-              <w:szCs w:val="18"/>
-              <w:lang w:val="en-US"/>
-            </w:rPr>
-            <w:t>}</w:t>
+            <w:t>_email}</w:t>
           </w:r>
         </w:p>
       </w:tc>
@@ -1718,39 +1550,17 @@
               <w:szCs w:val="18"/>
               <w:lang w:val="en-US"/>
             </w:rPr>
-            <w:t>{</w:t>
-          </w:r>
-          <w:proofErr w:type="spellStart"/>
-          <w:proofErr w:type="gramStart"/>
-          <w:r>
-            <w:rPr>
-              <w:rFonts w:eastAsia="Times New Roman" w:cs="Calibri"/>
-              <w:sz w:val="18"/>
-              <w:szCs w:val="18"/>
-              <w:lang w:val="en-US"/>
-            </w:rPr>
-            <w:t>d.</w:t>
-          </w:r>
-          <w:r>
-            <w:rPr>
-              <w:rFonts w:eastAsia="Times New Roman" w:cs="Calibri"/>
-              <w:sz w:val="18"/>
-              <w:szCs w:val="18"/>
-              <w:lang w:val="en-US"/>
-            </w:rPr>
-            <w:t>regional</w:t>
-          </w:r>
-          <w:proofErr w:type="gramEnd"/>
-          <w:r>
-            <w:rPr>
-              <w:rFonts w:eastAsia="Times New Roman" w:cs="Calibri"/>
-              <w:sz w:val="18"/>
-              <w:szCs w:val="18"/>
-              <w:lang w:val="en-US"/>
-            </w:rPr>
-            <w:t>_office_contact_phone_number</w:t>
-          </w:r>
-          <w:proofErr w:type="spellEnd"/>
+            <w:t>{d.</w:t>
+          </w:r>
+          <w:r>
+            <w:rPr>
+              <w:rFonts w:eastAsia="Times New Roman" w:cs="Calibri"/>
+              <w:sz w:val="18"/>
+              <w:szCs w:val="18"/>
+              <w:lang w:val="en-US"/>
+            </w:rPr>
+            <w:t>regional_office_contact_phone_number</w:t>
+          </w:r>
           <w:r>
             <w:rPr>
               <w:rFonts w:eastAsia="Times New Roman" w:cs="Calibri"/>
@@ -1803,39 +1613,17 @@
               <w:szCs w:val="18"/>
               <w:lang w:val="en-US"/>
             </w:rPr>
-            <w:t>{</w:t>
-          </w:r>
-          <w:proofErr w:type="spellStart"/>
-          <w:proofErr w:type="gramStart"/>
-          <w:r>
-            <w:rPr>
-              <w:rFonts w:eastAsia="Times New Roman" w:cs="Calibri"/>
-              <w:sz w:val="18"/>
-              <w:szCs w:val="18"/>
-              <w:lang w:val="en-US"/>
-            </w:rPr>
-            <w:t>d.</w:t>
-          </w:r>
-          <w:r>
-            <w:rPr>
-              <w:rFonts w:eastAsia="Times New Roman" w:cs="Calibri"/>
-              <w:sz w:val="18"/>
-              <w:szCs w:val="18"/>
-              <w:lang w:val="en-US"/>
-            </w:rPr>
-            <w:t>regional</w:t>
-          </w:r>
-          <w:proofErr w:type="gramEnd"/>
-          <w:r>
-            <w:rPr>
-              <w:rFonts w:eastAsia="Times New Roman" w:cs="Calibri"/>
-              <w:sz w:val="18"/>
-              <w:szCs w:val="18"/>
-              <w:lang w:val="en-US"/>
-            </w:rPr>
-            <w:t>_office_contact_fax_number</w:t>
-          </w:r>
-          <w:proofErr w:type="spellEnd"/>
+            <w:t>{d.</w:t>
+          </w:r>
+          <w:r>
+            <w:rPr>
+              <w:rFonts w:eastAsia="Times New Roman" w:cs="Calibri"/>
+              <w:sz w:val="18"/>
+              <w:szCs w:val="18"/>
+              <w:lang w:val="en-US"/>
+            </w:rPr>
+            <w:t>regional_office_contact_fax_number</w:t>
+          </w:r>
           <w:r>
             <w:rPr>
               <w:rFonts w:eastAsia="Times New Roman" w:cs="Calibri"/>
@@ -1881,38 +1669,7 @@
               <w:szCs w:val="18"/>
               <w:lang w:val="en-US"/>
             </w:rPr>
-            <w:t>{</w:t>
-          </w:r>
-          <w:proofErr w:type="spellStart"/>
-          <w:proofErr w:type="gramStart"/>
-          <w:r>
-            <w:rPr>
-              <w:rFonts w:eastAsia="Times New Roman" w:cs="Calibri"/>
-              <w:sz w:val="18"/>
-              <w:szCs w:val="18"/>
-              <w:lang w:val="en-US"/>
-            </w:rPr>
-            <w:t>d.regional</w:t>
-          </w:r>
-          <w:proofErr w:type="gramEnd"/>
-          <w:r>
-            <w:rPr>
-              <w:rFonts w:eastAsia="Times New Roman" w:cs="Calibri"/>
-              <w:sz w:val="18"/>
-              <w:szCs w:val="18"/>
-              <w:lang w:val="en-US"/>
-            </w:rPr>
-            <w:t>_office_contact_email</w:t>
-          </w:r>
-          <w:proofErr w:type="spellEnd"/>
-          <w:r>
-            <w:rPr>
-              <w:rFonts w:eastAsia="Times New Roman" w:cs="Calibri"/>
-              <w:sz w:val="18"/>
-              <w:szCs w:val="18"/>
-              <w:lang w:val="en-US"/>
-            </w:rPr>
-            <w:t>}</w:t>
+            <w:t>{d.regional_office_contact_email}</w:t>
           </w:r>
         </w:p>
       </w:tc>
@@ -1974,36 +1731,16 @@
               <w:szCs w:val="18"/>
               <w:lang w:val="en-US"/>
             </w:rPr>
-            <w:t>{</w:t>
-          </w:r>
-          <w:proofErr w:type="gramStart"/>
-          <w:r>
-            <w:rPr>
-              <w:rFonts w:eastAsia="Times New Roman" w:cs="Calibri"/>
-              <w:sz w:val="18"/>
-              <w:szCs w:val="18"/>
-              <w:lang w:val="en-US"/>
-            </w:rPr>
-            <w:t>d.</w:t>
-          </w:r>
-          <w:r>
-            <w:rPr>
-              <w:rFonts w:eastAsia="Times New Roman" w:cs="Calibri"/>
-              <w:sz w:val="18"/>
-              <w:szCs w:val="18"/>
-              <w:lang w:val="en-US"/>
-            </w:rPr>
-            <w:t>regional</w:t>
-          </w:r>
-          <w:proofErr w:type="gramEnd"/>
-          <w:r>
-            <w:rPr>
-              <w:rFonts w:eastAsia="Times New Roman" w:cs="Calibri"/>
-              <w:sz w:val="18"/>
-              <w:szCs w:val="18"/>
-              <w:lang w:val="en-US"/>
-            </w:rPr>
-            <w:t>_office_contact_mailing_addre</w:t>
+            <w:t>{d.</w:t>
+          </w:r>
+          <w:r>
+            <w:rPr>
+              <w:rFonts w:eastAsia="Times New Roman" w:cs="Calibri"/>
+              <w:sz w:val="18"/>
+              <w:szCs w:val="18"/>
+              <w:lang w:val="en-US"/>
+            </w:rPr>
+            <w:t>regional_office_contact_mailing_addre</w:t>
           </w:r>
           <w:r>
             <w:rPr>
@@ -2048,36 +1785,16 @@
               <w:szCs w:val="18"/>
               <w:lang w:val="en-US"/>
             </w:rPr>
-            <w:t>{</w:t>
-          </w:r>
-          <w:proofErr w:type="gramStart"/>
-          <w:r>
-            <w:rPr>
-              <w:rFonts w:eastAsia="Times New Roman" w:cs="Calibri"/>
-              <w:sz w:val="18"/>
-              <w:szCs w:val="18"/>
-              <w:lang w:val="en-US"/>
-            </w:rPr>
-            <w:t>d.</w:t>
-          </w:r>
-          <w:r>
-            <w:rPr>
-              <w:rFonts w:eastAsia="Times New Roman" w:cs="Calibri"/>
-              <w:sz w:val="18"/>
-              <w:szCs w:val="18"/>
-              <w:lang w:val="en-US"/>
-            </w:rPr>
-            <w:t>regional</w:t>
-          </w:r>
-          <w:proofErr w:type="gramEnd"/>
-          <w:r>
-            <w:rPr>
-              <w:rFonts w:eastAsia="Times New Roman" w:cs="Calibri"/>
-              <w:sz w:val="18"/>
-              <w:szCs w:val="18"/>
-              <w:lang w:val="en-US"/>
-            </w:rPr>
-            <w:t>_office_contact_mailing_address_line_</w:t>
+            <w:t>{d.</w:t>
+          </w:r>
+          <w:r>
+            <w:rPr>
+              <w:rFonts w:eastAsia="Times New Roman" w:cs="Calibri"/>
+              <w:sz w:val="18"/>
+              <w:szCs w:val="18"/>
+              <w:lang w:val="en-US"/>
+            </w:rPr>
+            <w:t>regional_office_contact_mailing_address_line_</w:t>
           </w:r>
           <w:r>
             <w:rPr>
@@ -2164,7 +1881,7 @@
           <v:path o:extrusionok="f" gradientshapeok="t" o:connecttype="rect"/>
           <o:lock v:ext="edit" aspectratio="t"/>
         </v:shapetype>
-        <v:shape id="_x0000_i1025" type="#_x0000_t75" alt="" style="width:163pt;height:65.5pt;visibility:visible;mso-wrap-style:square;mso-width-percent:0;mso-height-percent:0;mso-width-percent:0;mso-height-percent:0">
+        <v:shape id="_x0000_i1025" type="#_x0000_t75" alt="" style="width:163.15pt;height:65.6pt;visibility:visible;mso-wrap-style:square;mso-width-percent:0;mso-height-percent:0;mso-width-percent:0;mso-height-percent:0">
           <v:imagedata r:id="rId1" o:title=""/>
         </v:shape>
       </w:pict>
@@ -2226,7 +1943,7 @@
                 <v:path o:extrusionok="f" gradientshapeok="t" o:connecttype="rect"/>
                 <o:lock v:ext="edit" aspectratio="t"/>
               </v:shapetype>
-              <v:shape id="Image1" o:spid="_x0000_i1026" type="#_x0000_t75" alt="" style="width:163pt;height:65.5pt;visibility:visible;mso-wrap-style:square;mso-width-percent:0;mso-height-percent:0;mso-width-percent:0;mso-height-percent:0">
+              <v:shape id="Image1" o:spid="_x0000_i1026" type="#_x0000_t75" alt="" style="width:163.15pt;height:65.6pt;visibility:visible;mso-wrap-style:square;mso-width-percent:0;mso-height-percent:0;mso-width-percent:0;mso-height-percent:0">
                 <v:imagedata r:id="rId1" o:title=""/>
               </v:shape>
             </w:pict>
@@ -2255,6 +1972,127 @@
     </w:pPr>
   </w:p>
 </w:hdr>
+</file>
+
+<file path=word/numbering.xml><?xml version="1.0" encoding="utf-8"?>
+<w:numbering xmlns:wpc="http://schemas.microsoft.com/office/word/2010/wordprocessingCanvas" xmlns:cx="http://schemas.microsoft.com/office/drawing/2014/chartex" xmlns:cx1="http://schemas.microsoft.com/office/drawing/2015/9/8/chartex" xmlns:cx2="http://schemas.microsoft.com/office/drawing/2015/10/21/chartex" xmlns:cx3="http://schemas.microsoft.com/office/drawing/2016/5/9/chartex" xmlns:cx4="http://schemas.microsoft.com/office/drawing/2016/5/10/chartex" xmlns:cx5="http://schemas.microsoft.com/office/drawing/2016/5/11/chartex" xmlns:cx6="http://schemas.microsoft.com/office/drawing/2016/5/12/chartex" xmlns:cx7="http://schemas.microsoft.com/office/drawing/2016/5/13/chartex" xmlns:cx8="http://schemas.microsoft.com/office/drawing/2016/5/14/chartex" xmlns:mc="http://schemas.openxmlformats.org/markup-compatibility/2006" xmlns:aink="http://schemas.microsoft.com/office/drawing/2016/ink" xmlns:am3d="http://schemas.microsoft.com/office/drawing/2017/model3d" xmlns:o="urn:schemas-microsoft-com:office:office" xmlns:r="http://schemas.openxmlformats.org/officeDocument/2006/relationships" xmlns:m="http://schemas.openxmlformats.org/officeDocument/2006/math" xmlns:v="urn:schemas-microsoft-com:vml" xmlns:wp14="http://schemas.microsoft.com/office/word/2010/wordprocessingDrawing" xmlns:wp="http://schemas.openxmlformats.org/drawingml/2006/wordprocessingDrawing" xmlns:w10="urn:schemas-microsoft-com:office:word" xmlns:w="http://schemas.openxmlformats.org/wordprocessingml/2006/main" xmlns:w14="http://schemas.microsoft.com/office/word/2010/wordml" xmlns:w15="http://schemas.microsoft.com/office/word/2012/wordml" xmlns:w16cex="http://schemas.microsoft.com/office/word/2018/wordml/cex" xmlns:w16cid="http://schemas.microsoft.com/office/word/2016/wordml/cid" xmlns:w16="http://schemas.microsoft.com/office/word/2018/wordml" xmlns:w16se="http://schemas.microsoft.com/office/word/2015/wordml/symex" xmlns:wpg="http://schemas.microsoft.com/office/word/2010/wordprocessingGroup" xmlns:wpi="http://schemas.microsoft.com/office/word/2010/wordprocessingInk" xmlns:wne="http://schemas.microsoft.com/office/word/2006/wordml" xmlns:wps="http://schemas.microsoft.com/office/word/2010/wordprocessingShape" mc:Ignorable="w14 w15 w16se w16cid w16 w16cex wp14">
+  <w:abstractNum w:abstractNumId="0" w15:restartNumberingAfterBreak="0">
+    <w:nsid w:val="248370D7"/>
+    <w:multiLevelType w:val="hybridMultilevel"/>
+    <w:tmpl w:val="660A0D00"/>
+    <w:lvl w:ilvl="0" w:tplc="10090001">
+      <w:start w:val="1"/>
+      <w:numFmt w:val="bullet"/>
+      <w:lvlText w:val=""/>
+      <w:lvlJc w:val="left"/>
+      <w:pPr>
+        <w:ind w:left="720" w:hanging="360"/>
+      </w:pPr>
+      <w:rPr>
+        <w:rFonts w:ascii="Symbol" w:hAnsi="Symbol" w:hint="default"/>
+      </w:rPr>
+    </w:lvl>
+    <w:lvl w:ilvl="1" w:tplc="10090003" w:tentative="1">
+      <w:start w:val="1"/>
+      <w:numFmt w:val="bullet"/>
+      <w:lvlText w:val="o"/>
+      <w:lvlJc w:val="left"/>
+      <w:pPr>
+        <w:ind w:left="1440" w:hanging="360"/>
+      </w:pPr>
+      <w:rPr>
+        <w:rFonts w:ascii="Courier New" w:hAnsi="Courier New" w:cs="Courier New" w:hint="default"/>
+      </w:rPr>
+    </w:lvl>
+    <w:lvl w:ilvl="2" w:tplc="10090005" w:tentative="1">
+      <w:start w:val="1"/>
+      <w:numFmt w:val="bullet"/>
+      <w:lvlText w:val=""/>
+      <w:lvlJc w:val="left"/>
+      <w:pPr>
+        <w:ind w:left="2160" w:hanging="360"/>
+      </w:pPr>
+      <w:rPr>
+        <w:rFonts w:ascii="Wingdings" w:hAnsi="Wingdings" w:hint="default"/>
+      </w:rPr>
+    </w:lvl>
+    <w:lvl w:ilvl="3" w:tplc="10090001" w:tentative="1">
+      <w:start w:val="1"/>
+      <w:numFmt w:val="bullet"/>
+      <w:lvlText w:val=""/>
+      <w:lvlJc w:val="left"/>
+      <w:pPr>
+        <w:ind w:left="2880" w:hanging="360"/>
+      </w:pPr>
+      <w:rPr>
+        <w:rFonts w:ascii="Symbol" w:hAnsi="Symbol" w:hint="default"/>
+      </w:rPr>
+    </w:lvl>
+    <w:lvl w:ilvl="4" w:tplc="10090003" w:tentative="1">
+      <w:start w:val="1"/>
+      <w:numFmt w:val="bullet"/>
+      <w:lvlText w:val="o"/>
+      <w:lvlJc w:val="left"/>
+      <w:pPr>
+        <w:ind w:left="3600" w:hanging="360"/>
+      </w:pPr>
+      <w:rPr>
+        <w:rFonts w:ascii="Courier New" w:hAnsi="Courier New" w:cs="Courier New" w:hint="default"/>
+      </w:rPr>
+    </w:lvl>
+    <w:lvl w:ilvl="5" w:tplc="10090005" w:tentative="1">
+      <w:start w:val="1"/>
+      <w:numFmt w:val="bullet"/>
+      <w:lvlText w:val=""/>
+      <w:lvlJc w:val="left"/>
+      <w:pPr>
+        <w:ind w:left="4320" w:hanging="360"/>
+      </w:pPr>
+      <w:rPr>
+        <w:rFonts w:ascii="Wingdings" w:hAnsi="Wingdings" w:hint="default"/>
+      </w:rPr>
+    </w:lvl>
+    <w:lvl w:ilvl="6" w:tplc="10090001" w:tentative="1">
+      <w:start w:val="1"/>
+      <w:numFmt w:val="bullet"/>
+      <w:lvlText w:val=""/>
+      <w:lvlJc w:val="left"/>
+      <w:pPr>
+        <w:ind w:left="5040" w:hanging="360"/>
+      </w:pPr>
+      <w:rPr>
+        <w:rFonts w:ascii="Symbol" w:hAnsi="Symbol" w:hint="default"/>
+      </w:rPr>
+    </w:lvl>
+    <w:lvl w:ilvl="7" w:tplc="10090003" w:tentative="1">
+      <w:start w:val="1"/>
+      <w:numFmt w:val="bullet"/>
+      <w:lvlText w:val="o"/>
+      <w:lvlJc w:val="left"/>
+      <w:pPr>
+        <w:ind w:left="5760" w:hanging="360"/>
+      </w:pPr>
+      <w:rPr>
+        <w:rFonts w:ascii="Courier New" w:hAnsi="Courier New" w:cs="Courier New" w:hint="default"/>
+      </w:rPr>
+    </w:lvl>
+    <w:lvl w:ilvl="8" w:tplc="10090005" w:tentative="1">
+      <w:start w:val="1"/>
+      <w:numFmt w:val="bullet"/>
+      <w:lvlText w:val=""/>
+      <w:lvlJc w:val="left"/>
+      <w:pPr>
+        <w:ind w:left="6480" w:hanging="360"/>
+      </w:pPr>
+      <w:rPr>
+        <w:rFonts w:ascii="Wingdings" w:hAnsi="Wingdings" w:hint="default"/>
+      </w:rPr>
+    </w:lvl>
+  </w:abstractNum>
+  <w:num w:numId="1">
+    <w:abstractNumId w:val="0"/>
+  </w:num>
+</w:numbering>
 </file>
 
 <file path=word/styles.xml><?xml version="1.0" encoding="utf-8"?>
@@ -2641,7 +2479,7 @@
   <w:style w:type="paragraph" w:default="1" w:styleId="Normal">
     <w:name w:val="Normal"/>
     <w:qFormat/>
-    <w:rsid w:val="00FD03F5"/>
+    <w:rsid w:val="00EA6EFB"/>
     <w:pPr>
       <w:spacing w:after="160" w:line="259" w:lineRule="auto"/>
     </w:pPr>
@@ -2902,6 +2740,7 @@
   <w:style w:type="paragraph" w:styleId="BodyText2">
     <w:name w:val="Body Text 2"/>
     <w:basedOn w:val="Normal"/>
+    <w:link w:val="BodyText2Char"/>
     <w:qFormat/>
     <w:rsid w:val="000550AD"/>
     <w:pPr>
@@ -2949,6 +2788,26 @@
       <w:rFonts w:ascii="Segoe UI" w:hAnsi="Segoe UI" w:cs="Segoe UI"/>
       <w:sz w:val="18"/>
       <w:szCs w:val="18"/>
+    </w:rPr>
+  </w:style>
+  <w:style w:type="character" w:styleId="Hyperlink">
+    <w:name w:val="Hyperlink"/>
+    <w:unhideWhenUsed/>
+    <w:rsid w:val="007D18FD"/>
+    <w:rPr>
+      <w:color w:val="0000FF"/>
+      <w:u w:val="single"/>
+    </w:rPr>
+  </w:style>
+  <w:style w:type="character" w:customStyle="1" w:styleId="BodyText2Char">
+    <w:name w:val="Body Text 2 Char"/>
+    <w:link w:val="BodyText2"/>
+    <w:rsid w:val="00EA6EFB"/>
+    <w:rPr>
+      <w:rFonts w:ascii="Calibri" w:eastAsia="Calibri" w:hAnsi="Calibri"/>
+      <w:sz w:val="22"/>
+      <w:szCs w:val="22"/>
+      <w:lang w:eastAsia="en-US"/>
     </w:rPr>
   </w:style>
 </w:styles>

</xml_diff>

<commit_message>
MDS-3203/MDS-3182: Create Permit Enclosed Letter and Changes to Acknowledgement Letter (#1550)
Main
Users can now generate a "Permit Enclosed Letter" document on a Notice of Work
image

Makes multiple changes to our "Acknowledgement Letter" template
image
</commit_message>
<xml_diff>
--- a/services/core-api/app/templates/now/Acknowledgment Letter.docx
+++ b/services/core-api/app/templates/now/Acknowledgment Letter.docx
@@ -10,20 +10,7 @@
         <w:spacing w:after="0" w:line="240" w:lineRule="auto"/>
       </w:pPr>
       <w:r>
-        <w:t>{</w:t>
-      </w:r>
-      <w:proofErr w:type="spellStart"/>
-      <w:proofErr w:type="gramStart"/>
-      <w:r>
-        <w:t>d.letter</w:t>
-      </w:r>
-      <w:proofErr w:type="gramEnd"/>
-      <w:r>
-        <w:t>_dt</w:t>
-      </w:r>
-      <w:proofErr w:type="spellEnd"/>
-      <w:r>
-        <w:t>}</w:t>
+        <w:t>{d.letter_dt}</w:t>
       </w:r>
       <w:r>
         <w:tab/>
@@ -38,15 +25,7 @@
         <w:t xml:space="preserve"> 14675-20-</w:t>
       </w:r>
       <w:r>
-        <w:t>{</w:t>
-      </w:r>
-      <w:proofErr w:type="spellStart"/>
-      <w:r>
-        <w:t>d.mine_no</w:t>
-      </w:r>
-      <w:proofErr w:type="spellEnd"/>
-      <w:r>
-        <w:t>}</w:t>
+        <w:t>{d.mine_no}</w:t>
       </w:r>
     </w:p>
     <w:p>
@@ -73,20 +52,7 @@
         <w:spacing w:after="0" w:line="240" w:lineRule="auto"/>
       </w:pPr>
       <w:r>
-        <w:t>{</w:t>
-      </w:r>
-      <w:proofErr w:type="spellStart"/>
-      <w:proofErr w:type="gramStart"/>
-      <w:r>
-        <w:t>d.proponent</w:t>
-      </w:r>
-      <w:proofErr w:type="gramEnd"/>
-      <w:r>
-        <w:t>_name</w:t>
-      </w:r>
-      <w:proofErr w:type="spellEnd"/>
-      <w:r>
-        <w:t>}</w:t>
+        <w:t>{d.proponent_name}</w:t>
       </w:r>
     </w:p>
     <w:p>
@@ -97,20 +63,7 @@
         <w:spacing w:after="0" w:line="240" w:lineRule="auto"/>
       </w:pPr>
       <w:r>
-        <w:t>{</w:t>
-      </w:r>
-      <w:proofErr w:type="spellStart"/>
-      <w:proofErr w:type="gramStart"/>
-      <w:r>
-        <w:t>d.proponent</w:t>
-      </w:r>
-      <w:proofErr w:type="gramEnd"/>
-      <w:r>
-        <w:t>_address</w:t>
-      </w:r>
-      <w:proofErr w:type="spellEnd"/>
-      <w:r>
-        <w:t>}</w:t>
+        <w:t>{d.proponent_address}</w:t>
       </w:r>
     </w:p>
     <w:p>
@@ -123,33 +76,90 @@
     </w:p>
     <w:p>
       <w:pPr>
+        <w:pStyle w:val="BodyText2"/>
+        <w:spacing w:after="0" w:line="240" w:lineRule="auto"/>
+        <w:rPr>
+          <w:color w:val="FF0000"/>
+        </w:rPr>
+      </w:pPr>
+      <w:r>
+        <w:rPr>
+          <w:color w:val="FF0000"/>
+        </w:rPr>
+        <w:t>{d.</w:t>
+      </w:r>
+      <w:r>
+        <w:rPr>
+          <w:color w:val="FF0000"/>
+        </w:rPr>
+        <w:t>emailed_to:</w:t>
+      </w:r>
+      <w:r>
+        <w:rPr>
+          <w:color w:val="FF0000"/>
+        </w:rPr>
+        <w:t>if</w:t>
+      </w:r>
+      <w:r>
+        <w:rPr>
+          <w:color w:val="FF0000"/>
+        </w:rPr>
+        <w:t>NEM</w:t>
+      </w:r>
+      <w:r>
+        <w:rPr>
+          <w:color w:val="FF0000"/>
+        </w:rPr>
+        <w:t>():showBegin}</w:t>
+      </w:r>
+    </w:p>
+    <w:p>
+      <w:pPr>
         <w:tabs>
           <w:tab w:val="left" w:pos="6480"/>
         </w:tabs>
         <w:spacing w:after="0" w:line="240" w:lineRule="auto"/>
       </w:pPr>
-    </w:p>
-    <w:p>
-      <w:pPr>
-        <w:tabs>
-          <w:tab w:val="left" w:pos="6480"/>
-        </w:tabs>
-        <w:spacing w:after="0" w:line="240" w:lineRule="auto"/>
-      </w:pPr>
-      <w:r>
-        <w:t>Emailed to: {</w:t>
-      </w:r>
-      <w:proofErr w:type="spellStart"/>
-      <w:proofErr w:type="gramStart"/>
-      <w:r>
-        <w:t>d.emailed</w:t>
-      </w:r>
-      <w:proofErr w:type="gramEnd"/>
-      <w:r>
-        <w:t>_to</w:t>
-      </w:r>
-      <w:proofErr w:type="spellEnd"/>
-      <w:r>
+      <w:r>
+        <w:t>Emailed to: {d.emailed_to}</w:t>
+      </w:r>
+    </w:p>
+    <w:p>
+      <w:pPr>
+        <w:spacing w:after="0" w:line="240" w:lineRule="auto"/>
+        <w:jc w:val="both"/>
+        <w:rPr>
+          <w:color w:val="FF0000"/>
+        </w:rPr>
+      </w:pPr>
+      <w:r>
+        <w:rPr>
+          <w:color w:val="FF0000"/>
+        </w:rPr>
+        <w:t>{d.</w:t>
+      </w:r>
+      <w:r>
+        <w:rPr>
+          <w:color w:val="FF0000"/>
+        </w:rPr>
+        <w:t>emailed_to</w:t>
+      </w:r>
+      <w:r>
+        <w:rPr>
+          <w:color w:val="FF0000"/>
+        </w:rPr>
+        <w:t>:show</w:t>
+      </w:r>
+      <w:r>
+        <w:rPr>
+          <w:color w:val="FF0000"/>
+        </w:rPr>
+        <w:t>End</w:t>
+      </w:r>
+      <w:r>
+        <w:rPr>
+          <w:color w:val="FF0000"/>
+        </w:rPr>
         <w:t>}</w:t>
       </w:r>
     </w:p>
@@ -162,26 +172,8 @@
       <w:pPr>
         <w:spacing w:after="0" w:line="240" w:lineRule="auto"/>
       </w:pPr>
-    </w:p>
-    <w:p>
-      <w:pPr>
-        <w:spacing w:after="0" w:line="240" w:lineRule="auto"/>
-      </w:pPr>
-      <w:r>
-        <w:t>{</w:t>
-      </w:r>
-      <w:proofErr w:type="spellStart"/>
-      <w:proofErr w:type="gramStart"/>
-      <w:r>
-        <w:t>d.proponent</w:t>
-      </w:r>
-      <w:proofErr w:type="gramEnd"/>
-      <w:r>
-        <w:t>_name</w:t>
-      </w:r>
-      <w:proofErr w:type="spellEnd"/>
-      <w:r>
-        <w:t>},</w:t>
+      <w:r>
+        <w:t>{d.proponent_name},</w:t>
       </w:r>
     </w:p>
     <w:p>
@@ -244,45 +236,25 @@
         <w:rPr>
           <w:b/>
         </w:rPr>
-        <w:t>{</w:t>
-      </w:r>
-      <w:proofErr w:type="spellStart"/>
-      <w:proofErr w:type="gramStart"/>
-      <w:r>
+        <w:t>{d.property}</w:t>
+      </w:r>
+    </w:p>
+    <w:p>
+      <w:pPr>
+        <w:spacing w:after="0" w:line="240" w:lineRule="auto"/>
+        <w:jc w:val="both"/>
         <w:rPr>
           <w:b/>
         </w:rPr>
-        <w:t>d.property</w:t>
-      </w:r>
-      <w:proofErr w:type="spellEnd"/>
-      <w:proofErr w:type="gramEnd"/>
-      <w:r>
-        <w:rPr>
-          <w:b/>
-        </w:rPr>
-        <w:t>}</w:t>
-      </w:r>
+      </w:pPr>
     </w:p>
     <w:p>
       <w:pPr>
         <w:spacing w:after="0" w:line="240" w:lineRule="auto"/>
         <w:jc w:val="both"/>
-        <w:rPr>
-          <w:b/>
-        </w:rPr>
-      </w:pPr>
-    </w:p>
-    <w:p>
-      <w:pPr>
-        <w:spacing w:after="0" w:line="240" w:lineRule="auto"/>
-        <w:jc w:val="both"/>
-      </w:pPr>
-      <w:r>
-        <w:t>This letter acknowledges receipt of your Notice of Work and Reclamation Program dated {</w:t>
-      </w:r>
-      <w:proofErr w:type="spellStart"/>
-      <w:r>
-        <w:t>d.</w:t>
+      </w:pPr>
+      <w:r>
+        <w:t>This letter acknowledges receipt of your Notice of Work and Reclamation Program dated {d.</w:t>
       </w:r>
       <w:r>
         <w:rPr>
@@ -291,48 +263,73 @@
         <w:t>application</w:t>
       </w:r>
       <w:r>
-        <w:t>_dt</w:t>
-      </w:r>
-      <w:proofErr w:type="spellEnd"/>
-      <w:r>
-        <w:t>}.</w:t>
+        <w:t>_dt}.</w:t>
+      </w:r>
+      <w:r>
+        <w:t xml:space="preserve"> </w:t>
+      </w:r>
+      <w:r>
+        <w:t>Your proposed program of {d.exploration_type}</w:t>
+      </w:r>
+      <w:r>
+        <w:t xml:space="preserve"> </w:t>
+      </w:r>
+      <w:r>
+        <w:t>has been referred to other resource agencies and has been sent to Indigenous Nations for consultation.</w:t>
       </w:r>
     </w:p>
     <w:p>
       <w:pPr>
         <w:pStyle w:val="BodyText2"/>
         <w:spacing w:after="0" w:line="240" w:lineRule="auto"/>
-      </w:pPr>
-      <w:r>
-        <w:t>Your proposed program of {</w:t>
-      </w:r>
-      <w:proofErr w:type="spellStart"/>
-      <w:proofErr w:type="gramStart"/>
-      <w:r>
-        <w:t>d.exploration</w:t>
-      </w:r>
-      <w:proofErr w:type="gramEnd"/>
-      <w:r>
-        <w:t>_type</w:t>
-      </w:r>
-      <w:proofErr w:type="spellEnd"/>
-      <w:r>
-        <w:t>} has been referred to other resource agencies and has been sent to Indigenous Nations for consultation.</w:t>
+        <w:rPr>
+          <w:color w:val="FF0000"/>
+        </w:rPr>
+      </w:pPr>
+      <w:r>
+        <w:rPr>
+          <w:color w:val="FF0000"/>
+        </w:rPr>
+        <w:t>{d.</w:t>
+      </w:r>
+      <w:r>
+        <w:rPr>
+          <w:color w:val="FF0000"/>
+        </w:rPr>
+        <w:t>bond_inc_amt:</w:t>
+      </w:r>
+      <w:r>
+        <w:rPr>
+          <w:color w:val="FF0000"/>
+        </w:rPr>
+        <w:t>if</w:t>
+      </w:r>
+      <w:r>
+        <w:rPr>
+          <w:color w:val="FF0000"/>
+        </w:rPr>
+        <w:t>NEM</w:t>
+      </w:r>
+      <w:r>
+        <w:rPr>
+          <w:color w:val="FF0000"/>
+        </w:rPr>
+        <w:t>():showBegin}</w:t>
       </w:r>
     </w:p>
     <w:p>
       <w:pPr>
         <w:pStyle w:val="BodyText2"/>
         <w:spacing w:after="0" w:line="240" w:lineRule="auto"/>
-      </w:pPr>
-    </w:p>
-    <w:p>
-      <w:pPr>
-        <w:spacing w:after="0" w:line="240" w:lineRule="auto"/>
-        <w:jc w:val="both"/>
-      </w:pPr>
-      <w:r>
-        <w:t xml:space="preserve">It will be a condition of your permit that you post a security deposit of </w:t>
+        <w:rPr>
+          <w:color w:val="FF0000"/>
+        </w:rPr>
+      </w:pPr>
+      <w:r>
+        <w:t>Prior to the approval and issuance of your permit, you are required to post a security deposit of</w:t>
+      </w:r>
+      <w:r>
+        <w:t xml:space="preserve"> </w:t>
       </w:r>
       <w:r>
         <w:rPr>
@@ -345,146 +342,192 @@
         <w:rPr>
           <w:b/>
         </w:rPr>
-        <w:t>{</w:t>
-      </w:r>
-      <w:proofErr w:type="spellStart"/>
-      <w:proofErr w:type="gramStart"/>
+        <w:t>{d.bond_inc_amt</w:t>
+      </w:r>
       <w:r>
         <w:rPr>
           <w:b/>
         </w:rPr>
-        <w:t>d.bond</w:t>
-      </w:r>
-      <w:proofErr w:type="gramEnd"/>
+        <w:t>:format</w:t>
+      </w:r>
       <w:r>
         <w:rPr>
           <w:b/>
         </w:rPr>
-        <w:t>_inc_amt</w:t>
+        <w:t>N</w:t>
       </w:r>
       <w:r>
         <w:rPr>
           <w:b/>
         </w:rPr>
-        <w:t>:format</w:t>
+        <w:t>(</w:t>
       </w:r>
       <w:r>
         <w:rPr>
           <w:b/>
         </w:rPr>
-        <w:t>N</w:t>
-      </w:r>
-      <w:proofErr w:type="spellEnd"/>
+        <w:t>2</w:t>
+      </w:r>
       <w:r>
         <w:rPr>
           <w:b/>
         </w:rPr>
-        <w:t>(</w:t>
+        <w:t>)</w:t>
       </w:r>
       <w:r>
         <w:rPr>
           <w:b/>
         </w:rPr>
-        <w:t>2</w:t>
-      </w:r>
-      <w:r>
-        <w:rPr>
-          <w:b/>
-        </w:rPr>
-        <w:t>)</w:t>
-      </w:r>
-      <w:r>
-        <w:rPr>
-          <w:b/>
-        </w:rPr>
         <w:t>}</w:t>
       </w:r>
       <w:r>
-        <w:t xml:space="preserve"> </w:t>
-      </w:r>
-      <w:r>
-        <w:t>prior to commencement of surface work.</w:t>
+        <w:rPr>
+          <w:bCs/>
+        </w:rPr>
+        <w:t xml:space="preserve"> and you may wish to take the opportunity to post your security at this time to avoid any delays.  Safekeeping Agreements backed by GIC’s may be used for bonds under $25,000 with the enclosed template. Complete the form with your banker, using the "Instructions on Completing a Safekeeping Agreement" and return it to this office for our signature.  A copy of the completed form will be returned to you and your financial institution.  Irrevocable Letters of Credit, certified cheque, bank draft or money order made payable to the Minister of Finance, at the undernoted address, are also acceptable. Payments made by EFT can also be arranged. Please do not send cash. For reclamation surety bonds, the bond shall be with a surety licensed to transact the business of a surety in Canada. For the surety bond template and more please visit our Reclamation Security website:</w:t>
       </w:r>
     </w:p>
     <w:p>
       <w:pPr>
         <w:spacing w:after="0" w:line="240" w:lineRule="auto"/>
         <w:jc w:val="both"/>
-      </w:pPr>
-    </w:p>
-    <w:p>
-      <w:pPr>
+        <w:rPr>
+          <w:bCs/>
+        </w:rPr>
+      </w:pPr>
+    </w:p>
+    <w:p>
+      <w:pPr>
+        <w:numPr>
+          <w:ilvl w:val="0"/>
+          <w:numId w:val="1"/>
+        </w:numPr>
         <w:spacing w:after="0" w:line="240" w:lineRule="auto"/>
         <w:jc w:val="both"/>
       </w:pPr>
-      <w:r>
+      <w:hyperlink r:id="rId7" w:history="1">
+        <w:r>
+          <w:rPr>
+            <w:rStyle w:val="Hyperlink"/>
+          </w:rPr>
+          <w:t>https://www2.gov.bc.ca/gov/content/industry/mineral-exploration-mining/permitting/reclamation-closure/securities</w:t>
+        </w:r>
+      </w:hyperlink>
+    </w:p>
+    <w:p>
+      <w:pPr>
+        <w:spacing w:after="0" w:line="240" w:lineRule="auto"/>
+        <w:jc w:val="both"/>
+        <w:rPr>
+          <w:color w:val="FF0000"/>
+        </w:rPr>
+      </w:pPr>
+      <w:r>
+        <w:rPr>
+          <w:color w:val="FF0000"/>
+        </w:rPr>
+        <w:t>{d.bond_inc_amt:showEnd}</w:t>
+      </w:r>
+    </w:p>
+    <w:p>
+      <w:pPr>
+        <w:spacing w:after="0" w:line="240" w:lineRule="auto"/>
+        <w:jc w:val="both"/>
         <w:rPr>
           <w:rFonts w:cs="Arial"/>
           <w:lang w:eastAsia="en-CA"/>
         </w:rPr>
-        <w:t>{</w:t>
-      </w:r>
-      <w:proofErr w:type="spellStart"/>
-      <w:proofErr w:type="gramStart"/>
+      </w:pPr>
       <w:r>
         <w:rPr>
           <w:rFonts w:cs="Arial"/>
           <w:lang w:eastAsia="en-CA"/>
         </w:rPr>
-        <w:t>d.letter</w:t>
-      </w:r>
-      <w:proofErr w:type="gramEnd"/>
+        <w:t>Personal information collected by the Ministry of Energy, Mines, and Petroleum Resources is under the authority of section 26(c) of the Freedom of Information and Protection of Privacy Act for the purpose of collecting Bond and Securities Data. If you have any questions about the collection, use and disclosure of your personal information, please contact: Mines Digital Services at </w:t>
+      </w:r>
+      <w:hyperlink r:id="rId8" w:history="1">
+        <w:r>
+          <w:rPr>
+            <w:rStyle w:val="Hyperlink"/>
+            <w:rFonts w:cs="Arial"/>
+            <w:lang w:eastAsia="en-CA"/>
+          </w:rPr>
+          <w:t>mds@gov.bc.ca</w:t>
+        </w:r>
+      </w:hyperlink>
       <w:r>
         <w:rPr>
           <w:rFonts w:cs="Arial"/>
           <w:lang w:eastAsia="en-CA"/>
         </w:rPr>
-        <w:t>_</w:t>
-      </w:r>
-      <w:r>
+        <w:t>.</w:t>
+      </w:r>
+    </w:p>
+    <w:p>
+      <w:pPr>
+        <w:spacing w:after="0" w:line="240" w:lineRule="auto"/>
+        <w:jc w:val="both"/>
         <w:rPr>
           <w:rFonts w:cs="Arial"/>
           <w:lang w:eastAsia="en-CA"/>
         </w:rPr>
-        <w:t>body</w:t>
-      </w:r>
+      </w:pPr>
+    </w:p>
+    <w:p>
+      <w:pPr>
+        <w:spacing w:after="0" w:line="240" w:lineRule="auto"/>
+        <w:jc w:val="both"/>
+      </w:pPr>
       <w:r>
         <w:rPr>
           <w:rFonts w:cs="Arial"/>
           <w:lang w:eastAsia="en-CA"/>
         </w:rPr>
-        <w:t>:convCRLF</w:t>
-      </w:r>
-      <w:proofErr w:type="spellEnd"/>
+        <w:t>{d.letter</w:t>
+      </w:r>
       <w:r>
         <w:rPr>
           <w:rFonts w:cs="Arial"/>
           <w:lang w:eastAsia="en-CA"/>
         </w:rPr>
-        <w:t>()</w:t>
+        <w:t>_</w:t>
       </w:r>
       <w:r>
         <w:rPr>
           <w:rFonts w:cs="Arial"/>
           <w:lang w:eastAsia="en-CA"/>
         </w:rPr>
-        <w:t>}</w:t>
-      </w:r>
-    </w:p>
-    <w:p>
-      <w:pPr>
-        <w:spacing w:after="0" w:line="240" w:lineRule="auto"/>
-        <w:jc w:val="both"/>
+        <w:t>body</w:t>
+      </w:r>
+      <w:r>
         <w:rPr>
           <w:rFonts w:cs="Arial"/>
           <w:lang w:eastAsia="en-CA"/>
         </w:rPr>
-      </w:pPr>
+        <w:t>:convCRLF()</w:t>
+      </w:r>
+      <w:r>
+        <w:rPr>
+          <w:rFonts w:cs="Arial"/>
+          <w:lang w:eastAsia="en-CA"/>
+        </w:rPr>
+        <w:t>}</w:t>
+      </w:r>
     </w:p>
     <w:p>
       <w:pPr>
         <w:spacing w:after="0" w:line="240" w:lineRule="auto"/>
         <w:jc w:val="both"/>
+        <w:rPr>
+          <w:rFonts w:cs="Arial"/>
+          <w:lang w:eastAsia="en-CA"/>
+        </w:rPr>
+      </w:pPr>
+    </w:p>
+    <w:p>
+      <w:pPr>
+        <w:spacing w:after="0" w:line="240" w:lineRule="auto"/>
+        <w:jc w:val="both"/>
       </w:pPr>
       <w:r>
         <w:t>You are reminded that no work may commence until you have received your permits.</w:t>
@@ -496,7 +539,13 @@
         <w:jc w:val="both"/>
       </w:pPr>
       <w:r>
-        <w:t>To clarify or discuss any of the above, please call my office.</w:t>
+        <w:t xml:space="preserve">To clarify or discuss any of the above, please call </w:t>
+      </w:r>
+      <w:r>
+        <w:t>or email me at the information below</w:t>
+      </w:r>
+      <w:r>
+        <w:t>.</w:t>
       </w:r>
     </w:p>
     <w:p>
@@ -548,93 +597,50 @@
           <w:rFonts w:eastAsia="Times New Roman" w:cs="Calibri"/>
           <w:lang w:val="en-US"/>
         </w:rPr>
-        <w:t>{</w:t>
-      </w:r>
-      <w:proofErr w:type="spellStart"/>
-      <w:proofErr w:type="gramStart"/>
+        <w:t>{d.image</w:t>
+      </w:r>
       <w:r>
         <w:rPr>
           <w:rFonts w:eastAsia="Times New Roman" w:cs="Calibri"/>
           <w:lang w:val="en-US"/>
         </w:rPr>
-        <w:t>d.image</w:t>
+        <w:t>s</w:t>
       </w:r>
       <w:r>
         <w:rPr>
           <w:rFonts w:eastAsia="Times New Roman" w:cs="Calibri"/>
           <w:lang w:val="en-US"/>
         </w:rPr>
-        <w:t>s</w:t>
-      </w:r>
-      <w:proofErr w:type="gramEnd"/>
-      <w:r>
+        <w:t>.issuing_inspector_signature}</w:t>
+      </w:r>
+    </w:p>
+    <w:p>
+      <w:pPr>
+        <w:overflowPunct w:val="0"/>
+        <w:spacing w:after="0" w:line="240" w:lineRule="auto"/>
+        <w:textAlignment w:val="baseline"/>
         <w:rPr>
           <w:rFonts w:eastAsia="Times New Roman" w:cs="Calibri"/>
           <w:lang w:val="en-US"/>
         </w:rPr>
-        <w:t>.issuing_inspector_signature</w:t>
-      </w:r>
-      <w:proofErr w:type="spellEnd"/>
-      <w:r>
+      </w:pPr>
+    </w:p>
+    <w:p>
+      <w:pPr>
+        <w:overflowPunct w:val="0"/>
+        <w:spacing w:after="0" w:line="240" w:lineRule="auto"/>
+        <w:textAlignment w:val="baseline"/>
         <w:rPr>
           <w:rFonts w:eastAsia="Times New Roman" w:cs="Calibri"/>
           <w:lang w:val="en-US"/>
         </w:rPr>
-        <w:t>}</w:t>
-      </w:r>
-    </w:p>
-    <w:p>
-      <w:pPr>
-        <w:overflowPunct w:val="0"/>
-        <w:spacing w:after="0" w:line="240" w:lineRule="auto"/>
-        <w:textAlignment w:val="baseline"/>
+      </w:pPr>
+      <w:r>
         <w:rPr>
           <w:rFonts w:eastAsia="Times New Roman" w:cs="Calibri"/>
           <w:lang w:val="en-US"/>
         </w:rPr>
-      </w:pPr>
-    </w:p>
-    <w:p>
-      <w:pPr>
-        <w:overflowPunct w:val="0"/>
-        <w:spacing w:after="0" w:line="240" w:lineRule="auto"/>
-        <w:textAlignment w:val="baseline"/>
-        <w:rPr>
-          <w:rFonts w:eastAsia="Times New Roman" w:cs="Calibri"/>
-          <w:lang w:val="en-US"/>
-        </w:rPr>
-      </w:pPr>
-      <w:r>
-        <w:rPr>
-          <w:rFonts w:eastAsia="Times New Roman" w:cs="Calibri"/>
-          <w:lang w:val="en-US"/>
-        </w:rPr>
-        <w:t>{</w:t>
-      </w:r>
-      <w:proofErr w:type="spellStart"/>
-      <w:proofErr w:type="gramStart"/>
-      <w:r>
-        <w:rPr>
-          <w:rFonts w:eastAsia="Times New Roman" w:cs="Calibri"/>
-          <w:lang w:val="en-US"/>
-        </w:rPr>
-        <w:t>d.issuing</w:t>
-      </w:r>
-      <w:proofErr w:type="gramEnd"/>
-      <w:r>
-        <w:rPr>
-          <w:rFonts w:eastAsia="Times New Roman" w:cs="Calibri"/>
-          <w:lang w:val="en-US"/>
-        </w:rPr>
-        <w:t>_inspector_name</w:t>
-      </w:r>
-      <w:proofErr w:type="spellEnd"/>
-      <w:r>
-        <w:rPr>
-          <w:rFonts w:eastAsia="Times New Roman" w:cs="Calibri"/>
-          <w:lang w:val="en-US"/>
-        </w:rPr>
-        <w:t>}</w:t>
+        <w:t>{d.issuing_inspector_name}</w:t>
       </w:r>
     </w:p>
     <w:p>
@@ -690,32 +696,7 @@
           <w:rFonts w:eastAsia="Times New Roman" w:cs="Calibri"/>
           <w:lang w:val="en-US"/>
         </w:rPr>
-        <w:t xml:space="preserve"> {</w:t>
-      </w:r>
-      <w:proofErr w:type="spellStart"/>
-      <w:proofErr w:type="gramStart"/>
-      <w:r>
-        <w:rPr>
-          <w:rFonts w:eastAsia="Times New Roman" w:cs="Calibri"/>
-          <w:lang w:val="en-US"/>
-        </w:rPr>
-        <w:t>d.issuing</w:t>
-      </w:r>
-      <w:proofErr w:type="gramEnd"/>
-      <w:r>
-        <w:rPr>
-          <w:rFonts w:eastAsia="Times New Roman" w:cs="Calibri"/>
-          <w:lang w:val="en-US"/>
-        </w:rPr>
-        <w:t>_inspector_email:ifEM</w:t>
-      </w:r>
-      <w:proofErr w:type="spellEnd"/>
-      <w:r>
-        <w:rPr>
-          <w:rFonts w:eastAsia="Times New Roman" w:cs="Calibri"/>
-          <w:lang w:val="en-US"/>
-        </w:rPr>
-        <w:t>():show(None)}</w:t>
+        <w:t xml:space="preserve"> {d.issuing_inspector_email:ifEM():show(None)}</w:t>
       </w:r>
     </w:p>
     <w:p>
@@ -742,121 +723,14 @@
           <w:rFonts w:eastAsia="Times New Roman" w:cs="Calibri"/>
           <w:lang w:val="en-US"/>
         </w:rPr>
-        <w:t xml:space="preserve"> {</w:t>
-      </w:r>
-      <w:proofErr w:type="spellStart"/>
-      <w:proofErr w:type="gramStart"/>
-      <w:r>
-        <w:rPr>
-          <w:rFonts w:eastAsia="Times New Roman" w:cs="Calibri"/>
-          <w:lang w:val="en-US"/>
-        </w:rPr>
-        <w:t>d.issuing</w:t>
-      </w:r>
-      <w:proofErr w:type="gramEnd"/>
-      <w:r>
-        <w:rPr>
-          <w:rFonts w:eastAsia="Times New Roman" w:cs="Calibri"/>
-          <w:lang w:val="en-US"/>
-        </w:rPr>
-        <w:t>_inspector_phone:ifEM</w:t>
-      </w:r>
-      <w:proofErr w:type="spellEnd"/>
-      <w:r>
-        <w:rPr>
-          <w:rFonts w:eastAsia="Times New Roman" w:cs="Calibri"/>
-          <w:lang w:val="en-US"/>
-        </w:rPr>
-        <w:t>():show(None)}</w:t>
-      </w:r>
-    </w:p>
-    <w:p>
-      <w:pPr>
-        <w:spacing w:after="0" w:line="240" w:lineRule="auto"/>
-      </w:pPr>
-    </w:p>
-    <w:p>
-      <w:pPr>
-        <w:spacing w:after="0" w:line="240" w:lineRule="auto"/>
-        <w:rPr>
-          <w:rFonts w:eastAsia="Times New Roman" w:cs="Calibri"/>
-          <w:bCs/>
-          <w:color w:val="000000"/>
-          <w:lang w:eastAsia="en-CA"/>
-        </w:rPr>
-      </w:pPr>
-      <w:r>
-        <w:t xml:space="preserve">Encl. </w:t>
-      </w:r>
-      <w:r>
-        <w:tab/>
-      </w:r>
-      <w:r>
-        <w:rPr>
-          <w:rFonts w:eastAsia="Times New Roman" w:cs="Calibri"/>
-          <w:bCs/>
-          <w:color w:val="000000"/>
-          <w:lang w:eastAsia="en-CA"/>
-        </w:rPr>
-        <w:t>MEMPR Regional Mine Reclamation Bond Calculator</w:t>
-      </w:r>
-    </w:p>
-    <w:p>
-      <w:pPr>
-        <w:pStyle w:val="List"/>
-        <w:spacing w:after="0" w:line="240" w:lineRule="auto"/>
-        <w:ind w:left="0" w:firstLine="720"/>
-      </w:pPr>
-      <w:r>
-        <w:t>No Interest Payable Form</w:t>
-      </w:r>
-    </w:p>
-    <w:p>
-      <w:pPr>
-        <w:pStyle w:val="List"/>
-        <w:spacing w:after="0" w:line="240" w:lineRule="auto"/>
-        <w:ind w:left="0" w:firstLine="0"/>
-      </w:pPr>
-      <w:r>
-        <w:tab/>
-        <w:t>Mine Emergency Response Plan and Guideline</w:t>
-      </w:r>
-      <w:r>
-        <w:t>s</w:t>
-      </w:r>
-    </w:p>
-    <w:p>
-      <w:pPr>
-        <w:pStyle w:val="List"/>
-        <w:spacing w:after="0" w:line="240" w:lineRule="auto"/>
-        <w:ind w:left="0" w:firstLine="0"/>
-      </w:pPr>
-      <w:r>
-        <w:tab/>
-        <w:t>Chance Find Procedure (Fillable Template)</w:t>
-      </w:r>
-    </w:p>
-    <w:p>
-      <w:pPr>
-        <w:pStyle w:val="List"/>
-        <w:spacing w:after="0" w:line="240" w:lineRule="auto"/>
-        <w:ind w:left="0" w:firstLine="0"/>
-      </w:pPr>
-      <w:r>
-        <w:tab/>
-      </w:r>
-      <w:r>
-        <w:rPr>
-          <w:rFonts w:cs="Calibri"/>
-        </w:rPr>
-        <w:t>Invasive Species Best Management Practice</w:t>
+        <w:t xml:space="preserve"> {d.issuing_inspector_phone:ifEM():show(None)}</w:t>
       </w:r>
     </w:p>
     <w:sectPr>
-      <w:headerReference w:type="default" r:id="rId6"/>
-      <w:footerReference w:type="default" r:id="rId7"/>
-      <w:headerReference w:type="first" r:id="rId8"/>
-      <w:footerReference w:type="first" r:id="rId9"/>
+      <w:headerReference w:type="default" r:id="rId9"/>
+      <w:footerReference w:type="default" r:id="rId10"/>
+      <w:headerReference w:type="first" r:id="rId11"/>
+      <w:footerReference w:type="first" r:id="rId12"/>
       <w:type w:val="continuous"/>
       <w:pgSz w:w="12240" w:h="15840"/>
       <w:pgMar w:top="1440" w:right="1080" w:bottom="1440" w:left="1080" w:header="634" w:footer="187" w:gutter="0"/>
@@ -1133,17 +1007,7 @@
               <w:szCs w:val="18"/>
               <w:lang w:val="en-US"/>
             </w:rPr>
-            <w:t>Phone: {</w:t>
-          </w:r>
-          <w:proofErr w:type="spellStart"/>
-          <w:r>
-            <w:rPr>
-              <w:rFonts w:eastAsia="Times New Roman" w:cs="Calibri"/>
-              <w:sz w:val="18"/>
-              <w:szCs w:val="18"/>
-              <w:lang w:val="en-US"/>
-            </w:rPr>
-            <w:t>d.</w:t>
+            <w:t>Phone: {d.</w:t>
           </w:r>
           <w:r>
             <w:rPr>
@@ -1163,7 +1027,6 @@
             </w:rPr>
             <w:t>_phone_number</w:t>
           </w:r>
-          <w:proofErr w:type="spellEnd"/>
           <w:r>
             <w:rPr>
               <w:rFonts w:eastAsia="Times New Roman" w:cs="Calibri"/>
@@ -1198,17 +1061,7 @@
               <w:szCs w:val="18"/>
               <w:lang w:val="en-US"/>
             </w:rPr>
-            <w:t>Fax: {</w:t>
-          </w:r>
-          <w:proofErr w:type="spellStart"/>
-          <w:r>
-            <w:rPr>
-              <w:rFonts w:eastAsia="Times New Roman" w:cs="Calibri"/>
-              <w:sz w:val="18"/>
-              <w:szCs w:val="18"/>
-              <w:lang w:val="en-US"/>
-            </w:rPr>
-            <w:t>d.</w:t>
+            <w:t>Fax: {d.</w:t>
           </w:r>
           <w:r>
             <w:rPr>
@@ -1228,7 +1081,6 @@
             </w:rPr>
             <w:t>_fax_number</w:t>
           </w:r>
-          <w:proofErr w:type="spellEnd"/>
           <w:r>
             <w:rPr>
               <w:rFonts w:eastAsia="Times New Roman" w:cs="Calibri"/>
@@ -1256,17 +1108,7 @@
               <w:szCs w:val="18"/>
               <w:lang w:val="en-US"/>
             </w:rPr>
-            <w:t>Email: {</w:t>
-          </w:r>
-          <w:proofErr w:type="spellStart"/>
-          <w:r>
-            <w:rPr>
-              <w:rFonts w:eastAsia="Times New Roman" w:cs="Calibri"/>
-              <w:sz w:val="18"/>
-              <w:szCs w:val="18"/>
-              <w:lang w:val="en-US"/>
-            </w:rPr>
-            <w:t>d.</w:t>
+            <w:t>Email: {d.</w:t>
           </w:r>
           <w:r>
             <w:rPr>
@@ -1284,17 +1126,7 @@
               <w:szCs w:val="18"/>
               <w:lang w:val="en-US"/>
             </w:rPr>
-            <w:t>_email</w:t>
-          </w:r>
-          <w:proofErr w:type="spellEnd"/>
-          <w:r>
-            <w:rPr>
-              <w:rFonts w:eastAsia="Times New Roman" w:cs="Calibri"/>
-              <w:sz w:val="18"/>
-              <w:szCs w:val="18"/>
-              <w:lang w:val="en-US"/>
-            </w:rPr>
-            <w:t>}</w:t>
+            <w:t>_email}</w:t>
           </w:r>
         </w:p>
       </w:tc>
@@ -1718,39 +1550,17 @@
               <w:szCs w:val="18"/>
               <w:lang w:val="en-US"/>
             </w:rPr>
-            <w:t>{</w:t>
-          </w:r>
-          <w:proofErr w:type="spellStart"/>
-          <w:proofErr w:type="gramStart"/>
-          <w:r>
-            <w:rPr>
-              <w:rFonts w:eastAsia="Times New Roman" w:cs="Calibri"/>
-              <w:sz w:val="18"/>
-              <w:szCs w:val="18"/>
-              <w:lang w:val="en-US"/>
-            </w:rPr>
-            <w:t>d.</w:t>
-          </w:r>
-          <w:r>
-            <w:rPr>
-              <w:rFonts w:eastAsia="Times New Roman" w:cs="Calibri"/>
-              <w:sz w:val="18"/>
-              <w:szCs w:val="18"/>
-              <w:lang w:val="en-US"/>
-            </w:rPr>
-            <w:t>regional</w:t>
-          </w:r>
-          <w:proofErr w:type="gramEnd"/>
-          <w:r>
-            <w:rPr>
-              <w:rFonts w:eastAsia="Times New Roman" w:cs="Calibri"/>
-              <w:sz w:val="18"/>
-              <w:szCs w:val="18"/>
-              <w:lang w:val="en-US"/>
-            </w:rPr>
-            <w:t>_office_contact_phone_number</w:t>
-          </w:r>
-          <w:proofErr w:type="spellEnd"/>
+            <w:t>{d.</w:t>
+          </w:r>
+          <w:r>
+            <w:rPr>
+              <w:rFonts w:eastAsia="Times New Roman" w:cs="Calibri"/>
+              <w:sz w:val="18"/>
+              <w:szCs w:val="18"/>
+              <w:lang w:val="en-US"/>
+            </w:rPr>
+            <w:t>regional_office_contact_phone_number</w:t>
+          </w:r>
           <w:r>
             <w:rPr>
               <w:rFonts w:eastAsia="Times New Roman" w:cs="Calibri"/>
@@ -1803,39 +1613,17 @@
               <w:szCs w:val="18"/>
               <w:lang w:val="en-US"/>
             </w:rPr>
-            <w:t>{</w:t>
-          </w:r>
-          <w:proofErr w:type="spellStart"/>
-          <w:proofErr w:type="gramStart"/>
-          <w:r>
-            <w:rPr>
-              <w:rFonts w:eastAsia="Times New Roman" w:cs="Calibri"/>
-              <w:sz w:val="18"/>
-              <w:szCs w:val="18"/>
-              <w:lang w:val="en-US"/>
-            </w:rPr>
-            <w:t>d.</w:t>
-          </w:r>
-          <w:r>
-            <w:rPr>
-              <w:rFonts w:eastAsia="Times New Roman" w:cs="Calibri"/>
-              <w:sz w:val="18"/>
-              <w:szCs w:val="18"/>
-              <w:lang w:val="en-US"/>
-            </w:rPr>
-            <w:t>regional</w:t>
-          </w:r>
-          <w:proofErr w:type="gramEnd"/>
-          <w:r>
-            <w:rPr>
-              <w:rFonts w:eastAsia="Times New Roman" w:cs="Calibri"/>
-              <w:sz w:val="18"/>
-              <w:szCs w:val="18"/>
-              <w:lang w:val="en-US"/>
-            </w:rPr>
-            <w:t>_office_contact_fax_number</w:t>
-          </w:r>
-          <w:proofErr w:type="spellEnd"/>
+            <w:t>{d.</w:t>
+          </w:r>
+          <w:r>
+            <w:rPr>
+              <w:rFonts w:eastAsia="Times New Roman" w:cs="Calibri"/>
+              <w:sz w:val="18"/>
+              <w:szCs w:val="18"/>
+              <w:lang w:val="en-US"/>
+            </w:rPr>
+            <w:t>regional_office_contact_fax_number</w:t>
+          </w:r>
           <w:r>
             <w:rPr>
               <w:rFonts w:eastAsia="Times New Roman" w:cs="Calibri"/>
@@ -1881,38 +1669,7 @@
               <w:szCs w:val="18"/>
               <w:lang w:val="en-US"/>
             </w:rPr>
-            <w:t>{</w:t>
-          </w:r>
-          <w:proofErr w:type="spellStart"/>
-          <w:proofErr w:type="gramStart"/>
-          <w:r>
-            <w:rPr>
-              <w:rFonts w:eastAsia="Times New Roman" w:cs="Calibri"/>
-              <w:sz w:val="18"/>
-              <w:szCs w:val="18"/>
-              <w:lang w:val="en-US"/>
-            </w:rPr>
-            <w:t>d.regional</w:t>
-          </w:r>
-          <w:proofErr w:type="gramEnd"/>
-          <w:r>
-            <w:rPr>
-              <w:rFonts w:eastAsia="Times New Roman" w:cs="Calibri"/>
-              <w:sz w:val="18"/>
-              <w:szCs w:val="18"/>
-              <w:lang w:val="en-US"/>
-            </w:rPr>
-            <w:t>_office_contact_email</w:t>
-          </w:r>
-          <w:proofErr w:type="spellEnd"/>
-          <w:r>
-            <w:rPr>
-              <w:rFonts w:eastAsia="Times New Roman" w:cs="Calibri"/>
-              <w:sz w:val="18"/>
-              <w:szCs w:val="18"/>
-              <w:lang w:val="en-US"/>
-            </w:rPr>
-            <w:t>}</w:t>
+            <w:t>{d.regional_office_contact_email}</w:t>
           </w:r>
         </w:p>
       </w:tc>
@@ -1974,36 +1731,16 @@
               <w:szCs w:val="18"/>
               <w:lang w:val="en-US"/>
             </w:rPr>
-            <w:t>{</w:t>
-          </w:r>
-          <w:proofErr w:type="gramStart"/>
-          <w:r>
-            <w:rPr>
-              <w:rFonts w:eastAsia="Times New Roman" w:cs="Calibri"/>
-              <w:sz w:val="18"/>
-              <w:szCs w:val="18"/>
-              <w:lang w:val="en-US"/>
-            </w:rPr>
-            <w:t>d.</w:t>
-          </w:r>
-          <w:r>
-            <w:rPr>
-              <w:rFonts w:eastAsia="Times New Roman" w:cs="Calibri"/>
-              <w:sz w:val="18"/>
-              <w:szCs w:val="18"/>
-              <w:lang w:val="en-US"/>
-            </w:rPr>
-            <w:t>regional</w:t>
-          </w:r>
-          <w:proofErr w:type="gramEnd"/>
-          <w:r>
-            <w:rPr>
-              <w:rFonts w:eastAsia="Times New Roman" w:cs="Calibri"/>
-              <w:sz w:val="18"/>
-              <w:szCs w:val="18"/>
-              <w:lang w:val="en-US"/>
-            </w:rPr>
-            <w:t>_office_contact_mailing_addre</w:t>
+            <w:t>{d.</w:t>
+          </w:r>
+          <w:r>
+            <w:rPr>
+              <w:rFonts w:eastAsia="Times New Roman" w:cs="Calibri"/>
+              <w:sz w:val="18"/>
+              <w:szCs w:val="18"/>
+              <w:lang w:val="en-US"/>
+            </w:rPr>
+            <w:t>regional_office_contact_mailing_addre</w:t>
           </w:r>
           <w:r>
             <w:rPr>
@@ -2048,36 +1785,16 @@
               <w:szCs w:val="18"/>
               <w:lang w:val="en-US"/>
             </w:rPr>
-            <w:t>{</w:t>
-          </w:r>
-          <w:proofErr w:type="gramStart"/>
-          <w:r>
-            <w:rPr>
-              <w:rFonts w:eastAsia="Times New Roman" w:cs="Calibri"/>
-              <w:sz w:val="18"/>
-              <w:szCs w:val="18"/>
-              <w:lang w:val="en-US"/>
-            </w:rPr>
-            <w:t>d.</w:t>
-          </w:r>
-          <w:r>
-            <w:rPr>
-              <w:rFonts w:eastAsia="Times New Roman" w:cs="Calibri"/>
-              <w:sz w:val="18"/>
-              <w:szCs w:val="18"/>
-              <w:lang w:val="en-US"/>
-            </w:rPr>
-            <w:t>regional</w:t>
-          </w:r>
-          <w:proofErr w:type="gramEnd"/>
-          <w:r>
-            <w:rPr>
-              <w:rFonts w:eastAsia="Times New Roman" w:cs="Calibri"/>
-              <w:sz w:val="18"/>
-              <w:szCs w:val="18"/>
-              <w:lang w:val="en-US"/>
-            </w:rPr>
-            <w:t>_office_contact_mailing_address_line_</w:t>
+            <w:t>{d.</w:t>
+          </w:r>
+          <w:r>
+            <w:rPr>
+              <w:rFonts w:eastAsia="Times New Roman" w:cs="Calibri"/>
+              <w:sz w:val="18"/>
+              <w:szCs w:val="18"/>
+              <w:lang w:val="en-US"/>
+            </w:rPr>
+            <w:t>regional_office_contact_mailing_address_line_</w:t>
           </w:r>
           <w:r>
             <w:rPr>
@@ -2164,7 +1881,7 @@
           <v:path o:extrusionok="f" gradientshapeok="t" o:connecttype="rect"/>
           <o:lock v:ext="edit" aspectratio="t"/>
         </v:shapetype>
-        <v:shape id="_x0000_i1025" type="#_x0000_t75" alt="" style="width:163pt;height:65.5pt;visibility:visible;mso-wrap-style:square;mso-width-percent:0;mso-height-percent:0;mso-width-percent:0;mso-height-percent:0">
+        <v:shape id="_x0000_i1025" type="#_x0000_t75" alt="" style="width:163.15pt;height:65.6pt;visibility:visible;mso-wrap-style:square;mso-width-percent:0;mso-height-percent:0;mso-width-percent:0;mso-height-percent:0">
           <v:imagedata r:id="rId1" o:title=""/>
         </v:shape>
       </w:pict>
@@ -2226,7 +1943,7 @@
                 <v:path o:extrusionok="f" gradientshapeok="t" o:connecttype="rect"/>
                 <o:lock v:ext="edit" aspectratio="t"/>
               </v:shapetype>
-              <v:shape id="Image1" o:spid="_x0000_i1026" type="#_x0000_t75" alt="" style="width:163pt;height:65.5pt;visibility:visible;mso-wrap-style:square;mso-width-percent:0;mso-height-percent:0;mso-width-percent:0;mso-height-percent:0">
+              <v:shape id="Image1" o:spid="_x0000_i1026" type="#_x0000_t75" alt="" style="width:163.15pt;height:65.6pt;visibility:visible;mso-wrap-style:square;mso-width-percent:0;mso-height-percent:0;mso-width-percent:0;mso-height-percent:0">
                 <v:imagedata r:id="rId1" o:title=""/>
               </v:shape>
             </w:pict>
@@ -2255,6 +1972,127 @@
     </w:pPr>
   </w:p>
 </w:hdr>
+</file>
+
+<file path=word/numbering.xml><?xml version="1.0" encoding="utf-8"?>
+<w:numbering xmlns:wpc="http://schemas.microsoft.com/office/word/2010/wordprocessingCanvas" xmlns:cx="http://schemas.microsoft.com/office/drawing/2014/chartex" xmlns:cx1="http://schemas.microsoft.com/office/drawing/2015/9/8/chartex" xmlns:cx2="http://schemas.microsoft.com/office/drawing/2015/10/21/chartex" xmlns:cx3="http://schemas.microsoft.com/office/drawing/2016/5/9/chartex" xmlns:cx4="http://schemas.microsoft.com/office/drawing/2016/5/10/chartex" xmlns:cx5="http://schemas.microsoft.com/office/drawing/2016/5/11/chartex" xmlns:cx6="http://schemas.microsoft.com/office/drawing/2016/5/12/chartex" xmlns:cx7="http://schemas.microsoft.com/office/drawing/2016/5/13/chartex" xmlns:cx8="http://schemas.microsoft.com/office/drawing/2016/5/14/chartex" xmlns:mc="http://schemas.openxmlformats.org/markup-compatibility/2006" xmlns:aink="http://schemas.microsoft.com/office/drawing/2016/ink" xmlns:am3d="http://schemas.microsoft.com/office/drawing/2017/model3d" xmlns:o="urn:schemas-microsoft-com:office:office" xmlns:r="http://schemas.openxmlformats.org/officeDocument/2006/relationships" xmlns:m="http://schemas.openxmlformats.org/officeDocument/2006/math" xmlns:v="urn:schemas-microsoft-com:vml" xmlns:wp14="http://schemas.microsoft.com/office/word/2010/wordprocessingDrawing" xmlns:wp="http://schemas.openxmlformats.org/drawingml/2006/wordprocessingDrawing" xmlns:w10="urn:schemas-microsoft-com:office:word" xmlns:w="http://schemas.openxmlformats.org/wordprocessingml/2006/main" xmlns:w14="http://schemas.microsoft.com/office/word/2010/wordml" xmlns:w15="http://schemas.microsoft.com/office/word/2012/wordml" xmlns:w16cex="http://schemas.microsoft.com/office/word/2018/wordml/cex" xmlns:w16cid="http://schemas.microsoft.com/office/word/2016/wordml/cid" xmlns:w16="http://schemas.microsoft.com/office/word/2018/wordml" xmlns:w16se="http://schemas.microsoft.com/office/word/2015/wordml/symex" xmlns:wpg="http://schemas.microsoft.com/office/word/2010/wordprocessingGroup" xmlns:wpi="http://schemas.microsoft.com/office/word/2010/wordprocessingInk" xmlns:wne="http://schemas.microsoft.com/office/word/2006/wordml" xmlns:wps="http://schemas.microsoft.com/office/word/2010/wordprocessingShape" mc:Ignorable="w14 w15 w16se w16cid w16 w16cex wp14">
+  <w:abstractNum w:abstractNumId="0" w15:restartNumberingAfterBreak="0">
+    <w:nsid w:val="248370D7"/>
+    <w:multiLevelType w:val="hybridMultilevel"/>
+    <w:tmpl w:val="660A0D00"/>
+    <w:lvl w:ilvl="0" w:tplc="10090001">
+      <w:start w:val="1"/>
+      <w:numFmt w:val="bullet"/>
+      <w:lvlText w:val=""/>
+      <w:lvlJc w:val="left"/>
+      <w:pPr>
+        <w:ind w:left="720" w:hanging="360"/>
+      </w:pPr>
+      <w:rPr>
+        <w:rFonts w:ascii="Symbol" w:hAnsi="Symbol" w:hint="default"/>
+      </w:rPr>
+    </w:lvl>
+    <w:lvl w:ilvl="1" w:tplc="10090003" w:tentative="1">
+      <w:start w:val="1"/>
+      <w:numFmt w:val="bullet"/>
+      <w:lvlText w:val="o"/>
+      <w:lvlJc w:val="left"/>
+      <w:pPr>
+        <w:ind w:left="1440" w:hanging="360"/>
+      </w:pPr>
+      <w:rPr>
+        <w:rFonts w:ascii="Courier New" w:hAnsi="Courier New" w:cs="Courier New" w:hint="default"/>
+      </w:rPr>
+    </w:lvl>
+    <w:lvl w:ilvl="2" w:tplc="10090005" w:tentative="1">
+      <w:start w:val="1"/>
+      <w:numFmt w:val="bullet"/>
+      <w:lvlText w:val=""/>
+      <w:lvlJc w:val="left"/>
+      <w:pPr>
+        <w:ind w:left="2160" w:hanging="360"/>
+      </w:pPr>
+      <w:rPr>
+        <w:rFonts w:ascii="Wingdings" w:hAnsi="Wingdings" w:hint="default"/>
+      </w:rPr>
+    </w:lvl>
+    <w:lvl w:ilvl="3" w:tplc="10090001" w:tentative="1">
+      <w:start w:val="1"/>
+      <w:numFmt w:val="bullet"/>
+      <w:lvlText w:val=""/>
+      <w:lvlJc w:val="left"/>
+      <w:pPr>
+        <w:ind w:left="2880" w:hanging="360"/>
+      </w:pPr>
+      <w:rPr>
+        <w:rFonts w:ascii="Symbol" w:hAnsi="Symbol" w:hint="default"/>
+      </w:rPr>
+    </w:lvl>
+    <w:lvl w:ilvl="4" w:tplc="10090003" w:tentative="1">
+      <w:start w:val="1"/>
+      <w:numFmt w:val="bullet"/>
+      <w:lvlText w:val="o"/>
+      <w:lvlJc w:val="left"/>
+      <w:pPr>
+        <w:ind w:left="3600" w:hanging="360"/>
+      </w:pPr>
+      <w:rPr>
+        <w:rFonts w:ascii="Courier New" w:hAnsi="Courier New" w:cs="Courier New" w:hint="default"/>
+      </w:rPr>
+    </w:lvl>
+    <w:lvl w:ilvl="5" w:tplc="10090005" w:tentative="1">
+      <w:start w:val="1"/>
+      <w:numFmt w:val="bullet"/>
+      <w:lvlText w:val=""/>
+      <w:lvlJc w:val="left"/>
+      <w:pPr>
+        <w:ind w:left="4320" w:hanging="360"/>
+      </w:pPr>
+      <w:rPr>
+        <w:rFonts w:ascii="Wingdings" w:hAnsi="Wingdings" w:hint="default"/>
+      </w:rPr>
+    </w:lvl>
+    <w:lvl w:ilvl="6" w:tplc="10090001" w:tentative="1">
+      <w:start w:val="1"/>
+      <w:numFmt w:val="bullet"/>
+      <w:lvlText w:val=""/>
+      <w:lvlJc w:val="left"/>
+      <w:pPr>
+        <w:ind w:left="5040" w:hanging="360"/>
+      </w:pPr>
+      <w:rPr>
+        <w:rFonts w:ascii="Symbol" w:hAnsi="Symbol" w:hint="default"/>
+      </w:rPr>
+    </w:lvl>
+    <w:lvl w:ilvl="7" w:tplc="10090003" w:tentative="1">
+      <w:start w:val="1"/>
+      <w:numFmt w:val="bullet"/>
+      <w:lvlText w:val="o"/>
+      <w:lvlJc w:val="left"/>
+      <w:pPr>
+        <w:ind w:left="5760" w:hanging="360"/>
+      </w:pPr>
+      <w:rPr>
+        <w:rFonts w:ascii="Courier New" w:hAnsi="Courier New" w:cs="Courier New" w:hint="default"/>
+      </w:rPr>
+    </w:lvl>
+    <w:lvl w:ilvl="8" w:tplc="10090005" w:tentative="1">
+      <w:start w:val="1"/>
+      <w:numFmt w:val="bullet"/>
+      <w:lvlText w:val=""/>
+      <w:lvlJc w:val="left"/>
+      <w:pPr>
+        <w:ind w:left="6480" w:hanging="360"/>
+      </w:pPr>
+      <w:rPr>
+        <w:rFonts w:ascii="Wingdings" w:hAnsi="Wingdings" w:hint="default"/>
+      </w:rPr>
+    </w:lvl>
+  </w:abstractNum>
+  <w:num w:numId="1">
+    <w:abstractNumId w:val="0"/>
+  </w:num>
+</w:numbering>
 </file>
 
 <file path=word/styles.xml><?xml version="1.0" encoding="utf-8"?>
@@ -2641,7 +2479,7 @@
   <w:style w:type="paragraph" w:default="1" w:styleId="Normal">
     <w:name w:val="Normal"/>
     <w:qFormat/>
-    <w:rsid w:val="00FD03F5"/>
+    <w:rsid w:val="00EA6EFB"/>
     <w:pPr>
       <w:spacing w:after="160" w:line="259" w:lineRule="auto"/>
     </w:pPr>
@@ -2902,6 +2740,7 @@
   <w:style w:type="paragraph" w:styleId="BodyText2">
     <w:name w:val="Body Text 2"/>
     <w:basedOn w:val="Normal"/>
+    <w:link w:val="BodyText2Char"/>
     <w:qFormat/>
     <w:rsid w:val="000550AD"/>
     <w:pPr>
@@ -2949,6 +2788,26 @@
       <w:rFonts w:ascii="Segoe UI" w:hAnsi="Segoe UI" w:cs="Segoe UI"/>
       <w:sz w:val="18"/>
       <w:szCs w:val="18"/>
+    </w:rPr>
+  </w:style>
+  <w:style w:type="character" w:styleId="Hyperlink">
+    <w:name w:val="Hyperlink"/>
+    <w:unhideWhenUsed/>
+    <w:rsid w:val="007D18FD"/>
+    <w:rPr>
+      <w:color w:val="0000FF"/>
+      <w:u w:val="single"/>
+    </w:rPr>
+  </w:style>
+  <w:style w:type="character" w:customStyle="1" w:styleId="BodyText2Char">
+    <w:name w:val="Body Text 2 Char"/>
+    <w:link w:val="BodyText2"/>
+    <w:rsid w:val="00EA6EFB"/>
+    <w:rPr>
+      <w:rFonts w:ascii="Calibri" w:eastAsia="Calibri" w:hAnsi="Calibri"/>
+      <w:sz w:val="22"/>
+      <w:szCs w:val="22"/>
+      <w:lang w:eastAsia="en-US"/>
     </w:rPr>
   </w:style>
 </w:styles>

</xml_diff>

<commit_message>
Update Ministry image in docs
</commit_message>
<xml_diff>
--- a/services/core-api/app/templates/now/Acknowledgment Letter.docx
+++ b/services/core-api/app/templates/now/Acknowledgment Letter.docx
@@ -10,7 +10,20 @@
         <w:spacing w:after="0" w:line="240" w:lineRule="auto"/>
       </w:pPr>
       <w:r>
-        <w:t>{d.letter_dt}</w:t>
+        <w:t>{</w:t>
+      </w:r>
+      <w:proofErr w:type="spellStart"/>
+      <w:proofErr w:type="gramStart"/>
+      <w:r>
+        <w:t>d.letter</w:t>
+      </w:r>
+      <w:proofErr w:type="gramEnd"/>
+      <w:r>
+        <w:t>_dt</w:t>
+      </w:r>
+      <w:proofErr w:type="spellEnd"/>
+      <w:r>
+        <w:t>}</w:t>
       </w:r>
       <w:r>
         <w:tab/>
@@ -25,7 +38,15 @@
         <w:t xml:space="preserve"> 14675-20-</w:t>
       </w:r>
       <w:r>
-        <w:t>{d.mine_no}</w:t>
+        <w:t>{</w:t>
+      </w:r>
+      <w:proofErr w:type="spellStart"/>
+      <w:r>
+        <w:t>d.mine_no</w:t>
+      </w:r>
+      <w:proofErr w:type="spellEnd"/>
+      <w:r>
+        <w:t>}</w:t>
       </w:r>
     </w:p>
     <w:p>
@@ -52,7 +73,20 @@
         <w:spacing w:after="0" w:line="240" w:lineRule="auto"/>
       </w:pPr>
       <w:r>
-        <w:t>{d.proponent_name}</w:t>
+        <w:t>{</w:t>
+      </w:r>
+      <w:proofErr w:type="spellStart"/>
+      <w:proofErr w:type="gramStart"/>
+      <w:r>
+        <w:t>d.proponent</w:t>
+      </w:r>
+      <w:proofErr w:type="gramEnd"/>
+      <w:r>
+        <w:t>_name</w:t>
+      </w:r>
+      <w:proofErr w:type="spellEnd"/>
+      <w:r>
+        <w:t>}</w:t>
       </w:r>
     </w:p>
     <w:p>
@@ -63,7 +97,20 @@
         <w:spacing w:after="0" w:line="240" w:lineRule="auto"/>
       </w:pPr>
       <w:r>
-        <w:t>{d.proponent_address}</w:t>
+        <w:t>{</w:t>
+      </w:r>
+      <w:proofErr w:type="spellStart"/>
+      <w:proofErr w:type="gramStart"/>
+      <w:r>
+        <w:t>d.proponent</w:t>
+      </w:r>
+      <w:proofErr w:type="gramEnd"/>
+      <w:r>
+        <w:t>_address</w:t>
+      </w:r>
+      <w:proofErr w:type="spellEnd"/>
+      <w:r>
+        <w:t>}</w:t>
       </w:r>
     </w:p>
     <w:p>
@@ -86,18 +133,33 @@
         <w:rPr>
           <w:color w:val="FF0000"/>
         </w:rPr>
-        <w:t>{d.</w:t>
-      </w:r>
+        <w:t>{</w:t>
+      </w:r>
+      <w:proofErr w:type="spellStart"/>
+      <w:proofErr w:type="gramStart"/>
       <w:r>
         <w:rPr>
           <w:color w:val="FF0000"/>
         </w:rPr>
-        <w:t>emailed_to:</w:t>
+        <w:t>d.</w:t>
       </w:r>
       <w:r>
         <w:rPr>
           <w:color w:val="FF0000"/>
         </w:rPr>
+        <w:t>emailed</w:t>
+      </w:r>
+      <w:proofErr w:type="gramEnd"/>
+      <w:r>
+        <w:rPr>
+          <w:color w:val="FF0000"/>
+        </w:rPr>
+        <w:t>_to:</w:t>
+      </w:r>
+      <w:r>
+        <w:rPr>
+          <w:color w:val="FF0000"/>
+        </w:rPr>
         <w:t>if</w:t>
       </w:r>
       <w:r>
@@ -106,11 +168,26 @@
         </w:rPr>
         <w:t>NEM</w:t>
       </w:r>
+      <w:proofErr w:type="spellEnd"/>
       <w:r>
         <w:rPr>
           <w:color w:val="FF0000"/>
         </w:rPr>
-        <w:t>():showBegin}</w:t>
+        <w:t>():</w:t>
+      </w:r>
+      <w:proofErr w:type="spellStart"/>
+      <w:r>
+        <w:rPr>
+          <w:color w:val="FF0000"/>
+        </w:rPr>
+        <w:t>showBegin</w:t>
+      </w:r>
+      <w:proofErr w:type="spellEnd"/>
+      <w:r>
+        <w:rPr>
+          <w:color w:val="FF0000"/>
+        </w:rPr>
+        <w:t>}</w:t>
       </w:r>
     </w:p>
     <w:p>
@@ -121,7 +198,20 @@
         <w:spacing w:after="0" w:line="240" w:lineRule="auto"/>
       </w:pPr>
       <w:r>
-        <w:t>Emailed to: {d.emailed_to}</w:t>
+        <w:t>Emailed to: {</w:t>
+      </w:r>
+      <w:proofErr w:type="spellStart"/>
+      <w:proofErr w:type="gramStart"/>
+      <w:r>
+        <w:t>d.emailed</w:t>
+      </w:r>
+      <w:proofErr w:type="gramEnd"/>
+      <w:r>
+        <w:t>_to</w:t>
+      </w:r>
+      <w:proofErr w:type="spellEnd"/>
+      <w:r>
+        <w:t>}</w:t>
       </w:r>
     </w:p>
     <w:p>
@@ -136,18 +226,33 @@
         <w:rPr>
           <w:color w:val="FF0000"/>
         </w:rPr>
-        <w:t>{d.</w:t>
-      </w:r>
+        <w:t>{</w:t>
+      </w:r>
+      <w:proofErr w:type="spellStart"/>
+      <w:proofErr w:type="gramStart"/>
       <w:r>
         <w:rPr>
           <w:color w:val="FF0000"/>
         </w:rPr>
-        <w:t>emailed_to</w:t>
+        <w:t>d.</w:t>
       </w:r>
       <w:r>
         <w:rPr>
           <w:color w:val="FF0000"/>
         </w:rPr>
+        <w:t>emailed</w:t>
+      </w:r>
+      <w:proofErr w:type="gramEnd"/>
+      <w:r>
+        <w:rPr>
+          <w:color w:val="FF0000"/>
+        </w:rPr>
+        <w:t>_to</w:t>
+      </w:r>
+      <w:r>
+        <w:rPr>
+          <w:color w:val="FF0000"/>
+        </w:rPr>
         <w:t>:show</w:t>
       </w:r>
       <w:r>
@@ -156,6 +261,7 @@
         </w:rPr>
         <w:t>End</w:t>
       </w:r>
+      <w:proofErr w:type="spellEnd"/>
       <w:r>
         <w:rPr>
           <w:color w:val="FF0000"/>
@@ -173,7 +279,20 @@
         <w:spacing w:after="0" w:line="240" w:lineRule="auto"/>
       </w:pPr>
       <w:r>
-        <w:t>{d.proponent_name},</w:t>
+        <w:t>{</w:t>
+      </w:r>
+      <w:proofErr w:type="spellStart"/>
+      <w:proofErr w:type="gramStart"/>
+      <w:r>
+        <w:t>d.proponent</w:t>
+      </w:r>
+      <w:proofErr w:type="gramEnd"/>
+      <w:r>
+        <w:t>_name</w:t>
+      </w:r>
+      <w:proofErr w:type="spellEnd"/>
+      <w:r>
+        <w:t>},</w:t>
       </w:r>
     </w:p>
     <w:p>
@@ -236,7 +355,23 @@
         <w:rPr>
           <w:b/>
         </w:rPr>
-        <w:t>{d.property}</w:t>
+        <w:t>{</w:t>
+      </w:r>
+      <w:proofErr w:type="spellStart"/>
+      <w:proofErr w:type="gramStart"/>
+      <w:r>
+        <w:rPr>
+          <w:b/>
+        </w:rPr>
+        <w:t>d.property</w:t>
+      </w:r>
+      <w:proofErr w:type="spellEnd"/>
+      <w:proofErr w:type="gramEnd"/>
+      <w:r>
+        <w:rPr>
+          <w:b/>
+        </w:rPr>
+        <w:t>}</w:t>
       </w:r>
     </w:p>
     <w:p>
@@ -254,7 +389,11 @@
         <w:jc w:val="both"/>
       </w:pPr>
       <w:r>
-        <w:t>This letter acknowledges receipt of your Notice of Work and Reclamation Program dated {d.</w:t>
+        <w:t>This letter acknowledges receipt of your Notice of Work and Reclamation Program dated {</w:t>
+      </w:r>
+      <w:proofErr w:type="spellStart"/>
+      <w:r>
+        <w:t>d.</w:t>
       </w:r>
       <w:r>
         <w:rPr>
@@ -263,13 +402,30 @@
         <w:t>application</w:t>
       </w:r>
       <w:r>
-        <w:t>_dt}.</w:t>
+        <w:t>_dt</w:t>
+      </w:r>
+      <w:proofErr w:type="spellEnd"/>
+      <w:r>
+        <w:t>}.</w:t>
       </w:r>
       <w:r>
         <w:t xml:space="preserve"> </w:t>
       </w:r>
       <w:r>
-        <w:t>Your proposed program of {d.exploration_type}</w:t>
+        <w:t>Your proposed program of {</w:t>
+      </w:r>
+      <w:proofErr w:type="spellStart"/>
+      <w:proofErr w:type="gramStart"/>
+      <w:r>
+        <w:t>d.exploration</w:t>
+      </w:r>
+      <w:proofErr w:type="gramEnd"/>
+      <w:r>
+        <w:t>_type</w:t>
+      </w:r>
+      <w:proofErr w:type="spellEnd"/>
+      <w:r>
+        <w:t>}</w:t>
       </w:r>
       <w:r>
         <w:t xml:space="preserve"> </w:t>
@@ -290,18 +446,33 @@
         <w:rPr>
           <w:color w:val="FF0000"/>
         </w:rPr>
-        <w:t>{d.</w:t>
-      </w:r>
+        <w:t>{</w:t>
+      </w:r>
+      <w:proofErr w:type="spellStart"/>
+      <w:proofErr w:type="gramStart"/>
       <w:r>
         <w:rPr>
           <w:color w:val="FF0000"/>
         </w:rPr>
-        <w:t>bond_inc_amt:</w:t>
+        <w:t>d.</w:t>
       </w:r>
       <w:r>
         <w:rPr>
           <w:color w:val="FF0000"/>
         </w:rPr>
+        <w:t>bond</w:t>
+      </w:r>
+      <w:proofErr w:type="gramEnd"/>
+      <w:r>
+        <w:rPr>
+          <w:color w:val="FF0000"/>
+        </w:rPr>
+        <w:t>_inc_amt:</w:t>
+      </w:r>
+      <w:r>
+        <w:rPr>
+          <w:color w:val="FF0000"/>
+        </w:rPr>
         <w:t>if</w:t>
       </w:r>
       <w:r>
@@ -310,11 +481,26 @@
         </w:rPr>
         <w:t>NEM</w:t>
       </w:r>
+      <w:proofErr w:type="spellEnd"/>
       <w:r>
         <w:rPr>
           <w:color w:val="FF0000"/>
         </w:rPr>
-        <w:t>():showBegin}</w:t>
+        <w:t>():</w:t>
+      </w:r>
+      <w:proofErr w:type="spellStart"/>
+      <w:r>
+        <w:rPr>
+          <w:color w:val="FF0000"/>
+        </w:rPr>
+        <w:t>showBegin</w:t>
+      </w:r>
+      <w:proofErr w:type="spellEnd"/>
+      <w:r>
+        <w:rPr>
+          <w:color w:val="FF0000"/>
+        </w:rPr>
+        <w:t>}</w:t>
       </w:r>
     </w:p>
     <w:p>
@@ -342,12 +528,27 @@
         <w:rPr>
           <w:b/>
         </w:rPr>
-        <w:t>{d.bond_inc_amt</w:t>
-      </w:r>
+        <w:t>{</w:t>
+      </w:r>
+      <w:proofErr w:type="spellStart"/>
+      <w:proofErr w:type="gramStart"/>
       <w:r>
         <w:rPr>
           <w:b/>
         </w:rPr>
+        <w:t>d.bond</w:t>
+      </w:r>
+      <w:proofErr w:type="gramEnd"/>
+      <w:r>
+        <w:rPr>
+          <w:b/>
+        </w:rPr>
+        <w:t>_inc_amt</w:t>
+      </w:r>
+      <w:r>
+        <w:rPr>
+          <w:b/>
+        </w:rPr>
         <w:t>:format</w:t>
       </w:r>
       <w:r>
@@ -356,6 +557,7 @@
         </w:rPr>
         <w:t>N</w:t>
       </w:r>
+      <w:proofErr w:type="spellEnd"/>
       <w:r>
         <w:rPr>
           <w:b/>
@@ -426,7 +628,29 @@
         <w:rPr>
           <w:color w:val="FF0000"/>
         </w:rPr>
-        <w:t>{d.bond_inc_amt:showEnd}</w:t>
+        <w:t>{</w:t>
+      </w:r>
+      <w:proofErr w:type="spellStart"/>
+      <w:proofErr w:type="gramStart"/>
+      <w:r>
+        <w:rPr>
+          <w:color w:val="FF0000"/>
+        </w:rPr>
+        <w:t>d.bond</w:t>
+      </w:r>
+      <w:proofErr w:type="gramEnd"/>
+      <w:r>
+        <w:rPr>
+          <w:color w:val="FF0000"/>
+        </w:rPr>
+        <w:t>_inc_amt:showEnd</w:t>
+      </w:r>
+      <w:proofErr w:type="spellEnd"/>
+      <w:r>
+        <w:rPr>
+          <w:color w:val="FF0000"/>
+        </w:rPr>
+        <w:t>}</w:t>
       </w:r>
     </w:p>
     <w:p>
@@ -483,45 +707,63 @@
           <w:rFonts w:cs="Arial"/>
           <w:lang w:eastAsia="en-CA"/>
         </w:rPr>
-        <w:t>{d.letter</w:t>
-      </w:r>
+        <w:t>{</w:t>
+      </w:r>
+      <w:proofErr w:type="spellStart"/>
+      <w:proofErr w:type="gramStart"/>
       <w:r>
         <w:rPr>
           <w:rFonts w:cs="Arial"/>
           <w:lang w:eastAsia="en-CA"/>
         </w:rPr>
-        <w:t>_</w:t>
-      </w:r>
+        <w:t>d.letter</w:t>
+      </w:r>
+      <w:proofErr w:type="gramEnd"/>
       <w:r>
         <w:rPr>
           <w:rFonts w:cs="Arial"/>
           <w:lang w:eastAsia="en-CA"/>
         </w:rPr>
-        <w:t>body</w:t>
+        <w:t>_</w:t>
       </w:r>
       <w:r>
         <w:rPr>
           <w:rFonts w:cs="Arial"/>
           <w:lang w:eastAsia="en-CA"/>
         </w:rPr>
-        <w:t>:convCRLF()</w:t>
+        <w:t>body</w:t>
       </w:r>
       <w:r>
         <w:rPr>
           <w:rFonts w:cs="Arial"/>
           <w:lang w:eastAsia="en-CA"/>
         </w:rPr>
-        <w:t>}</w:t>
-      </w:r>
-    </w:p>
-    <w:p>
-      <w:pPr>
-        <w:spacing w:after="0" w:line="240" w:lineRule="auto"/>
-        <w:jc w:val="both"/>
+        <w:t>:convCRLF</w:t>
+      </w:r>
+      <w:proofErr w:type="spellEnd"/>
+      <w:r>
         <w:rPr>
           <w:rFonts w:cs="Arial"/>
           <w:lang w:eastAsia="en-CA"/>
         </w:rPr>
+        <w:t>()</w:t>
+      </w:r>
+      <w:r>
+        <w:rPr>
+          <w:rFonts w:cs="Arial"/>
+          <w:lang w:eastAsia="en-CA"/>
+        </w:rPr>
+        <w:t>}</w:t>
+      </w:r>
+    </w:p>
+    <w:p>
+      <w:pPr>
+        <w:spacing w:after="0" w:line="240" w:lineRule="auto"/>
+        <w:jc w:val="both"/>
+        <w:rPr>
+          <w:rFonts w:cs="Arial"/>
+          <w:lang w:eastAsia="en-CA"/>
+        </w:rPr>
       </w:pPr>
     </w:p>
     <w:p>
@@ -568,6 +810,7 @@
           <w:rFonts w:eastAsia="Times New Roman" w:cs="Calibri"/>
           <w:lang w:val="en-US"/>
         </w:rPr>
+        <w:lastRenderedPageBreak/>
         <w:t>Sincerely,</w:t>
       </w:r>
     </w:p>
@@ -597,50 +840,93 @@
           <w:rFonts w:eastAsia="Times New Roman" w:cs="Calibri"/>
           <w:lang w:val="en-US"/>
         </w:rPr>
-        <w:t>{d.image</w:t>
-      </w:r>
+        <w:t>{</w:t>
+      </w:r>
+      <w:proofErr w:type="spellStart"/>
+      <w:proofErr w:type="gramStart"/>
       <w:r>
         <w:rPr>
           <w:rFonts w:eastAsia="Times New Roman" w:cs="Calibri"/>
           <w:lang w:val="en-US"/>
         </w:rPr>
-        <w:t>s</w:t>
+        <w:t>d.image</w:t>
       </w:r>
       <w:r>
         <w:rPr>
           <w:rFonts w:eastAsia="Times New Roman" w:cs="Calibri"/>
           <w:lang w:val="en-US"/>
         </w:rPr>
-        <w:t>.issuing_inspector_signature}</w:t>
-      </w:r>
-    </w:p>
-    <w:p>
-      <w:pPr>
-        <w:overflowPunct w:val="0"/>
-        <w:spacing w:after="0" w:line="240" w:lineRule="auto"/>
-        <w:textAlignment w:val="baseline"/>
+        <w:t>s</w:t>
+      </w:r>
+      <w:proofErr w:type="gramEnd"/>
+      <w:r>
         <w:rPr>
           <w:rFonts w:eastAsia="Times New Roman" w:cs="Calibri"/>
           <w:lang w:val="en-US"/>
         </w:rPr>
-      </w:pPr>
-    </w:p>
-    <w:p>
-      <w:pPr>
-        <w:overflowPunct w:val="0"/>
-        <w:spacing w:after="0" w:line="240" w:lineRule="auto"/>
-        <w:textAlignment w:val="baseline"/>
+        <w:t>.issuing_inspector_signature</w:t>
+      </w:r>
+      <w:proofErr w:type="spellEnd"/>
+      <w:r>
         <w:rPr>
           <w:rFonts w:eastAsia="Times New Roman" w:cs="Calibri"/>
           <w:lang w:val="en-US"/>
         </w:rPr>
-      </w:pPr>
-      <w:r>
+        <w:t>}</w:t>
+      </w:r>
+    </w:p>
+    <w:p>
+      <w:pPr>
+        <w:overflowPunct w:val="0"/>
+        <w:spacing w:after="0" w:line="240" w:lineRule="auto"/>
+        <w:textAlignment w:val="baseline"/>
         <w:rPr>
           <w:rFonts w:eastAsia="Times New Roman" w:cs="Calibri"/>
           <w:lang w:val="en-US"/>
         </w:rPr>
-        <w:t>{d.issuing_inspector_name}</w:t>
+      </w:pPr>
+    </w:p>
+    <w:p>
+      <w:pPr>
+        <w:overflowPunct w:val="0"/>
+        <w:spacing w:after="0" w:line="240" w:lineRule="auto"/>
+        <w:textAlignment w:val="baseline"/>
+        <w:rPr>
+          <w:rFonts w:eastAsia="Times New Roman" w:cs="Calibri"/>
+          <w:lang w:val="en-US"/>
+        </w:rPr>
+      </w:pPr>
+      <w:r>
+        <w:rPr>
+          <w:rFonts w:eastAsia="Times New Roman" w:cs="Calibri"/>
+          <w:lang w:val="en-US"/>
+        </w:rPr>
+        <w:t>{</w:t>
+      </w:r>
+      <w:proofErr w:type="spellStart"/>
+      <w:proofErr w:type="gramStart"/>
+      <w:r>
+        <w:rPr>
+          <w:rFonts w:eastAsia="Times New Roman" w:cs="Calibri"/>
+          <w:lang w:val="en-US"/>
+        </w:rPr>
+        <w:t>d.issuing</w:t>
+      </w:r>
+      <w:proofErr w:type="gramEnd"/>
+      <w:r>
+        <w:rPr>
+          <w:rFonts w:eastAsia="Times New Roman" w:cs="Calibri"/>
+          <w:lang w:val="en-US"/>
+        </w:rPr>
+        <w:t>_inspector_name</w:t>
+      </w:r>
+      <w:proofErr w:type="spellEnd"/>
+      <w:r>
+        <w:rPr>
+          <w:rFonts w:eastAsia="Times New Roman" w:cs="Calibri"/>
+          <w:lang w:val="en-US"/>
+        </w:rPr>
+        <w:t>}</w:t>
       </w:r>
     </w:p>
     <w:p>
@@ -696,7 +982,32 @@
           <w:rFonts w:eastAsia="Times New Roman" w:cs="Calibri"/>
           <w:lang w:val="en-US"/>
         </w:rPr>
-        <w:t xml:space="preserve"> {d.issuing_inspector_email:ifEM():show(None)}</w:t>
+        <w:t xml:space="preserve"> {</w:t>
+      </w:r>
+      <w:proofErr w:type="spellStart"/>
+      <w:proofErr w:type="gramStart"/>
+      <w:r>
+        <w:rPr>
+          <w:rFonts w:eastAsia="Times New Roman" w:cs="Calibri"/>
+          <w:lang w:val="en-US"/>
+        </w:rPr>
+        <w:t>d.issuing</w:t>
+      </w:r>
+      <w:proofErr w:type="gramEnd"/>
+      <w:r>
+        <w:rPr>
+          <w:rFonts w:eastAsia="Times New Roman" w:cs="Calibri"/>
+          <w:lang w:val="en-US"/>
+        </w:rPr>
+        <w:t>_inspector_email:ifEM</w:t>
+      </w:r>
+      <w:proofErr w:type="spellEnd"/>
+      <w:r>
+        <w:rPr>
+          <w:rFonts w:eastAsia="Times New Roman" w:cs="Calibri"/>
+          <w:lang w:val="en-US"/>
+        </w:rPr>
+        <w:t>():show(None)}</w:t>
       </w:r>
     </w:p>
     <w:p>
@@ -723,7 +1034,32 @@
           <w:rFonts w:eastAsia="Times New Roman" w:cs="Calibri"/>
           <w:lang w:val="en-US"/>
         </w:rPr>
-        <w:t xml:space="preserve"> {d.issuing_inspector_phone:ifEM():show(None)}</w:t>
+        <w:t xml:space="preserve"> {</w:t>
+      </w:r>
+      <w:proofErr w:type="spellStart"/>
+      <w:proofErr w:type="gramStart"/>
+      <w:r>
+        <w:rPr>
+          <w:rFonts w:eastAsia="Times New Roman" w:cs="Calibri"/>
+          <w:lang w:val="en-US"/>
+        </w:rPr>
+        <w:t>d.issuing</w:t>
+      </w:r>
+      <w:proofErr w:type="gramEnd"/>
+      <w:r>
+        <w:rPr>
+          <w:rFonts w:eastAsia="Times New Roman" w:cs="Calibri"/>
+          <w:lang w:val="en-US"/>
+        </w:rPr>
+        <w:t>_inspector_phone:ifEM</w:t>
+      </w:r>
+      <w:proofErr w:type="spellEnd"/>
+      <w:r>
+        <w:rPr>
+          <w:rFonts w:eastAsia="Times New Roman" w:cs="Calibri"/>
+          <w:lang w:val="en-US"/>
+        </w:rPr>
+        <w:t>():show(None)}</w:t>
       </w:r>
     </w:p>
     <w:sectPr>
@@ -1007,7 +1343,17 @@
               <w:szCs w:val="18"/>
               <w:lang w:val="en-US"/>
             </w:rPr>
-            <w:t>Phone: {d.</w:t>
+            <w:t>Phone: {</w:t>
+          </w:r>
+          <w:proofErr w:type="spellStart"/>
+          <w:r>
+            <w:rPr>
+              <w:rFonts w:eastAsia="Times New Roman" w:cs="Calibri"/>
+              <w:sz w:val="18"/>
+              <w:szCs w:val="18"/>
+              <w:lang w:val="en-US"/>
+            </w:rPr>
+            <w:t>d.</w:t>
           </w:r>
           <w:r>
             <w:rPr>
@@ -1027,6 +1373,7 @@
             </w:rPr>
             <w:t>_phone_number</w:t>
           </w:r>
+          <w:proofErr w:type="spellEnd"/>
           <w:r>
             <w:rPr>
               <w:rFonts w:eastAsia="Times New Roman" w:cs="Calibri"/>
@@ -1061,7 +1408,17 @@
               <w:szCs w:val="18"/>
               <w:lang w:val="en-US"/>
             </w:rPr>
-            <w:t>Fax: {d.</w:t>
+            <w:t>Fax: {</w:t>
+          </w:r>
+          <w:proofErr w:type="spellStart"/>
+          <w:r>
+            <w:rPr>
+              <w:rFonts w:eastAsia="Times New Roman" w:cs="Calibri"/>
+              <w:sz w:val="18"/>
+              <w:szCs w:val="18"/>
+              <w:lang w:val="en-US"/>
+            </w:rPr>
+            <w:t>d.</w:t>
           </w:r>
           <w:r>
             <w:rPr>
@@ -1081,6 +1438,7 @@
             </w:rPr>
             <w:t>_fax_number</w:t>
           </w:r>
+          <w:proofErr w:type="spellEnd"/>
           <w:r>
             <w:rPr>
               <w:rFonts w:eastAsia="Times New Roman" w:cs="Calibri"/>
@@ -1108,7 +1466,17 @@
               <w:szCs w:val="18"/>
               <w:lang w:val="en-US"/>
             </w:rPr>
-            <w:t>Email: {d.</w:t>
+            <w:t>Email: {</w:t>
+          </w:r>
+          <w:proofErr w:type="spellStart"/>
+          <w:r>
+            <w:rPr>
+              <w:rFonts w:eastAsia="Times New Roman" w:cs="Calibri"/>
+              <w:sz w:val="18"/>
+              <w:szCs w:val="18"/>
+              <w:lang w:val="en-US"/>
+            </w:rPr>
+            <w:t>d.</w:t>
           </w:r>
           <w:r>
             <w:rPr>
@@ -1126,7 +1494,17 @@
               <w:szCs w:val="18"/>
               <w:lang w:val="en-US"/>
             </w:rPr>
-            <w:t>_email}</w:t>
+            <w:t>_email</w:t>
+          </w:r>
+          <w:proofErr w:type="spellEnd"/>
+          <w:r>
+            <w:rPr>
+              <w:rFonts w:eastAsia="Times New Roman" w:cs="Calibri"/>
+              <w:sz w:val="18"/>
+              <w:szCs w:val="18"/>
+              <w:lang w:val="en-US"/>
+            </w:rPr>
+            <w:t>}</w:t>
           </w:r>
         </w:p>
       </w:tc>
@@ -1550,17 +1928,39 @@
               <w:szCs w:val="18"/>
               <w:lang w:val="en-US"/>
             </w:rPr>
-            <w:t>{d.</w:t>
-          </w:r>
-          <w:r>
-            <w:rPr>
-              <w:rFonts w:eastAsia="Times New Roman" w:cs="Calibri"/>
-              <w:sz w:val="18"/>
-              <w:szCs w:val="18"/>
-              <w:lang w:val="en-US"/>
-            </w:rPr>
-            <w:t>regional_office_contact_phone_number</w:t>
-          </w:r>
+            <w:t>{</w:t>
+          </w:r>
+          <w:proofErr w:type="spellStart"/>
+          <w:proofErr w:type="gramStart"/>
+          <w:r>
+            <w:rPr>
+              <w:rFonts w:eastAsia="Times New Roman" w:cs="Calibri"/>
+              <w:sz w:val="18"/>
+              <w:szCs w:val="18"/>
+              <w:lang w:val="en-US"/>
+            </w:rPr>
+            <w:t>d.</w:t>
+          </w:r>
+          <w:r>
+            <w:rPr>
+              <w:rFonts w:eastAsia="Times New Roman" w:cs="Calibri"/>
+              <w:sz w:val="18"/>
+              <w:szCs w:val="18"/>
+              <w:lang w:val="en-US"/>
+            </w:rPr>
+            <w:t>regional</w:t>
+          </w:r>
+          <w:proofErr w:type="gramEnd"/>
+          <w:r>
+            <w:rPr>
+              <w:rFonts w:eastAsia="Times New Roman" w:cs="Calibri"/>
+              <w:sz w:val="18"/>
+              <w:szCs w:val="18"/>
+              <w:lang w:val="en-US"/>
+            </w:rPr>
+            <w:t>_office_contact_phone_number</w:t>
+          </w:r>
+          <w:proofErr w:type="spellEnd"/>
           <w:r>
             <w:rPr>
               <w:rFonts w:eastAsia="Times New Roman" w:cs="Calibri"/>
@@ -1613,17 +2013,39 @@
               <w:szCs w:val="18"/>
               <w:lang w:val="en-US"/>
             </w:rPr>
-            <w:t>{d.</w:t>
-          </w:r>
-          <w:r>
-            <w:rPr>
-              <w:rFonts w:eastAsia="Times New Roman" w:cs="Calibri"/>
-              <w:sz w:val="18"/>
-              <w:szCs w:val="18"/>
-              <w:lang w:val="en-US"/>
-            </w:rPr>
-            <w:t>regional_office_contact_fax_number</w:t>
-          </w:r>
+            <w:t>{</w:t>
+          </w:r>
+          <w:proofErr w:type="spellStart"/>
+          <w:proofErr w:type="gramStart"/>
+          <w:r>
+            <w:rPr>
+              <w:rFonts w:eastAsia="Times New Roman" w:cs="Calibri"/>
+              <w:sz w:val="18"/>
+              <w:szCs w:val="18"/>
+              <w:lang w:val="en-US"/>
+            </w:rPr>
+            <w:t>d.</w:t>
+          </w:r>
+          <w:r>
+            <w:rPr>
+              <w:rFonts w:eastAsia="Times New Roman" w:cs="Calibri"/>
+              <w:sz w:val="18"/>
+              <w:szCs w:val="18"/>
+              <w:lang w:val="en-US"/>
+            </w:rPr>
+            <w:t>regional</w:t>
+          </w:r>
+          <w:proofErr w:type="gramEnd"/>
+          <w:r>
+            <w:rPr>
+              <w:rFonts w:eastAsia="Times New Roman" w:cs="Calibri"/>
+              <w:sz w:val="18"/>
+              <w:szCs w:val="18"/>
+              <w:lang w:val="en-US"/>
+            </w:rPr>
+            <w:t>_office_contact_fax_number</w:t>
+          </w:r>
+          <w:proofErr w:type="spellEnd"/>
           <w:r>
             <w:rPr>
               <w:rFonts w:eastAsia="Times New Roman" w:cs="Calibri"/>
@@ -1669,7 +2091,38 @@
               <w:szCs w:val="18"/>
               <w:lang w:val="en-US"/>
             </w:rPr>
-            <w:t>{d.regional_office_contact_email}</w:t>
+            <w:t>{</w:t>
+          </w:r>
+          <w:proofErr w:type="spellStart"/>
+          <w:proofErr w:type="gramStart"/>
+          <w:r>
+            <w:rPr>
+              <w:rFonts w:eastAsia="Times New Roman" w:cs="Calibri"/>
+              <w:sz w:val="18"/>
+              <w:szCs w:val="18"/>
+              <w:lang w:val="en-US"/>
+            </w:rPr>
+            <w:t>d.regional</w:t>
+          </w:r>
+          <w:proofErr w:type="gramEnd"/>
+          <w:r>
+            <w:rPr>
+              <w:rFonts w:eastAsia="Times New Roman" w:cs="Calibri"/>
+              <w:sz w:val="18"/>
+              <w:szCs w:val="18"/>
+              <w:lang w:val="en-US"/>
+            </w:rPr>
+            <w:t>_office_contact_email</w:t>
+          </w:r>
+          <w:proofErr w:type="spellEnd"/>
+          <w:r>
+            <w:rPr>
+              <w:rFonts w:eastAsia="Times New Roman" w:cs="Calibri"/>
+              <w:sz w:val="18"/>
+              <w:szCs w:val="18"/>
+              <w:lang w:val="en-US"/>
+            </w:rPr>
+            <w:t>}</w:t>
           </w:r>
         </w:p>
       </w:tc>
@@ -1731,16 +2184,36 @@
               <w:szCs w:val="18"/>
               <w:lang w:val="en-US"/>
             </w:rPr>
-            <w:t>{d.</w:t>
-          </w:r>
-          <w:r>
-            <w:rPr>
-              <w:rFonts w:eastAsia="Times New Roman" w:cs="Calibri"/>
-              <w:sz w:val="18"/>
-              <w:szCs w:val="18"/>
-              <w:lang w:val="en-US"/>
-            </w:rPr>
-            <w:t>regional_office_contact_mailing_addre</w:t>
+            <w:t>{</w:t>
+          </w:r>
+          <w:proofErr w:type="gramStart"/>
+          <w:r>
+            <w:rPr>
+              <w:rFonts w:eastAsia="Times New Roman" w:cs="Calibri"/>
+              <w:sz w:val="18"/>
+              <w:szCs w:val="18"/>
+              <w:lang w:val="en-US"/>
+            </w:rPr>
+            <w:t>d.</w:t>
+          </w:r>
+          <w:r>
+            <w:rPr>
+              <w:rFonts w:eastAsia="Times New Roman" w:cs="Calibri"/>
+              <w:sz w:val="18"/>
+              <w:szCs w:val="18"/>
+              <w:lang w:val="en-US"/>
+            </w:rPr>
+            <w:t>regional</w:t>
+          </w:r>
+          <w:proofErr w:type="gramEnd"/>
+          <w:r>
+            <w:rPr>
+              <w:rFonts w:eastAsia="Times New Roman" w:cs="Calibri"/>
+              <w:sz w:val="18"/>
+              <w:szCs w:val="18"/>
+              <w:lang w:val="en-US"/>
+            </w:rPr>
+            <w:t>_office_contact_mailing_addre</w:t>
           </w:r>
           <w:r>
             <w:rPr>
@@ -1785,16 +2258,36 @@
               <w:szCs w:val="18"/>
               <w:lang w:val="en-US"/>
             </w:rPr>
-            <w:t>{d.</w:t>
-          </w:r>
-          <w:r>
-            <w:rPr>
-              <w:rFonts w:eastAsia="Times New Roman" w:cs="Calibri"/>
-              <w:sz w:val="18"/>
-              <w:szCs w:val="18"/>
-              <w:lang w:val="en-US"/>
-            </w:rPr>
-            <w:t>regional_office_contact_mailing_address_line_</w:t>
+            <w:t>{</w:t>
+          </w:r>
+          <w:proofErr w:type="gramStart"/>
+          <w:r>
+            <w:rPr>
+              <w:rFonts w:eastAsia="Times New Roman" w:cs="Calibri"/>
+              <w:sz w:val="18"/>
+              <w:szCs w:val="18"/>
+              <w:lang w:val="en-US"/>
+            </w:rPr>
+            <w:t>d.</w:t>
+          </w:r>
+          <w:r>
+            <w:rPr>
+              <w:rFonts w:eastAsia="Times New Roman" w:cs="Calibri"/>
+              <w:sz w:val="18"/>
+              <w:szCs w:val="18"/>
+              <w:lang w:val="en-US"/>
+            </w:rPr>
+            <w:t>regional</w:t>
+          </w:r>
+          <w:proofErr w:type="gramEnd"/>
+          <w:r>
+            <w:rPr>
+              <w:rFonts w:eastAsia="Times New Roman" w:cs="Calibri"/>
+              <w:sz w:val="18"/>
+              <w:szCs w:val="18"/>
+              <w:lang w:val="en-US"/>
+            </w:rPr>
+            <w:t>_office_contact_mailing_address_line_</w:t>
           </w:r>
           <w:r>
             <w:rPr>
@@ -1861,7 +2354,7 @@
       <w:rPr>
         <w:noProof/>
       </w:rPr>
-      <w:pict w14:anchorId="55DA7E2D">
+      <w:pict w14:anchorId="0003940E">
         <v:shapetype id="_x0000_t75" coordsize="21600,21600" o:spt="75" o:preferrelative="t" path="m@4@5l@4@11@9@11@9@5xe" filled="f" stroked="f">
           <v:stroke joinstyle="miter"/>
           <v:formulas>
@@ -1881,7 +2374,7 @@
           <v:path o:extrusionok="f" gradientshapeok="t" o:connecttype="rect"/>
           <o:lock v:ext="edit" aspectratio="t"/>
         </v:shapetype>
-        <v:shape id="_x0000_i1025" type="#_x0000_t75" alt="" style="width:163.15pt;height:65.6pt;visibility:visible;mso-wrap-style:square;mso-width-percent:0;mso-height-percent:0;mso-width-percent:0;mso-height-percent:0">
+        <v:shape id="_x0000_i1028" type="#_x0000_t75" style="width:3in;height:78.4pt">
           <v:imagedata r:id="rId1" o:title=""/>
         </v:shape>
       </w:pict>

</xml_diff>

<commit_message>
MDS-3233/MDS-3215: EMPR to EMLI + Fix "start_date" Not Defined Error (#1571)
* Change text relevant to Ministry name change (EMPR --> EMLI)

* Update LandingPage.spec.js.snap

* Update Ministry image in docs

* Fix "start date not defined" error

* Table was renamed...
</commit_message>
<xml_diff>
--- a/services/core-api/app/templates/now/Acknowledgment Letter.docx
+++ b/services/core-api/app/templates/now/Acknowledgment Letter.docx
@@ -10,7 +10,20 @@
         <w:spacing w:after="0" w:line="240" w:lineRule="auto"/>
       </w:pPr>
       <w:r>
-        <w:t>{d.letter_dt}</w:t>
+        <w:t>{</w:t>
+      </w:r>
+      <w:proofErr w:type="spellStart"/>
+      <w:proofErr w:type="gramStart"/>
+      <w:r>
+        <w:t>d.letter</w:t>
+      </w:r>
+      <w:proofErr w:type="gramEnd"/>
+      <w:r>
+        <w:t>_dt</w:t>
+      </w:r>
+      <w:proofErr w:type="spellEnd"/>
+      <w:r>
+        <w:t>}</w:t>
       </w:r>
       <w:r>
         <w:tab/>
@@ -25,7 +38,15 @@
         <w:t xml:space="preserve"> 14675-20-</w:t>
       </w:r>
       <w:r>
-        <w:t>{d.mine_no}</w:t>
+        <w:t>{</w:t>
+      </w:r>
+      <w:proofErr w:type="spellStart"/>
+      <w:r>
+        <w:t>d.mine_no</w:t>
+      </w:r>
+      <w:proofErr w:type="spellEnd"/>
+      <w:r>
+        <w:t>}</w:t>
       </w:r>
     </w:p>
     <w:p>
@@ -52,7 +73,20 @@
         <w:spacing w:after="0" w:line="240" w:lineRule="auto"/>
       </w:pPr>
       <w:r>
-        <w:t>{d.proponent_name}</w:t>
+        <w:t>{</w:t>
+      </w:r>
+      <w:proofErr w:type="spellStart"/>
+      <w:proofErr w:type="gramStart"/>
+      <w:r>
+        <w:t>d.proponent</w:t>
+      </w:r>
+      <w:proofErr w:type="gramEnd"/>
+      <w:r>
+        <w:t>_name</w:t>
+      </w:r>
+      <w:proofErr w:type="spellEnd"/>
+      <w:r>
+        <w:t>}</w:t>
       </w:r>
     </w:p>
     <w:p>
@@ -63,7 +97,20 @@
         <w:spacing w:after="0" w:line="240" w:lineRule="auto"/>
       </w:pPr>
       <w:r>
-        <w:t>{d.proponent_address}</w:t>
+        <w:t>{</w:t>
+      </w:r>
+      <w:proofErr w:type="spellStart"/>
+      <w:proofErr w:type="gramStart"/>
+      <w:r>
+        <w:t>d.proponent</w:t>
+      </w:r>
+      <w:proofErr w:type="gramEnd"/>
+      <w:r>
+        <w:t>_address</w:t>
+      </w:r>
+      <w:proofErr w:type="spellEnd"/>
+      <w:r>
+        <w:t>}</w:t>
       </w:r>
     </w:p>
     <w:p>
@@ -86,18 +133,33 @@
         <w:rPr>
           <w:color w:val="FF0000"/>
         </w:rPr>
-        <w:t>{d.</w:t>
-      </w:r>
+        <w:t>{</w:t>
+      </w:r>
+      <w:proofErr w:type="spellStart"/>
+      <w:proofErr w:type="gramStart"/>
       <w:r>
         <w:rPr>
           <w:color w:val="FF0000"/>
         </w:rPr>
-        <w:t>emailed_to:</w:t>
+        <w:t>d.</w:t>
       </w:r>
       <w:r>
         <w:rPr>
           <w:color w:val="FF0000"/>
         </w:rPr>
+        <w:t>emailed</w:t>
+      </w:r>
+      <w:proofErr w:type="gramEnd"/>
+      <w:r>
+        <w:rPr>
+          <w:color w:val="FF0000"/>
+        </w:rPr>
+        <w:t>_to:</w:t>
+      </w:r>
+      <w:r>
+        <w:rPr>
+          <w:color w:val="FF0000"/>
+        </w:rPr>
         <w:t>if</w:t>
       </w:r>
       <w:r>
@@ -106,11 +168,26 @@
         </w:rPr>
         <w:t>NEM</w:t>
       </w:r>
+      <w:proofErr w:type="spellEnd"/>
       <w:r>
         <w:rPr>
           <w:color w:val="FF0000"/>
         </w:rPr>
-        <w:t>():showBegin}</w:t>
+        <w:t>():</w:t>
+      </w:r>
+      <w:proofErr w:type="spellStart"/>
+      <w:r>
+        <w:rPr>
+          <w:color w:val="FF0000"/>
+        </w:rPr>
+        <w:t>showBegin</w:t>
+      </w:r>
+      <w:proofErr w:type="spellEnd"/>
+      <w:r>
+        <w:rPr>
+          <w:color w:val="FF0000"/>
+        </w:rPr>
+        <w:t>}</w:t>
       </w:r>
     </w:p>
     <w:p>
@@ -121,7 +198,20 @@
         <w:spacing w:after="0" w:line="240" w:lineRule="auto"/>
       </w:pPr>
       <w:r>
-        <w:t>Emailed to: {d.emailed_to}</w:t>
+        <w:t>Emailed to: {</w:t>
+      </w:r>
+      <w:proofErr w:type="spellStart"/>
+      <w:proofErr w:type="gramStart"/>
+      <w:r>
+        <w:t>d.emailed</w:t>
+      </w:r>
+      <w:proofErr w:type="gramEnd"/>
+      <w:r>
+        <w:t>_to</w:t>
+      </w:r>
+      <w:proofErr w:type="spellEnd"/>
+      <w:r>
+        <w:t>}</w:t>
       </w:r>
     </w:p>
     <w:p>
@@ -136,18 +226,33 @@
         <w:rPr>
           <w:color w:val="FF0000"/>
         </w:rPr>
-        <w:t>{d.</w:t>
-      </w:r>
+        <w:t>{</w:t>
+      </w:r>
+      <w:proofErr w:type="spellStart"/>
+      <w:proofErr w:type="gramStart"/>
       <w:r>
         <w:rPr>
           <w:color w:val="FF0000"/>
         </w:rPr>
-        <w:t>emailed_to</w:t>
+        <w:t>d.</w:t>
       </w:r>
       <w:r>
         <w:rPr>
           <w:color w:val="FF0000"/>
         </w:rPr>
+        <w:t>emailed</w:t>
+      </w:r>
+      <w:proofErr w:type="gramEnd"/>
+      <w:r>
+        <w:rPr>
+          <w:color w:val="FF0000"/>
+        </w:rPr>
+        <w:t>_to</w:t>
+      </w:r>
+      <w:r>
+        <w:rPr>
+          <w:color w:val="FF0000"/>
+        </w:rPr>
         <w:t>:show</w:t>
       </w:r>
       <w:r>
@@ -156,6 +261,7 @@
         </w:rPr>
         <w:t>End</w:t>
       </w:r>
+      <w:proofErr w:type="spellEnd"/>
       <w:r>
         <w:rPr>
           <w:color w:val="FF0000"/>
@@ -173,7 +279,20 @@
         <w:spacing w:after="0" w:line="240" w:lineRule="auto"/>
       </w:pPr>
       <w:r>
-        <w:t>{d.proponent_name},</w:t>
+        <w:t>{</w:t>
+      </w:r>
+      <w:proofErr w:type="spellStart"/>
+      <w:proofErr w:type="gramStart"/>
+      <w:r>
+        <w:t>d.proponent</w:t>
+      </w:r>
+      <w:proofErr w:type="gramEnd"/>
+      <w:r>
+        <w:t>_name</w:t>
+      </w:r>
+      <w:proofErr w:type="spellEnd"/>
+      <w:r>
+        <w:t>},</w:t>
       </w:r>
     </w:p>
     <w:p>
@@ -236,7 +355,23 @@
         <w:rPr>
           <w:b/>
         </w:rPr>
-        <w:t>{d.property}</w:t>
+        <w:t>{</w:t>
+      </w:r>
+      <w:proofErr w:type="spellStart"/>
+      <w:proofErr w:type="gramStart"/>
+      <w:r>
+        <w:rPr>
+          <w:b/>
+        </w:rPr>
+        <w:t>d.property</w:t>
+      </w:r>
+      <w:proofErr w:type="spellEnd"/>
+      <w:proofErr w:type="gramEnd"/>
+      <w:r>
+        <w:rPr>
+          <w:b/>
+        </w:rPr>
+        <w:t>}</w:t>
       </w:r>
     </w:p>
     <w:p>
@@ -254,7 +389,11 @@
         <w:jc w:val="both"/>
       </w:pPr>
       <w:r>
-        <w:t>This letter acknowledges receipt of your Notice of Work and Reclamation Program dated {d.</w:t>
+        <w:t>This letter acknowledges receipt of your Notice of Work and Reclamation Program dated {</w:t>
+      </w:r>
+      <w:proofErr w:type="spellStart"/>
+      <w:r>
+        <w:t>d.</w:t>
       </w:r>
       <w:r>
         <w:rPr>
@@ -263,13 +402,30 @@
         <w:t>application</w:t>
       </w:r>
       <w:r>
-        <w:t>_dt}.</w:t>
+        <w:t>_dt</w:t>
+      </w:r>
+      <w:proofErr w:type="spellEnd"/>
+      <w:r>
+        <w:t>}.</w:t>
       </w:r>
       <w:r>
         <w:t xml:space="preserve"> </w:t>
       </w:r>
       <w:r>
-        <w:t>Your proposed program of {d.exploration_type}</w:t>
+        <w:t>Your proposed program of {</w:t>
+      </w:r>
+      <w:proofErr w:type="spellStart"/>
+      <w:proofErr w:type="gramStart"/>
+      <w:r>
+        <w:t>d.exploration</w:t>
+      </w:r>
+      <w:proofErr w:type="gramEnd"/>
+      <w:r>
+        <w:t>_type</w:t>
+      </w:r>
+      <w:proofErr w:type="spellEnd"/>
+      <w:r>
+        <w:t>}</w:t>
       </w:r>
       <w:r>
         <w:t xml:space="preserve"> </w:t>
@@ -290,18 +446,33 @@
         <w:rPr>
           <w:color w:val="FF0000"/>
         </w:rPr>
-        <w:t>{d.</w:t>
-      </w:r>
+        <w:t>{</w:t>
+      </w:r>
+      <w:proofErr w:type="spellStart"/>
+      <w:proofErr w:type="gramStart"/>
       <w:r>
         <w:rPr>
           <w:color w:val="FF0000"/>
         </w:rPr>
-        <w:t>bond_inc_amt:</w:t>
+        <w:t>d.</w:t>
       </w:r>
       <w:r>
         <w:rPr>
           <w:color w:val="FF0000"/>
         </w:rPr>
+        <w:t>bond</w:t>
+      </w:r>
+      <w:proofErr w:type="gramEnd"/>
+      <w:r>
+        <w:rPr>
+          <w:color w:val="FF0000"/>
+        </w:rPr>
+        <w:t>_inc_amt:</w:t>
+      </w:r>
+      <w:r>
+        <w:rPr>
+          <w:color w:val="FF0000"/>
+        </w:rPr>
         <w:t>if</w:t>
       </w:r>
       <w:r>
@@ -310,11 +481,26 @@
         </w:rPr>
         <w:t>NEM</w:t>
       </w:r>
+      <w:proofErr w:type="spellEnd"/>
       <w:r>
         <w:rPr>
           <w:color w:val="FF0000"/>
         </w:rPr>
-        <w:t>():showBegin}</w:t>
+        <w:t>():</w:t>
+      </w:r>
+      <w:proofErr w:type="spellStart"/>
+      <w:r>
+        <w:rPr>
+          <w:color w:val="FF0000"/>
+        </w:rPr>
+        <w:t>showBegin</w:t>
+      </w:r>
+      <w:proofErr w:type="spellEnd"/>
+      <w:r>
+        <w:rPr>
+          <w:color w:val="FF0000"/>
+        </w:rPr>
+        <w:t>}</w:t>
       </w:r>
     </w:p>
     <w:p>
@@ -342,12 +528,27 @@
         <w:rPr>
           <w:b/>
         </w:rPr>
-        <w:t>{d.bond_inc_amt</w:t>
-      </w:r>
+        <w:t>{</w:t>
+      </w:r>
+      <w:proofErr w:type="spellStart"/>
+      <w:proofErr w:type="gramStart"/>
       <w:r>
         <w:rPr>
           <w:b/>
         </w:rPr>
+        <w:t>d.bond</w:t>
+      </w:r>
+      <w:proofErr w:type="gramEnd"/>
+      <w:r>
+        <w:rPr>
+          <w:b/>
+        </w:rPr>
+        <w:t>_inc_amt</w:t>
+      </w:r>
+      <w:r>
+        <w:rPr>
+          <w:b/>
+        </w:rPr>
         <w:t>:format</w:t>
       </w:r>
       <w:r>
@@ -356,6 +557,7 @@
         </w:rPr>
         <w:t>N</w:t>
       </w:r>
+      <w:proofErr w:type="spellEnd"/>
       <w:r>
         <w:rPr>
           <w:b/>
@@ -426,7 +628,29 @@
         <w:rPr>
           <w:color w:val="FF0000"/>
         </w:rPr>
-        <w:t>{d.bond_inc_amt:showEnd}</w:t>
+        <w:t>{</w:t>
+      </w:r>
+      <w:proofErr w:type="spellStart"/>
+      <w:proofErr w:type="gramStart"/>
+      <w:r>
+        <w:rPr>
+          <w:color w:val="FF0000"/>
+        </w:rPr>
+        <w:t>d.bond</w:t>
+      </w:r>
+      <w:proofErr w:type="gramEnd"/>
+      <w:r>
+        <w:rPr>
+          <w:color w:val="FF0000"/>
+        </w:rPr>
+        <w:t>_inc_amt:showEnd</w:t>
+      </w:r>
+      <w:proofErr w:type="spellEnd"/>
+      <w:r>
+        <w:rPr>
+          <w:color w:val="FF0000"/>
+        </w:rPr>
+        <w:t>}</w:t>
       </w:r>
     </w:p>
     <w:p>
@@ -483,45 +707,63 @@
           <w:rFonts w:cs="Arial"/>
           <w:lang w:eastAsia="en-CA"/>
         </w:rPr>
-        <w:t>{d.letter</w:t>
-      </w:r>
+        <w:t>{</w:t>
+      </w:r>
+      <w:proofErr w:type="spellStart"/>
+      <w:proofErr w:type="gramStart"/>
       <w:r>
         <w:rPr>
           <w:rFonts w:cs="Arial"/>
           <w:lang w:eastAsia="en-CA"/>
         </w:rPr>
-        <w:t>_</w:t>
-      </w:r>
+        <w:t>d.letter</w:t>
+      </w:r>
+      <w:proofErr w:type="gramEnd"/>
       <w:r>
         <w:rPr>
           <w:rFonts w:cs="Arial"/>
           <w:lang w:eastAsia="en-CA"/>
         </w:rPr>
-        <w:t>body</w:t>
+        <w:t>_</w:t>
       </w:r>
       <w:r>
         <w:rPr>
           <w:rFonts w:cs="Arial"/>
           <w:lang w:eastAsia="en-CA"/>
         </w:rPr>
-        <w:t>:convCRLF()</w:t>
+        <w:t>body</w:t>
       </w:r>
       <w:r>
         <w:rPr>
           <w:rFonts w:cs="Arial"/>
           <w:lang w:eastAsia="en-CA"/>
         </w:rPr>
-        <w:t>}</w:t>
-      </w:r>
-    </w:p>
-    <w:p>
-      <w:pPr>
-        <w:spacing w:after="0" w:line="240" w:lineRule="auto"/>
-        <w:jc w:val="both"/>
+        <w:t>:convCRLF</w:t>
+      </w:r>
+      <w:proofErr w:type="spellEnd"/>
+      <w:r>
         <w:rPr>
           <w:rFonts w:cs="Arial"/>
           <w:lang w:eastAsia="en-CA"/>
         </w:rPr>
+        <w:t>()</w:t>
+      </w:r>
+      <w:r>
+        <w:rPr>
+          <w:rFonts w:cs="Arial"/>
+          <w:lang w:eastAsia="en-CA"/>
+        </w:rPr>
+        <w:t>}</w:t>
+      </w:r>
+    </w:p>
+    <w:p>
+      <w:pPr>
+        <w:spacing w:after="0" w:line="240" w:lineRule="auto"/>
+        <w:jc w:val="both"/>
+        <w:rPr>
+          <w:rFonts w:cs="Arial"/>
+          <w:lang w:eastAsia="en-CA"/>
+        </w:rPr>
       </w:pPr>
     </w:p>
     <w:p>
@@ -568,6 +810,7 @@
           <w:rFonts w:eastAsia="Times New Roman" w:cs="Calibri"/>
           <w:lang w:val="en-US"/>
         </w:rPr>
+        <w:lastRenderedPageBreak/>
         <w:t>Sincerely,</w:t>
       </w:r>
     </w:p>
@@ -597,50 +840,93 @@
           <w:rFonts w:eastAsia="Times New Roman" w:cs="Calibri"/>
           <w:lang w:val="en-US"/>
         </w:rPr>
-        <w:t>{d.image</w:t>
-      </w:r>
+        <w:t>{</w:t>
+      </w:r>
+      <w:proofErr w:type="spellStart"/>
+      <w:proofErr w:type="gramStart"/>
       <w:r>
         <w:rPr>
           <w:rFonts w:eastAsia="Times New Roman" w:cs="Calibri"/>
           <w:lang w:val="en-US"/>
         </w:rPr>
-        <w:t>s</w:t>
+        <w:t>d.image</w:t>
       </w:r>
       <w:r>
         <w:rPr>
           <w:rFonts w:eastAsia="Times New Roman" w:cs="Calibri"/>
           <w:lang w:val="en-US"/>
         </w:rPr>
-        <w:t>.issuing_inspector_signature}</w:t>
-      </w:r>
-    </w:p>
-    <w:p>
-      <w:pPr>
-        <w:overflowPunct w:val="0"/>
-        <w:spacing w:after="0" w:line="240" w:lineRule="auto"/>
-        <w:textAlignment w:val="baseline"/>
+        <w:t>s</w:t>
+      </w:r>
+      <w:proofErr w:type="gramEnd"/>
+      <w:r>
         <w:rPr>
           <w:rFonts w:eastAsia="Times New Roman" w:cs="Calibri"/>
           <w:lang w:val="en-US"/>
         </w:rPr>
-      </w:pPr>
-    </w:p>
-    <w:p>
-      <w:pPr>
-        <w:overflowPunct w:val="0"/>
-        <w:spacing w:after="0" w:line="240" w:lineRule="auto"/>
-        <w:textAlignment w:val="baseline"/>
+        <w:t>.issuing_inspector_signature</w:t>
+      </w:r>
+      <w:proofErr w:type="spellEnd"/>
+      <w:r>
         <w:rPr>
           <w:rFonts w:eastAsia="Times New Roman" w:cs="Calibri"/>
           <w:lang w:val="en-US"/>
         </w:rPr>
-      </w:pPr>
-      <w:r>
+        <w:t>}</w:t>
+      </w:r>
+    </w:p>
+    <w:p>
+      <w:pPr>
+        <w:overflowPunct w:val="0"/>
+        <w:spacing w:after="0" w:line="240" w:lineRule="auto"/>
+        <w:textAlignment w:val="baseline"/>
         <w:rPr>
           <w:rFonts w:eastAsia="Times New Roman" w:cs="Calibri"/>
           <w:lang w:val="en-US"/>
         </w:rPr>
-        <w:t>{d.issuing_inspector_name}</w:t>
+      </w:pPr>
+    </w:p>
+    <w:p>
+      <w:pPr>
+        <w:overflowPunct w:val="0"/>
+        <w:spacing w:after="0" w:line="240" w:lineRule="auto"/>
+        <w:textAlignment w:val="baseline"/>
+        <w:rPr>
+          <w:rFonts w:eastAsia="Times New Roman" w:cs="Calibri"/>
+          <w:lang w:val="en-US"/>
+        </w:rPr>
+      </w:pPr>
+      <w:r>
+        <w:rPr>
+          <w:rFonts w:eastAsia="Times New Roman" w:cs="Calibri"/>
+          <w:lang w:val="en-US"/>
+        </w:rPr>
+        <w:t>{</w:t>
+      </w:r>
+      <w:proofErr w:type="spellStart"/>
+      <w:proofErr w:type="gramStart"/>
+      <w:r>
+        <w:rPr>
+          <w:rFonts w:eastAsia="Times New Roman" w:cs="Calibri"/>
+          <w:lang w:val="en-US"/>
+        </w:rPr>
+        <w:t>d.issuing</w:t>
+      </w:r>
+      <w:proofErr w:type="gramEnd"/>
+      <w:r>
+        <w:rPr>
+          <w:rFonts w:eastAsia="Times New Roman" w:cs="Calibri"/>
+          <w:lang w:val="en-US"/>
+        </w:rPr>
+        <w:t>_inspector_name</w:t>
+      </w:r>
+      <w:proofErr w:type="spellEnd"/>
+      <w:r>
+        <w:rPr>
+          <w:rFonts w:eastAsia="Times New Roman" w:cs="Calibri"/>
+          <w:lang w:val="en-US"/>
+        </w:rPr>
+        <w:t>}</w:t>
       </w:r>
     </w:p>
     <w:p>
@@ -696,7 +982,32 @@
           <w:rFonts w:eastAsia="Times New Roman" w:cs="Calibri"/>
           <w:lang w:val="en-US"/>
         </w:rPr>
-        <w:t xml:space="preserve"> {d.issuing_inspector_email:ifEM():show(None)}</w:t>
+        <w:t xml:space="preserve"> {</w:t>
+      </w:r>
+      <w:proofErr w:type="spellStart"/>
+      <w:proofErr w:type="gramStart"/>
+      <w:r>
+        <w:rPr>
+          <w:rFonts w:eastAsia="Times New Roman" w:cs="Calibri"/>
+          <w:lang w:val="en-US"/>
+        </w:rPr>
+        <w:t>d.issuing</w:t>
+      </w:r>
+      <w:proofErr w:type="gramEnd"/>
+      <w:r>
+        <w:rPr>
+          <w:rFonts w:eastAsia="Times New Roman" w:cs="Calibri"/>
+          <w:lang w:val="en-US"/>
+        </w:rPr>
+        <w:t>_inspector_email:ifEM</w:t>
+      </w:r>
+      <w:proofErr w:type="spellEnd"/>
+      <w:r>
+        <w:rPr>
+          <w:rFonts w:eastAsia="Times New Roman" w:cs="Calibri"/>
+          <w:lang w:val="en-US"/>
+        </w:rPr>
+        <w:t>():show(None)}</w:t>
       </w:r>
     </w:p>
     <w:p>
@@ -723,7 +1034,32 @@
           <w:rFonts w:eastAsia="Times New Roman" w:cs="Calibri"/>
           <w:lang w:val="en-US"/>
         </w:rPr>
-        <w:t xml:space="preserve"> {d.issuing_inspector_phone:ifEM():show(None)}</w:t>
+        <w:t xml:space="preserve"> {</w:t>
+      </w:r>
+      <w:proofErr w:type="spellStart"/>
+      <w:proofErr w:type="gramStart"/>
+      <w:r>
+        <w:rPr>
+          <w:rFonts w:eastAsia="Times New Roman" w:cs="Calibri"/>
+          <w:lang w:val="en-US"/>
+        </w:rPr>
+        <w:t>d.issuing</w:t>
+      </w:r>
+      <w:proofErr w:type="gramEnd"/>
+      <w:r>
+        <w:rPr>
+          <w:rFonts w:eastAsia="Times New Roman" w:cs="Calibri"/>
+          <w:lang w:val="en-US"/>
+        </w:rPr>
+        <w:t>_inspector_phone:ifEM</w:t>
+      </w:r>
+      <w:proofErr w:type="spellEnd"/>
+      <w:r>
+        <w:rPr>
+          <w:rFonts w:eastAsia="Times New Roman" w:cs="Calibri"/>
+          <w:lang w:val="en-US"/>
+        </w:rPr>
+        <w:t>():show(None)}</w:t>
       </w:r>
     </w:p>
     <w:sectPr>
@@ -1007,7 +1343,17 @@
               <w:szCs w:val="18"/>
               <w:lang w:val="en-US"/>
             </w:rPr>
-            <w:t>Phone: {d.</w:t>
+            <w:t>Phone: {</w:t>
+          </w:r>
+          <w:proofErr w:type="spellStart"/>
+          <w:r>
+            <w:rPr>
+              <w:rFonts w:eastAsia="Times New Roman" w:cs="Calibri"/>
+              <w:sz w:val="18"/>
+              <w:szCs w:val="18"/>
+              <w:lang w:val="en-US"/>
+            </w:rPr>
+            <w:t>d.</w:t>
           </w:r>
           <w:r>
             <w:rPr>
@@ -1027,6 +1373,7 @@
             </w:rPr>
             <w:t>_phone_number</w:t>
           </w:r>
+          <w:proofErr w:type="spellEnd"/>
           <w:r>
             <w:rPr>
               <w:rFonts w:eastAsia="Times New Roman" w:cs="Calibri"/>
@@ -1061,7 +1408,17 @@
               <w:szCs w:val="18"/>
               <w:lang w:val="en-US"/>
             </w:rPr>
-            <w:t>Fax: {d.</w:t>
+            <w:t>Fax: {</w:t>
+          </w:r>
+          <w:proofErr w:type="spellStart"/>
+          <w:r>
+            <w:rPr>
+              <w:rFonts w:eastAsia="Times New Roman" w:cs="Calibri"/>
+              <w:sz w:val="18"/>
+              <w:szCs w:val="18"/>
+              <w:lang w:val="en-US"/>
+            </w:rPr>
+            <w:t>d.</w:t>
           </w:r>
           <w:r>
             <w:rPr>
@@ -1081,6 +1438,7 @@
             </w:rPr>
             <w:t>_fax_number</w:t>
           </w:r>
+          <w:proofErr w:type="spellEnd"/>
           <w:r>
             <w:rPr>
               <w:rFonts w:eastAsia="Times New Roman" w:cs="Calibri"/>
@@ -1108,7 +1466,17 @@
               <w:szCs w:val="18"/>
               <w:lang w:val="en-US"/>
             </w:rPr>
-            <w:t>Email: {d.</w:t>
+            <w:t>Email: {</w:t>
+          </w:r>
+          <w:proofErr w:type="spellStart"/>
+          <w:r>
+            <w:rPr>
+              <w:rFonts w:eastAsia="Times New Roman" w:cs="Calibri"/>
+              <w:sz w:val="18"/>
+              <w:szCs w:val="18"/>
+              <w:lang w:val="en-US"/>
+            </w:rPr>
+            <w:t>d.</w:t>
           </w:r>
           <w:r>
             <w:rPr>
@@ -1126,7 +1494,17 @@
               <w:szCs w:val="18"/>
               <w:lang w:val="en-US"/>
             </w:rPr>
-            <w:t>_email}</w:t>
+            <w:t>_email</w:t>
+          </w:r>
+          <w:proofErr w:type="spellEnd"/>
+          <w:r>
+            <w:rPr>
+              <w:rFonts w:eastAsia="Times New Roman" w:cs="Calibri"/>
+              <w:sz w:val="18"/>
+              <w:szCs w:val="18"/>
+              <w:lang w:val="en-US"/>
+            </w:rPr>
+            <w:t>}</w:t>
           </w:r>
         </w:p>
       </w:tc>
@@ -1550,17 +1928,39 @@
               <w:szCs w:val="18"/>
               <w:lang w:val="en-US"/>
             </w:rPr>
-            <w:t>{d.</w:t>
-          </w:r>
-          <w:r>
-            <w:rPr>
-              <w:rFonts w:eastAsia="Times New Roman" w:cs="Calibri"/>
-              <w:sz w:val="18"/>
-              <w:szCs w:val="18"/>
-              <w:lang w:val="en-US"/>
-            </w:rPr>
-            <w:t>regional_office_contact_phone_number</w:t>
-          </w:r>
+            <w:t>{</w:t>
+          </w:r>
+          <w:proofErr w:type="spellStart"/>
+          <w:proofErr w:type="gramStart"/>
+          <w:r>
+            <w:rPr>
+              <w:rFonts w:eastAsia="Times New Roman" w:cs="Calibri"/>
+              <w:sz w:val="18"/>
+              <w:szCs w:val="18"/>
+              <w:lang w:val="en-US"/>
+            </w:rPr>
+            <w:t>d.</w:t>
+          </w:r>
+          <w:r>
+            <w:rPr>
+              <w:rFonts w:eastAsia="Times New Roman" w:cs="Calibri"/>
+              <w:sz w:val="18"/>
+              <w:szCs w:val="18"/>
+              <w:lang w:val="en-US"/>
+            </w:rPr>
+            <w:t>regional</w:t>
+          </w:r>
+          <w:proofErr w:type="gramEnd"/>
+          <w:r>
+            <w:rPr>
+              <w:rFonts w:eastAsia="Times New Roman" w:cs="Calibri"/>
+              <w:sz w:val="18"/>
+              <w:szCs w:val="18"/>
+              <w:lang w:val="en-US"/>
+            </w:rPr>
+            <w:t>_office_contact_phone_number</w:t>
+          </w:r>
+          <w:proofErr w:type="spellEnd"/>
           <w:r>
             <w:rPr>
               <w:rFonts w:eastAsia="Times New Roman" w:cs="Calibri"/>
@@ -1613,17 +2013,39 @@
               <w:szCs w:val="18"/>
               <w:lang w:val="en-US"/>
             </w:rPr>
-            <w:t>{d.</w:t>
-          </w:r>
-          <w:r>
-            <w:rPr>
-              <w:rFonts w:eastAsia="Times New Roman" w:cs="Calibri"/>
-              <w:sz w:val="18"/>
-              <w:szCs w:val="18"/>
-              <w:lang w:val="en-US"/>
-            </w:rPr>
-            <w:t>regional_office_contact_fax_number</w:t>
-          </w:r>
+            <w:t>{</w:t>
+          </w:r>
+          <w:proofErr w:type="spellStart"/>
+          <w:proofErr w:type="gramStart"/>
+          <w:r>
+            <w:rPr>
+              <w:rFonts w:eastAsia="Times New Roman" w:cs="Calibri"/>
+              <w:sz w:val="18"/>
+              <w:szCs w:val="18"/>
+              <w:lang w:val="en-US"/>
+            </w:rPr>
+            <w:t>d.</w:t>
+          </w:r>
+          <w:r>
+            <w:rPr>
+              <w:rFonts w:eastAsia="Times New Roman" w:cs="Calibri"/>
+              <w:sz w:val="18"/>
+              <w:szCs w:val="18"/>
+              <w:lang w:val="en-US"/>
+            </w:rPr>
+            <w:t>regional</w:t>
+          </w:r>
+          <w:proofErr w:type="gramEnd"/>
+          <w:r>
+            <w:rPr>
+              <w:rFonts w:eastAsia="Times New Roman" w:cs="Calibri"/>
+              <w:sz w:val="18"/>
+              <w:szCs w:val="18"/>
+              <w:lang w:val="en-US"/>
+            </w:rPr>
+            <w:t>_office_contact_fax_number</w:t>
+          </w:r>
+          <w:proofErr w:type="spellEnd"/>
           <w:r>
             <w:rPr>
               <w:rFonts w:eastAsia="Times New Roman" w:cs="Calibri"/>
@@ -1669,7 +2091,38 @@
               <w:szCs w:val="18"/>
               <w:lang w:val="en-US"/>
             </w:rPr>
-            <w:t>{d.regional_office_contact_email}</w:t>
+            <w:t>{</w:t>
+          </w:r>
+          <w:proofErr w:type="spellStart"/>
+          <w:proofErr w:type="gramStart"/>
+          <w:r>
+            <w:rPr>
+              <w:rFonts w:eastAsia="Times New Roman" w:cs="Calibri"/>
+              <w:sz w:val="18"/>
+              <w:szCs w:val="18"/>
+              <w:lang w:val="en-US"/>
+            </w:rPr>
+            <w:t>d.regional</w:t>
+          </w:r>
+          <w:proofErr w:type="gramEnd"/>
+          <w:r>
+            <w:rPr>
+              <w:rFonts w:eastAsia="Times New Roman" w:cs="Calibri"/>
+              <w:sz w:val="18"/>
+              <w:szCs w:val="18"/>
+              <w:lang w:val="en-US"/>
+            </w:rPr>
+            <w:t>_office_contact_email</w:t>
+          </w:r>
+          <w:proofErr w:type="spellEnd"/>
+          <w:r>
+            <w:rPr>
+              <w:rFonts w:eastAsia="Times New Roman" w:cs="Calibri"/>
+              <w:sz w:val="18"/>
+              <w:szCs w:val="18"/>
+              <w:lang w:val="en-US"/>
+            </w:rPr>
+            <w:t>}</w:t>
           </w:r>
         </w:p>
       </w:tc>
@@ -1731,16 +2184,36 @@
               <w:szCs w:val="18"/>
               <w:lang w:val="en-US"/>
             </w:rPr>
-            <w:t>{d.</w:t>
-          </w:r>
-          <w:r>
-            <w:rPr>
-              <w:rFonts w:eastAsia="Times New Roman" w:cs="Calibri"/>
-              <w:sz w:val="18"/>
-              <w:szCs w:val="18"/>
-              <w:lang w:val="en-US"/>
-            </w:rPr>
-            <w:t>regional_office_contact_mailing_addre</w:t>
+            <w:t>{</w:t>
+          </w:r>
+          <w:proofErr w:type="gramStart"/>
+          <w:r>
+            <w:rPr>
+              <w:rFonts w:eastAsia="Times New Roman" w:cs="Calibri"/>
+              <w:sz w:val="18"/>
+              <w:szCs w:val="18"/>
+              <w:lang w:val="en-US"/>
+            </w:rPr>
+            <w:t>d.</w:t>
+          </w:r>
+          <w:r>
+            <w:rPr>
+              <w:rFonts w:eastAsia="Times New Roman" w:cs="Calibri"/>
+              <w:sz w:val="18"/>
+              <w:szCs w:val="18"/>
+              <w:lang w:val="en-US"/>
+            </w:rPr>
+            <w:t>regional</w:t>
+          </w:r>
+          <w:proofErr w:type="gramEnd"/>
+          <w:r>
+            <w:rPr>
+              <w:rFonts w:eastAsia="Times New Roman" w:cs="Calibri"/>
+              <w:sz w:val="18"/>
+              <w:szCs w:val="18"/>
+              <w:lang w:val="en-US"/>
+            </w:rPr>
+            <w:t>_office_contact_mailing_addre</w:t>
           </w:r>
           <w:r>
             <w:rPr>
@@ -1785,16 +2258,36 @@
               <w:szCs w:val="18"/>
               <w:lang w:val="en-US"/>
             </w:rPr>
-            <w:t>{d.</w:t>
-          </w:r>
-          <w:r>
-            <w:rPr>
-              <w:rFonts w:eastAsia="Times New Roman" w:cs="Calibri"/>
-              <w:sz w:val="18"/>
-              <w:szCs w:val="18"/>
-              <w:lang w:val="en-US"/>
-            </w:rPr>
-            <w:t>regional_office_contact_mailing_address_line_</w:t>
+            <w:t>{</w:t>
+          </w:r>
+          <w:proofErr w:type="gramStart"/>
+          <w:r>
+            <w:rPr>
+              <w:rFonts w:eastAsia="Times New Roman" w:cs="Calibri"/>
+              <w:sz w:val="18"/>
+              <w:szCs w:val="18"/>
+              <w:lang w:val="en-US"/>
+            </w:rPr>
+            <w:t>d.</w:t>
+          </w:r>
+          <w:r>
+            <w:rPr>
+              <w:rFonts w:eastAsia="Times New Roman" w:cs="Calibri"/>
+              <w:sz w:val="18"/>
+              <w:szCs w:val="18"/>
+              <w:lang w:val="en-US"/>
+            </w:rPr>
+            <w:t>regional</w:t>
+          </w:r>
+          <w:proofErr w:type="gramEnd"/>
+          <w:r>
+            <w:rPr>
+              <w:rFonts w:eastAsia="Times New Roman" w:cs="Calibri"/>
+              <w:sz w:val="18"/>
+              <w:szCs w:val="18"/>
+              <w:lang w:val="en-US"/>
+            </w:rPr>
+            <w:t>_office_contact_mailing_address_line_</w:t>
           </w:r>
           <w:r>
             <w:rPr>
@@ -1861,7 +2354,7 @@
       <w:rPr>
         <w:noProof/>
       </w:rPr>
-      <w:pict w14:anchorId="55DA7E2D">
+      <w:pict w14:anchorId="0003940E">
         <v:shapetype id="_x0000_t75" coordsize="21600,21600" o:spt="75" o:preferrelative="t" path="m@4@5l@4@11@9@11@9@5xe" filled="f" stroked="f">
           <v:stroke joinstyle="miter"/>
           <v:formulas>
@@ -1881,7 +2374,7 @@
           <v:path o:extrusionok="f" gradientshapeok="t" o:connecttype="rect"/>
           <o:lock v:ext="edit" aspectratio="t"/>
         </v:shapetype>
-        <v:shape id="_x0000_i1025" type="#_x0000_t75" alt="" style="width:163.15pt;height:65.6pt;visibility:visible;mso-wrap-style:square;mso-width-percent:0;mso-height-percent:0;mso-width-percent:0;mso-height-percent:0">
+        <v:shape id="_x0000_i1028" type="#_x0000_t75" style="width:3in;height:78.4pt">
           <v:imagedata r:id="rId1" o:title=""/>
         </v:shape>
       </w:pict>

</xml_diff>

<commit_message>
MDS-3184 Permit Design Gaps (#1572)
</commit_message>
<xml_diff>
--- a/services/core-api/app/templates/now/Acknowledgment Letter.docx
+++ b/services/core-api/app/templates/now/Acknowledgment Letter.docx
@@ -10,20 +10,7 @@
         <w:spacing w:after="0" w:line="240" w:lineRule="auto"/>
       </w:pPr>
       <w:r>
-        <w:t>{</w:t>
-      </w:r>
-      <w:proofErr w:type="spellStart"/>
-      <w:proofErr w:type="gramStart"/>
-      <w:r>
-        <w:t>d.letter</w:t>
-      </w:r>
-      <w:proofErr w:type="gramEnd"/>
-      <w:r>
-        <w:t>_dt</w:t>
-      </w:r>
-      <w:proofErr w:type="spellEnd"/>
-      <w:r>
-        <w:t>}</w:t>
+        <w:t>{d.letter_dt}</w:t>
       </w:r>
       <w:r>
         <w:tab/>
@@ -38,15 +25,7 @@
         <w:t xml:space="preserve"> 14675-20-</w:t>
       </w:r>
       <w:r>
-        <w:t>{</w:t>
-      </w:r>
-      <w:proofErr w:type="spellStart"/>
-      <w:r>
-        <w:t>d.mine_no</w:t>
-      </w:r>
-      <w:proofErr w:type="spellEnd"/>
-      <w:r>
-        <w:t>}</w:t>
+        <w:t>{d.mine_no}</w:t>
       </w:r>
     </w:p>
     <w:p>
@@ -73,20 +52,7 @@
         <w:spacing w:after="0" w:line="240" w:lineRule="auto"/>
       </w:pPr>
       <w:r>
-        <w:t>{</w:t>
-      </w:r>
-      <w:proofErr w:type="spellStart"/>
-      <w:proofErr w:type="gramStart"/>
-      <w:r>
-        <w:t>d.proponent</w:t>
-      </w:r>
-      <w:proofErr w:type="gramEnd"/>
-      <w:r>
-        <w:t>_name</w:t>
-      </w:r>
-      <w:proofErr w:type="spellEnd"/>
-      <w:r>
-        <w:t>}</w:t>
+        <w:t>{d.proponent_name}</w:t>
       </w:r>
     </w:p>
     <w:p>
@@ -97,20 +63,7 @@
         <w:spacing w:after="0" w:line="240" w:lineRule="auto"/>
       </w:pPr>
       <w:r>
-        <w:t>{</w:t>
-      </w:r>
-      <w:proofErr w:type="spellStart"/>
-      <w:proofErr w:type="gramStart"/>
-      <w:r>
-        <w:t>d.proponent</w:t>
-      </w:r>
-      <w:proofErr w:type="gramEnd"/>
-      <w:r>
-        <w:t>_address</w:t>
-      </w:r>
-      <w:proofErr w:type="spellEnd"/>
-      <w:r>
-        <w:t>}</w:t>
+        <w:t>{d.proponent_address}</w:t>
       </w:r>
     </w:p>
     <w:p>
@@ -133,61 +86,31 @@
         <w:rPr>
           <w:color w:val="FF0000"/>
         </w:rPr>
-        <w:t>{</w:t>
-      </w:r>
-      <w:proofErr w:type="spellStart"/>
-      <w:proofErr w:type="gramStart"/>
+        <w:t>{d.</w:t>
+      </w:r>
       <w:r>
         <w:rPr>
           <w:color w:val="FF0000"/>
         </w:rPr>
-        <w:t>d.</w:t>
+        <w:t>emailed_to:</w:t>
       </w:r>
       <w:r>
         <w:rPr>
           <w:color w:val="FF0000"/>
         </w:rPr>
-        <w:t>emailed</w:t>
-      </w:r>
-      <w:proofErr w:type="gramEnd"/>
+        <w:t>if</w:t>
+      </w:r>
       <w:r>
         <w:rPr>
           <w:color w:val="FF0000"/>
         </w:rPr>
-        <w:t>_to:</w:t>
+        <w:t>NEM</w:t>
       </w:r>
       <w:r>
         <w:rPr>
           <w:color w:val="FF0000"/>
         </w:rPr>
-        <w:t>if</w:t>
-      </w:r>
-      <w:r>
-        <w:rPr>
-          <w:color w:val="FF0000"/>
-        </w:rPr>
-        <w:t>NEM</w:t>
-      </w:r>
-      <w:proofErr w:type="spellEnd"/>
-      <w:r>
-        <w:rPr>
-          <w:color w:val="FF0000"/>
-        </w:rPr>
-        <w:t>():</w:t>
-      </w:r>
-      <w:proofErr w:type="spellStart"/>
-      <w:r>
-        <w:rPr>
-          <w:color w:val="FF0000"/>
-        </w:rPr>
-        <w:t>showBegin</w:t>
-      </w:r>
-      <w:proofErr w:type="spellEnd"/>
-      <w:r>
-        <w:rPr>
-          <w:color w:val="FF0000"/>
-        </w:rPr>
-        <w:t>}</w:t>
+        <w:t>():showBegin}</w:t>
       </w:r>
     </w:p>
     <w:p>
@@ -198,101 +121,59 @@
         <w:spacing w:after="0" w:line="240" w:lineRule="auto"/>
       </w:pPr>
       <w:r>
-        <w:t>Emailed to: {</w:t>
-      </w:r>
-      <w:proofErr w:type="spellStart"/>
-      <w:proofErr w:type="gramStart"/>
-      <w:r>
-        <w:t>d.emailed</w:t>
-      </w:r>
-      <w:proofErr w:type="gramEnd"/>
-      <w:r>
-        <w:t>_to</w:t>
-      </w:r>
-      <w:proofErr w:type="spellEnd"/>
-      <w:r>
+        <w:t>Emailed to: {d.emailed_to}</w:t>
+      </w:r>
+    </w:p>
+    <w:p>
+      <w:pPr>
+        <w:spacing w:after="0" w:line="240" w:lineRule="auto"/>
+        <w:jc w:val="both"/>
+        <w:rPr>
+          <w:color w:val="FF0000"/>
+        </w:rPr>
+      </w:pPr>
+      <w:r>
+        <w:rPr>
+          <w:color w:val="FF0000"/>
+        </w:rPr>
+        <w:t>{d.</w:t>
+      </w:r>
+      <w:r>
+        <w:rPr>
+          <w:color w:val="FF0000"/>
+        </w:rPr>
+        <w:t>emailed_to</w:t>
+      </w:r>
+      <w:r>
+        <w:rPr>
+          <w:color w:val="FF0000"/>
+        </w:rPr>
+        <w:t>:show</w:t>
+      </w:r>
+      <w:r>
+        <w:rPr>
+          <w:color w:val="FF0000"/>
+        </w:rPr>
+        <w:t>End</w:t>
+      </w:r>
+      <w:r>
+        <w:rPr>
+          <w:color w:val="FF0000"/>
+        </w:rPr>
         <w:t>}</w:t>
       </w:r>
     </w:p>
     <w:p>
       <w:pPr>
         <w:spacing w:after="0" w:line="240" w:lineRule="auto"/>
-        <w:jc w:val="both"/>
-        <w:rPr>
-          <w:color w:val="FF0000"/>
-        </w:rPr>
-      </w:pPr>
-      <w:r>
-        <w:rPr>
-          <w:color w:val="FF0000"/>
-        </w:rPr>
-        <w:t>{</w:t>
-      </w:r>
-      <w:proofErr w:type="spellStart"/>
-      <w:proofErr w:type="gramStart"/>
-      <w:r>
-        <w:rPr>
-          <w:color w:val="FF0000"/>
-        </w:rPr>
-        <w:t>d.</w:t>
-      </w:r>
-      <w:r>
-        <w:rPr>
-          <w:color w:val="FF0000"/>
-        </w:rPr>
-        <w:t>emailed</w:t>
-      </w:r>
-      <w:proofErr w:type="gramEnd"/>
-      <w:r>
-        <w:rPr>
-          <w:color w:val="FF0000"/>
-        </w:rPr>
-        <w:t>_to</w:t>
-      </w:r>
-      <w:r>
-        <w:rPr>
-          <w:color w:val="FF0000"/>
-        </w:rPr>
-        <w:t>:show</w:t>
-      </w:r>
-      <w:r>
-        <w:rPr>
-          <w:color w:val="FF0000"/>
-        </w:rPr>
-        <w:t>End</w:t>
-      </w:r>
-      <w:proofErr w:type="spellEnd"/>
-      <w:r>
-        <w:rPr>
-          <w:color w:val="FF0000"/>
-        </w:rPr>
-        <w:t>}</w:t>
-      </w:r>
-    </w:p>
-    <w:p>
-      <w:pPr>
-        <w:spacing w:after="0" w:line="240" w:lineRule="auto"/>
-      </w:pPr>
-    </w:p>
-    <w:p>
-      <w:pPr>
-        <w:spacing w:after="0" w:line="240" w:lineRule="auto"/>
-      </w:pPr>
-      <w:r>
-        <w:t>{</w:t>
-      </w:r>
-      <w:proofErr w:type="spellStart"/>
-      <w:proofErr w:type="gramStart"/>
-      <w:r>
-        <w:t>d.proponent</w:t>
-      </w:r>
-      <w:proofErr w:type="gramEnd"/>
-      <w:r>
-        <w:t>_name</w:t>
-      </w:r>
-      <w:proofErr w:type="spellEnd"/>
-      <w:r>
-        <w:t>},</w:t>
+      </w:pPr>
+    </w:p>
+    <w:p>
+      <w:pPr>
+        <w:spacing w:after="0" w:line="240" w:lineRule="auto"/>
+      </w:pPr>
+      <w:r>
+        <w:t>{d.proponent_name},</w:t>
       </w:r>
     </w:p>
     <w:p>
@@ -355,45 +236,25 @@
         <w:rPr>
           <w:b/>
         </w:rPr>
-        <w:t>{</w:t>
-      </w:r>
-      <w:proofErr w:type="spellStart"/>
-      <w:proofErr w:type="gramStart"/>
-      <w:r>
+        <w:t>{d.property}</w:t>
+      </w:r>
+    </w:p>
+    <w:p>
+      <w:pPr>
+        <w:spacing w:after="0" w:line="240" w:lineRule="auto"/>
+        <w:jc w:val="both"/>
         <w:rPr>
           <w:b/>
         </w:rPr>
-        <w:t>d.property</w:t>
-      </w:r>
-      <w:proofErr w:type="spellEnd"/>
-      <w:proofErr w:type="gramEnd"/>
-      <w:r>
-        <w:rPr>
-          <w:b/>
-        </w:rPr>
-        <w:t>}</w:t>
-      </w:r>
+      </w:pPr>
     </w:p>
     <w:p>
       <w:pPr>
         <w:spacing w:after="0" w:line="240" w:lineRule="auto"/>
         <w:jc w:val="both"/>
-        <w:rPr>
-          <w:b/>
-        </w:rPr>
-      </w:pPr>
-    </w:p>
-    <w:p>
-      <w:pPr>
-        <w:spacing w:after="0" w:line="240" w:lineRule="auto"/>
-        <w:jc w:val="both"/>
-      </w:pPr>
-      <w:r>
-        <w:t>This letter acknowledges receipt of your Notice of Work and Reclamation Program dated {</w:t>
-      </w:r>
-      <w:proofErr w:type="spellStart"/>
-      <w:r>
-        <w:t>d.</w:t>
+      </w:pPr>
+      <w:r>
+        <w:t>This letter acknowledges receipt of your Notice of Work and Reclamation Program dated {d.</w:t>
       </w:r>
       <w:r>
         <w:rPr>
@@ -402,30 +263,13 @@
         <w:t>application</w:t>
       </w:r>
       <w:r>
-        <w:t>_dt</w:t>
-      </w:r>
-      <w:proofErr w:type="spellEnd"/>
-      <w:r>
-        <w:t>}.</w:t>
+        <w:t>_dt}.</w:t>
       </w:r>
       <w:r>
         <w:t xml:space="preserve"> </w:t>
       </w:r>
       <w:r>
-        <w:t>Your proposed program of {</w:t>
-      </w:r>
-      <w:proofErr w:type="spellStart"/>
-      <w:proofErr w:type="gramStart"/>
-      <w:r>
-        <w:t>d.exploration</w:t>
-      </w:r>
-      <w:proofErr w:type="gramEnd"/>
-      <w:r>
-        <w:t>_type</w:t>
-      </w:r>
-      <w:proofErr w:type="spellEnd"/>
-      <w:r>
-        <w:t>}</w:t>
+        <w:t>Your proposed program of {d.exploration_type}</w:t>
       </w:r>
       <w:r>
         <w:t xml:space="preserve"> </w:t>
@@ -446,61 +290,31 @@
         <w:rPr>
           <w:color w:val="FF0000"/>
         </w:rPr>
-        <w:t>{</w:t>
-      </w:r>
-      <w:proofErr w:type="spellStart"/>
-      <w:proofErr w:type="gramStart"/>
+        <w:t>{d.</w:t>
+      </w:r>
       <w:r>
         <w:rPr>
           <w:color w:val="FF0000"/>
         </w:rPr>
-        <w:t>d.</w:t>
+        <w:t>bond_inc_amt:</w:t>
       </w:r>
       <w:r>
         <w:rPr>
           <w:color w:val="FF0000"/>
         </w:rPr>
-        <w:t>bond</w:t>
-      </w:r>
-      <w:proofErr w:type="gramEnd"/>
+        <w:t>if</w:t>
+      </w:r>
       <w:r>
         <w:rPr>
           <w:color w:val="FF0000"/>
         </w:rPr>
-        <w:t>_inc_amt:</w:t>
+        <w:t>NEM</w:t>
       </w:r>
       <w:r>
         <w:rPr>
           <w:color w:val="FF0000"/>
         </w:rPr>
-        <w:t>if</w:t>
-      </w:r>
-      <w:r>
-        <w:rPr>
-          <w:color w:val="FF0000"/>
-        </w:rPr>
-        <w:t>NEM</w:t>
-      </w:r>
-      <w:proofErr w:type="spellEnd"/>
-      <w:r>
-        <w:rPr>
-          <w:color w:val="FF0000"/>
-        </w:rPr>
-        <w:t>():</w:t>
-      </w:r>
-      <w:proofErr w:type="spellStart"/>
-      <w:r>
-        <w:rPr>
-          <w:color w:val="FF0000"/>
-        </w:rPr>
-        <w:t>showBegin</w:t>
-      </w:r>
-      <w:proofErr w:type="spellEnd"/>
-      <w:r>
-        <w:rPr>
-          <w:color w:val="FF0000"/>
-        </w:rPr>
-        <w:t>}</w:t>
+        <w:t>():showBegin}</w:t>
       </w:r>
     </w:p>
     <w:p>
@@ -528,36 +342,20 @@
         <w:rPr>
           <w:b/>
         </w:rPr>
-        <w:t>{</w:t>
-      </w:r>
-      <w:proofErr w:type="spellStart"/>
-      <w:proofErr w:type="gramStart"/>
+        <w:t>{d.bond_inc_amt</w:t>
+      </w:r>
       <w:r>
         <w:rPr>
           <w:b/>
         </w:rPr>
-        <w:t>d.bond</w:t>
-      </w:r>
-      <w:proofErr w:type="gramEnd"/>
+        <w:t>:format</w:t>
+      </w:r>
       <w:r>
         <w:rPr>
           <w:b/>
         </w:rPr>
-        <w:t>_inc_amt</w:t>
-      </w:r>
-      <w:r>
-        <w:rPr>
-          <w:b/>
-        </w:rPr>
-        <w:t>:format</w:t>
-      </w:r>
-      <w:r>
-        <w:rPr>
-          <w:b/>
-        </w:rPr>
         <w:t>N</w:t>
       </w:r>
-      <w:proofErr w:type="spellEnd"/>
       <w:r>
         <w:rPr>
           <w:b/>
@@ -628,29 +426,7 @@
         <w:rPr>
           <w:color w:val="FF0000"/>
         </w:rPr>
-        <w:t>{</w:t>
-      </w:r>
-      <w:proofErr w:type="spellStart"/>
-      <w:proofErr w:type="gramStart"/>
-      <w:r>
-        <w:rPr>
-          <w:color w:val="FF0000"/>
-        </w:rPr>
-        <w:t>d.bond</w:t>
-      </w:r>
-      <w:proofErr w:type="gramEnd"/>
-      <w:r>
-        <w:rPr>
-          <w:color w:val="FF0000"/>
-        </w:rPr>
-        <w:t>_inc_amt:showEnd</w:t>
-      </w:r>
-      <w:proofErr w:type="spellEnd"/>
-      <w:r>
-        <w:rPr>
-          <w:color w:val="FF0000"/>
-        </w:rPr>
-        <w:t>}</w:t>
+        <w:t>{d.bond_inc_amt:showEnd}</w:t>
       </w:r>
     </w:p>
     <w:p>
@@ -707,63 +483,45 @@
           <w:rFonts w:cs="Arial"/>
           <w:lang w:eastAsia="en-CA"/>
         </w:rPr>
-        <w:t>{</w:t>
-      </w:r>
-      <w:proofErr w:type="spellStart"/>
-      <w:proofErr w:type="gramStart"/>
+        <w:t>{d.letter</w:t>
+      </w:r>
       <w:r>
         <w:rPr>
           <w:rFonts w:cs="Arial"/>
           <w:lang w:eastAsia="en-CA"/>
         </w:rPr>
-        <w:t>d.letter</w:t>
-      </w:r>
-      <w:proofErr w:type="gramEnd"/>
+        <w:t>_</w:t>
+      </w:r>
       <w:r>
         <w:rPr>
           <w:rFonts w:cs="Arial"/>
           <w:lang w:eastAsia="en-CA"/>
         </w:rPr>
-        <w:t>_</w:t>
+        <w:t>body</w:t>
       </w:r>
       <w:r>
         <w:rPr>
           <w:rFonts w:cs="Arial"/>
           <w:lang w:eastAsia="en-CA"/>
         </w:rPr>
-        <w:t>body</w:t>
+        <w:t>:convCRLF()</w:t>
       </w:r>
       <w:r>
         <w:rPr>
           <w:rFonts w:cs="Arial"/>
           <w:lang w:eastAsia="en-CA"/>
         </w:rPr>
-        <w:t>:convCRLF</w:t>
-      </w:r>
-      <w:proofErr w:type="spellEnd"/>
-      <w:r>
+        <w:t>}</w:t>
+      </w:r>
+    </w:p>
+    <w:p>
+      <w:pPr>
+        <w:spacing w:after="0" w:line="240" w:lineRule="auto"/>
+        <w:jc w:val="both"/>
         <w:rPr>
           <w:rFonts w:cs="Arial"/>
           <w:lang w:eastAsia="en-CA"/>
         </w:rPr>
-        <w:t>()</w:t>
-      </w:r>
-      <w:r>
-        <w:rPr>
-          <w:rFonts w:cs="Arial"/>
-          <w:lang w:eastAsia="en-CA"/>
-        </w:rPr>
-        <w:t>}</w:t>
-      </w:r>
-    </w:p>
-    <w:p>
-      <w:pPr>
-        <w:spacing w:after="0" w:line="240" w:lineRule="auto"/>
-        <w:jc w:val="both"/>
-        <w:rPr>
-          <w:rFonts w:cs="Arial"/>
-          <w:lang w:eastAsia="en-CA"/>
-        </w:rPr>
       </w:pPr>
     </w:p>
     <w:p>
@@ -810,7 +568,6 @@
           <w:rFonts w:eastAsia="Times New Roman" w:cs="Calibri"/>
           <w:lang w:val="en-US"/>
         </w:rPr>
-        <w:lastRenderedPageBreak/>
         <w:t>Sincerely,</w:t>
       </w:r>
     </w:p>
@@ -840,93 +597,50 @@
           <w:rFonts w:eastAsia="Times New Roman" w:cs="Calibri"/>
           <w:lang w:val="en-US"/>
         </w:rPr>
-        <w:t>{</w:t>
-      </w:r>
-      <w:proofErr w:type="spellStart"/>
-      <w:proofErr w:type="gramStart"/>
+        <w:t>{d.image</w:t>
+      </w:r>
       <w:r>
         <w:rPr>
           <w:rFonts w:eastAsia="Times New Roman" w:cs="Calibri"/>
           <w:lang w:val="en-US"/>
         </w:rPr>
-        <w:t>d.image</w:t>
+        <w:t>s</w:t>
       </w:r>
       <w:r>
         <w:rPr>
           <w:rFonts w:eastAsia="Times New Roman" w:cs="Calibri"/>
           <w:lang w:val="en-US"/>
         </w:rPr>
-        <w:t>s</w:t>
-      </w:r>
-      <w:proofErr w:type="gramEnd"/>
-      <w:r>
+        <w:t>.issuing_inspector_signature}</w:t>
+      </w:r>
+    </w:p>
+    <w:p>
+      <w:pPr>
+        <w:overflowPunct w:val="0"/>
+        <w:spacing w:after="0" w:line="240" w:lineRule="auto"/>
+        <w:textAlignment w:val="baseline"/>
         <w:rPr>
           <w:rFonts w:eastAsia="Times New Roman" w:cs="Calibri"/>
           <w:lang w:val="en-US"/>
         </w:rPr>
-        <w:t>.issuing_inspector_signature</w:t>
-      </w:r>
-      <w:proofErr w:type="spellEnd"/>
-      <w:r>
+      </w:pPr>
+    </w:p>
+    <w:p>
+      <w:pPr>
+        <w:overflowPunct w:val="0"/>
+        <w:spacing w:after="0" w:line="240" w:lineRule="auto"/>
+        <w:textAlignment w:val="baseline"/>
         <w:rPr>
           <w:rFonts w:eastAsia="Times New Roman" w:cs="Calibri"/>
           <w:lang w:val="en-US"/>
         </w:rPr>
-        <w:t>}</w:t>
-      </w:r>
-    </w:p>
-    <w:p>
-      <w:pPr>
-        <w:overflowPunct w:val="0"/>
-        <w:spacing w:after="0" w:line="240" w:lineRule="auto"/>
-        <w:textAlignment w:val="baseline"/>
+      </w:pPr>
+      <w:r>
         <w:rPr>
           <w:rFonts w:eastAsia="Times New Roman" w:cs="Calibri"/>
           <w:lang w:val="en-US"/>
         </w:rPr>
-      </w:pPr>
-    </w:p>
-    <w:p>
-      <w:pPr>
-        <w:overflowPunct w:val="0"/>
-        <w:spacing w:after="0" w:line="240" w:lineRule="auto"/>
-        <w:textAlignment w:val="baseline"/>
-        <w:rPr>
-          <w:rFonts w:eastAsia="Times New Roman" w:cs="Calibri"/>
-          <w:lang w:val="en-US"/>
-        </w:rPr>
-      </w:pPr>
-      <w:r>
-        <w:rPr>
-          <w:rFonts w:eastAsia="Times New Roman" w:cs="Calibri"/>
-          <w:lang w:val="en-US"/>
-        </w:rPr>
-        <w:t>{</w:t>
-      </w:r>
-      <w:proofErr w:type="spellStart"/>
-      <w:proofErr w:type="gramStart"/>
-      <w:r>
-        <w:rPr>
-          <w:rFonts w:eastAsia="Times New Roman" w:cs="Calibri"/>
-          <w:lang w:val="en-US"/>
-        </w:rPr>
-        <w:t>d.issuing</w:t>
-      </w:r>
-      <w:proofErr w:type="gramEnd"/>
-      <w:r>
-        <w:rPr>
-          <w:rFonts w:eastAsia="Times New Roman" w:cs="Calibri"/>
-          <w:lang w:val="en-US"/>
-        </w:rPr>
-        <w:t>_inspector_name</w:t>
-      </w:r>
-      <w:proofErr w:type="spellEnd"/>
-      <w:r>
-        <w:rPr>
-          <w:rFonts w:eastAsia="Times New Roman" w:cs="Calibri"/>
-          <w:lang w:val="en-US"/>
-        </w:rPr>
-        <w:t>}</w:t>
+        <w:t>{d.issuing_inspector_name}</w:t>
       </w:r>
     </w:p>
     <w:p>
@@ -982,32 +696,7 @@
           <w:rFonts w:eastAsia="Times New Roman" w:cs="Calibri"/>
           <w:lang w:val="en-US"/>
         </w:rPr>
-        <w:t xml:space="preserve"> {</w:t>
-      </w:r>
-      <w:proofErr w:type="spellStart"/>
-      <w:proofErr w:type="gramStart"/>
-      <w:r>
-        <w:rPr>
-          <w:rFonts w:eastAsia="Times New Roman" w:cs="Calibri"/>
-          <w:lang w:val="en-US"/>
-        </w:rPr>
-        <w:t>d.issuing</w:t>
-      </w:r>
-      <w:proofErr w:type="gramEnd"/>
-      <w:r>
-        <w:rPr>
-          <w:rFonts w:eastAsia="Times New Roman" w:cs="Calibri"/>
-          <w:lang w:val="en-US"/>
-        </w:rPr>
-        <w:t>_inspector_email:ifEM</w:t>
-      </w:r>
-      <w:proofErr w:type="spellEnd"/>
-      <w:r>
-        <w:rPr>
-          <w:rFonts w:eastAsia="Times New Roman" w:cs="Calibri"/>
-          <w:lang w:val="en-US"/>
-        </w:rPr>
-        <w:t>():show(None)}</w:t>
+        <w:t xml:space="preserve"> {d.issuing_inspector_email:ifEM():show(None)}</w:t>
       </w:r>
     </w:p>
     <w:p>
@@ -1034,32 +723,7 @@
           <w:rFonts w:eastAsia="Times New Roman" w:cs="Calibri"/>
           <w:lang w:val="en-US"/>
         </w:rPr>
-        <w:t xml:space="preserve"> {</w:t>
-      </w:r>
-      <w:proofErr w:type="spellStart"/>
-      <w:proofErr w:type="gramStart"/>
-      <w:r>
-        <w:rPr>
-          <w:rFonts w:eastAsia="Times New Roman" w:cs="Calibri"/>
-          <w:lang w:val="en-US"/>
-        </w:rPr>
-        <w:t>d.issuing</w:t>
-      </w:r>
-      <w:proofErr w:type="gramEnd"/>
-      <w:r>
-        <w:rPr>
-          <w:rFonts w:eastAsia="Times New Roman" w:cs="Calibri"/>
-          <w:lang w:val="en-US"/>
-        </w:rPr>
-        <w:t>_inspector_phone:ifEM</w:t>
-      </w:r>
-      <w:proofErr w:type="spellEnd"/>
-      <w:r>
-        <w:rPr>
-          <w:rFonts w:eastAsia="Times New Roman" w:cs="Calibri"/>
-          <w:lang w:val="en-US"/>
-        </w:rPr>
-        <w:t>():show(None)}</w:t>
+        <w:t xml:space="preserve"> {d.issuing_inspector_phone:ifEM():show(None)}</w:t>
       </w:r>
     </w:p>
     <w:sectPr>
@@ -1343,17 +1007,7 @@
               <w:szCs w:val="18"/>
               <w:lang w:val="en-US"/>
             </w:rPr>
-            <w:t>Phone: {</w:t>
-          </w:r>
-          <w:proofErr w:type="spellStart"/>
-          <w:r>
-            <w:rPr>
-              <w:rFonts w:eastAsia="Times New Roman" w:cs="Calibri"/>
-              <w:sz w:val="18"/>
-              <w:szCs w:val="18"/>
-              <w:lang w:val="en-US"/>
-            </w:rPr>
-            <w:t>d.</w:t>
+            <w:t>Phone: {d.</w:t>
           </w:r>
           <w:r>
             <w:rPr>
@@ -1373,7 +1027,6 @@
             </w:rPr>
             <w:t>_phone_number</w:t>
           </w:r>
-          <w:proofErr w:type="spellEnd"/>
           <w:r>
             <w:rPr>
               <w:rFonts w:eastAsia="Times New Roman" w:cs="Calibri"/>
@@ -1408,17 +1061,7 @@
               <w:szCs w:val="18"/>
               <w:lang w:val="en-US"/>
             </w:rPr>
-            <w:t>Fax: {</w:t>
-          </w:r>
-          <w:proofErr w:type="spellStart"/>
-          <w:r>
-            <w:rPr>
-              <w:rFonts w:eastAsia="Times New Roman" w:cs="Calibri"/>
-              <w:sz w:val="18"/>
-              <w:szCs w:val="18"/>
-              <w:lang w:val="en-US"/>
-            </w:rPr>
-            <w:t>d.</w:t>
+            <w:t>Fax: {d.</w:t>
           </w:r>
           <w:r>
             <w:rPr>
@@ -1438,7 +1081,6 @@
             </w:rPr>
             <w:t>_fax_number</w:t>
           </w:r>
-          <w:proofErr w:type="spellEnd"/>
           <w:r>
             <w:rPr>
               <w:rFonts w:eastAsia="Times New Roman" w:cs="Calibri"/>
@@ -1466,17 +1108,7 @@
               <w:szCs w:val="18"/>
               <w:lang w:val="en-US"/>
             </w:rPr>
-            <w:t>Email: {</w:t>
-          </w:r>
-          <w:proofErr w:type="spellStart"/>
-          <w:r>
-            <w:rPr>
-              <w:rFonts w:eastAsia="Times New Roman" w:cs="Calibri"/>
-              <w:sz w:val="18"/>
-              <w:szCs w:val="18"/>
-              <w:lang w:val="en-US"/>
-            </w:rPr>
-            <w:t>d.</w:t>
+            <w:t>Email: {d.</w:t>
           </w:r>
           <w:r>
             <w:rPr>
@@ -1494,17 +1126,7 @@
               <w:szCs w:val="18"/>
               <w:lang w:val="en-US"/>
             </w:rPr>
-            <w:t>_email</w:t>
-          </w:r>
-          <w:proofErr w:type="spellEnd"/>
-          <w:r>
-            <w:rPr>
-              <w:rFonts w:eastAsia="Times New Roman" w:cs="Calibri"/>
-              <w:sz w:val="18"/>
-              <w:szCs w:val="18"/>
-              <w:lang w:val="en-US"/>
-            </w:rPr>
-            <w:t>}</w:t>
+            <w:t>_email}</w:t>
           </w:r>
         </w:p>
       </w:tc>
@@ -1928,39 +1550,17 @@
               <w:szCs w:val="18"/>
               <w:lang w:val="en-US"/>
             </w:rPr>
-            <w:t>{</w:t>
-          </w:r>
-          <w:proofErr w:type="spellStart"/>
-          <w:proofErr w:type="gramStart"/>
-          <w:r>
-            <w:rPr>
-              <w:rFonts w:eastAsia="Times New Roman" w:cs="Calibri"/>
-              <w:sz w:val="18"/>
-              <w:szCs w:val="18"/>
-              <w:lang w:val="en-US"/>
-            </w:rPr>
-            <w:t>d.</w:t>
-          </w:r>
-          <w:r>
-            <w:rPr>
-              <w:rFonts w:eastAsia="Times New Roman" w:cs="Calibri"/>
-              <w:sz w:val="18"/>
-              <w:szCs w:val="18"/>
-              <w:lang w:val="en-US"/>
-            </w:rPr>
-            <w:t>regional</w:t>
-          </w:r>
-          <w:proofErr w:type="gramEnd"/>
-          <w:r>
-            <w:rPr>
-              <w:rFonts w:eastAsia="Times New Roman" w:cs="Calibri"/>
-              <w:sz w:val="18"/>
-              <w:szCs w:val="18"/>
-              <w:lang w:val="en-US"/>
-            </w:rPr>
-            <w:t>_office_contact_phone_number</w:t>
-          </w:r>
-          <w:proofErr w:type="spellEnd"/>
+            <w:t>{d.</w:t>
+          </w:r>
+          <w:r>
+            <w:rPr>
+              <w:rFonts w:eastAsia="Times New Roman" w:cs="Calibri"/>
+              <w:sz w:val="18"/>
+              <w:szCs w:val="18"/>
+              <w:lang w:val="en-US"/>
+            </w:rPr>
+            <w:t>regional_office_contact_phone_number</w:t>
+          </w:r>
           <w:r>
             <w:rPr>
               <w:rFonts w:eastAsia="Times New Roman" w:cs="Calibri"/>
@@ -2013,39 +1613,17 @@
               <w:szCs w:val="18"/>
               <w:lang w:val="en-US"/>
             </w:rPr>
-            <w:t>{</w:t>
-          </w:r>
-          <w:proofErr w:type="spellStart"/>
-          <w:proofErr w:type="gramStart"/>
-          <w:r>
-            <w:rPr>
-              <w:rFonts w:eastAsia="Times New Roman" w:cs="Calibri"/>
-              <w:sz w:val="18"/>
-              <w:szCs w:val="18"/>
-              <w:lang w:val="en-US"/>
-            </w:rPr>
-            <w:t>d.</w:t>
-          </w:r>
-          <w:r>
-            <w:rPr>
-              <w:rFonts w:eastAsia="Times New Roman" w:cs="Calibri"/>
-              <w:sz w:val="18"/>
-              <w:szCs w:val="18"/>
-              <w:lang w:val="en-US"/>
-            </w:rPr>
-            <w:t>regional</w:t>
-          </w:r>
-          <w:proofErr w:type="gramEnd"/>
-          <w:r>
-            <w:rPr>
-              <w:rFonts w:eastAsia="Times New Roman" w:cs="Calibri"/>
-              <w:sz w:val="18"/>
-              <w:szCs w:val="18"/>
-              <w:lang w:val="en-US"/>
-            </w:rPr>
-            <w:t>_office_contact_fax_number</w:t>
-          </w:r>
-          <w:proofErr w:type="spellEnd"/>
+            <w:t>{d.</w:t>
+          </w:r>
+          <w:r>
+            <w:rPr>
+              <w:rFonts w:eastAsia="Times New Roman" w:cs="Calibri"/>
+              <w:sz w:val="18"/>
+              <w:szCs w:val="18"/>
+              <w:lang w:val="en-US"/>
+            </w:rPr>
+            <w:t>regional_office_contact_fax_number</w:t>
+          </w:r>
           <w:r>
             <w:rPr>
               <w:rFonts w:eastAsia="Times New Roman" w:cs="Calibri"/>
@@ -2091,38 +1669,7 @@
               <w:szCs w:val="18"/>
               <w:lang w:val="en-US"/>
             </w:rPr>
-            <w:t>{</w:t>
-          </w:r>
-          <w:proofErr w:type="spellStart"/>
-          <w:proofErr w:type="gramStart"/>
-          <w:r>
-            <w:rPr>
-              <w:rFonts w:eastAsia="Times New Roman" w:cs="Calibri"/>
-              <w:sz w:val="18"/>
-              <w:szCs w:val="18"/>
-              <w:lang w:val="en-US"/>
-            </w:rPr>
-            <w:t>d.regional</w:t>
-          </w:r>
-          <w:proofErr w:type="gramEnd"/>
-          <w:r>
-            <w:rPr>
-              <w:rFonts w:eastAsia="Times New Roman" w:cs="Calibri"/>
-              <w:sz w:val="18"/>
-              <w:szCs w:val="18"/>
-              <w:lang w:val="en-US"/>
-            </w:rPr>
-            <w:t>_office_contact_email</w:t>
-          </w:r>
-          <w:proofErr w:type="spellEnd"/>
-          <w:r>
-            <w:rPr>
-              <w:rFonts w:eastAsia="Times New Roman" w:cs="Calibri"/>
-              <w:sz w:val="18"/>
-              <w:szCs w:val="18"/>
-              <w:lang w:val="en-US"/>
-            </w:rPr>
-            <w:t>}</w:t>
+            <w:t>{d.regional_office_contact_email}</w:t>
           </w:r>
         </w:p>
       </w:tc>
@@ -2184,36 +1731,16 @@
               <w:szCs w:val="18"/>
               <w:lang w:val="en-US"/>
             </w:rPr>
-            <w:t>{</w:t>
-          </w:r>
-          <w:proofErr w:type="gramStart"/>
-          <w:r>
-            <w:rPr>
-              <w:rFonts w:eastAsia="Times New Roman" w:cs="Calibri"/>
-              <w:sz w:val="18"/>
-              <w:szCs w:val="18"/>
-              <w:lang w:val="en-US"/>
-            </w:rPr>
-            <w:t>d.</w:t>
-          </w:r>
-          <w:r>
-            <w:rPr>
-              <w:rFonts w:eastAsia="Times New Roman" w:cs="Calibri"/>
-              <w:sz w:val="18"/>
-              <w:szCs w:val="18"/>
-              <w:lang w:val="en-US"/>
-            </w:rPr>
-            <w:t>regional</w:t>
-          </w:r>
-          <w:proofErr w:type="gramEnd"/>
-          <w:r>
-            <w:rPr>
-              <w:rFonts w:eastAsia="Times New Roman" w:cs="Calibri"/>
-              <w:sz w:val="18"/>
-              <w:szCs w:val="18"/>
-              <w:lang w:val="en-US"/>
-            </w:rPr>
-            <w:t>_office_contact_mailing_addre</w:t>
+            <w:t>{d.</w:t>
+          </w:r>
+          <w:r>
+            <w:rPr>
+              <w:rFonts w:eastAsia="Times New Roman" w:cs="Calibri"/>
+              <w:sz w:val="18"/>
+              <w:szCs w:val="18"/>
+              <w:lang w:val="en-US"/>
+            </w:rPr>
+            <w:t>regional_office_contact_mailing_addre</w:t>
           </w:r>
           <w:r>
             <w:rPr>
@@ -2258,36 +1785,16 @@
               <w:szCs w:val="18"/>
               <w:lang w:val="en-US"/>
             </w:rPr>
-            <w:t>{</w:t>
-          </w:r>
-          <w:proofErr w:type="gramStart"/>
-          <w:r>
-            <w:rPr>
-              <w:rFonts w:eastAsia="Times New Roman" w:cs="Calibri"/>
-              <w:sz w:val="18"/>
-              <w:szCs w:val="18"/>
-              <w:lang w:val="en-US"/>
-            </w:rPr>
-            <w:t>d.</w:t>
-          </w:r>
-          <w:r>
-            <w:rPr>
-              <w:rFonts w:eastAsia="Times New Roman" w:cs="Calibri"/>
-              <w:sz w:val="18"/>
-              <w:szCs w:val="18"/>
-              <w:lang w:val="en-US"/>
-            </w:rPr>
-            <w:t>regional</w:t>
-          </w:r>
-          <w:proofErr w:type="gramEnd"/>
-          <w:r>
-            <w:rPr>
-              <w:rFonts w:eastAsia="Times New Roman" w:cs="Calibri"/>
-              <w:sz w:val="18"/>
-              <w:szCs w:val="18"/>
-              <w:lang w:val="en-US"/>
-            </w:rPr>
-            <w:t>_office_contact_mailing_address_line_</w:t>
+            <w:t>{d.</w:t>
+          </w:r>
+          <w:r>
+            <w:rPr>
+              <w:rFonts w:eastAsia="Times New Roman" w:cs="Calibri"/>
+              <w:sz w:val="18"/>
+              <w:szCs w:val="18"/>
+              <w:lang w:val="en-US"/>
+            </w:rPr>
+            <w:t>regional_office_contact_mailing_address_line_</w:t>
           </w:r>
           <w:r>
             <w:rPr>
@@ -2354,7 +1861,7 @@
       <w:rPr>
         <w:noProof/>
       </w:rPr>
-      <w:pict w14:anchorId="0003940E">
+      <w:pict w14:anchorId="55DA7E2D">
         <v:shapetype id="_x0000_t75" coordsize="21600,21600" o:spt="75" o:preferrelative="t" path="m@4@5l@4@11@9@11@9@5xe" filled="f" stroked="f">
           <v:stroke joinstyle="miter"/>
           <v:formulas>
@@ -2374,7 +1881,7 @@
           <v:path o:extrusionok="f" gradientshapeok="t" o:connecttype="rect"/>
           <o:lock v:ext="edit" aspectratio="t"/>
         </v:shapetype>
-        <v:shape id="_x0000_i1028" type="#_x0000_t75" style="width:3in;height:78.4pt">
+        <v:shape id="_x0000_i1025" type="#_x0000_t75" alt="" style="width:163.15pt;height:65.6pt;visibility:visible;mso-wrap-style:square;mso-width-percent:0;mso-height-percent:0;mso-width-percent:0;mso-height-percent:0">
           <v:imagedata r:id="rId1" o:title=""/>
         </v:shape>
       </w:pict>

</xml_diff>

<commit_message>
Fix images in docs and replace relevant text to match EMLI
</commit_message>
<xml_diff>
--- a/services/core-api/app/templates/now/Acknowledgment Letter.docx
+++ b/services/core-api/app/templates/now/Acknowledgment Letter.docx
@@ -10,7 +10,20 @@
         <w:spacing w:after="0" w:line="240" w:lineRule="auto"/>
       </w:pPr>
       <w:r>
-        <w:t>{d.letter_dt}</w:t>
+        <w:t>{</w:t>
+      </w:r>
+      <w:proofErr w:type="spellStart"/>
+      <w:proofErr w:type="gramStart"/>
+      <w:r>
+        <w:t>d.letter</w:t>
+      </w:r>
+      <w:proofErr w:type="gramEnd"/>
+      <w:r>
+        <w:t>_dt</w:t>
+      </w:r>
+      <w:proofErr w:type="spellEnd"/>
+      <w:r>
+        <w:t>}</w:t>
       </w:r>
       <w:r>
         <w:tab/>
@@ -25,7 +38,15 @@
         <w:t xml:space="preserve"> 14675-20-</w:t>
       </w:r>
       <w:r>
-        <w:t>{d.mine_no}</w:t>
+        <w:t>{</w:t>
+      </w:r>
+      <w:proofErr w:type="spellStart"/>
+      <w:r>
+        <w:t>d.mine_no</w:t>
+      </w:r>
+      <w:proofErr w:type="spellEnd"/>
+      <w:r>
+        <w:t>}</w:t>
       </w:r>
     </w:p>
     <w:p>
@@ -52,7 +73,20 @@
         <w:spacing w:after="0" w:line="240" w:lineRule="auto"/>
       </w:pPr>
       <w:r>
-        <w:t>{d.proponent_name}</w:t>
+        <w:t>{</w:t>
+      </w:r>
+      <w:proofErr w:type="spellStart"/>
+      <w:proofErr w:type="gramStart"/>
+      <w:r>
+        <w:t>d.proponent</w:t>
+      </w:r>
+      <w:proofErr w:type="gramEnd"/>
+      <w:r>
+        <w:t>_name</w:t>
+      </w:r>
+      <w:proofErr w:type="spellEnd"/>
+      <w:r>
+        <w:t>}</w:t>
       </w:r>
     </w:p>
     <w:p>
@@ -63,7 +97,20 @@
         <w:spacing w:after="0" w:line="240" w:lineRule="auto"/>
       </w:pPr>
       <w:r>
-        <w:t>{d.proponent_address}</w:t>
+        <w:t>{</w:t>
+      </w:r>
+      <w:proofErr w:type="spellStart"/>
+      <w:proofErr w:type="gramStart"/>
+      <w:r>
+        <w:t>d.proponent</w:t>
+      </w:r>
+      <w:proofErr w:type="gramEnd"/>
+      <w:r>
+        <w:t>_address</w:t>
+      </w:r>
+      <w:proofErr w:type="spellEnd"/>
+      <w:r>
+        <w:t>}</w:t>
       </w:r>
     </w:p>
     <w:p>
@@ -86,18 +133,33 @@
         <w:rPr>
           <w:color w:val="FF0000"/>
         </w:rPr>
-        <w:t>{d.</w:t>
-      </w:r>
+        <w:t>{</w:t>
+      </w:r>
+      <w:proofErr w:type="spellStart"/>
+      <w:proofErr w:type="gramStart"/>
       <w:r>
         <w:rPr>
           <w:color w:val="FF0000"/>
         </w:rPr>
-        <w:t>emailed_to:</w:t>
+        <w:t>d.</w:t>
       </w:r>
       <w:r>
         <w:rPr>
           <w:color w:val="FF0000"/>
         </w:rPr>
+        <w:t>emailed</w:t>
+      </w:r>
+      <w:proofErr w:type="gramEnd"/>
+      <w:r>
+        <w:rPr>
+          <w:color w:val="FF0000"/>
+        </w:rPr>
+        <w:t>_to:</w:t>
+      </w:r>
+      <w:r>
+        <w:rPr>
+          <w:color w:val="FF0000"/>
+        </w:rPr>
         <w:t>if</w:t>
       </w:r>
       <w:r>
@@ -106,11 +168,26 @@
         </w:rPr>
         <w:t>NEM</w:t>
       </w:r>
+      <w:proofErr w:type="spellEnd"/>
       <w:r>
         <w:rPr>
           <w:color w:val="FF0000"/>
         </w:rPr>
-        <w:t>():showBegin}</w:t>
+        <w:t>():</w:t>
+      </w:r>
+      <w:proofErr w:type="spellStart"/>
+      <w:r>
+        <w:rPr>
+          <w:color w:val="FF0000"/>
+        </w:rPr>
+        <w:t>showBegin</w:t>
+      </w:r>
+      <w:proofErr w:type="spellEnd"/>
+      <w:r>
+        <w:rPr>
+          <w:color w:val="FF0000"/>
+        </w:rPr>
+        <w:t>}</w:t>
       </w:r>
     </w:p>
     <w:p>
@@ -121,7 +198,20 @@
         <w:spacing w:after="0" w:line="240" w:lineRule="auto"/>
       </w:pPr>
       <w:r>
-        <w:t>Emailed to: {d.emailed_to}</w:t>
+        <w:t>Emailed to: {</w:t>
+      </w:r>
+      <w:proofErr w:type="spellStart"/>
+      <w:proofErr w:type="gramStart"/>
+      <w:r>
+        <w:t>d.emailed</w:t>
+      </w:r>
+      <w:proofErr w:type="gramEnd"/>
+      <w:r>
+        <w:t>_to</w:t>
+      </w:r>
+      <w:proofErr w:type="spellEnd"/>
+      <w:r>
+        <w:t>}</w:t>
       </w:r>
     </w:p>
     <w:p>
@@ -136,18 +226,33 @@
         <w:rPr>
           <w:color w:val="FF0000"/>
         </w:rPr>
-        <w:t>{d.</w:t>
-      </w:r>
+        <w:t>{</w:t>
+      </w:r>
+      <w:proofErr w:type="spellStart"/>
+      <w:proofErr w:type="gramStart"/>
       <w:r>
         <w:rPr>
           <w:color w:val="FF0000"/>
         </w:rPr>
-        <w:t>emailed_to</w:t>
+        <w:t>d.</w:t>
       </w:r>
       <w:r>
         <w:rPr>
           <w:color w:val="FF0000"/>
         </w:rPr>
+        <w:t>emailed</w:t>
+      </w:r>
+      <w:proofErr w:type="gramEnd"/>
+      <w:r>
+        <w:rPr>
+          <w:color w:val="FF0000"/>
+        </w:rPr>
+        <w:t>_to</w:t>
+      </w:r>
+      <w:r>
+        <w:rPr>
+          <w:color w:val="FF0000"/>
+        </w:rPr>
         <w:t>:show</w:t>
       </w:r>
       <w:r>
@@ -156,6 +261,7 @@
         </w:rPr>
         <w:t>End</w:t>
       </w:r>
+      <w:proofErr w:type="spellEnd"/>
       <w:r>
         <w:rPr>
           <w:color w:val="FF0000"/>
@@ -173,7 +279,20 @@
         <w:spacing w:after="0" w:line="240" w:lineRule="auto"/>
       </w:pPr>
       <w:r>
-        <w:t>{d.proponent_name},</w:t>
+        <w:t>{</w:t>
+      </w:r>
+      <w:proofErr w:type="spellStart"/>
+      <w:proofErr w:type="gramStart"/>
+      <w:r>
+        <w:t>d.proponent</w:t>
+      </w:r>
+      <w:proofErr w:type="gramEnd"/>
+      <w:r>
+        <w:t>_name</w:t>
+      </w:r>
+      <w:proofErr w:type="spellEnd"/>
+      <w:r>
+        <w:t>},</w:t>
       </w:r>
     </w:p>
     <w:p>
@@ -236,7 +355,23 @@
         <w:rPr>
           <w:b/>
         </w:rPr>
-        <w:t>{d.property}</w:t>
+        <w:t>{</w:t>
+      </w:r>
+      <w:proofErr w:type="spellStart"/>
+      <w:proofErr w:type="gramStart"/>
+      <w:r>
+        <w:rPr>
+          <w:b/>
+        </w:rPr>
+        <w:t>d.property</w:t>
+      </w:r>
+      <w:proofErr w:type="spellEnd"/>
+      <w:proofErr w:type="gramEnd"/>
+      <w:r>
+        <w:rPr>
+          <w:b/>
+        </w:rPr>
+        <w:t>}</w:t>
       </w:r>
     </w:p>
     <w:p>
@@ -254,7 +389,11 @@
         <w:jc w:val="both"/>
       </w:pPr>
       <w:r>
-        <w:t>This letter acknowledges receipt of your Notice of Work and Reclamation Program dated {d.</w:t>
+        <w:t>This letter acknowledges receipt of your Notice of Work and Reclamation Program dated {</w:t>
+      </w:r>
+      <w:proofErr w:type="spellStart"/>
+      <w:r>
+        <w:t>d.</w:t>
       </w:r>
       <w:r>
         <w:rPr>
@@ -263,13 +402,30 @@
         <w:t>application</w:t>
       </w:r>
       <w:r>
-        <w:t>_dt}.</w:t>
+        <w:t>_dt</w:t>
+      </w:r>
+      <w:proofErr w:type="spellEnd"/>
+      <w:r>
+        <w:t>}.</w:t>
       </w:r>
       <w:r>
         <w:t xml:space="preserve"> </w:t>
       </w:r>
       <w:r>
-        <w:t>Your proposed program of {d.exploration_type}</w:t>
+        <w:t>Your proposed program of {</w:t>
+      </w:r>
+      <w:proofErr w:type="spellStart"/>
+      <w:proofErr w:type="gramStart"/>
+      <w:r>
+        <w:t>d.exploration</w:t>
+      </w:r>
+      <w:proofErr w:type="gramEnd"/>
+      <w:r>
+        <w:t>_type</w:t>
+      </w:r>
+      <w:proofErr w:type="spellEnd"/>
+      <w:r>
+        <w:t>}</w:t>
       </w:r>
       <w:r>
         <w:t xml:space="preserve"> </w:t>
@@ -290,18 +446,33 @@
         <w:rPr>
           <w:color w:val="FF0000"/>
         </w:rPr>
-        <w:t>{d.</w:t>
-      </w:r>
+        <w:t>{</w:t>
+      </w:r>
+      <w:proofErr w:type="spellStart"/>
+      <w:proofErr w:type="gramStart"/>
       <w:r>
         <w:rPr>
           <w:color w:val="FF0000"/>
         </w:rPr>
-        <w:t>bond_inc_amt:</w:t>
+        <w:t>d.</w:t>
       </w:r>
       <w:r>
         <w:rPr>
           <w:color w:val="FF0000"/>
         </w:rPr>
+        <w:t>bond</w:t>
+      </w:r>
+      <w:proofErr w:type="gramEnd"/>
+      <w:r>
+        <w:rPr>
+          <w:color w:val="FF0000"/>
+        </w:rPr>
+        <w:t>_inc_amt:</w:t>
+      </w:r>
+      <w:r>
+        <w:rPr>
+          <w:color w:val="FF0000"/>
+        </w:rPr>
         <w:t>if</w:t>
       </w:r>
       <w:r>
@@ -310,11 +481,26 @@
         </w:rPr>
         <w:t>NEM</w:t>
       </w:r>
+      <w:proofErr w:type="spellEnd"/>
       <w:r>
         <w:rPr>
           <w:color w:val="FF0000"/>
         </w:rPr>
-        <w:t>():showBegin}</w:t>
+        <w:t>():</w:t>
+      </w:r>
+      <w:proofErr w:type="spellStart"/>
+      <w:r>
+        <w:rPr>
+          <w:color w:val="FF0000"/>
+        </w:rPr>
+        <w:t>showBegin</w:t>
+      </w:r>
+      <w:proofErr w:type="spellEnd"/>
+      <w:r>
+        <w:rPr>
+          <w:color w:val="FF0000"/>
+        </w:rPr>
+        <w:t>}</w:t>
       </w:r>
     </w:p>
     <w:p>
@@ -342,12 +528,27 @@
         <w:rPr>
           <w:b/>
         </w:rPr>
-        <w:t>{d.bond_inc_amt</w:t>
-      </w:r>
+        <w:t>{</w:t>
+      </w:r>
+      <w:proofErr w:type="spellStart"/>
+      <w:proofErr w:type="gramStart"/>
       <w:r>
         <w:rPr>
           <w:b/>
         </w:rPr>
+        <w:t>d.bond</w:t>
+      </w:r>
+      <w:proofErr w:type="gramEnd"/>
+      <w:r>
+        <w:rPr>
+          <w:b/>
+        </w:rPr>
+        <w:t>_inc_amt</w:t>
+      </w:r>
+      <w:r>
+        <w:rPr>
+          <w:b/>
+        </w:rPr>
         <w:t>:format</w:t>
       </w:r>
       <w:r>
@@ -356,6 +557,7 @@
         </w:rPr>
         <w:t>N</w:t>
       </w:r>
+      <w:proofErr w:type="spellEnd"/>
       <w:r>
         <w:rPr>
           <w:b/>
@@ -426,7 +628,29 @@
         <w:rPr>
           <w:color w:val="FF0000"/>
         </w:rPr>
-        <w:t>{d.bond_inc_amt:showEnd}</w:t>
+        <w:t>{</w:t>
+      </w:r>
+      <w:proofErr w:type="spellStart"/>
+      <w:proofErr w:type="gramStart"/>
+      <w:r>
+        <w:rPr>
+          <w:color w:val="FF0000"/>
+        </w:rPr>
+        <w:t>d.bond</w:t>
+      </w:r>
+      <w:proofErr w:type="gramEnd"/>
+      <w:r>
+        <w:rPr>
+          <w:color w:val="FF0000"/>
+        </w:rPr>
+        <w:t>_inc_amt:showEnd</w:t>
+      </w:r>
+      <w:proofErr w:type="spellEnd"/>
+      <w:r>
+        <w:rPr>
+          <w:color w:val="FF0000"/>
+        </w:rPr>
+        <w:t>}</w:t>
       </w:r>
     </w:p>
     <w:p>
@@ -443,7 +667,21 @@
           <w:rFonts w:cs="Arial"/>
           <w:lang w:eastAsia="en-CA"/>
         </w:rPr>
-        <w:t>Personal information collected by the Ministry of Energy, Mines, and Petroleum Resources is under the authority of section 26(c) of the Freedom of Information and Protection of Privacy Act for the purpose of collecting Bond and Securities Data. If you have any questions about the collection, use and disclosure of your personal information, please contact: Mines Digital Services at </w:t>
+        <w:t xml:space="preserve">Personal information collected by the Ministry of Energy, Mines, and </w:t>
+      </w:r>
+      <w:r>
+        <w:rPr>
+          <w:rFonts w:cs="Arial"/>
+          <w:lang w:eastAsia="en-CA"/>
+        </w:rPr>
+        <w:t>Low Carbon Innovation</w:t>
+      </w:r>
+      <w:r>
+        <w:rPr>
+          <w:rFonts w:cs="Arial"/>
+          <w:lang w:eastAsia="en-CA"/>
+        </w:rPr>
+        <w:t xml:space="preserve"> is under the authority of section 26(c) of the Freedom of Information and Protection of Privacy Act for the purpose of collecting Bond and Securities Data. If you have any questions about the collection, use and disclosure of your personal information, please contact: Mines Digital Services at </w:t>
       </w:r>
       <w:hyperlink r:id="rId8" w:history="1">
         <w:r>
@@ -483,45 +721,63 @@
           <w:rFonts w:cs="Arial"/>
           <w:lang w:eastAsia="en-CA"/>
         </w:rPr>
-        <w:t>{d.letter</w:t>
-      </w:r>
+        <w:t>{</w:t>
+      </w:r>
+      <w:proofErr w:type="spellStart"/>
+      <w:proofErr w:type="gramStart"/>
       <w:r>
         <w:rPr>
           <w:rFonts w:cs="Arial"/>
           <w:lang w:eastAsia="en-CA"/>
         </w:rPr>
-        <w:t>_</w:t>
-      </w:r>
+        <w:t>d.letter</w:t>
+      </w:r>
+      <w:proofErr w:type="gramEnd"/>
       <w:r>
         <w:rPr>
           <w:rFonts w:cs="Arial"/>
           <w:lang w:eastAsia="en-CA"/>
         </w:rPr>
-        <w:t>body</w:t>
+        <w:t>_</w:t>
       </w:r>
       <w:r>
         <w:rPr>
           <w:rFonts w:cs="Arial"/>
           <w:lang w:eastAsia="en-CA"/>
         </w:rPr>
-        <w:t>:convCRLF()</w:t>
+        <w:t>body</w:t>
       </w:r>
       <w:r>
         <w:rPr>
           <w:rFonts w:cs="Arial"/>
           <w:lang w:eastAsia="en-CA"/>
         </w:rPr>
-        <w:t>}</w:t>
-      </w:r>
-    </w:p>
-    <w:p>
-      <w:pPr>
-        <w:spacing w:after="0" w:line="240" w:lineRule="auto"/>
-        <w:jc w:val="both"/>
+        <w:t>:convCRLF</w:t>
+      </w:r>
+      <w:proofErr w:type="spellEnd"/>
+      <w:r>
         <w:rPr>
           <w:rFonts w:cs="Arial"/>
           <w:lang w:eastAsia="en-CA"/>
         </w:rPr>
+        <w:t>()</w:t>
+      </w:r>
+      <w:r>
+        <w:rPr>
+          <w:rFonts w:cs="Arial"/>
+          <w:lang w:eastAsia="en-CA"/>
+        </w:rPr>
+        <w:t>}</w:t>
+      </w:r>
+    </w:p>
+    <w:p>
+      <w:pPr>
+        <w:spacing w:after="0" w:line="240" w:lineRule="auto"/>
+        <w:jc w:val="both"/>
+        <w:rPr>
+          <w:rFonts w:cs="Arial"/>
+          <w:lang w:eastAsia="en-CA"/>
+        </w:rPr>
       </w:pPr>
     </w:p>
     <w:p>
@@ -568,6 +824,7 @@
           <w:rFonts w:eastAsia="Times New Roman" w:cs="Calibri"/>
           <w:lang w:val="en-US"/>
         </w:rPr>
+        <w:lastRenderedPageBreak/>
         <w:t>Sincerely,</w:t>
       </w:r>
     </w:p>
@@ -597,50 +854,93 @@
           <w:rFonts w:eastAsia="Times New Roman" w:cs="Calibri"/>
           <w:lang w:val="en-US"/>
         </w:rPr>
-        <w:t>{d.image</w:t>
-      </w:r>
+        <w:t>{</w:t>
+      </w:r>
+      <w:proofErr w:type="spellStart"/>
+      <w:proofErr w:type="gramStart"/>
       <w:r>
         <w:rPr>
           <w:rFonts w:eastAsia="Times New Roman" w:cs="Calibri"/>
           <w:lang w:val="en-US"/>
         </w:rPr>
-        <w:t>s</w:t>
+        <w:t>d.image</w:t>
       </w:r>
       <w:r>
         <w:rPr>
           <w:rFonts w:eastAsia="Times New Roman" w:cs="Calibri"/>
           <w:lang w:val="en-US"/>
         </w:rPr>
-        <w:t>.issuing_inspector_signature}</w:t>
-      </w:r>
-    </w:p>
-    <w:p>
-      <w:pPr>
-        <w:overflowPunct w:val="0"/>
-        <w:spacing w:after="0" w:line="240" w:lineRule="auto"/>
-        <w:textAlignment w:val="baseline"/>
+        <w:t>s</w:t>
+      </w:r>
+      <w:proofErr w:type="gramEnd"/>
+      <w:r>
         <w:rPr>
           <w:rFonts w:eastAsia="Times New Roman" w:cs="Calibri"/>
           <w:lang w:val="en-US"/>
         </w:rPr>
-      </w:pPr>
-    </w:p>
-    <w:p>
-      <w:pPr>
-        <w:overflowPunct w:val="0"/>
-        <w:spacing w:after="0" w:line="240" w:lineRule="auto"/>
-        <w:textAlignment w:val="baseline"/>
+        <w:t>.issuing_inspector_signature</w:t>
+      </w:r>
+      <w:proofErr w:type="spellEnd"/>
+      <w:r>
         <w:rPr>
           <w:rFonts w:eastAsia="Times New Roman" w:cs="Calibri"/>
           <w:lang w:val="en-US"/>
         </w:rPr>
-      </w:pPr>
-      <w:r>
+        <w:t>}</w:t>
+      </w:r>
+    </w:p>
+    <w:p>
+      <w:pPr>
+        <w:overflowPunct w:val="0"/>
+        <w:spacing w:after="0" w:line="240" w:lineRule="auto"/>
+        <w:textAlignment w:val="baseline"/>
         <w:rPr>
           <w:rFonts w:eastAsia="Times New Roman" w:cs="Calibri"/>
           <w:lang w:val="en-US"/>
         </w:rPr>
-        <w:t>{d.issuing_inspector_name}</w:t>
+      </w:pPr>
+    </w:p>
+    <w:p>
+      <w:pPr>
+        <w:overflowPunct w:val="0"/>
+        <w:spacing w:after="0" w:line="240" w:lineRule="auto"/>
+        <w:textAlignment w:val="baseline"/>
+        <w:rPr>
+          <w:rFonts w:eastAsia="Times New Roman" w:cs="Calibri"/>
+          <w:lang w:val="en-US"/>
+        </w:rPr>
+      </w:pPr>
+      <w:r>
+        <w:rPr>
+          <w:rFonts w:eastAsia="Times New Roman" w:cs="Calibri"/>
+          <w:lang w:val="en-US"/>
+        </w:rPr>
+        <w:t>{</w:t>
+      </w:r>
+      <w:proofErr w:type="spellStart"/>
+      <w:proofErr w:type="gramStart"/>
+      <w:r>
+        <w:rPr>
+          <w:rFonts w:eastAsia="Times New Roman" w:cs="Calibri"/>
+          <w:lang w:val="en-US"/>
+        </w:rPr>
+        <w:t>d.issuing</w:t>
+      </w:r>
+      <w:proofErr w:type="gramEnd"/>
+      <w:r>
+        <w:rPr>
+          <w:rFonts w:eastAsia="Times New Roman" w:cs="Calibri"/>
+          <w:lang w:val="en-US"/>
+        </w:rPr>
+        <w:t>_inspector_name</w:t>
+      </w:r>
+      <w:proofErr w:type="spellEnd"/>
+      <w:r>
+        <w:rPr>
+          <w:rFonts w:eastAsia="Times New Roman" w:cs="Calibri"/>
+          <w:lang w:val="en-US"/>
+        </w:rPr>
+        <w:t>}</w:t>
       </w:r>
     </w:p>
     <w:p>
@@ -696,7 +996,32 @@
           <w:rFonts w:eastAsia="Times New Roman" w:cs="Calibri"/>
           <w:lang w:val="en-US"/>
         </w:rPr>
-        <w:t xml:space="preserve"> {d.issuing_inspector_email:ifEM():show(None)}</w:t>
+        <w:t xml:space="preserve"> {</w:t>
+      </w:r>
+      <w:proofErr w:type="spellStart"/>
+      <w:proofErr w:type="gramStart"/>
+      <w:r>
+        <w:rPr>
+          <w:rFonts w:eastAsia="Times New Roman" w:cs="Calibri"/>
+          <w:lang w:val="en-US"/>
+        </w:rPr>
+        <w:t>d.issuing</w:t>
+      </w:r>
+      <w:proofErr w:type="gramEnd"/>
+      <w:r>
+        <w:rPr>
+          <w:rFonts w:eastAsia="Times New Roman" w:cs="Calibri"/>
+          <w:lang w:val="en-US"/>
+        </w:rPr>
+        <w:t>_inspector_email:ifEM</w:t>
+      </w:r>
+      <w:proofErr w:type="spellEnd"/>
+      <w:r>
+        <w:rPr>
+          <w:rFonts w:eastAsia="Times New Roman" w:cs="Calibri"/>
+          <w:lang w:val="en-US"/>
+        </w:rPr>
+        <w:t>():show(None)}</w:t>
       </w:r>
     </w:p>
     <w:p>
@@ -723,14 +1048,41 @@
           <w:rFonts w:eastAsia="Times New Roman" w:cs="Calibri"/>
           <w:lang w:val="en-US"/>
         </w:rPr>
-        <w:t xml:space="preserve"> {d.issuing_inspector_phone:ifEM():show(None)}</w:t>
+        <w:t xml:space="preserve"> {</w:t>
+      </w:r>
+      <w:proofErr w:type="spellStart"/>
+      <w:proofErr w:type="gramStart"/>
+      <w:r>
+        <w:rPr>
+          <w:rFonts w:eastAsia="Times New Roman" w:cs="Calibri"/>
+          <w:lang w:val="en-US"/>
+        </w:rPr>
+        <w:t>d.issuing</w:t>
+      </w:r>
+      <w:proofErr w:type="gramEnd"/>
+      <w:r>
+        <w:rPr>
+          <w:rFonts w:eastAsia="Times New Roman" w:cs="Calibri"/>
+          <w:lang w:val="en-US"/>
+        </w:rPr>
+        <w:t>_inspector_phone:ifEM</w:t>
+      </w:r>
+      <w:proofErr w:type="spellEnd"/>
+      <w:r>
+        <w:rPr>
+          <w:rFonts w:eastAsia="Times New Roman" w:cs="Calibri"/>
+          <w:lang w:val="en-US"/>
+        </w:rPr>
+        <w:t>():show(None)}</w:t>
       </w:r>
     </w:p>
     <w:sectPr>
-      <w:headerReference w:type="default" r:id="rId9"/>
-      <w:footerReference w:type="default" r:id="rId10"/>
-      <w:headerReference w:type="first" r:id="rId11"/>
-      <w:footerReference w:type="first" r:id="rId12"/>
+      <w:headerReference w:type="even" r:id="rId9"/>
+      <w:headerReference w:type="default" r:id="rId10"/>
+      <w:footerReference w:type="even" r:id="rId11"/>
+      <w:footerReference w:type="default" r:id="rId12"/>
+      <w:headerReference w:type="first" r:id="rId13"/>
+      <w:footerReference w:type="first" r:id="rId14"/>
       <w:type w:val="continuous"/>
       <w:pgSz w:w="12240" w:h="15840"/>
       <w:pgMar w:top="1440" w:right="1080" w:bottom="1440" w:left="1080" w:header="634" w:footer="187" w:gutter="0"/>
@@ -768,6 +1120,16 @@
 </file>
 
 <file path=word/footer1.xml><?xml version="1.0" encoding="utf-8"?>
+<w:ftr xmlns:wpc="http://schemas.microsoft.com/office/word/2010/wordprocessingCanvas" xmlns:cx="http://schemas.microsoft.com/office/drawing/2014/chartex" xmlns:cx1="http://schemas.microsoft.com/office/drawing/2015/9/8/chartex" xmlns:cx2="http://schemas.microsoft.com/office/drawing/2015/10/21/chartex" xmlns:cx3="http://schemas.microsoft.com/office/drawing/2016/5/9/chartex" xmlns:cx4="http://schemas.microsoft.com/office/drawing/2016/5/10/chartex" xmlns:cx5="http://schemas.microsoft.com/office/drawing/2016/5/11/chartex" xmlns:cx6="http://schemas.microsoft.com/office/drawing/2016/5/12/chartex" xmlns:cx7="http://schemas.microsoft.com/office/drawing/2016/5/13/chartex" xmlns:cx8="http://schemas.microsoft.com/office/drawing/2016/5/14/chartex" xmlns:mc="http://schemas.openxmlformats.org/markup-compatibility/2006" xmlns:aink="http://schemas.microsoft.com/office/drawing/2016/ink" xmlns:am3d="http://schemas.microsoft.com/office/drawing/2017/model3d" xmlns:o="urn:schemas-microsoft-com:office:office" xmlns:r="http://schemas.openxmlformats.org/officeDocument/2006/relationships" xmlns:m="http://schemas.openxmlformats.org/officeDocument/2006/math" xmlns:v="urn:schemas-microsoft-com:vml" xmlns:wp14="http://schemas.microsoft.com/office/word/2010/wordprocessingDrawing" xmlns:wp="http://schemas.openxmlformats.org/drawingml/2006/wordprocessingDrawing" xmlns:w10="urn:schemas-microsoft-com:office:word" xmlns:w="http://schemas.openxmlformats.org/wordprocessingml/2006/main" xmlns:w14="http://schemas.microsoft.com/office/word/2010/wordml" xmlns:w15="http://schemas.microsoft.com/office/word/2012/wordml" xmlns:w16cex="http://schemas.microsoft.com/office/word/2018/wordml/cex" xmlns:w16cid="http://schemas.microsoft.com/office/word/2016/wordml/cid" xmlns:w16="http://schemas.microsoft.com/office/word/2018/wordml" xmlns:w16se="http://schemas.microsoft.com/office/word/2015/wordml/symex" xmlns:wpg="http://schemas.microsoft.com/office/word/2010/wordprocessingGroup" xmlns:wpi="http://schemas.microsoft.com/office/word/2010/wordprocessingInk" xmlns:wne="http://schemas.microsoft.com/office/word/2006/wordml" xmlns:wps="http://schemas.microsoft.com/office/word/2010/wordprocessingShape" mc:Ignorable="w14 w15 w16se w16cid w16 w16cex wp14">
+  <w:p>
+    <w:pPr>
+      <w:pStyle w:val="Footer"/>
+    </w:pPr>
+  </w:p>
+</w:ftr>
+</file>
+
+<file path=word/footer2.xml><?xml version="1.0" encoding="utf-8"?>
 <w:ftr xmlns:wpc="http://schemas.microsoft.com/office/word/2010/wordprocessingCanvas" xmlns:cx="http://schemas.microsoft.com/office/drawing/2014/chartex" xmlns:cx1="http://schemas.microsoft.com/office/drawing/2015/9/8/chartex" xmlns:cx2="http://schemas.microsoft.com/office/drawing/2015/10/21/chartex" xmlns:cx3="http://schemas.microsoft.com/office/drawing/2016/5/9/chartex" xmlns:cx4="http://schemas.microsoft.com/office/drawing/2016/5/10/chartex" xmlns:cx5="http://schemas.microsoft.com/office/drawing/2016/5/11/chartex" xmlns:cx6="http://schemas.microsoft.com/office/drawing/2016/5/12/chartex" xmlns:cx7="http://schemas.microsoft.com/office/drawing/2016/5/13/chartex" xmlns:cx8="http://schemas.microsoft.com/office/drawing/2016/5/14/chartex" xmlns:mc="http://schemas.openxmlformats.org/markup-compatibility/2006" xmlns:aink="http://schemas.microsoft.com/office/drawing/2016/ink" xmlns:am3d="http://schemas.microsoft.com/office/drawing/2017/model3d" xmlns:o="urn:schemas-microsoft-com:office:office" xmlns:r="http://schemas.openxmlformats.org/officeDocument/2006/relationships" xmlns:m="http://schemas.openxmlformats.org/officeDocument/2006/math" xmlns:v="urn:schemas-microsoft-com:vml" xmlns:wp14="http://schemas.microsoft.com/office/word/2010/wordprocessingDrawing" xmlns:wp="http://schemas.openxmlformats.org/drawingml/2006/wordprocessingDrawing" xmlns:w10="urn:schemas-microsoft-com:office:word" xmlns:w="http://schemas.openxmlformats.org/wordprocessingml/2006/main" xmlns:w14="http://schemas.microsoft.com/office/word/2010/wordml" xmlns:w15="http://schemas.microsoft.com/office/word/2012/wordml" xmlns:w16cex="http://schemas.microsoft.com/office/word/2018/wordml/cex" xmlns:w16cid="http://schemas.microsoft.com/office/word/2016/wordml/cid" xmlns:w16="http://schemas.microsoft.com/office/word/2018/wordml" xmlns:w16se="http://schemas.microsoft.com/office/word/2015/wordml/symex" xmlns:wpg="http://schemas.microsoft.com/office/word/2010/wordprocessingGroup" xmlns:wpi="http://schemas.microsoft.com/office/word/2010/wordprocessingInk" xmlns:wne="http://schemas.microsoft.com/office/word/2006/wordml" xmlns:wps="http://schemas.microsoft.com/office/word/2010/wordprocessingShape" mc:Ignorable="w14 w15 w16se w16cid w16 w16cex wp14">
   <w:p>
     <w:pPr>
@@ -917,7 +1279,18 @@
               <w:szCs w:val="18"/>
               <w:lang w:val="en-US"/>
             </w:rPr>
-            <w:t>Ministry of Energy, Mines &amp; Petroleum Resources</w:t>
+            <w:t xml:space="preserve">Ministry of Energy, Mines </w:t>
+          </w:r>
+          <w:r>
+            <w:rPr>
+              <w:rFonts w:eastAsia="Times New Roman" w:cs="Calibri"/>
+              <w:b/>
+              <w:bCs/>
+              <w:sz w:val="18"/>
+              <w:szCs w:val="18"/>
+              <w:lang w:val="en-US"/>
+            </w:rPr>
+            <w:t>and Low Carbon Innovation</w:t>
           </w:r>
         </w:p>
         <w:p>
@@ -1007,7 +1380,17 @@
               <w:szCs w:val="18"/>
               <w:lang w:val="en-US"/>
             </w:rPr>
-            <w:t>Phone: {d.</w:t>
+            <w:t>Phone: {</w:t>
+          </w:r>
+          <w:proofErr w:type="spellStart"/>
+          <w:r>
+            <w:rPr>
+              <w:rFonts w:eastAsia="Times New Roman" w:cs="Calibri"/>
+              <w:sz w:val="18"/>
+              <w:szCs w:val="18"/>
+              <w:lang w:val="en-US"/>
+            </w:rPr>
+            <w:t>d.</w:t>
           </w:r>
           <w:r>
             <w:rPr>
@@ -1027,6 +1410,7 @@
             </w:rPr>
             <w:t>_phone_number</w:t>
           </w:r>
+          <w:proofErr w:type="spellEnd"/>
           <w:r>
             <w:rPr>
               <w:rFonts w:eastAsia="Times New Roman" w:cs="Calibri"/>
@@ -1061,7 +1445,17 @@
               <w:szCs w:val="18"/>
               <w:lang w:val="en-US"/>
             </w:rPr>
-            <w:t>Fax: {d.</w:t>
+            <w:t>Fax: {</w:t>
+          </w:r>
+          <w:proofErr w:type="spellStart"/>
+          <w:r>
+            <w:rPr>
+              <w:rFonts w:eastAsia="Times New Roman" w:cs="Calibri"/>
+              <w:sz w:val="18"/>
+              <w:szCs w:val="18"/>
+              <w:lang w:val="en-US"/>
+            </w:rPr>
+            <w:t>d.</w:t>
           </w:r>
           <w:r>
             <w:rPr>
@@ -1081,6 +1475,7 @@
             </w:rPr>
             <w:t>_fax_number</w:t>
           </w:r>
+          <w:proofErr w:type="spellEnd"/>
           <w:r>
             <w:rPr>
               <w:rFonts w:eastAsia="Times New Roman" w:cs="Calibri"/>
@@ -1108,7 +1503,17 @@
               <w:szCs w:val="18"/>
               <w:lang w:val="en-US"/>
             </w:rPr>
-            <w:t>Email: {d.</w:t>
+            <w:t>Email: {</w:t>
+          </w:r>
+          <w:proofErr w:type="spellStart"/>
+          <w:r>
+            <w:rPr>
+              <w:rFonts w:eastAsia="Times New Roman" w:cs="Calibri"/>
+              <w:sz w:val="18"/>
+              <w:szCs w:val="18"/>
+              <w:lang w:val="en-US"/>
+            </w:rPr>
+            <w:t>d.</w:t>
           </w:r>
           <w:r>
             <w:rPr>
@@ -1126,7 +1531,17 @@
               <w:szCs w:val="18"/>
               <w:lang w:val="en-US"/>
             </w:rPr>
-            <w:t>_email}</w:t>
+            <w:t>_email</w:t>
+          </w:r>
+          <w:proofErr w:type="spellEnd"/>
+          <w:r>
+            <w:rPr>
+              <w:rFonts w:eastAsia="Times New Roman" w:cs="Calibri"/>
+              <w:sz w:val="18"/>
+              <w:szCs w:val="18"/>
+              <w:lang w:val="en-US"/>
+            </w:rPr>
+            <w:t>}</w:t>
           </w:r>
         </w:p>
       </w:tc>
@@ -1289,7 +1704,7 @@
 </w:ftr>
 </file>
 
-<file path=word/footer2.xml><?xml version="1.0" encoding="utf-8"?>
+<file path=word/footer3.xml><?xml version="1.0" encoding="utf-8"?>
 <w:ftr xmlns:wpc="http://schemas.microsoft.com/office/word/2010/wordprocessingCanvas" xmlns:cx="http://schemas.microsoft.com/office/drawing/2014/chartex" xmlns:cx1="http://schemas.microsoft.com/office/drawing/2015/9/8/chartex" xmlns:cx2="http://schemas.microsoft.com/office/drawing/2015/10/21/chartex" xmlns:cx3="http://schemas.microsoft.com/office/drawing/2016/5/9/chartex" xmlns:cx4="http://schemas.microsoft.com/office/drawing/2016/5/10/chartex" xmlns:cx5="http://schemas.microsoft.com/office/drawing/2016/5/11/chartex" xmlns:cx6="http://schemas.microsoft.com/office/drawing/2016/5/12/chartex" xmlns:cx7="http://schemas.microsoft.com/office/drawing/2016/5/13/chartex" xmlns:cx8="http://schemas.microsoft.com/office/drawing/2016/5/14/chartex" xmlns:mc="http://schemas.openxmlformats.org/markup-compatibility/2006" xmlns:aink="http://schemas.microsoft.com/office/drawing/2016/ink" xmlns:am3d="http://schemas.microsoft.com/office/drawing/2017/model3d" xmlns:o="urn:schemas-microsoft-com:office:office" xmlns:r="http://schemas.openxmlformats.org/officeDocument/2006/relationships" xmlns:m="http://schemas.openxmlformats.org/officeDocument/2006/math" xmlns:v="urn:schemas-microsoft-com:vml" xmlns:wp14="http://schemas.microsoft.com/office/word/2010/wordprocessingDrawing" xmlns:wp="http://schemas.openxmlformats.org/drawingml/2006/wordprocessingDrawing" xmlns:w10="urn:schemas-microsoft-com:office:word" xmlns:w="http://schemas.openxmlformats.org/wordprocessingml/2006/main" xmlns:w14="http://schemas.microsoft.com/office/word/2010/wordml" xmlns:w15="http://schemas.microsoft.com/office/word/2012/wordml" xmlns:w16cex="http://schemas.microsoft.com/office/word/2018/wordml/cex" xmlns:w16cid="http://schemas.microsoft.com/office/word/2016/wordml/cid" xmlns:w16="http://schemas.microsoft.com/office/word/2018/wordml" xmlns:w16se="http://schemas.microsoft.com/office/word/2015/wordml/symex" xmlns:wpg="http://schemas.microsoft.com/office/word/2010/wordprocessingGroup" xmlns:wpi="http://schemas.microsoft.com/office/word/2010/wordprocessingInk" xmlns:wne="http://schemas.microsoft.com/office/word/2006/wordml" xmlns:wps="http://schemas.microsoft.com/office/word/2010/wordprocessingShape" mc:Ignorable="w14 w15 w16se w16cid w16 w16cex wp14">
   <w:p>
     <w:pPr>
@@ -1550,17 +1965,39 @@
               <w:szCs w:val="18"/>
               <w:lang w:val="en-US"/>
             </w:rPr>
-            <w:t>{d.</w:t>
-          </w:r>
-          <w:r>
-            <w:rPr>
-              <w:rFonts w:eastAsia="Times New Roman" w:cs="Calibri"/>
-              <w:sz w:val="18"/>
-              <w:szCs w:val="18"/>
-              <w:lang w:val="en-US"/>
-            </w:rPr>
-            <w:t>regional_office_contact_phone_number</w:t>
-          </w:r>
+            <w:t>{</w:t>
+          </w:r>
+          <w:proofErr w:type="spellStart"/>
+          <w:proofErr w:type="gramStart"/>
+          <w:r>
+            <w:rPr>
+              <w:rFonts w:eastAsia="Times New Roman" w:cs="Calibri"/>
+              <w:sz w:val="18"/>
+              <w:szCs w:val="18"/>
+              <w:lang w:val="en-US"/>
+            </w:rPr>
+            <w:t>d.</w:t>
+          </w:r>
+          <w:r>
+            <w:rPr>
+              <w:rFonts w:eastAsia="Times New Roman" w:cs="Calibri"/>
+              <w:sz w:val="18"/>
+              <w:szCs w:val="18"/>
+              <w:lang w:val="en-US"/>
+            </w:rPr>
+            <w:t>regional</w:t>
+          </w:r>
+          <w:proofErr w:type="gramEnd"/>
+          <w:r>
+            <w:rPr>
+              <w:rFonts w:eastAsia="Times New Roman" w:cs="Calibri"/>
+              <w:sz w:val="18"/>
+              <w:szCs w:val="18"/>
+              <w:lang w:val="en-US"/>
+            </w:rPr>
+            <w:t>_office_contact_phone_number</w:t>
+          </w:r>
+          <w:proofErr w:type="spellEnd"/>
           <w:r>
             <w:rPr>
               <w:rFonts w:eastAsia="Times New Roman" w:cs="Calibri"/>
@@ -1613,17 +2050,39 @@
               <w:szCs w:val="18"/>
               <w:lang w:val="en-US"/>
             </w:rPr>
-            <w:t>{d.</w:t>
-          </w:r>
-          <w:r>
-            <w:rPr>
-              <w:rFonts w:eastAsia="Times New Roman" w:cs="Calibri"/>
-              <w:sz w:val="18"/>
-              <w:szCs w:val="18"/>
-              <w:lang w:val="en-US"/>
-            </w:rPr>
-            <w:t>regional_office_contact_fax_number</w:t>
-          </w:r>
+            <w:t>{</w:t>
+          </w:r>
+          <w:proofErr w:type="spellStart"/>
+          <w:proofErr w:type="gramStart"/>
+          <w:r>
+            <w:rPr>
+              <w:rFonts w:eastAsia="Times New Roman" w:cs="Calibri"/>
+              <w:sz w:val="18"/>
+              <w:szCs w:val="18"/>
+              <w:lang w:val="en-US"/>
+            </w:rPr>
+            <w:t>d.</w:t>
+          </w:r>
+          <w:r>
+            <w:rPr>
+              <w:rFonts w:eastAsia="Times New Roman" w:cs="Calibri"/>
+              <w:sz w:val="18"/>
+              <w:szCs w:val="18"/>
+              <w:lang w:val="en-US"/>
+            </w:rPr>
+            <w:t>regional</w:t>
+          </w:r>
+          <w:proofErr w:type="gramEnd"/>
+          <w:r>
+            <w:rPr>
+              <w:rFonts w:eastAsia="Times New Roman" w:cs="Calibri"/>
+              <w:sz w:val="18"/>
+              <w:szCs w:val="18"/>
+              <w:lang w:val="en-US"/>
+            </w:rPr>
+            <w:t>_office_contact_fax_number</w:t>
+          </w:r>
+          <w:proofErr w:type="spellEnd"/>
           <w:r>
             <w:rPr>
               <w:rFonts w:eastAsia="Times New Roman" w:cs="Calibri"/>
@@ -1669,7 +2128,38 @@
               <w:szCs w:val="18"/>
               <w:lang w:val="en-US"/>
             </w:rPr>
-            <w:t>{d.regional_office_contact_email}</w:t>
+            <w:t>{</w:t>
+          </w:r>
+          <w:proofErr w:type="spellStart"/>
+          <w:proofErr w:type="gramStart"/>
+          <w:r>
+            <w:rPr>
+              <w:rFonts w:eastAsia="Times New Roman" w:cs="Calibri"/>
+              <w:sz w:val="18"/>
+              <w:szCs w:val="18"/>
+              <w:lang w:val="en-US"/>
+            </w:rPr>
+            <w:t>d.regional</w:t>
+          </w:r>
+          <w:proofErr w:type="gramEnd"/>
+          <w:r>
+            <w:rPr>
+              <w:rFonts w:eastAsia="Times New Roman" w:cs="Calibri"/>
+              <w:sz w:val="18"/>
+              <w:szCs w:val="18"/>
+              <w:lang w:val="en-US"/>
+            </w:rPr>
+            <w:t>_office_contact_email</w:t>
+          </w:r>
+          <w:proofErr w:type="spellEnd"/>
+          <w:r>
+            <w:rPr>
+              <w:rFonts w:eastAsia="Times New Roman" w:cs="Calibri"/>
+              <w:sz w:val="18"/>
+              <w:szCs w:val="18"/>
+              <w:lang w:val="en-US"/>
+            </w:rPr>
+            <w:t>}</w:t>
           </w:r>
         </w:p>
       </w:tc>
@@ -1731,16 +2221,36 @@
               <w:szCs w:val="18"/>
               <w:lang w:val="en-US"/>
             </w:rPr>
-            <w:t>{d.</w:t>
-          </w:r>
-          <w:r>
-            <w:rPr>
-              <w:rFonts w:eastAsia="Times New Roman" w:cs="Calibri"/>
-              <w:sz w:val="18"/>
-              <w:szCs w:val="18"/>
-              <w:lang w:val="en-US"/>
-            </w:rPr>
-            <w:t>regional_office_contact_mailing_addre</w:t>
+            <w:t>{</w:t>
+          </w:r>
+          <w:proofErr w:type="gramStart"/>
+          <w:r>
+            <w:rPr>
+              <w:rFonts w:eastAsia="Times New Roman" w:cs="Calibri"/>
+              <w:sz w:val="18"/>
+              <w:szCs w:val="18"/>
+              <w:lang w:val="en-US"/>
+            </w:rPr>
+            <w:t>d.</w:t>
+          </w:r>
+          <w:r>
+            <w:rPr>
+              <w:rFonts w:eastAsia="Times New Roman" w:cs="Calibri"/>
+              <w:sz w:val="18"/>
+              <w:szCs w:val="18"/>
+              <w:lang w:val="en-US"/>
+            </w:rPr>
+            <w:t>regional</w:t>
+          </w:r>
+          <w:proofErr w:type="gramEnd"/>
+          <w:r>
+            <w:rPr>
+              <w:rFonts w:eastAsia="Times New Roman" w:cs="Calibri"/>
+              <w:sz w:val="18"/>
+              <w:szCs w:val="18"/>
+              <w:lang w:val="en-US"/>
+            </w:rPr>
+            <w:t>_office_contact_mailing_addre</w:t>
           </w:r>
           <w:r>
             <w:rPr>
@@ -1785,16 +2295,36 @@
               <w:szCs w:val="18"/>
               <w:lang w:val="en-US"/>
             </w:rPr>
-            <w:t>{d.</w:t>
-          </w:r>
-          <w:r>
-            <w:rPr>
-              <w:rFonts w:eastAsia="Times New Roman" w:cs="Calibri"/>
-              <w:sz w:val="18"/>
-              <w:szCs w:val="18"/>
-              <w:lang w:val="en-US"/>
-            </w:rPr>
-            <w:t>regional_office_contact_mailing_address_line_</w:t>
+            <w:t>{</w:t>
+          </w:r>
+          <w:proofErr w:type="gramStart"/>
+          <w:r>
+            <w:rPr>
+              <w:rFonts w:eastAsia="Times New Roman" w:cs="Calibri"/>
+              <w:sz w:val="18"/>
+              <w:szCs w:val="18"/>
+              <w:lang w:val="en-US"/>
+            </w:rPr>
+            <w:t>d.</w:t>
+          </w:r>
+          <w:r>
+            <w:rPr>
+              <w:rFonts w:eastAsia="Times New Roman" w:cs="Calibri"/>
+              <w:sz w:val="18"/>
+              <w:szCs w:val="18"/>
+              <w:lang w:val="en-US"/>
+            </w:rPr>
+            <w:t>regional</w:t>
+          </w:r>
+          <w:proofErr w:type="gramEnd"/>
+          <w:r>
+            <w:rPr>
+              <w:rFonts w:eastAsia="Times New Roman" w:cs="Calibri"/>
+              <w:sz w:val="18"/>
+              <w:szCs w:val="18"/>
+              <w:lang w:val="en-US"/>
+            </w:rPr>
+            <w:t>_office_contact_mailing_address_line_</w:t>
           </w:r>
           <w:r>
             <w:rPr>
@@ -1852,6 +2382,16 @@
   <w:p>
     <w:pPr>
       <w:pStyle w:val="Header"/>
+    </w:pPr>
+  </w:p>
+</w:hdr>
+</file>
+
+<file path=word/header2.xml><?xml version="1.0" encoding="utf-8"?>
+<w:hdr xmlns:wpc="http://schemas.microsoft.com/office/word/2010/wordprocessingCanvas" xmlns:cx="http://schemas.microsoft.com/office/drawing/2014/chartex" xmlns:cx1="http://schemas.microsoft.com/office/drawing/2015/9/8/chartex" xmlns:cx2="http://schemas.microsoft.com/office/drawing/2015/10/21/chartex" xmlns:cx3="http://schemas.microsoft.com/office/drawing/2016/5/9/chartex" xmlns:cx4="http://schemas.microsoft.com/office/drawing/2016/5/10/chartex" xmlns:cx5="http://schemas.microsoft.com/office/drawing/2016/5/11/chartex" xmlns:cx6="http://schemas.microsoft.com/office/drawing/2016/5/12/chartex" xmlns:cx7="http://schemas.microsoft.com/office/drawing/2016/5/13/chartex" xmlns:cx8="http://schemas.microsoft.com/office/drawing/2016/5/14/chartex" xmlns:mc="http://schemas.openxmlformats.org/markup-compatibility/2006" xmlns:aink="http://schemas.microsoft.com/office/drawing/2016/ink" xmlns:am3d="http://schemas.microsoft.com/office/drawing/2017/model3d" xmlns:o="urn:schemas-microsoft-com:office:office" xmlns:r="http://schemas.openxmlformats.org/officeDocument/2006/relationships" xmlns:m="http://schemas.openxmlformats.org/officeDocument/2006/math" xmlns:v="urn:schemas-microsoft-com:vml" xmlns:wp14="http://schemas.microsoft.com/office/word/2010/wordprocessingDrawing" xmlns:wp="http://schemas.openxmlformats.org/drawingml/2006/wordprocessingDrawing" xmlns:w10="urn:schemas-microsoft-com:office:word" xmlns:w="http://schemas.openxmlformats.org/wordprocessingml/2006/main" xmlns:w14="http://schemas.microsoft.com/office/word/2010/wordml" xmlns:w15="http://schemas.microsoft.com/office/word/2012/wordml" xmlns:w16cex="http://schemas.microsoft.com/office/word/2018/wordml/cex" xmlns:w16cid="http://schemas.microsoft.com/office/word/2016/wordml/cid" xmlns:w16="http://schemas.microsoft.com/office/word/2018/wordml" xmlns:w16se="http://schemas.microsoft.com/office/word/2015/wordml/symex" xmlns:wpg="http://schemas.microsoft.com/office/word/2010/wordprocessingGroup" xmlns:wpi="http://schemas.microsoft.com/office/word/2010/wordprocessingInk" xmlns:wne="http://schemas.microsoft.com/office/word/2006/wordml" xmlns:wps="http://schemas.microsoft.com/office/word/2010/wordprocessingShape" mc:Ignorable="w14 w15 w16se w16cid w16 w16cex wp14">
+  <w:p>
+    <w:pPr>
+      <w:pStyle w:val="Header"/>
       <w:spacing w:after="0" w:line="240" w:lineRule="auto"/>
       <w:rPr>
         <w:noProof/>
@@ -1861,7 +2401,7 @@
       <w:rPr>
         <w:noProof/>
       </w:rPr>
-      <w:pict w14:anchorId="55DA7E2D">
+      <w:pict w14:anchorId="0BE081C8">
         <v:shapetype id="_x0000_t75" coordsize="21600,21600" o:spt="75" o:preferrelative="t" path="m@4@5l@4@11@9@11@9@5xe" filled="f" stroked="f">
           <v:stroke joinstyle="miter"/>
           <v:formulas>
@@ -1881,7 +2421,7 @@
           <v:path o:extrusionok="f" gradientshapeok="t" o:connecttype="rect"/>
           <o:lock v:ext="edit" aspectratio="t"/>
         </v:shapetype>
-        <v:shape id="_x0000_i1025" type="#_x0000_t75" alt="" style="width:163.15pt;height:65.6pt;visibility:visible;mso-wrap-style:square;mso-width-percent:0;mso-height-percent:0;mso-width-percent:0;mso-height-percent:0">
+        <v:shape id="_x0000_i1028" type="#_x0000_t75" style="width:3in;height:78.4pt">
           <v:imagedata r:id="rId1" o:title=""/>
         </v:shape>
       </w:pict>
@@ -1896,7 +2436,7 @@
 </w:hdr>
 </file>
 
-<file path=word/header2.xml><?xml version="1.0" encoding="utf-8"?>
+<file path=word/header3.xml><?xml version="1.0" encoding="utf-8"?>
 <w:hdr xmlns:wpc="http://schemas.microsoft.com/office/word/2010/wordprocessingCanvas" xmlns:cx="http://schemas.microsoft.com/office/drawing/2014/chartex" xmlns:cx1="http://schemas.microsoft.com/office/drawing/2015/9/8/chartex" xmlns:cx2="http://schemas.microsoft.com/office/drawing/2015/10/21/chartex" xmlns:cx3="http://schemas.microsoft.com/office/drawing/2016/5/9/chartex" xmlns:cx4="http://schemas.microsoft.com/office/drawing/2016/5/10/chartex" xmlns:cx5="http://schemas.microsoft.com/office/drawing/2016/5/11/chartex" xmlns:cx6="http://schemas.microsoft.com/office/drawing/2016/5/12/chartex" xmlns:cx7="http://schemas.microsoft.com/office/drawing/2016/5/13/chartex" xmlns:cx8="http://schemas.microsoft.com/office/drawing/2016/5/14/chartex" xmlns:mc="http://schemas.openxmlformats.org/markup-compatibility/2006" xmlns:aink="http://schemas.microsoft.com/office/drawing/2016/ink" xmlns:am3d="http://schemas.microsoft.com/office/drawing/2017/model3d" xmlns:o="urn:schemas-microsoft-com:office:office" xmlns:r="http://schemas.openxmlformats.org/officeDocument/2006/relationships" xmlns:m="http://schemas.openxmlformats.org/officeDocument/2006/math" xmlns:v="urn:schemas-microsoft-com:vml" xmlns:wp14="http://schemas.microsoft.com/office/word/2010/wordprocessingDrawing" xmlns:wp="http://schemas.openxmlformats.org/drawingml/2006/wordprocessingDrawing" xmlns:w10="urn:schemas-microsoft-com:office:word" xmlns:w="http://schemas.openxmlformats.org/wordprocessingml/2006/main" xmlns:w14="http://schemas.microsoft.com/office/word/2010/wordml" xmlns:w15="http://schemas.microsoft.com/office/word/2012/wordml" xmlns:w16cex="http://schemas.microsoft.com/office/word/2018/wordml/cex" xmlns:w16cid="http://schemas.microsoft.com/office/word/2016/wordml/cid" xmlns:w16="http://schemas.microsoft.com/office/word/2018/wordml" xmlns:w16se="http://schemas.microsoft.com/office/word/2015/wordml/symex" xmlns:wpg="http://schemas.microsoft.com/office/word/2010/wordprocessingGroup" xmlns:wpi="http://schemas.microsoft.com/office/word/2010/wordprocessingInk" xmlns:wne="http://schemas.microsoft.com/office/word/2006/wordml" xmlns:wps="http://schemas.microsoft.com/office/word/2010/wordprocessingShape" mc:Ignorable="w14 w15 w16se w16cid w16 w16cex wp14">
   <w:tbl>
     <w:tblPr>

</xml_diff>

<commit_message>
MDS-3240: REALLY Fix "Incline" Error + Update Docs Again For Ministry Name Change (#1579)
Main
Fixes potential "no attribute" errors in NoW transmogrify function
Updates our generatable documents with the new ministry logo image and makes the necessary text changes
</commit_message>
<xml_diff>
--- a/services/core-api/app/templates/now/Acknowledgment Letter.docx
+++ b/services/core-api/app/templates/now/Acknowledgment Letter.docx
@@ -10,7 +10,20 @@
         <w:spacing w:after="0" w:line="240" w:lineRule="auto"/>
       </w:pPr>
       <w:r>
-        <w:t>{d.letter_dt}</w:t>
+        <w:t>{</w:t>
+      </w:r>
+      <w:proofErr w:type="spellStart"/>
+      <w:proofErr w:type="gramStart"/>
+      <w:r>
+        <w:t>d.letter</w:t>
+      </w:r>
+      <w:proofErr w:type="gramEnd"/>
+      <w:r>
+        <w:t>_dt</w:t>
+      </w:r>
+      <w:proofErr w:type="spellEnd"/>
+      <w:r>
+        <w:t>}</w:t>
       </w:r>
       <w:r>
         <w:tab/>
@@ -25,7 +38,15 @@
         <w:t xml:space="preserve"> 14675-20-</w:t>
       </w:r>
       <w:r>
-        <w:t>{d.mine_no}</w:t>
+        <w:t>{</w:t>
+      </w:r>
+      <w:proofErr w:type="spellStart"/>
+      <w:r>
+        <w:t>d.mine_no</w:t>
+      </w:r>
+      <w:proofErr w:type="spellEnd"/>
+      <w:r>
+        <w:t>}</w:t>
       </w:r>
     </w:p>
     <w:p>
@@ -52,7 +73,20 @@
         <w:spacing w:after="0" w:line="240" w:lineRule="auto"/>
       </w:pPr>
       <w:r>
-        <w:t>{d.proponent_name}</w:t>
+        <w:t>{</w:t>
+      </w:r>
+      <w:proofErr w:type="spellStart"/>
+      <w:proofErr w:type="gramStart"/>
+      <w:r>
+        <w:t>d.proponent</w:t>
+      </w:r>
+      <w:proofErr w:type="gramEnd"/>
+      <w:r>
+        <w:t>_name</w:t>
+      </w:r>
+      <w:proofErr w:type="spellEnd"/>
+      <w:r>
+        <w:t>}</w:t>
       </w:r>
     </w:p>
     <w:p>
@@ -63,7 +97,20 @@
         <w:spacing w:after="0" w:line="240" w:lineRule="auto"/>
       </w:pPr>
       <w:r>
-        <w:t>{d.proponent_address}</w:t>
+        <w:t>{</w:t>
+      </w:r>
+      <w:proofErr w:type="spellStart"/>
+      <w:proofErr w:type="gramStart"/>
+      <w:r>
+        <w:t>d.proponent</w:t>
+      </w:r>
+      <w:proofErr w:type="gramEnd"/>
+      <w:r>
+        <w:t>_address</w:t>
+      </w:r>
+      <w:proofErr w:type="spellEnd"/>
+      <w:r>
+        <w:t>}</w:t>
       </w:r>
     </w:p>
     <w:p>
@@ -86,18 +133,33 @@
         <w:rPr>
           <w:color w:val="FF0000"/>
         </w:rPr>
-        <w:t>{d.</w:t>
-      </w:r>
+        <w:t>{</w:t>
+      </w:r>
+      <w:proofErr w:type="spellStart"/>
+      <w:proofErr w:type="gramStart"/>
       <w:r>
         <w:rPr>
           <w:color w:val="FF0000"/>
         </w:rPr>
-        <w:t>emailed_to:</w:t>
+        <w:t>d.</w:t>
       </w:r>
       <w:r>
         <w:rPr>
           <w:color w:val="FF0000"/>
         </w:rPr>
+        <w:t>emailed</w:t>
+      </w:r>
+      <w:proofErr w:type="gramEnd"/>
+      <w:r>
+        <w:rPr>
+          <w:color w:val="FF0000"/>
+        </w:rPr>
+        <w:t>_to:</w:t>
+      </w:r>
+      <w:r>
+        <w:rPr>
+          <w:color w:val="FF0000"/>
+        </w:rPr>
         <w:t>if</w:t>
       </w:r>
       <w:r>
@@ -106,11 +168,26 @@
         </w:rPr>
         <w:t>NEM</w:t>
       </w:r>
+      <w:proofErr w:type="spellEnd"/>
       <w:r>
         <w:rPr>
           <w:color w:val="FF0000"/>
         </w:rPr>
-        <w:t>():showBegin}</w:t>
+        <w:t>():</w:t>
+      </w:r>
+      <w:proofErr w:type="spellStart"/>
+      <w:r>
+        <w:rPr>
+          <w:color w:val="FF0000"/>
+        </w:rPr>
+        <w:t>showBegin</w:t>
+      </w:r>
+      <w:proofErr w:type="spellEnd"/>
+      <w:r>
+        <w:rPr>
+          <w:color w:val="FF0000"/>
+        </w:rPr>
+        <w:t>}</w:t>
       </w:r>
     </w:p>
     <w:p>
@@ -121,7 +198,20 @@
         <w:spacing w:after="0" w:line="240" w:lineRule="auto"/>
       </w:pPr>
       <w:r>
-        <w:t>Emailed to: {d.emailed_to}</w:t>
+        <w:t>Emailed to: {</w:t>
+      </w:r>
+      <w:proofErr w:type="spellStart"/>
+      <w:proofErr w:type="gramStart"/>
+      <w:r>
+        <w:t>d.emailed</w:t>
+      </w:r>
+      <w:proofErr w:type="gramEnd"/>
+      <w:r>
+        <w:t>_to</w:t>
+      </w:r>
+      <w:proofErr w:type="spellEnd"/>
+      <w:r>
+        <w:t>}</w:t>
       </w:r>
     </w:p>
     <w:p>
@@ -136,18 +226,33 @@
         <w:rPr>
           <w:color w:val="FF0000"/>
         </w:rPr>
-        <w:t>{d.</w:t>
-      </w:r>
+        <w:t>{</w:t>
+      </w:r>
+      <w:proofErr w:type="spellStart"/>
+      <w:proofErr w:type="gramStart"/>
       <w:r>
         <w:rPr>
           <w:color w:val="FF0000"/>
         </w:rPr>
-        <w:t>emailed_to</w:t>
+        <w:t>d.</w:t>
       </w:r>
       <w:r>
         <w:rPr>
           <w:color w:val="FF0000"/>
         </w:rPr>
+        <w:t>emailed</w:t>
+      </w:r>
+      <w:proofErr w:type="gramEnd"/>
+      <w:r>
+        <w:rPr>
+          <w:color w:val="FF0000"/>
+        </w:rPr>
+        <w:t>_to</w:t>
+      </w:r>
+      <w:r>
+        <w:rPr>
+          <w:color w:val="FF0000"/>
+        </w:rPr>
         <w:t>:show</w:t>
       </w:r>
       <w:r>
@@ -156,6 +261,7 @@
         </w:rPr>
         <w:t>End</w:t>
       </w:r>
+      <w:proofErr w:type="spellEnd"/>
       <w:r>
         <w:rPr>
           <w:color w:val="FF0000"/>
@@ -173,7 +279,20 @@
         <w:spacing w:after="0" w:line="240" w:lineRule="auto"/>
       </w:pPr>
       <w:r>
-        <w:t>{d.proponent_name},</w:t>
+        <w:t>{</w:t>
+      </w:r>
+      <w:proofErr w:type="spellStart"/>
+      <w:proofErr w:type="gramStart"/>
+      <w:r>
+        <w:t>d.proponent</w:t>
+      </w:r>
+      <w:proofErr w:type="gramEnd"/>
+      <w:r>
+        <w:t>_name</w:t>
+      </w:r>
+      <w:proofErr w:type="spellEnd"/>
+      <w:r>
+        <w:t>},</w:t>
       </w:r>
     </w:p>
     <w:p>
@@ -236,7 +355,23 @@
         <w:rPr>
           <w:b/>
         </w:rPr>
-        <w:t>{d.property}</w:t>
+        <w:t>{</w:t>
+      </w:r>
+      <w:proofErr w:type="spellStart"/>
+      <w:proofErr w:type="gramStart"/>
+      <w:r>
+        <w:rPr>
+          <w:b/>
+        </w:rPr>
+        <w:t>d.property</w:t>
+      </w:r>
+      <w:proofErr w:type="spellEnd"/>
+      <w:proofErr w:type="gramEnd"/>
+      <w:r>
+        <w:rPr>
+          <w:b/>
+        </w:rPr>
+        <w:t>}</w:t>
       </w:r>
     </w:p>
     <w:p>
@@ -254,7 +389,11 @@
         <w:jc w:val="both"/>
       </w:pPr>
       <w:r>
-        <w:t>This letter acknowledges receipt of your Notice of Work and Reclamation Program dated {d.</w:t>
+        <w:t>This letter acknowledges receipt of your Notice of Work and Reclamation Program dated {</w:t>
+      </w:r>
+      <w:proofErr w:type="spellStart"/>
+      <w:r>
+        <w:t>d.</w:t>
       </w:r>
       <w:r>
         <w:rPr>
@@ -263,13 +402,30 @@
         <w:t>application</w:t>
       </w:r>
       <w:r>
-        <w:t>_dt}.</w:t>
+        <w:t>_dt</w:t>
+      </w:r>
+      <w:proofErr w:type="spellEnd"/>
+      <w:r>
+        <w:t>}.</w:t>
       </w:r>
       <w:r>
         <w:t xml:space="preserve"> </w:t>
       </w:r>
       <w:r>
-        <w:t>Your proposed program of {d.exploration_type}</w:t>
+        <w:t>Your proposed program of {</w:t>
+      </w:r>
+      <w:proofErr w:type="spellStart"/>
+      <w:proofErr w:type="gramStart"/>
+      <w:r>
+        <w:t>d.exploration</w:t>
+      </w:r>
+      <w:proofErr w:type="gramEnd"/>
+      <w:r>
+        <w:t>_type</w:t>
+      </w:r>
+      <w:proofErr w:type="spellEnd"/>
+      <w:r>
+        <w:t>}</w:t>
       </w:r>
       <w:r>
         <w:t xml:space="preserve"> </w:t>
@@ -290,18 +446,33 @@
         <w:rPr>
           <w:color w:val="FF0000"/>
         </w:rPr>
-        <w:t>{d.</w:t>
-      </w:r>
+        <w:t>{</w:t>
+      </w:r>
+      <w:proofErr w:type="spellStart"/>
+      <w:proofErr w:type="gramStart"/>
       <w:r>
         <w:rPr>
           <w:color w:val="FF0000"/>
         </w:rPr>
-        <w:t>bond_inc_amt:</w:t>
+        <w:t>d.</w:t>
       </w:r>
       <w:r>
         <w:rPr>
           <w:color w:val="FF0000"/>
         </w:rPr>
+        <w:t>bond</w:t>
+      </w:r>
+      <w:proofErr w:type="gramEnd"/>
+      <w:r>
+        <w:rPr>
+          <w:color w:val="FF0000"/>
+        </w:rPr>
+        <w:t>_inc_amt:</w:t>
+      </w:r>
+      <w:r>
+        <w:rPr>
+          <w:color w:val="FF0000"/>
+        </w:rPr>
         <w:t>if</w:t>
       </w:r>
       <w:r>
@@ -310,11 +481,26 @@
         </w:rPr>
         <w:t>NEM</w:t>
       </w:r>
+      <w:proofErr w:type="spellEnd"/>
       <w:r>
         <w:rPr>
           <w:color w:val="FF0000"/>
         </w:rPr>
-        <w:t>():showBegin}</w:t>
+        <w:t>():</w:t>
+      </w:r>
+      <w:proofErr w:type="spellStart"/>
+      <w:r>
+        <w:rPr>
+          <w:color w:val="FF0000"/>
+        </w:rPr>
+        <w:t>showBegin</w:t>
+      </w:r>
+      <w:proofErr w:type="spellEnd"/>
+      <w:r>
+        <w:rPr>
+          <w:color w:val="FF0000"/>
+        </w:rPr>
+        <w:t>}</w:t>
       </w:r>
     </w:p>
     <w:p>
@@ -342,12 +528,27 @@
         <w:rPr>
           <w:b/>
         </w:rPr>
-        <w:t>{d.bond_inc_amt</w:t>
-      </w:r>
+        <w:t>{</w:t>
+      </w:r>
+      <w:proofErr w:type="spellStart"/>
+      <w:proofErr w:type="gramStart"/>
       <w:r>
         <w:rPr>
           <w:b/>
         </w:rPr>
+        <w:t>d.bond</w:t>
+      </w:r>
+      <w:proofErr w:type="gramEnd"/>
+      <w:r>
+        <w:rPr>
+          <w:b/>
+        </w:rPr>
+        <w:t>_inc_amt</w:t>
+      </w:r>
+      <w:r>
+        <w:rPr>
+          <w:b/>
+        </w:rPr>
         <w:t>:format</w:t>
       </w:r>
       <w:r>
@@ -356,6 +557,7 @@
         </w:rPr>
         <w:t>N</w:t>
       </w:r>
+      <w:proofErr w:type="spellEnd"/>
       <w:r>
         <w:rPr>
           <w:b/>
@@ -426,7 +628,29 @@
         <w:rPr>
           <w:color w:val="FF0000"/>
         </w:rPr>
-        <w:t>{d.bond_inc_amt:showEnd}</w:t>
+        <w:t>{</w:t>
+      </w:r>
+      <w:proofErr w:type="spellStart"/>
+      <w:proofErr w:type="gramStart"/>
+      <w:r>
+        <w:rPr>
+          <w:color w:val="FF0000"/>
+        </w:rPr>
+        <w:t>d.bond</w:t>
+      </w:r>
+      <w:proofErr w:type="gramEnd"/>
+      <w:r>
+        <w:rPr>
+          <w:color w:val="FF0000"/>
+        </w:rPr>
+        <w:t>_inc_amt:showEnd</w:t>
+      </w:r>
+      <w:proofErr w:type="spellEnd"/>
+      <w:r>
+        <w:rPr>
+          <w:color w:val="FF0000"/>
+        </w:rPr>
+        <w:t>}</w:t>
       </w:r>
     </w:p>
     <w:p>
@@ -443,7 +667,21 @@
           <w:rFonts w:cs="Arial"/>
           <w:lang w:eastAsia="en-CA"/>
         </w:rPr>
-        <w:t>Personal information collected by the Ministry of Energy, Mines, and Petroleum Resources is under the authority of section 26(c) of the Freedom of Information and Protection of Privacy Act for the purpose of collecting Bond and Securities Data. If you have any questions about the collection, use and disclosure of your personal information, please contact: Mines Digital Services at </w:t>
+        <w:t xml:space="preserve">Personal information collected by the Ministry of Energy, Mines, and </w:t>
+      </w:r>
+      <w:r>
+        <w:rPr>
+          <w:rFonts w:cs="Arial"/>
+          <w:lang w:eastAsia="en-CA"/>
+        </w:rPr>
+        <w:t>Low Carbon Innovation</w:t>
+      </w:r>
+      <w:r>
+        <w:rPr>
+          <w:rFonts w:cs="Arial"/>
+          <w:lang w:eastAsia="en-CA"/>
+        </w:rPr>
+        <w:t xml:space="preserve"> is under the authority of section 26(c) of the Freedom of Information and Protection of Privacy Act for the purpose of collecting Bond and Securities Data. If you have any questions about the collection, use and disclosure of your personal information, please contact: Mines Digital Services at </w:t>
       </w:r>
       <w:hyperlink r:id="rId8" w:history="1">
         <w:r>
@@ -483,45 +721,63 @@
           <w:rFonts w:cs="Arial"/>
           <w:lang w:eastAsia="en-CA"/>
         </w:rPr>
-        <w:t>{d.letter</w:t>
-      </w:r>
+        <w:t>{</w:t>
+      </w:r>
+      <w:proofErr w:type="spellStart"/>
+      <w:proofErr w:type="gramStart"/>
       <w:r>
         <w:rPr>
           <w:rFonts w:cs="Arial"/>
           <w:lang w:eastAsia="en-CA"/>
         </w:rPr>
-        <w:t>_</w:t>
-      </w:r>
+        <w:t>d.letter</w:t>
+      </w:r>
+      <w:proofErr w:type="gramEnd"/>
       <w:r>
         <w:rPr>
           <w:rFonts w:cs="Arial"/>
           <w:lang w:eastAsia="en-CA"/>
         </w:rPr>
-        <w:t>body</w:t>
+        <w:t>_</w:t>
       </w:r>
       <w:r>
         <w:rPr>
           <w:rFonts w:cs="Arial"/>
           <w:lang w:eastAsia="en-CA"/>
         </w:rPr>
-        <w:t>:convCRLF()</w:t>
+        <w:t>body</w:t>
       </w:r>
       <w:r>
         <w:rPr>
           <w:rFonts w:cs="Arial"/>
           <w:lang w:eastAsia="en-CA"/>
         </w:rPr>
-        <w:t>}</w:t>
-      </w:r>
-    </w:p>
-    <w:p>
-      <w:pPr>
-        <w:spacing w:after="0" w:line="240" w:lineRule="auto"/>
-        <w:jc w:val="both"/>
+        <w:t>:convCRLF</w:t>
+      </w:r>
+      <w:proofErr w:type="spellEnd"/>
+      <w:r>
         <w:rPr>
           <w:rFonts w:cs="Arial"/>
           <w:lang w:eastAsia="en-CA"/>
         </w:rPr>
+        <w:t>()</w:t>
+      </w:r>
+      <w:r>
+        <w:rPr>
+          <w:rFonts w:cs="Arial"/>
+          <w:lang w:eastAsia="en-CA"/>
+        </w:rPr>
+        <w:t>}</w:t>
+      </w:r>
+    </w:p>
+    <w:p>
+      <w:pPr>
+        <w:spacing w:after="0" w:line="240" w:lineRule="auto"/>
+        <w:jc w:val="both"/>
+        <w:rPr>
+          <w:rFonts w:cs="Arial"/>
+          <w:lang w:eastAsia="en-CA"/>
+        </w:rPr>
       </w:pPr>
     </w:p>
     <w:p>
@@ -568,6 +824,7 @@
           <w:rFonts w:eastAsia="Times New Roman" w:cs="Calibri"/>
           <w:lang w:val="en-US"/>
         </w:rPr>
+        <w:lastRenderedPageBreak/>
         <w:t>Sincerely,</w:t>
       </w:r>
     </w:p>
@@ -597,50 +854,93 @@
           <w:rFonts w:eastAsia="Times New Roman" w:cs="Calibri"/>
           <w:lang w:val="en-US"/>
         </w:rPr>
-        <w:t>{d.image</w:t>
-      </w:r>
+        <w:t>{</w:t>
+      </w:r>
+      <w:proofErr w:type="spellStart"/>
+      <w:proofErr w:type="gramStart"/>
       <w:r>
         <w:rPr>
           <w:rFonts w:eastAsia="Times New Roman" w:cs="Calibri"/>
           <w:lang w:val="en-US"/>
         </w:rPr>
-        <w:t>s</w:t>
+        <w:t>d.image</w:t>
       </w:r>
       <w:r>
         <w:rPr>
           <w:rFonts w:eastAsia="Times New Roman" w:cs="Calibri"/>
           <w:lang w:val="en-US"/>
         </w:rPr>
-        <w:t>.issuing_inspector_signature}</w:t>
-      </w:r>
-    </w:p>
-    <w:p>
-      <w:pPr>
-        <w:overflowPunct w:val="0"/>
-        <w:spacing w:after="0" w:line="240" w:lineRule="auto"/>
-        <w:textAlignment w:val="baseline"/>
+        <w:t>s</w:t>
+      </w:r>
+      <w:proofErr w:type="gramEnd"/>
+      <w:r>
         <w:rPr>
           <w:rFonts w:eastAsia="Times New Roman" w:cs="Calibri"/>
           <w:lang w:val="en-US"/>
         </w:rPr>
-      </w:pPr>
-    </w:p>
-    <w:p>
-      <w:pPr>
-        <w:overflowPunct w:val="0"/>
-        <w:spacing w:after="0" w:line="240" w:lineRule="auto"/>
-        <w:textAlignment w:val="baseline"/>
+        <w:t>.issuing_inspector_signature</w:t>
+      </w:r>
+      <w:proofErr w:type="spellEnd"/>
+      <w:r>
         <w:rPr>
           <w:rFonts w:eastAsia="Times New Roman" w:cs="Calibri"/>
           <w:lang w:val="en-US"/>
         </w:rPr>
-      </w:pPr>
-      <w:r>
+        <w:t>}</w:t>
+      </w:r>
+    </w:p>
+    <w:p>
+      <w:pPr>
+        <w:overflowPunct w:val="0"/>
+        <w:spacing w:after="0" w:line="240" w:lineRule="auto"/>
+        <w:textAlignment w:val="baseline"/>
         <w:rPr>
           <w:rFonts w:eastAsia="Times New Roman" w:cs="Calibri"/>
           <w:lang w:val="en-US"/>
         </w:rPr>
-        <w:t>{d.issuing_inspector_name}</w:t>
+      </w:pPr>
+    </w:p>
+    <w:p>
+      <w:pPr>
+        <w:overflowPunct w:val="0"/>
+        <w:spacing w:after="0" w:line="240" w:lineRule="auto"/>
+        <w:textAlignment w:val="baseline"/>
+        <w:rPr>
+          <w:rFonts w:eastAsia="Times New Roman" w:cs="Calibri"/>
+          <w:lang w:val="en-US"/>
+        </w:rPr>
+      </w:pPr>
+      <w:r>
+        <w:rPr>
+          <w:rFonts w:eastAsia="Times New Roman" w:cs="Calibri"/>
+          <w:lang w:val="en-US"/>
+        </w:rPr>
+        <w:t>{</w:t>
+      </w:r>
+      <w:proofErr w:type="spellStart"/>
+      <w:proofErr w:type="gramStart"/>
+      <w:r>
+        <w:rPr>
+          <w:rFonts w:eastAsia="Times New Roman" w:cs="Calibri"/>
+          <w:lang w:val="en-US"/>
+        </w:rPr>
+        <w:t>d.issuing</w:t>
+      </w:r>
+      <w:proofErr w:type="gramEnd"/>
+      <w:r>
+        <w:rPr>
+          <w:rFonts w:eastAsia="Times New Roman" w:cs="Calibri"/>
+          <w:lang w:val="en-US"/>
+        </w:rPr>
+        <w:t>_inspector_name</w:t>
+      </w:r>
+      <w:proofErr w:type="spellEnd"/>
+      <w:r>
+        <w:rPr>
+          <w:rFonts w:eastAsia="Times New Roman" w:cs="Calibri"/>
+          <w:lang w:val="en-US"/>
+        </w:rPr>
+        <w:t>}</w:t>
       </w:r>
     </w:p>
     <w:p>
@@ -696,7 +996,32 @@
           <w:rFonts w:eastAsia="Times New Roman" w:cs="Calibri"/>
           <w:lang w:val="en-US"/>
         </w:rPr>
-        <w:t xml:space="preserve"> {d.issuing_inspector_email:ifEM():show(None)}</w:t>
+        <w:t xml:space="preserve"> {</w:t>
+      </w:r>
+      <w:proofErr w:type="spellStart"/>
+      <w:proofErr w:type="gramStart"/>
+      <w:r>
+        <w:rPr>
+          <w:rFonts w:eastAsia="Times New Roman" w:cs="Calibri"/>
+          <w:lang w:val="en-US"/>
+        </w:rPr>
+        <w:t>d.issuing</w:t>
+      </w:r>
+      <w:proofErr w:type="gramEnd"/>
+      <w:r>
+        <w:rPr>
+          <w:rFonts w:eastAsia="Times New Roman" w:cs="Calibri"/>
+          <w:lang w:val="en-US"/>
+        </w:rPr>
+        <w:t>_inspector_email:ifEM</w:t>
+      </w:r>
+      <w:proofErr w:type="spellEnd"/>
+      <w:r>
+        <w:rPr>
+          <w:rFonts w:eastAsia="Times New Roman" w:cs="Calibri"/>
+          <w:lang w:val="en-US"/>
+        </w:rPr>
+        <w:t>():show(None)}</w:t>
       </w:r>
     </w:p>
     <w:p>
@@ -723,14 +1048,41 @@
           <w:rFonts w:eastAsia="Times New Roman" w:cs="Calibri"/>
           <w:lang w:val="en-US"/>
         </w:rPr>
-        <w:t xml:space="preserve"> {d.issuing_inspector_phone:ifEM():show(None)}</w:t>
+        <w:t xml:space="preserve"> {</w:t>
+      </w:r>
+      <w:proofErr w:type="spellStart"/>
+      <w:proofErr w:type="gramStart"/>
+      <w:r>
+        <w:rPr>
+          <w:rFonts w:eastAsia="Times New Roman" w:cs="Calibri"/>
+          <w:lang w:val="en-US"/>
+        </w:rPr>
+        <w:t>d.issuing</w:t>
+      </w:r>
+      <w:proofErr w:type="gramEnd"/>
+      <w:r>
+        <w:rPr>
+          <w:rFonts w:eastAsia="Times New Roman" w:cs="Calibri"/>
+          <w:lang w:val="en-US"/>
+        </w:rPr>
+        <w:t>_inspector_phone:ifEM</w:t>
+      </w:r>
+      <w:proofErr w:type="spellEnd"/>
+      <w:r>
+        <w:rPr>
+          <w:rFonts w:eastAsia="Times New Roman" w:cs="Calibri"/>
+          <w:lang w:val="en-US"/>
+        </w:rPr>
+        <w:t>():show(None)}</w:t>
       </w:r>
     </w:p>
     <w:sectPr>
-      <w:headerReference w:type="default" r:id="rId9"/>
-      <w:footerReference w:type="default" r:id="rId10"/>
-      <w:headerReference w:type="first" r:id="rId11"/>
-      <w:footerReference w:type="first" r:id="rId12"/>
+      <w:headerReference w:type="even" r:id="rId9"/>
+      <w:headerReference w:type="default" r:id="rId10"/>
+      <w:footerReference w:type="even" r:id="rId11"/>
+      <w:footerReference w:type="default" r:id="rId12"/>
+      <w:headerReference w:type="first" r:id="rId13"/>
+      <w:footerReference w:type="first" r:id="rId14"/>
       <w:type w:val="continuous"/>
       <w:pgSz w:w="12240" w:h="15840"/>
       <w:pgMar w:top="1440" w:right="1080" w:bottom="1440" w:left="1080" w:header="634" w:footer="187" w:gutter="0"/>
@@ -768,6 +1120,16 @@
 </file>
 
 <file path=word/footer1.xml><?xml version="1.0" encoding="utf-8"?>
+<w:ftr xmlns:wpc="http://schemas.microsoft.com/office/word/2010/wordprocessingCanvas" xmlns:cx="http://schemas.microsoft.com/office/drawing/2014/chartex" xmlns:cx1="http://schemas.microsoft.com/office/drawing/2015/9/8/chartex" xmlns:cx2="http://schemas.microsoft.com/office/drawing/2015/10/21/chartex" xmlns:cx3="http://schemas.microsoft.com/office/drawing/2016/5/9/chartex" xmlns:cx4="http://schemas.microsoft.com/office/drawing/2016/5/10/chartex" xmlns:cx5="http://schemas.microsoft.com/office/drawing/2016/5/11/chartex" xmlns:cx6="http://schemas.microsoft.com/office/drawing/2016/5/12/chartex" xmlns:cx7="http://schemas.microsoft.com/office/drawing/2016/5/13/chartex" xmlns:cx8="http://schemas.microsoft.com/office/drawing/2016/5/14/chartex" xmlns:mc="http://schemas.openxmlformats.org/markup-compatibility/2006" xmlns:aink="http://schemas.microsoft.com/office/drawing/2016/ink" xmlns:am3d="http://schemas.microsoft.com/office/drawing/2017/model3d" xmlns:o="urn:schemas-microsoft-com:office:office" xmlns:r="http://schemas.openxmlformats.org/officeDocument/2006/relationships" xmlns:m="http://schemas.openxmlformats.org/officeDocument/2006/math" xmlns:v="urn:schemas-microsoft-com:vml" xmlns:wp14="http://schemas.microsoft.com/office/word/2010/wordprocessingDrawing" xmlns:wp="http://schemas.openxmlformats.org/drawingml/2006/wordprocessingDrawing" xmlns:w10="urn:schemas-microsoft-com:office:word" xmlns:w="http://schemas.openxmlformats.org/wordprocessingml/2006/main" xmlns:w14="http://schemas.microsoft.com/office/word/2010/wordml" xmlns:w15="http://schemas.microsoft.com/office/word/2012/wordml" xmlns:w16cex="http://schemas.microsoft.com/office/word/2018/wordml/cex" xmlns:w16cid="http://schemas.microsoft.com/office/word/2016/wordml/cid" xmlns:w16="http://schemas.microsoft.com/office/word/2018/wordml" xmlns:w16se="http://schemas.microsoft.com/office/word/2015/wordml/symex" xmlns:wpg="http://schemas.microsoft.com/office/word/2010/wordprocessingGroup" xmlns:wpi="http://schemas.microsoft.com/office/word/2010/wordprocessingInk" xmlns:wne="http://schemas.microsoft.com/office/word/2006/wordml" xmlns:wps="http://schemas.microsoft.com/office/word/2010/wordprocessingShape" mc:Ignorable="w14 w15 w16se w16cid w16 w16cex wp14">
+  <w:p>
+    <w:pPr>
+      <w:pStyle w:val="Footer"/>
+    </w:pPr>
+  </w:p>
+</w:ftr>
+</file>
+
+<file path=word/footer2.xml><?xml version="1.0" encoding="utf-8"?>
 <w:ftr xmlns:wpc="http://schemas.microsoft.com/office/word/2010/wordprocessingCanvas" xmlns:cx="http://schemas.microsoft.com/office/drawing/2014/chartex" xmlns:cx1="http://schemas.microsoft.com/office/drawing/2015/9/8/chartex" xmlns:cx2="http://schemas.microsoft.com/office/drawing/2015/10/21/chartex" xmlns:cx3="http://schemas.microsoft.com/office/drawing/2016/5/9/chartex" xmlns:cx4="http://schemas.microsoft.com/office/drawing/2016/5/10/chartex" xmlns:cx5="http://schemas.microsoft.com/office/drawing/2016/5/11/chartex" xmlns:cx6="http://schemas.microsoft.com/office/drawing/2016/5/12/chartex" xmlns:cx7="http://schemas.microsoft.com/office/drawing/2016/5/13/chartex" xmlns:cx8="http://schemas.microsoft.com/office/drawing/2016/5/14/chartex" xmlns:mc="http://schemas.openxmlformats.org/markup-compatibility/2006" xmlns:aink="http://schemas.microsoft.com/office/drawing/2016/ink" xmlns:am3d="http://schemas.microsoft.com/office/drawing/2017/model3d" xmlns:o="urn:schemas-microsoft-com:office:office" xmlns:r="http://schemas.openxmlformats.org/officeDocument/2006/relationships" xmlns:m="http://schemas.openxmlformats.org/officeDocument/2006/math" xmlns:v="urn:schemas-microsoft-com:vml" xmlns:wp14="http://schemas.microsoft.com/office/word/2010/wordprocessingDrawing" xmlns:wp="http://schemas.openxmlformats.org/drawingml/2006/wordprocessingDrawing" xmlns:w10="urn:schemas-microsoft-com:office:word" xmlns:w="http://schemas.openxmlformats.org/wordprocessingml/2006/main" xmlns:w14="http://schemas.microsoft.com/office/word/2010/wordml" xmlns:w15="http://schemas.microsoft.com/office/word/2012/wordml" xmlns:w16cex="http://schemas.microsoft.com/office/word/2018/wordml/cex" xmlns:w16cid="http://schemas.microsoft.com/office/word/2016/wordml/cid" xmlns:w16="http://schemas.microsoft.com/office/word/2018/wordml" xmlns:w16se="http://schemas.microsoft.com/office/word/2015/wordml/symex" xmlns:wpg="http://schemas.microsoft.com/office/word/2010/wordprocessingGroup" xmlns:wpi="http://schemas.microsoft.com/office/word/2010/wordprocessingInk" xmlns:wne="http://schemas.microsoft.com/office/word/2006/wordml" xmlns:wps="http://schemas.microsoft.com/office/word/2010/wordprocessingShape" mc:Ignorable="w14 w15 w16se w16cid w16 w16cex wp14">
   <w:p>
     <w:pPr>
@@ -917,7 +1279,18 @@
               <w:szCs w:val="18"/>
               <w:lang w:val="en-US"/>
             </w:rPr>
-            <w:t>Ministry of Energy, Mines &amp; Petroleum Resources</w:t>
+            <w:t xml:space="preserve">Ministry of Energy, Mines </w:t>
+          </w:r>
+          <w:r>
+            <w:rPr>
+              <w:rFonts w:eastAsia="Times New Roman" w:cs="Calibri"/>
+              <w:b/>
+              <w:bCs/>
+              <w:sz w:val="18"/>
+              <w:szCs w:val="18"/>
+              <w:lang w:val="en-US"/>
+            </w:rPr>
+            <w:t>and Low Carbon Innovation</w:t>
           </w:r>
         </w:p>
         <w:p>
@@ -1007,7 +1380,17 @@
               <w:szCs w:val="18"/>
               <w:lang w:val="en-US"/>
             </w:rPr>
-            <w:t>Phone: {d.</w:t>
+            <w:t>Phone: {</w:t>
+          </w:r>
+          <w:proofErr w:type="spellStart"/>
+          <w:r>
+            <w:rPr>
+              <w:rFonts w:eastAsia="Times New Roman" w:cs="Calibri"/>
+              <w:sz w:val="18"/>
+              <w:szCs w:val="18"/>
+              <w:lang w:val="en-US"/>
+            </w:rPr>
+            <w:t>d.</w:t>
           </w:r>
           <w:r>
             <w:rPr>
@@ -1027,6 +1410,7 @@
             </w:rPr>
             <w:t>_phone_number</w:t>
           </w:r>
+          <w:proofErr w:type="spellEnd"/>
           <w:r>
             <w:rPr>
               <w:rFonts w:eastAsia="Times New Roman" w:cs="Calibri"/>
@@ -1061,7 +1445,17 @@
               <w:szCs w:val="18"/>
               <w:lang w:val="en-US"/>
             </w:rPr>
-            <w:t>Fax: {d.</w:t>
+            <w:t>Fax: {</w:t>
+          </w:r>
+          <w:proofErr w:type="spellStart"/>
+          <w:r>
+            <w:rPr>
+              <w:rFonts w:eastAsia="Times New Roman" w:cs="Calibri"/>
+              <w:sz w:val="18"/>
+              <w:szCs w:val="18"/>
+              <w:lang w:val="en-US"/>
+            </w:rPr>
+            <w:t>d.</w:t>
           </w:r>
           <w:r>
             <w:rPr>
@@ -1081,6 +1475,7 @@
             </w:rPr>
             <w:t>_fax_number</w:t>
           </w:r>
+          <w:proofErr w:type="spellEnd"/>
           <w:r>
             <w:rPr>
               <w:rFonts w:eastAsia="Times New Roman" w:cs="Calibri"/>
@@ -1108,7 +1503,17 @@
               <w:szCs w:val="18"/>
               <w:lang w:val="en-US"/>
             </w:rPr>
-            <w:t>Email: {d.</w:t>
+            <w:t>Email: {</w:t>
+          </w:r>
+          <w:proofErr w:type="spellStart"/>
+          <w:r>
+            <w:rPr>
+              <w:rFonts w:eastAsia="Times New Roman" w:cs="Calibri"/>
+              <w:sz w:val="18"/>
+              <w:szCs w:val="18"/>
+              <w:lang w:val="en-US"/>
+            </w:rPr>
+            <w:t>d.</w:t>
           </w:r>
           <w:r>
             <w:rPr>
@@ -1126,7 +1531,17 @@
               <w:szCs w:val="18"/>
               <w:lang w:val="en-US"/>
             </w:rPr>
-            <w:t>_email}</w:t>
+            <w:t>_email</w:t>
+          </w:r>
+          <w:proofErr w:type="spellEnd"/>
+          <w:r>
+            <w:rPr>
+              <w:rFonts w:eastAsia="Times New Roman" w:cs="Calibri"/>
+              <w:sz w:val="18"/>
+              <w:szCs w:val="18"/>
+              <w:lang w:val="en-US"/>
+            </w:rPr>
+            <w:t>}</w:t>
           </w:r>
         </w:p>
       </w:tc>
@@ -1289,7 +1704,7 @@
 </w:ftr>
 </file>
 
-<file path=word/footer2.xml><?xml version="1.0" encoding="utf-8"?>
+<file path=word/footer3.xml><?xml version="1.0" encoding="utf-8"?>
 <w:ftr xmlns:wpc="http://schemas.microsoft.com/office/word/2010/wordprocessingCanvas" xmlns:cx="http://schemas.microsoft.com/office/drawing/2014/chartex" xmlns:cx1="http://schemas.microsoft.com/office/drawing/2015/9/8/chartex" xmlns:cx2="http://schemas.microsoft.com/office/drawing/2015/10/21/chartex" xmlns:cx3="http://schemas.microsoft.com/office/drawing/2016/5/9/chartex" xmlns:cx4="http://schemas.microsoft.com/office/drawing/2016/5/10/chartex" xmlns:cx5="http://schemas.microsoft.com/office/drawing/2016/5/11/chartex" xmlns:cx6="http://schemas.microsoft.com/office/drawing/2016/5/12/chartex" xmlns:cx7="http://schemas.microsoft.com/office/drawing/2016/5/13/chartex" xmlns:cx8="http://schemas.microsoft.com/office/drawing/2016/5/14/chartex" xmlns:mc="http://schemas.openxmlformats.org/markup-compatibility/2006" xmlns:aink="http://schemas.microsoft.com/office/drawing/2016/ink" xmlns:am3d="http://schemas.microsoft.com/office/drawing/2017/model3d" xmlns:o="urn:schemas-microsoft-com:office:office" xmlns:r="http://schemas.openxmlformats.org/officeDocument/2006/relationships" xmlns:m="http://schemas.openxmlformats.org/officeDocument/2006/math" xmlns:v="urn:schemas-microsoft-com:vml" xmlns:wp14="http://schemas.microsoft.com/office/word/2010/wordprocessingDrawing" xmlns:wp="http://schemas.openxmlformats.org/drawingml/2006/wordprocessingDrawing" xmlns:w10="urn:schemas-microsoft-com:office:word" xmlns:w="http://schemas.openxmlformats.org/wordprocessingml/2006/main" xmlns:w14="http://schemas.microsoft.com/office/word/2010/wordml" xmlns:w15="http://schemas.microsoft.com/office/word/2012/wordml" xmlns:w16cex="http://schemas.microsoft.com/office/word/2018/wordml/cex" xmlns:w16cid="http://schemas.microsoft.com/office/word/2016/wordml/cid" xmlns:w16="http://schemas.microsoft.com/office/word/2018/wordml" xmlns:w16se="http://schemas.microsoft.com/office/word/2015/wordml/symex" xmlns:wpg="http://schemas.microsoft.com/office/word/2010/wordprocessingGroup" xmlns:wpi="http://schemas.microsoft.com/office/word/2010/wordprocessingInk" xmlns:wne="http://schemas.microsoft.com/office/word/2006/wordml" xmlns:wps="http://schemas.microsoft.com/office/word/2010/wordprocessingShape" mc:Ignorable="w14 w15 w16se w16cid w16 w16cex wp14">
   <w:p>
     <w:pPr>
@@ -1550,17 +1965,39 @@
               <w:szCs w:val="18"/>
               <w:lang w:val="en-US"/>
             </w:rPr>
-            <w:t>{d.</w:t>
-          </w:r>
-          <w:r>
-            <w:rPr>
-              <w:rFonts w:eastAsia="Times New Roman" w:cs="Calibri"/>
-              <w:sz w:val="18"/>
-              <w:szCs w:val="18"/>
-              <w:lang w:val="en-US"/>
-            </w:rPr>
-            <w:t>regional_office_contact_phone_number</w:t>
-          </w:r>
+            <w:t>{</w:t>
+          </w:r>
+          <w:proofErr w:type="spellStart"/>
+          <w:proofErr w:type="gramStart"/>
+          <w:r>
+            <w:rPr>
+              <w:rFonts w:eastAsia="Times New Roman" w:cs="Calibri"/>
+              <w:sz w:val="18"/>
+              <w:szCs w:val="18"/>
+              <w:lang w:val="en-US"/>
+            </w:rPr>
+            <w:t>d.</w:t>
+          </w:r>
+          <w:r>
+            <w:rPr>
+              <w:rFonts w:eastAsia="Times New Roman" w:cs="Calibri"/>
+              <w:sz w:val="18"/>
+              <w:szCs w:val="18"/>
+              <w:lang w:val="en-US"/>
+            </w:rPr>
+            <w:t>regional</w:t>
+          </w:r>
+          <w:proofErr w:type="gramEnd"/>
+          <w:r>
+            <w:rPr>
+              <w:rFonts w:eastAsia="Times New Roman" w:cs="Calibri"/>
+              <w:sz w:val="18"/>
+              <w:szCs w:val="18"/>
+              <w:lang w:val="en-US"/>
+            </w:rPr>
+            <w:t>_office_contact_phone_number</w:t>
+          </w:r>
+          <w:proofErr w:type="spellEnd"/>
           <w:r>
             <w:rPr>
               <w:rFonts w:eastAsia="Times New Roman" w:cs="Calibri"/>
@@ -1613,17 +2050,39 @@
               <w:szCs w:val="18"/>
               <w:lang w:val="en-US"/>
             </w:rPr>
-            <w:t>{d.</w:t>
-          </w:r>
-          <w:r>
-            <w:rPr>
-              <w:rFonts w:eastAsia="Times New Roman" w:cs="Calibri"/>
-              <w:sz w:val="18"/>
-              <w:szCs w:val="18"/>
-              <w:lang w:val="en-US"/>
-            </w:rPr>
-            <w:t>regional_office_contact_fax_number</w:t>
-          </w:r>
+            <w:t>{</w:t>
+          </w:r>
+          <w:proofErr w:type="spellStart"/>
+          <w:proofErr w:type="gramStart"/>
+          <w:r>
+            <w:rPr>
+              <w:rFonts w:eastAsia="Times New Roman" w:cs="Calibri"/>
+              <w:sz w:val="18"/>
+              <w:szCs w:val="18"/>
+              <w:lang w:val="en-US"/>
+            </w:rPr>
+            <w:t>d.</w:t>
+          </w:r>
+          <w:r>
+            <w:rPr>
+              <w:rFonts w:eastAsia="Times New Roman" w:cs="Calibri"/>
+              <w:sz w:val="18"/>
+              <w:szCs w:val="18"/>
+              <w:lang w:val="en-US"/>
+            </w:rPr>
+            <w:t>regional</w:t>
+          </w:r>
+          <w:proofErr w:type="gramEnd"/>
+          <w:r>
+            <w:rPr>
+              <w:rFonts w:eastAsia="Times New Roman" w:cs="Calibri"/>
+              <w:sz w:val="18"/>
+              <w:szCs w:val="18"/>
+              <w:lang w:val="en-US"/>
+            </w:rPr>
+            <w:t>_office_contact_fax_number</w:t>
+          </w:r>
+          <w:proofErr w:type="spellEnd"/>
           <w:r>
             <w:rPr>
               <w:rFonts w:eastAsia="Times New Roman" w:cs="Calibri"/>
@@ -1669,7 +2128,38 @@
               <w:szCs w:val="18"/>
               <w:lang w:val="en-US"/>
             </w:rPr>
-            <w:t>{d.regional_office_contact_email}</w:t>
+            <w:t>{</w:t>
+          </w:r>
+          <w:proofErr w:type="spellStart"/>
+          <w:proofErr w:type="gramStart"/>
+          <w:r>
+            <w:rPr>
+              <w:rFonts w:eastAsia="Times New Roman" w:cs="Calibri"/>
+              <w:sz w:val="18"/>
+              <w:szCs w:val="18"/>
+              <w:lang w:val="en-US"/>
+            </w:rPr>
+            <w:t>d.regional</w:t>
+          </w:r>
+          <w:proofErr w:type="gramEnd"/>
+          <w:r>
+            <w:rPr>
+              <w:rFonts w:eastAsia="Times New Roman" w:cs="Calibri"/>
+              <w:sz w:val="18"/>
+              <w:szCs w:val="18"/>
+              <w:lang w:val="en-US"/>
+            </w:rPr>
+            <w:t>_office_contact_email</w:t>
+          </w:r>
+          <w:proofErr w:type="spellEnd"/>
+          <w:r>
+            <w:rPr>
+              <w:rFonts w:eastAsia="Times New Roman" w:cs="Calibri"/>
+              <w:sz w:val="18"/>
+              <w:szCs w:val="18"/>
+              <w:lang w:val="en-US"/>
+            </w:rPr>
+            <w:t>}</w:t>
           </w:r>
         </w:p>
       </w:tc>
@@ -1731,16 +2221,36 @@
               <w:szCs w:val="18"/>
               <w:lang w:val="en-US"/>
             </w:rPr>
-            <w:t>{d.</w:t>
-          </w:r>
-          <w:r>
-            <w:rPr>
-              <w:rFonts w:eastAsia="Times New Roman" w:cs="Calibri"/>
-              <w:sz w:val="18"/>
-              <w:szCs w:val="18"/>
-              <w:lang w:val="en-US"/>
-            </w:rPr>
-            <w:t>regional_office_contact_mailing_addre</w:t>
+            <w:t>{</w:t>
+          </w:r>
+          <w:proofErr w:type="gramStart"/>
+          <w:r>
+            <w:rPr>
+              <w:rFonts w:eastAsia="Times New Roman" w:cs="Calibri"/>
+              <w:sz w:val="18"/>
+              <w:szCs w:val="18"/>
+              <w:lang w:val="en-US"/>
+            </w:rPr>
+            <w:t>d.</w:t>
+          </w:r>
+          <w:r>
+            <w:rPr>
+              <w:rFonts w:eastAsia="Times New Roman" w:cs="Calibri"/>
+              <w:sz w:val="18"/>
+              <w:szCs w:val="18"/>
+              <w:lang w:val="en-US"/>
+            </w:rPr>
+            <w:t>regional</w:t>
+          </w:r>
+          <w:proofErr w:type="gramEnd"/>
+          <w:r>
+            <w:rPr>
+              <w:rFonts w:eastAsia="Times New Roman" w:cs="Calibri"/>
+              <w:sz w:val="18"/>
+              <w:szCs w:val="18"/>
+              <w:lang w:val="en-US"/>
+            </w:rPr>
+            <w:t>_office_contact_mailing_addre</w:t>
           </w:r>
           <w:r>
             <w:rPr>
@@ -1785,16 +2295,36 @@
               <w:szCs w:val="18"/>
               <w:lang w:val="en-US"/>
             </w:rPr>
-            <w:t>{d.</w:t>
-          </w:r>
-          <w:r>
-            <w:rPr>
-              <w:rFonts w:eastAsia="Times New Roman" w:cs="Calibri"/>
-              <w:sz w:val="18"/>
-              <w:szCs w:val="18"/>
-              <w:lang w:val="en-US"/>
-            </w:rPr>
-            <w:t>regional_office_contact_mailing_address_line_</w:t>
+            <w:t>{</w:t>
+          </w:r>
+          <w:proofErr w:type="gramStart"/>
+          <w:r>
+            <w:rPr>
+              <w:rFonts w:eastAsia="Times New Roman" w:cs="Calibri"/>
+              <w:sz w:val="18"/>
+              <w:szCs w:val="18"/>
+              <w:lang w:val="en-US"/>
+            </w:rPr>
+            <w:t>d.</w:t>
+          </w:r>
+          <w:r>
+            <w:rPr>
+              <w:rFonts w:eastAsia="Times New Roman" w:cs="Calibri"/>
+              <w:sz w:val="18"/>
+              <w:szCs w:val="18"/>
+              <w:lang w:val="en-US"/>
+            </w:rPr>
+            <w:t>regional</w:t>
+          </w:r>
+          <w:proofErr w:type="gramEnd"/>
+          <w:r>
+            <w:rPr>
+              <w:rFonts w:eastAsia="Times New Roman" w:cs="Calibri"/>
+              <w:sz w:val="18"/>
+              <w:szCs w:val="18"/>
+              <w:lang w:val="en-US"/>
+            </w:rPr>
+            <w:t>_office_contact_mailing_address_line_</w:t>
           </w:r>
           <w:r>
             <w:rPr>
@@ -1852,6 +2382,16 @@
   <w:p>
     <w:pPr>
       <w:pStyle w:val="Header"/>
+    </w:pPr>
+  </w:p>
+</w:hdr>
+</file>
+
+<file path=word/header2.xml><?xml version="1.0" encoding="utf-8"?>
+<w:hdr xmlns:wpc="http://schemas.microsoft.com/office/word/2010/wordprocessingCanvas" xmlns:cx="http://schemas.microsoft.com/office/drawing/2014/chartex" xmlns:cx1="http://schemas.microsoft.com/office/drawing/2015/9/8/chartex" xmlns:cx2="http://schemas.microsoft.com/office/drawing/2015/10/21/chartex" xmlns:cx3="http://schemas.microsoft.com/office/drawing/2016/5/9/chartex" xmlns:cx4="http://schemas.microsoft.com/office/drawing/2016/5/10/chartex" xmlns:cx5="http://schemas.microsoft.com/office/drawing/2016/5/11/chartex" xmlns:cx6="http://schemas.microsoft.com/office/drawing/2016/5/12/chartex" xmlns:cx7="http://schemas.microsoft.com/office/drawing/2016/5/13/chartex" xmlns:cx8="http://schemas.microsoft.com/office/drawing/2016/5/14/chartex" xmlns:mc="http://schemas.openxmlformats.org/markup-compatibility/2006" xmlns:aink="http://schemas.microsoft.com/office/drawing/2016/ink" xmlns:am3d="http://schemas.microsoft.com/office/drawing/2017/model3d" xmlns:o="urn:schemas-microsoft-com:office:office" xmlns:r="http://schemas.openxmlformats.org/officeDocument/2006/relationships" xmlns:m="http://schemas.openxmlformats.org/officeDocument/2006/math" xmlns:v="urn:schemas-microsoft-com:vml" xmlns:wp14="http://schemas.microsoft.com/office/word/2010/wordprocessingDrawing" xmlns:wp="http://schemas.openxmlformats.org/drawingml/2006/wordprocessingDrawing" xmlns:w10="urn:schemas-microsoft-com:office:word" xmlns:w="http://schemas.openxmlformats.org/wordprocessingml/2006/main" xmlns:w14="http://schemas.microsoft.com/office/word/2010/wordml" xmlns:w15="http://schemas.microsoft.com/office/word/2012/wordml" xmlns:w16cex="http://schemas.microsoft.com/office/word/2018/wordml/cex" xmlns:w16cid="http://schemas.microsoft.com/office/word/2016/wordml/cid" xmlns:w16="http://schemas.microsoft.com/office/word/2018/wordml" xmlns:w16se="http://schemas.microsoft.com/office/word/2015/wordml/symex" xmlns:wpg="http://schemas.microsoft.com/office/word/2010/wordprocessingGroup" xmlns:wpi="http://schemas.microsoft.com/office/word/2010/wordprocessingInk" xmlns:wne="http://schemas.microsoft.com/office/word/2006/wordml" xmlns:wps="http://schemas.microsoft.com/office/word/2010/wordprocessingShape" mc:Ignorable="w14 w15 w16se w16cid w16 w16cex wp14">
+  <w:p>
+    <w:pPr>
+      <w:pStyle w:val="Header"/>
       <w:spacing w:after="0" w:line="240" w:lineRule="auto"/>
       <w:rPr>
         <w:noProof/>
@@ -1861,7 +2401,7 @@
       <w:rPr>
         <w:noProof/>
       </w:rPr>
-      <w:pict w14:anchorId="55DA7E2D">
+      <w:pict w14:anchorId="0BE081C8">
         <v:shapetype id="_x0000_t75" coordsize="21600,21600" o:spt="75" o:preferrelative="t" path="m@4@5l@4@11@9@11@9@5xe" filled="f" stroked="f">
           <v:stroke joinstyle="miter"/>
           <v:formulas>
@@ -1881,7 +2421,7 @@
           <v:path o:extrusionok="f" gradientshapeok="t" o:connecttype="rect"/>
           <o:lock v:ext="edit" aspectratio="t"/>
         </v:shapetype>
-        <v:shape id="_x0000_i1025" type="#_x0000_t75" alt="" style="width:163.15pt;height:65.6pt;visibility:visible;mso-wrap-style:square;mso-width-percent:0;mso-height-percent:0;mso-width-percent:0;mso-height-percent:0">
+        <v:shape id="_x0000_i1028" type="#_x0000_t75" style="width:3in;height:78.4pt">
           <v:imagedata r:id="rId1" o:title=""/>
         </v:shape>
       </w:pict>
@@ -1896,7 +2436,7 @@
 </w:hdr>
 </file>
 
-<file path=word/header2.xml><?xml version="1.0" encoding="utf-8"?>
+<file path=word/header3.xml><?xml version="1.0" encoding="utf-8"?>
 <w:hdr xmlns:wpc="http://schemas.microsoft.com/office/word/2010/wordprocessingCanvas" xmlns:cx="http://schemas.microsoft.com/office/drawing/2014/chartex" xmlns:cx1="http://schemas.microsoft.com/office/drawing/2015/9/8/chartex" xmlns:cx2="http://schemas.microsoft.com/office/drawing/2015/10/21/chartex" xmlns:cx3="http://schemas.microsoft.com/office/drawing/2016/5/9/chartex" xmlns:cx4="http://schemas.microsoft.com/office/drawing/2016/5/10/chartex" xmlns:cx5="http://schemas.microsoft.com/office/drawing/2016/5/11/chartex" xmlns:cx6="http://schemas.microsoft.com/office/drawing/2016/5/12/chartex" xmlns:cx7="http://schemas.microsoft.com/office/drawing/2016/5/13/chartex" xmlns:cx8="http://schemas.microsoft.com/office/drawing/2016/5/14/chartex" xmlns:mc="http://schemas.openxmlformats.org/markup-compatibility/2006" xmlns:aink="http://schemas.microsoft.com/office/drawing/2016/ink" xmlns:am3d="http://schemas.microsoft.com/office/drawing/2017/model3d" xmlns:o="urn:schemas-microsoft-com:office:office" xmlns:r="http://schemas.openxmlformats.org/officeDocument/2006/relationships" xmlns:m="http://schemas.openxmlformats.org/officeDocument/2006/math" xmlns:v="urn:schemas-microsoft-com:vml" xmlns:wp14="http://schemas.microsoft.com/office/word/2010/wordprocessingDrawing" xmlns:wp="http://schemas.openxmlformats.org/drawingml/2006/wordprocessingDrawing" xmlns:w10="urn:schemas-microsoft-com:office:word" xmlns:w="http://schemas.openxmlformats.org/wordprocessingml/2006/main" xmlns:w14="http://schemas.microsoft.com/office/word/2010/wordml" xmlns:w15="http://schemas.microsoft.com/office/word/2012/wordml" xmlns:w16cex="http://schemas.microsoft.com/office/word/2018/wordml/cex" xmlns:w16cid="http://schemas.microsoft.com/office/word/2016/wordml/cid" xmlns:w16="http://schemas.microsoft.com/office/word/2018/wordml" xmlns:w16se="http://schemas.microsoft.com/office/word/2015/wordml/symex" xmlns:wpg="http://schemas.microsoft.com/office/word/2010/wordprocessingGroup" xmlns:wpi="http://schemas.microsoft.com/office/word/2010/wordprocessingInk" xmlns:wne="http://schemas.microsoft.com/office/word/2006/wordml" xmlns:wps="http://schemas.microsoft.com/office/word/2010/wordprocessingShape" mc:Ignorable="w14 w15 w16se w16cid w16 w16cex wp14">
   <w:tbl>
     <w:tblPr>

</xml_diff>

<commit_message>
convCRLF for address in docs
</commit_message>
<xml_diff>
--- a/services/core-api/app/templates/now/Acknowledgment Letter.docx
+++ b/services/core-api/app/templates/now/Acknowledgment Letter.docx
@@ -108,7 +108,21 @@
       <w:r>
         <w:t>_address</w:t>
       </w:r>
+      <w:r>
+        <w:rPr>
+          <w:rFonts w:cs="Arial"/>
+          <w:lang w:eastAsia="en-CA"/>
+        </w:rPr>
+        <w:t>:convCRLF</w:t>
+      </w:r>
       <w:proofErr w:type="spellEnd"/>
+      <w:r>
+        <w:rPr>
+          <w:rFonts w:cs="Arial"/>
+          <w:lang w:eastAsia="en-CA"/>
+        </w:rPr>
+        <w:t>()</w:t>
+      </w:r>
       <w:r>
         <w:t>}</w:t>
       </w:r>
@@ -2421,7 +2435,7 @@
           <v:path o:extrusionok="f" gradientshapeok="t" o:connecttype="rect"/>
           <o:lock v:ext="edit" aspectratio="t"/>
         </v:shapetype>
-        <v:shape id="_x0000_i1028" type="#_x0000_t75" style="width:3in;height:78.4pt">
+        <v:shape id="_x0000_i1025" type="#_x0000_t75" style="width:3in;height:78.5pt">
           <v:imagedata r:id="rId1" o:title=""/>
         </v:shape>
       </w:pict>
@@ -2483,7 +2497,7 @@
                 <v:path o:extrusionok="f" gradientshapeok="t" o:connecttype="rect"/>
                 <o:lock v:ext="edit" aspectratio="t"/>
               </v:shapetype>
-              <v:shape id="Image1" o:spid="_x0000_i1026" type="#_x0000_t75" alt="" style="width:163.15pt;height:65.6pt;visibility:visible;mso-wrap-style:square;mso-width-percent:0;mso-height-percent:0;mso-width-percent:0;mso-height-percent:0">
+              <v:shape id="Image1" o:spid="_x0000_i1026" type="#_x0000_t75" alt="" style="width:163pt;height:65.5pt;visibility:visible;mso-wrap-style:square;mso-width-percent:0;mso-height-percent:0;mso-width-percent:0;mso-height-percent:0">
                 <v:imagedata r:id="rId1" o:title=""/>
               </v:shape>
             </w:pict>

</xml_diff>

<commit_message>
MDS-3243: Various Updates to NoW Letters (#1586)
ain
Various fields for our NoW letters now have default values
Other
The Proponent Address fields for our letters is now multi-lined
Removes some unneeded code from now_application.py
The logic for retrieving the "relative data path" of fields for our "document template creator" can now handle null objects
Screenshots
</commit_message>
<xml_diff>
--- a/services/core-api/app/templates/now/Acknowledgment Letter.docx
+++ b/services/core-api/app/templates/now/Acknowledgment Letter.docx
@@ -108,7 +108,21 @@
       <w:r>
         <w:t>_address</w:t>
       </w:r>
+      <w:r>
+        <w:rPr>
+          <w:rFonts w:cs="Arial"/>
+          <w:lang w:eastAsia="en-CA"/>
+        </w:rPr>
+        <w:t>:convCRLF</w:t>
+      </w:r>
       <w:proofErr w:type="spellEnd"/>
+      <w:r>
+        <w:rPr>
+          <w:rFonts w:cs="Arial"/>
+          <w:lang w:eastAsia="en-CA"/>
+        </w:rPr>
+        <w:t>()</w:t>
+      </w:r>
       <w:r>
         <w:t>}</w:t>
       </w:r>
@@ -2421,7 +2435,7 @@
           <v:path o:extrusionok="f" gradientshapeok="t" o:connecttype="rect"/>
           <o:lock v:ext="edit" aspectratio="t"/>
         </v:shapetype>
-        <v:shape id="_x0000_i1028" type="#_x0000_t75" style="width:3in;height:78.4pt">
+        <v:shape id="_x0000_i1025" type="#_x0000_t75" style="width:3in;height:78.5pt">
           <v:imagedata r:id="rId1" o:title=""/>
         </v:shape>
       </w:pict>
@@ -2483,7 +2497,7 @@
                 <v:path o:extrusionok="f" gradientshapeok="t" o:connecttype="rect"/>
                 <o:lock v:ext="edit" aspectratio="t"/>
               </v:shapetype>
-              <v:shape id="Image1" o:spid="_x0000_i1026" type="#_x0000_t75" alt="" style="width:163.15pt;height:65.6pt;visibility:visible;mso-wrap-style:square;mso-width-percent:0;mso-height-percent:0;mso-width-percent:0;mso-height-percent:0">
+              <v:shape id="Image1" o:spid="_x0000_i1026" type="#_x0000_t75" alt="" style="width:163pt;height:65.5pt;visibility:visible;mso-wrap-style:square;mso-width-percent:0;mso-height-percent:0;mso-width-percent:0;mso-height-percent:0">
                 <v:imagedata r:id="rId1" o:title=""/>
               </v:shape>
             </w:pict>

</xml_diff>

<commit_message>
MDS-3281: update the acknowledgement letter wording, fixed modal for letter generation
</commit_message>
<xml_diff>
--- a/services/core-api/app/templates/now/Acknowledgment Letter.docx
+++ b/services/core-api/app/templates/now/Acknowledgment Letter.docx
@@ -545,19 +545,11 @@
         <w:t>{</w:t>
       </w:r>
       <w:proofErr w:type="spellStart"/>
-      <w:proofErr w:type="gramStart"/>
       <w:r>
         <w:rPr>
           <w:b/>
         </w:rPr>
-        <w:t>d.bond</w:t>
-      </w:r>
-      <w:proofErr w:type="gramEnd"/>
-      <w:r>
-        <w:rPr>
-          <w:b/>
-        </w:rPr>
-        <w:t>_inc_amt</w:t>
+        <w:t>d.bond_inc_amt</w:t>
       </w:r>
       <w:r>
         <w:rPr>
@@ -629,6 +621,8 @@
           <w:t>https://www2.gov.bc.ca/gov/content/industry/mineral-exploration-mining/permitting/reclamation-closure/securities</w:t>
         </w:r>
       </w:hyperlink>
+      <w:bookmarkStart w:id="1" w:name="_GoBack"/>
+      <w:bookmarkEnd w:id="1"/>
     </w:p>
     <w:p>
       <w:pPr>
@@ -681,21 +675,84 @@
           <w:rFonts w:cs="Arial"/>
           <w:lang w:eastAsia="en-CA"/>
         </w:rPr>
-        <w:t xml:space="preserve">Personal information collected by the Ministry of Energy, Mines, and </w:t>
+        <w:t>Personal information collected by the Ministry of Energy, Mines, and</w:t>
       </w:r>
       <w:r>
         <w:rPr>
           <w:rFonts w:cs="Arial"/>
           <w:lang w:eastAsia="en-CA"/>
         </w:rPr>
-        <w:t>Low Carbon Innovation</w:t>
+        <w:t xml:space="preserve"> </w:t>
       </w:r>
       <w:r>
         <w:rPr>
           <w:rFonts w:cs="Arial"/>
           <w:lang w:eastAsia="en-CA"/>
         </w:rPr>
-        <w:t xml:space="preserve"> is under the authority of section 26(c) of the Freedom of Information and Protection of Privacy Act for the purpose of collecting Bond and Securities Data. If you have any questions about the collection, use and disclosure of your personal information, please contact: Mines Digital Services at </w:t>
+        <w:t>Low Carbon</w:t>
+      </w:r>
+      <w:r>
+        <w:rPr>
+          <w:rFonts w:cs="Arial"/>
+          <w:lang w:eastAsia="en-CA"/>
+        </w:rPr>
+        <w:t xml:space="preserve"> </w:t>
+      </w:r>
+      <w:r>
+        <w:rPr>
+          <w:rFonts w:cs="Arial"/>
+          <w:lang w:eastAsia="en-CA"/>
+        </w:rPr>
+        <w:t>Innovation is under the authority of section 26(c) of the Freedom of Information and</w:t>
+      </w:r>
+      <w:r>
+        <w:rPr>
+          <w:rFonts w:cs="Arial"/>
+          <w:lang w:eastAsia="en-CA"/>
+        </w:rPr>
+        <w:t xml:space="preserve"> </w:t>
+      </w:r>
+      <w:r>
+        <w:rPr>
+          <w:rFonts w:cs="Arial"/>
+          <w:lang w:eastAsia="en-CA"/>
+        </w:rPr>
+        <w:t>Protection of Privacy Act for the purpose of collecting Bond and Securities Data. If you</w:t>
+      </w:r>
+      <w:r>
+        <w:rPr>
+          <w:rFonts w:cs="Arial"/>
+          <w:lang w:eastAsia="en-CA"/>
+        </w:rPr>
+        <w:t xml:space="preserve"> </w:t>
+      </w:r>
+      <w:r>
+        <w:rPr>
+          <w:rFonts w:cs="Arial"/>
+          <w:lang w:eastAsia="en-CA"/>
+        </w:rPr>
+        <w:t>have any questions about the collection, use and disclosure of your personal information,</w:t>
+      </w:r>
+      <w:r>
+        <w:rPr>
+          <w:rFonts w:cs="Arial"/>
+          <w:lang w:eastAsia="en-CA"/>
+        </w:rPr>
+        <w:t xml:space="preserve"> </w:t>
+      </w:r>
+      <w:r>
+        <w:rPr>
+          <w:rFonts w:cs="Arial"/>
+          <w:lang w:eastAsia="en-CA"/>
+        </w:rPr>
+        <w:t>please contact: Mines Digital Services by email at</w:t>
+      </w:r>
+      <w:r>
+        <w:rPr>
+          <w:rFonts w:cs="Arial"/>
+          <w:lang w:eastAsia="en-CA"/>
+        </w:rPr>
+        <w:t> </w:t>
       </w:r>
       <w:hyperlink r:id="rId8" w:history="1">
         <w:r>
@@ -709,32 +766,54 @@
       </w:hyperlink>
       <w:r>
         <w:rPr>
+          <w:rStyle w:val="Hyperlink"/>
           <w:rFonts w:cs="Arial"/>
           <w:lang w:eastAsia="en-CA"/>
         </w:rPr>
-        <w:t>.</w:t>
-      </w:r>
-    </w:p>
-    <w:p>
-      <w:pPr>
-        <w:spacing w:after="0" w:line="240" w:lineRule="auto"/>
-        <w:jc w:val="both"/>
+        <w:t>,</w:t>
+      </w:r>
+      <w:r>
         <w:rPr>
           <w:rFonts w:cs="Arial"/>
           <w:lang w:eastAsia="en-CA"/>
         </w:rPr>
-      </w:pPr>
-    </w:p>
-    <w:p>
-      <w:pPr>
-        <w:spacing w:after="0" w:line="240" w:lineRule="auto"/>
-        <w:jc w:val="both"/>
-      </w:pPr>
+        <w:t xml:space="preserve"> </w:t>
+      </w:r>
       <w:r>
         <w:rPr>
           <w:rFonts w:cs="Arial"/>
           <w:lang w:eastAsia="en-CA"/>
         </w:rPr>
+        <w:t>by phone at: ,778-698-7233, or by mail at: PO Box 9380, STN PROV GOVT, Victoria, BC, V8W 9M6</w:t>
+      </w:r>
+      <w:r>
+        <w:rPr>
+          <w:rFonts w:cs="Arial"/>
+          <w:lang w:eastAsia="en-CA"/>
+        </w:rPr>
+        <w:t>.</w:t>
+      </w:r>
+    </w:p>
+    <w:p>
+      <w:pPr>
+        <w:spacing w:after="0" w:line="240" w:lineRule="auto"/>
+        <w:jc w:val="both"/>
+        <w:rPr>
+          <w:rFonts w:cs="Arial"/>
+          <w:lang w:eastAsia="en-CA"/>
+        </w:rPr>
+      </w:pPr>
+    </w:p>
+    <w:p>
+      <w:pPr>
+        <w:spacing w:after="0" w:line="240" w:lineRule="auto"/>
+        <w:jc w:val="both"/>
+      </w:pPr>
+      <w:r>
+        <w:rPr>
+          <w:rFonts w:cs="Arial"/>
+          <w:lang w:eastAsia="en-CA"/>
+        </w:rPr>
         <w:t>{</w:t>
       </w:r>
       <w:proofErr w:type="spellStart"/>
@@ -838,7 +917,6 @@
           <w:rFonts w:eastAsia="Times New Roman" w:cs="Calibri"/>
           <w:lang w:val="en-US"/>
         </w:rPr>
-        <w:lastRenderedPageBreak/>
         <w:t>Sincerely,</w:t>
       </w:r>
     </w:p>
@@ -1153,7 +1231,7 @@
         <w:u w:val="single"/>
       </w:rPr>
     </w:pPr>
-    <w:bookmarkStart w:id="1" w:name="_Hlk37327894"/>
+    <w:bookmarkStart w:id="2" w:name="_Hlk37327894"/>
     <w:r>
       <w:rPr>
         <w:u w:val="single"/>
@@ -1283,7 +1361,7 @@
               <w:lang w:val="en-US"/>
             </w:rPr>
           </w:pPr>
-          <w:bookmarkStart w:id="2" w:name="_Hlk37327873"/>
+          <w:bookmarkStart w:id="3" w:name="_Hlk37327873"/>
           <w:r>
             <w:rPr>
               <w:rFonts w:eastAsia="Times New Roman" w:cs="Calibri"/>
@@ -1703,8 +1781,8 @@
         </w:p>
       </w:tc>
     </w:tr>
-    <w:bookmarkEnd w:id="1"/>
     <w:bookmarkEnd w:id="2"/>
+    <w:bookmarkEnd w:id="3"/>
   </w:tbl>
   <w:p>
     <w:pPr>
@@ -2435,7 +2513,7 @@
           <v:path o:extrusionok="f" gradientshapeok="t" o:connecttype="rect"/>
           <o:lock v:ext="edit" aspectratio="t"/>
         </v:shapetype>
-        <v:shape id="_x0000_i1025" type="#_x0000_t75" style="width:3in;height:78.5pt">
+        <v:shape id="_x0000_i1025" type="#_x0000_t75" style="width:3in;height:78.6pt">
           <v:imagedata r:id="rId1" o:title=""/>
         </v:shape>
       </w:pict>
@@ -2497,7 +2575,7 @@
                 <v:path o:extrusionok="f" gradientshapeok="t" o:connecttype="rect"/>
                 <o:lock v:ext="edit" aspectratio="t"/>
               </v:shapetype>
-              <v:shape id="Image1" o:spid="_x0000_i1026" type="#_x0000_t75" alt="" style="width:163pt;height:65.5pt;visibility:visible;mso-wrap-style:square;mso-width-percent:0;mso-height-percent:0;mso-width-percent:0;mso-height-percent:0">
+              <v:shape id="Image1" o:spid="_x0000_i1026" type="#_x0000_t75" alt="" style="width:163.2pt;height:65.4pt;visibility:visible;mso-wrap-style:square;mso-width-percent:0;mso-height-percent:0;mso-width-percent:0;mso-height-percent:0">
                 <v:imagedata r:id="rId1" o:title=""/>
               </v:shape>
             </w:pict>
@@ -3063,7 +3141,6 @@
   <w:style w:type="character" w:default="1" w:styleId="DefaultParagraphFont">
     <w:name w:val="Default Paragraph Font"/>
     <w:uiPriority w:val="1"/>
-    <w:semiHidden/>
     <w:unhideWhenUsed/>
   </w:style>
   <w:style w:type="table" w:default="1" w:styleId="TableNormal">

</xml_diff>

<commit_message>
MDS-3201: removed redundant comma sign
</commit_message>
<xml_diff>
--- a/services/core-api/app/templates/now/Acknowledgment Letter.docx
+++ b/services/core-api/app/templates/now/Acknowledgment Letter.docx
@@ -621,8 +621,6 @@
           <w:t>https://www2.gov.bc.ca/gov/content/industry/mineral-exploration-mining/permitting/reclamation-closure/securities</w:t>
         </w:r>
       </w:hyperlink>
-      <w:bookmarkStart w:id="1" w:name="_GoBack"/>
-      <w:bookmarkEnd w:id="1"/>
     </w:p>
     <w:p>
       <w:pPr>
@@ -784,7 +782,23 @@
           <w:rFonts w:cs="Arial"/>
           <w:lang w:eastAsia="en-CA"/>
         </w:rPr>
-        <w:t>by phone at: ,778-698-7233, or by mail at: PO Box 9380, STN PROV GOVT, Victoria, BC, V8W 9M6</w:t>
+        <w:t>by phone at:</w:t>
+      </w:r>
+      <w:r>
+        <w:rPr>
+          <w:rFonts w:cs="Arial"/>
+          <w:lang w:eastAsia="en-CA"/>
+        </w:rPr>
+        <w:t xml:space="preserve"> </w:t>
+      </w:r>
+      <w:bookmarkStart w:id="1" w:name="_GoBack"/>
+      <w:bookmarkEnd w:id="1"/>
+      <w:r>
+        <w:rPr>
+          <w:rFonts w:cs="Arial"/>
+          <w:lang w:eastAsia="en-CA"/>
+        </w:rPr>
+        <w:t>778-698-7233, or by mail at: PO Box 9380, STN PROV GOVT, Victoria, BC, V8W 9M6</w:t>
       </w:r>
       <w:r>
         <w:rPr>
@@ -3141,6 +3155,7 @@
   <w:style w:type="character" w:default="1" w:styleId="DefaultParagraphFont">
     <w:name w:val="Default Paragraph Font"/>
     <w:uiPriority w:val="1"/>
+    <w:semiHidden/>
     <w:unhideWhenUsed/>
   </w:style>
   <w:style w:type="table" w:default="1" w:styleId="TableNormal">

</xml_diff>

<commit_message>
Feature/mds 3201 update the acknowledgement letter (#1603)
* MDS-3281: update the acknowledgement letter wording, fixed modal for letter generation

* MDS-3201: removed redundant comma sign
</commit_message>
<xml_diff>
--- a/services/core-api/app/templates/now/Acknowledgment Letter.docx
+++ b/services/core-api/app/templates/now/Acknowledgment Letter.docx
@@ -545,19 +545,11 @@
         <w:t>{</w:t>
       </w:r>
       <w:proofErr w:type="spellStart"/>
-      <w:proofErr w:type="gramStart"/>
       <w:r>
         <w:rPr>
           <w:b/>
         </w:rPr>
-        <w:t>d.bond</w:t>
-      </w:r>
-      <w:proofErr w:type="gramEnd"/>
-      <w:r>
-        <w:rPr>
-          <w:b/>
-        </w:rPr>
-        <w:t>_inc_amt</w:t>
+        <w:t>d.bond_inc_amt</w:t>
       </w:r>
       <w:r>
         <w:rPr>
@@ -681,21 +673,84 @@
           <w:rFonts w:cs="Arial"/>
           <w:lang w:eastAsia="en-CA"/>
         </w:rPr>
-        <w:t xml:space="preserve">Personal information collected by the Ministry of Energy, Mines, and </w:t>
+        <w:t>Personal information collected by the Ministry of Energy, Mines, and</w:t>
       </w:r>
       <w:r>
         <w:rPr>
           <w:rFonts w:cs="Arial"/>
           <w:lang w:eastAsia="en-CA"/>
         </w:rPr>
-        <w:t>Low Carbon Innovation</w:t>
+        <w:t xml:space="preserve"> </w:t>
       </w:r>
       <w:r>
         <w:rPr>
           <w:rFonts w:cs="Arial"/>
           <w:lang w:eastAsia="en-CA"/>
         </w:rPr>
-        <w:t xml:space="preserve"> is under the authority of section 26(c) of the Freedom of Information and Protection of Privacy Act for the purpose of collecting Bond and Securities Data. If you have any questions about the collection, use and disclosure of your personal information, please contact: Mines Digital Services at </w:t>
+        <w:t>Low Carbon</w:t>
+      </w:r>
+      <w:r>
+        <w:rPr>
+          <w:rFonts w:cs="Arial"/>
+          <w:lang w:eastAsia="en-CA"/>
+        </w:rPr>
+        <w:t xml:space="preserve"> </w:t>
+      </w:r>
+      <w:r>
+        <w:rPr>
+          <w:rFonts w:cs="Arial"/>
+          <w:lang w:eastAsia="en-CA"/>
+        </w:rPr>
+        <w:t>Innovation is under the authority of section 26(c) of the Freedom of Information and</w:t>
+      </w:r>
+      <w:r>
+        <w:rPr>
+          <w:rFonts w:cs="Arial"/>
+          <w:lang w:eastAsia="en-CA"/>
+        </w:rPr>
+        <w:t xml:space="preserve"> </w:t>
+      </w:r>
+      <w:r>
+        <w:rPr>
+          <w:rFonts w:cs="Arial"/>
+          <w:lang w:eastAsia="en-CA"/>
+        </w:rPr>
+        <w:t>Protection of Privacy Act for the purpose of collecting Bond and Securities Data. If you</w:t>
+      </w:r>
+      <w:r>
+        <w:rPr>
+          <w:rFonts w:cs="Arial"/>
+          <w:lang w:eastAsia="en-CA"/>
+        </w:rPr>
+        <w:t xml:space="preserve"> </w:t>
+      </w:r>
+      <w:r>
+        <w:rPr>
+          <w:rFonts w:cs="Arial"/>
+          <w:lang w:eastAsia="en-CA"/>
+        </w:rPr>
+        <w:t>have any questions about the collection, use and disclosure of your personal information,</w:t>
+      </w:r>
+      <w:r>
+        <w:rPr>
+          <w:rFonts w:cs="Arial"/>
+          <w:lang w:eastAsia="en-CA"/>
+        </w:rPr>
+        <w:t xml:space="preserve"> </w:t>
+      </w:r>
+      <w:r>
+        <w:rPr>
+          <w:rFonts w:cs="Arial"/>
+          <w:lang w:eastAsia="en-CA"/>
+        </w:rPr>
+        <w:t>please contact: Mines Digital Services by email at</w:t>
+      </w:r>
+      <w:r>
+        <w:rPr>
+          <w:rFonts w:cs="Arial"/>
+          <w:lang w:eastAsia="en-CA"/>
+        </w:rPr>
+        <w:t> </w:t>
       </w:r>
       <w:hyperlink r:id="rId8" w:history="1">
         <w:r>
@@ -709,32 +764,70 @@
       </w:hyperlink>
       <w:r>
         <w:rPr>
+          <w:rStyle w:val="Hyperlink"/>
           <w:rFonts w:cs="Arial"/>
           <w:lang w:eastAsia="en-CA"/>
         </w:rPr>
-        <w:t>.</w:t>
-      </w:r>
-    </w:p>
-    <w:p>
-      <w:pPr>
-        <w:spacing w:after="0" w:line="240" w:lineRule="auto"/>
-        <w:jc w:val="both"/>
+        <w:t>,</w:t>
+      </w:r>
+      <w:r>
         <w:rPr>
           <w:rFonts w:cs="Arial"/>
           <w:lang w:eastAsia="en-CA"/>
         </w:rPr>
-      </w:pPr>
-    </w:p>
-    <w:p>
-      <w:pPr>
-        <w:spacing w:after="0" w:line="240" w:lineRule="auto"/>
-        <w:jc w:val="both"/>
-      </w:pPr>
+        <w:t xml:space="preserve"> </w:t>
+      </w:r>
       <w:r>
         <w:rPr>
           <w:rFonts w:cs="Arial"/>
           <w:lang w:eastAsia="en-CA"/>
         </w:rPr>
+        <w:t>by phone at:</w:t>
+      </w:r>
+      <w:r>
+        <w:rPr>
+          <w:rFonts w:cs="Arial"/>
+          <w:lang w:eastAsia="en-CA"/>
+        </w:rPr>
+        <w:t xml:space="preserve"> </w:t>
+      </w:r>
+      <w:bookmarkStart w:id="1" w:name="_GoBack"/>
+      <w:bookmarkEnd w:id="1"/>
+      <w:r>
+        <w:rPr>
+          <w:rFonts w:cs="Arial"/>
+          <w:lang w:eastAsia="en-CA"/>
+        </w:rPr>
+        <w:t>778-698-7233, or by mail at: PO Box 9380, STN PROV GOVT, Victoria, BC, V8W 9M6</w:t>
+      </w:r>
+      <w:r>
+        <w:rPr>
+          <w:rFonts w:cs="Arial"/>
+          <w:lang w:eastAsia="en-CA"/>
+        </w:rPr>
+        <w:t>.</w:t>
+      </w:r>
+    </w:p>
+    <w:p>
+      <w:pPr>
+        <w:spacing w:after="0" w:line="240" w:lineRule="auto"/>
+        <w:jc w:val="both"/>
+        <w:rPr>
+          <w:rFonts w:cs="Arial"/>
+          <w:lang w:eastAsia="en-CA"/>
+        </w:rPr>
+      </w:pPr>
+    </w:p>
+    <w:p>
+      <w:pPr>
+        <w:spacing w:after="0" w:line="240" w:lineRule="auto"/>
+        <w:jc w:val="both"/>
+      </w:pPr>
+      <w:r>
+        <w:rPr>
+          <w:rFonts w:cs="Arial"/>
+          <w:lang w:eastAsia="en-CA"/>
+        </w:rPr>
         <w:t>{</w:t>
       </w:r>
       <w:proofErr w:type="spellStart"/>
@@ -838,7 +931,6 @@
           <w:rFonts w:eastAsia="Times New Roman" w:cs="Calibri"/>
           <w:lang w:val="en-US"/>
         </w:rPr>
-        <w:lastRenderedPageBreak/>
         <w:t>Sincerely,</w:t>
       </w:r>
     </w:p>
@@ -1153,7 +1245,7 @@
         <w:u w:val="single"/>
       </w:rPr>
     </w:pPr>
-    <w:bookmarkStart w:id="1" w:name="_Hlk37327894"/>
+    <w:bookmarkStart w:id="2" w:name="_Hlk37327894"/>
     <w:r>
       <w:rPr>
         <w:u w:val="single"/>
@@ -1283,7 +1375,7 @@
               <w:lang w:val="en-US"/>
             </w:rPr>
           </w:pPr>
-          <w:bookmarkStart w:id="2" w:name="_Hlk37327873"/>
+          <w:bookmarkStart w:id="3" w:name="_Hlk37327873"/>
           <w:r>
             <w:rPr>
               <w:rFonts w:eastAsia="Times New Roman" w:cs="Calibri"/>
@@ -1703,8 +1795,8 @@
         </w:p>
       </w:tc>
     </w:tr>
-    <w:bookmarkEnd w:id="1"/>
     <w:bookmarkEnd w:id="2"/>
+    <w:bookmarkEnd w:id="3"/>
   </w:tbl>
   <w:p>
     <w:pPr>
@@ -2435,7 +2527,7 @@
           <v:path o:extrusionok="f" gradientshapeok="t" o:connecttype="rect"/>
           <o:lock v:ext="edit" aspectratio="t"/>
         </v:shapetype>
-        <v:shape id="_x0000_i1025" type="#_x0000_t75" style="width:3in;height:78.5pt">
+        <v:shape id="_x0000_i1025" type="#_x0000_t75" style="width:3in;height:78.6pt">
           <v:imagedata r:id="rId1" o:title=""/>
         </v:shape>
       </w:pict>
@@ -2497,7 +2589,7 @@
                 <v:path o:extrusionok="f" gradientshapeok="t" o:connecttype="rect"/>
                 <o:lock v:ext="edit" aspectratio="t"/>
               </v:shapetype>
-              <v:shape id="Image1" o:spid="_x0000_i1026" type="#_x0000_t75" alt="" style="width:163pt;height:65.5pt;visibility:visible;mso-wrap-style:square;mso-width-percent:0;mso-height-percent:0;mso-width-percent:0;mso-height-percent:0">
+              <v:shape id="Image1" o:spid="_x0000_i1026" type="#_x0000_t75" alt="" style="width:163.2pt;height:65.4pt;visibility:visible;mso-wrap-style:square;mso-width-percent:0;mso-height-percent:0;mso-width-percent:0;mso-height-percent:0">
                 <v:imagedata r:id="rId1" o:title=""/>
               </v:shape>
             </w:pict>

</xml_diff>

<commit_message>
fix for template footer
</commit_message>
<xml_diff>
--- a/services/core-api/app/templates/now/Acknowledgment Letter.docx
+++ b/services/core-api/app/templates/now/Acknowledgment Letter.docx
@@ -10,20 +10,7 @@
         <w:spacing w:after="0" w:line="240" w:lineRule="auto"/>
       </w:pPr>
       <w:r>
-        <w:t>{</w:t>
-      </w:r>
-      <w:proofErr w:type="spellStart"/>
-      <w:proofErr w:type="gramStart"/>
-      <w:r>
-        <w:t>d.letter</w:t>
-      </w:r>
-      <w:proofErr w:type="gramEnd"/>
-      <w:r>
-        <w:t>_dt</w:t>
-      </w:r>
-      <w:proofErr w:type="spellEnd"/>
-      <w:r>
-        <w:t>}</w:t>
+        <w:t>{d.letter_dt}</w:t>
       </w:r>
       <w:r>
         <w:tab/>
@@ -38,15 +25,7 @@
         <w:t xml:space="preserve"> 14675-20-</w:t>
       </w:r>
       <w:r>
-        <w:t>{</w:t>
-      </w:r>
-      <w:proofErr w:type="spellStart"/>
-      <w:r>
-        <w:t>d.mine_no</w:t>
-      </w:r>
-      <w:proofErr w:type="spellEnd"/>
-      <w:r>
-        <w:t>}</w:t>
+        <w:t>{d.mine_no}</w:t>
       </w:r>
     </w:p>
     <w:p>
@@ -73,20 +52,7 @@
         <w:spacing w:after="0" w:line="240" w:lineRule="auto"/>
       </w:pPr>
       <w:r>
-        <w:t>{</w:t>
-      </w:r>
-      <w:proofErr w:type="spellStart"/>
-      <w:proofErr w:type="gramStart"/>
-      <w:r>
-        <w:t>d.proponent</w:t>
-      </w:r>
-      <w:proofErr w:type="gramEnd"/>
-      <w:r>
-        <w:t>_name</w:t>
-      </w:r>
-      <w:proofErr w:type="spellEnd"/>
-      <w:r>
-        <w:t>}</w:t>
+        <w:t>{d.proponent_name}</w:t>
       </w:r>
     </w:p>
     <w:p>
@@ -97,31 +63,14 @@
         <w:spacing w:after="0" w:line="240" w:lineRule="auto"/>
       </w:pPr>
       <w:r>
-        <w:t>{</w:t>
-      </w:r>
-      <w:proofErr w:type="spellStart"/>
-      <w:proofErr w:type="gramStart"/>
-      <w:r>
-        <w:t>d.proponent</w:t>
-      </w:r>
-      <w:proofErr w:type="gramEnd"/>
-      <w:r>
-        <w:t>_address</w:t>
+        <w:t>{d.proponent_address</w:t>
       </w:r>
       <w:r>
         <w:rPr>
           <w:rFonts w:cs="Arial"/>
           <w:lang w:eastAsia="en-CA"/>
         </w:rPr>
-        <w:t>:convCRLF</w:t>
-      </w:r>
-      <w:proofErr w:type="spellEnd"/>
-      <w:r>
-        <w:rPr>
-          <w:rFonts w:cs="Arial"/>
-          <w:lang w:eastAsia="en-CA"/>
-        </w:rPr>
-        <w:t>()</w:t>
+        <w:t>:convCRLF()</w:t>
       </w:r>
       <w:r>
         <w:t>}</w:t>
@@ -147,61 +96,31 @@
         <w:rPr>
           <w:color w:val="FF0000"/>
         </w:rPr>
-        <w:t>{</w:t>
-      </w:r>
-      <w:proofErr w:type="spellStart"/>
-      <w:proofErr w:type="gramStart"/>
+        <w:t>{d.</w:t>
+      </w:r>
       <w:r>
         <w:rPr>
           <w:color w:val="FF0000"/>
         </w:rPr>
-        <w:t>d.</w:t>
+        <w:t>emailed_to:</w:t>
       </w:r>
       <w:r>
         <w:rPr>
           <w:color w:val="FF0000"/>
         </w:rPr>
-        <w:t>emailed</w:t>
-      </w:r>
-      <w:proofErr w:type="gramEnd"/>
+        <w:t>if</w:t>
+      </w:r>
       <w:r>
         <w:rPr>
           <w:color w:val="FF0000"/>
         </w:rPr>
-        <w:t>_to:</w:t>
+        <w:t>NEM</w:t>
       </w:r>
       <w:r>
         <w:rPr>
           <w:color w:val="FF0000"/>
         </w:rPr>
-        <w:t>if</w:t>
-      </w:r>
-      <w:r>
-        <w:rPr>
-          <w:color w:val="FF0000"/>
-        </w:rPr>
-        <w:t>NEM</w:t>
-      </w:r>
-      <w:proofErr w:type="spellEnd"/>
-      <w:r>
-        <w:rPr>
-          <w:color w:val="FF0000"/>
-        </w:rPr>
-        <w:t>():</w:t>
-      </w:r>
-      <w:proofErr w:type="spellStart"/>
-      <w:r>
-        <w:rPr>
-          <w:color w:val="FF0000"/>
-        </w:rPr>
-        <w:t>showBegin</w:t>
-      </w:r>
-      <w:proofErr w:type="spellEnd"/>
-      <w:r>
-        <w:rPr>
-          <w:color w:val="FF0000"/>
-        </w:rPr>
-        <w:t>}</w:t>
+        <w:t>():showBegin}</w:t>
       </w:r>
     </w:p>
     <w:p>
@@ -212,101 +131,59 @@
         <w:spacing w:after="0" w:line="240" w:lineRule="auto"/>
       </w:pPr>
       <w:r>
-        <w:t>Emailed to: {</w:t>
-      </w:r>
-      <w:proofErr w:type="spellStart"/>
-      <w:proofErr w:type="gramStart"/>
-      <w:r>
-        <w:t>d.emailed</w:t>
-      </w:r>
-      <w:proofErr w:type="gramEnd"/>
-      <w:r>
-        <w:t>_to</w:t>
-      </w:r>
-      <w:proofErr w:type="spellEnd"/>
-      <w:r>
+        <w:t>Emailed to: {d.emailed_to}</w:t>
+      </w:r>
+    </w:p>
+    <w:p>
+      <w:pPr>
+        <w:spacing w:after="0" w:line="240" w:lineRule="auto"/>
+        <w:jc w:val="both"/>
+        <w:rPr>
+          <w:color w:val="FF0000"/>
+        </w:rPr>
+      </w:pPr>
+      <w:r>
+        <w:rPr>
+          <w:color w:val="FF0000"/>
+        </w:rPr>
+        <w:t>{d.</w:t>
+      </w:r>
+      <w:r>
+        <w:rPr>
+          <w:color w:val="FF0000"/>
+        </w:rPr>
+        <w:t>emailed_to</w:t>
+      </w:r>
+      <w:r>
+        <w:rPr>
+          <w:color w:val="FF0000"/>
+        </w:rPr>
+        <w:t>:show</w:t>
+      </w:r>
+      <w:r>
+        <w:rPr>
+          <w:color w:val="FF0000"/>
+        </w:rPr>
+        <w:t>End</w:t>
+      </w:r>
+      <w:r>
+        <w:rPr>
+          <w:color w:val="FF0000"/>
+        </w:rPr>
         <w:t>}</w:t>
       </w:r>
     </w:p>
     <w:p>
       <w:pPr>
         <w:spacing w:after="0" w:line="240" w:lineRule="auto"/>
-        <w:jc w:val="both"/>
-        <w:rPr>
-          <w:color w:val="FF0000"/>
-        </w:rPr>
-      </w:pPr>
-      <w:r>
-        <w:rPr>
-          <w:color w:val="FF0000"/>
-        </w:rPr>
-        <w:t>{</w:t>
-      </w:r>
-      <w:proofErr w:type="spellStart"/>
-      <w:proofErr w:type="gramStart"/>
-      <w:r>
-        <w:rPr>
-          <w:color w:val="FF0000"/>
-        </w:rPr>
-        <w:t>d.</w:t>
-      </w:r>
-      <w:r>
-        <w:rPr>
-          <w:color w:val="FF0000"/>
-        </w:rPr>
-        <w:t>emailed</w:t>
-      </w:r>
-      <w:proofErr w:type="gramEnd"/>
-      <w:r>
-        <w:rPr>
-          <w:color w:val="FF0000"/>
-        </w:rPr>
-        <w:t>_to</w:t>
-      </w:r>
-      <w:r>
-        <w:rPr>
-          <w:color w:val="FF0000"/>
-        </w:rPr>
-        <w:t>:show</w:t>
-      </w:r>
-      <w:r>
-        <w:rPr>
-          <w:color w:val="FF0000"/>
-        </w:rPr>
-        <w:t>End</w:t>
-      </w:r>
-      <w:proofErr w:type="spellEnd"/>
-      <w:r>
-        <w:rPr>
-          <w:color w:val="FF0000"/>
-        </w:rPr>
-        <w:t>}</w:t>
-      </w:r>
-    </w:p>
-    <w:p>
-      <w:pPr>
-        <w:spacing w:after="0" w:line="240" w:lineRule="auto"/>
-      </w:pPr>
-    </w:p>
-    <w:p>
-      <w:pPr>
-        <w:spacing w:after="0" w:line="240" w:lineRule="auto"/>
-      </w:pPr>
-      <w:r>
-        <w:t>{</w:t>
-      </w:r>
-      <w:proofErr w:type="spellStart"/>
-      <w:proofErr w:type="gramStart"/>
-      <w:r>
-        <w:t>d.proponent</w:t>
-      </w:r>
-      <w:proofErr w:type="gramEnd"/>
-      <w:r>
-        <w:t>_name</w:t>
-      </w:r>
-      <w:proofErr w:type="spellEnd"/>
-      <w:r>
-        <w:t>},</w:t>
+      </w:pPr>
+    </w:p>
+    <w:p>
+      <w:pPr>
+        <w:spacing w:after="0" w:line="240" w:lineRule="auto"/>
+      </w:pPr>
+      <w:r>
+        <w:t>{d.proponent_name},</w:t>
       </w:r>
     </w:p>
     <w:p>
@@ -369,45 +246,25 @@
         <w:rPr>
           <w:b/>
         </w:rPr>
-        <w:t>{</w:t>
-      </w:r>
-      <w:proofErr w:type="spellStart"/>
-      <w:proofErr w:type="gramStart"/>
-      <w:r>
+        <w:t>{d.property}</w:t>
+      </w:r>
+    </w:p>
+    <w:p>
+      <w:pPr>
+        <w:spacing w:after="0" w:line="240" w:lineRule="auto"/>
+        <w:jc w:val="both"/>
         <w:rPr>
           <w:b/>
         </w:rPr>
-        <w:t>d.property</w:t>
-      </w:r>
-      <w:proofErr w:type="spellEnd"/>
-      <w:proofErr w:type="gramEnd"/>
-      <w:r>
-        <w:rPr>
-          <w:b/>
-        </w:rPr>
-        <w:t>}</w:t>
-      </w:r>
+      </w:pPr>
     </w:p>
     <w:p>
       <w:pPr>
         <w:spacing w:after="0" w:line="240" w:lineRule="auto"/>
         <w:jc w:val="both"/>
-        <w:rPr>
-          <w:b/>
-        </w:rPr>
-      </w:pPr>
-    </w:p>
-    <w:p>
-      <w:pPr>
-        <w:spacing w:after="0" w:line="240" w:lineRule="auto"/>
-        <w:jc w:val="both"/>
-      </w:pPr>
-      <w:r>
-        <w:t>This letter acknowledges receipt of your Notice of Work and Reclamation Program dated {</w:t>
-      </w:r>
-      <w:proofErr w:type="spellStart"/>
-      <w:r>
-        <w:t>d.</w:t>
+      </w:pPr>
+      <w:r>
+        <w:t>This letter acknowledges receipt of your Notice of Work and Reclamation Program dated {d.</w:t>
       </w:r>
       <w:r>
         <w:rPr>
@@ -416,30 +273,13 @@
         <w:t>application</w:t>
       </w:r>
       <w:r>
-        <w:t>_dt</w:t>
-      </w:r>
-      <w:proofErr w:type="spellEnd"/>
-      <w:r>
-        <w:t>}.</w:t>
+        <w:t>_dt}.</w:t>
       </w:r>
       <w:r>
         <w:t xml:space="preserve"> </w:t>
       </w:r>
       <w:r>
-        <w:t>Your proposed program of {</w:t>
-      </w:r>
-      <w:proofErr w:type="spellStart"/>
-      <w:proofErr w:type="gramStart"/>
-      <w:r>
-        <w:t>d.exploration</w:t>
-      </w:r>
-      <w:proofErr w:type="gramEnd"/>
-      <w:r>
-        <w:t>_type</w:t>
-      </w:r>
-      <w:proofErr w:type="spellEnd"/>
-      <w:r>
-        <w:t>}</w:t>
+        <w:t>Your proposed program of {d.exploration_type}</w:t>
       </w:r>
       <w:r>
         <w:t xml:space="preserve"> </w:t>
@@ -460,61 +300,31 @@
         <w:rPr>
           <w:color w:val="FF0000"/>
         </w:rPr>
-        <w:t>{</w:t>
-      </w:r>
-      <w:proofErr w:type="spellStart"/>
-      <w:proofErr w:type="gramStart"/>
+        <w:t>{d.</w:t>
+      </w:r>
       <w:r>
         <w:rPr>
           <w:color w:val="FF0000"/>
         </w:rPr>
-        <w:t>d.</w:t>
+        <w:t>bond_inc_amt:</w:t>
       </w:r>
       <w:r>
         <w:rPr>
           <w:color w:val="FF0000"/>
         </w:rPr>
-        <w:t>bond</w:t>
-      </w:r>
-      <w:proofErr w:type="gramEnd"/>
+        <w:t>if</w:t>
+      </w:r>
       <w:r>
         <w:rPr>
           <w:color w:val="FF0000"/>
         </w:rPr>
-        <w:t>_inc_amt:</w:t>
+        <w:t>NEM</w:t>
       </w:r>
       <w:r>
         <w:rPr>
           <w:color w:val="FF0000"/>
         </w:rPr>
-        <w:t>if</w:t>
-      </w:r>
-      <w:r>
-        <w:rPr>
-          <w:color w:val="FF0000"/>
-        </w:rPr>
-        <w:t>NEM</w:t>
-      </w:r>
-      <w:proofErr w:type="spellEnd"/>
-      <w:r>
-        <w:rPr>
-          <w:color w:val="FF0000"/>
-        </w:rPr>
-        <w:t>():</w:t>
-      </w:r>
-      <w:proofErr w:type="spellStart"/>
-      <w:r>
-        <w:rPr>
-          <w:color w:val="FF0000"/>
-        </w:rPr>
-        <w:t>showBegin</w:t>
-      </w:r>
-      <w:proofErr w:type="spellEnd"/>
-      <w:r>
-        <w:rPr>
-          <w:color w:val="FF0000"/>
-        </w:rPr>
-        <w:t>}</w:t>
+        <w:t>():showBegin}</w:t>
       </w:r>
     </w:p>
     <w:p>
@@ -542,28 +352,20 @@
         <w:rPr>
           <w:b/>
         </w:rPr>
-        <w:t>{</w:t>
-      </w:r>
-      <w:proofErr w:type="spellStart"/>
+        <w:t>{d.bond_inc_amt</w:t>
+      </w:r>
       <w:r>
         <w:rPr>
           <w:b/>
         </w:rPr>
-        <w:t>d.bond_inc_amt</w:t>
+        <w:t>:format</w:t>
       </w:r>
       <w:r>
         <w:rPr>
           <w:b/>
         </w:rPr>
-        <w:t>:format</w:t>
-      </w:r>
-      <w:r>
-        <w:rPr>
-          <w:b/>
-        </w:rPr>
         <w:t>N</w:t>
       </w:r>
-      <w:proofErr w:type="spellEnd"/>
       <w:r>
         <w:rPr>
           <w:b/>
@@ -634,29 +436,7 @@
         <w:rPr>
           <w:color w:val="FF0000"/>
         </w:rPr>
-        <w:t>{</w:t>
-      </w:r>
-      <w:proofErr w:type="spellStart"/>
-      <w:proofErr w:type="gramStart"/>
-      <w:r>
-        <w:rPr>
-          <w:color w:val="FF0000"/>
-        </w:rPr>
-        <w:t>d.bond</w:t>
-      </w:r>
-      <w:proofErr w:type="gramEnd"/>
-      <w:r>
-        <w:rPr>
-          <w:color w:val="FF0000"/>
-        </w:rPr>
-        <w:t>_inc_amt:showEnd</w:t>
-      </w:r>
-      <w:proofErr w:type="spellEnd"/>
-      <w:r>
-        <w:rPr>
-          <w:color w:val="FF0000"/>
-        </w:rPr>
-        <w:t>}</w:t>
+        <w:t>{d.bond_inc_amt:showEnd}</w:t>
       </w:r>
     </w:p>
     <w:p>
@@ -791,8 +571,6 @@
         </w:rPr>
         <w:t xml:space="preserve"> </w:t>
       </w:r>
-      <w:bookmarkStart w:id="1" w:name="_GoBack"/>
-      <w:bookmarkEnd w:id="1"/>
       <w:r>
         <w:rPr>
           <w:rFonts w:cs="Arial"/>
@@ -828,63 +606,45 @@
           <w:rFonts w:cs="Arial"/>
           <w:lang w:eastAsia="en-CA"/>
         </w:rPr>
-        <w:t>{</w:t>
-      </w:r>
-      <w:proofErr w:type="spellStart"/>
-      <w:proofErr w:type="gramStart"/>
+        <w:t>{d.letter</w:t>
+      </w:r>
       <w:r>
         <w:rPr>
           <w:rFonts w:cs="Arial"/>
           <w:lang w:eastAsia="en-CA"/>
         </w:rPr>
-        <w:t>d.letter</w:t>
-      </w:r>
-      <w:proofErr w:type="gramEnd"/>
+        <w:t>_</w:t>
+      </w:r>
       <w:r>
         <w:rPr>
           <w:rFonts w:cs="Arial"/>
           <w:lang w:eastAsia="en-CA"/>
         </w:rPr>
-        <w:t>_</w:t>
+        <w:t>body</w:t>
       </w:r>
       <w:r>
         <w:rPr>
           <w:rFonts w:cs="Arial"/>
           <w:lang w:eastAsia="en-CA"/>
         </w:rPr>
-        <w:t>body</w:t>
+        <w:t>:convCRLF()</w:t>
       </w:r>
       <w:r>
         <w:rPr>
           <w:rFonts w:cs="Arial"/>
           <w:lang w:eastAsia="en-CA"/>
         </w:rPr>
-        <w:t>:convCRLF</w:t>
-      </w:r>
-      <w:proofErr w:type="spellEnd"/>
-      <w:r>
+        <w:t>}</w:t>
+      </w:r>
+    </w:p>
+    <w:p>
+      <w:pPr>
+        <w:spacing w:after="0" w:line="240" w:lineRule="auto"/>
+        <w:jc w:val="both"/>
         <w:rPr>
           <w:rFonts w:cs="Arial"/>
           <w:lang w:eastAsia="en-CA"/>
         </w:rPr>
-        <w:t>()</w:t>
-      </w:r>
-      <w:r>
-        <w:rPr>
-          <w:rFonts w:cs="Arial"/>
-          <w:lang w:eastAsia="en-CA"/>
-        </w:rPr>
-        <w:t>}</w:t>
-      </w:r>
-    </w:p>
-    <w:p>
-      <w:pPr>
-        <w:spacing w:after="0" w:line="240" w:lineRule="auto"/>
-        <w:jc w:val="both"/>
-        <w:rPr>
-          <w:rFonts w:cs="Arial"/>
-          <w:lang w:eastAsia="en-CA"/>
-        </w:rPr>
       </w:pPr>
     </w:p>
     <w:p>
@@ -960,93 +720,50 @@
           <w:rFonts w:eastAsia="Times New Roman" w:cs="Calibri"/>
           <w:lang w:val="en-US"/>
         </w:rPr>
-        <w:t>{</w:t>
-      </w:r>
-      <w:proofErr w:type="spellStart"/>
-      <w:proofErr w:type="gramStart"/>
+        <w:t>{d.image</w:t>
+      </w:r>
       <w:r>
         <w:rPr>
           <w:rFonts w:eastAsia="Times New Roman" w:cs="Calibri"/>
           <w:lang w:val="en-US"/>
         </w:rPr>
-        <w:t>d.image</w:t>
+        <w:t>s</w:t>
       </w:r>
       <w:r>
         <w:rPr>
           <w:rFonts w:eastAsia="Times New Roman" w:cs="Calibri"/>
           <w:lang w:val="en-US"/>
         </w:rPr>
-        <w:t>s</w:t>
-      </w:r>
-      <w:proofErr w:type="gramEnd"/>
-      <w:r>
+        <w:t>.issuing_inspector_signature}</w:t>
+      </w:r>
+    </w:p>
+    <w:p>
+      <w:pPr>
+        <w:overflowPunct w:val="0"/>
+        <w:spacing w:after="0" w:line="240" w:lineRule="auto"/>
+        <w:textAlignment w:val="baseline"/>
         <w:rPr>
           <w:rFonts w:eastAsia="Times New Roman" w:cs="Calibri"/>
           <w:lang w:val="en-US"/>
         </w:rPr>
-        <w:t>.issuing_inspector_signature</w:t>
-      </w:r>
-      <w:proofErr w:type="spellEnd"/>
-      <w:r>
+      </w:pPr>
+    </w:p>
+    <w:p>
+      <w:pPr>
+        <w:overflowPunct w:val="0"/>
+        <w:spacing w:after="0" w:line="240" w:lineRule="auto"/>
+        <w:textAlignment w:val="baseline"/>
         <w:rPr>
           <w:rFonts w:eastAsia="Times New Roman" w:cs="Calibri"/>
           <w:lang w:val="en-US"/>
         </w:rPr>
-        <w:t>}</w:t>
-      </w:r>
-    </w:p>
-    <w:p>
-      <w:pPr>
-        <w:overflowPunct w:val="0"/>
-        <w:spacing w:after="0" w:line="240" w:lineRule="auto"/>
-        <w:textAlignment w:val="baseline"/>
+      </w:pPr>
+      <w:r>
         <w:rPr>
           <w:rFonts w:eastAsia="Times New Roman" w:cs="Calibri"/>
           <w:lang w:val="en-US"/>
         </w:rPr>
-      </w:pPr>
-    </w:p>
-    <w:p>
-      <w:pPr>
-        <w:overflowPunct w:val="0"/>
-        <w:spacing w:after="0" w:line="240" w:lineRule="auto"/>
-        <w:textAlignment w:val="baseline"/>
-        <w:rPr>
-          <w:rFonts w:eastAsia="Times New Roman" w:cs="Calibri"/>
-          <w:lang w:val="en-US"/>
-        </w:rPr>
-      </w:pPr>
-      <w:r>
-        <w:rPr>
-          <w:rFonts w:eastAsia="Times New Roman" w:cs="Calibri"/>
-          <w:lang w:val="en-US"/>
-        </w:rPr>
-        <w:t>{</w:t>
-      </w:r>
-      <w:proofErr w:type="spellStart"/>
-      <w:proofErr w:type="gramStart"/>
-      <w:r>
-        <w:rPr>
-          <w:rFonts w:eastAsia="Times New Roman" w:cs="Calibri"/>
-          <w:lang w:val="en-US"/>
-        </w:rPr>
-        <w:t>d.issuing</w:t>
-      </w:r>
-      <w:proofErr w:type="gramEnd"/>
-      <w:r>
-        <w:rPr>
-          <w:rFonts w:eastAsia="Times New Roman" w:cs="Calibri"/>
-          <w:lang w:val="en-US"/>
-        </w:rPr>
-        <w:t>_inspector_name</w:t>
-      </w:r>
-      <w:proofErr w:type="spellEnd"/>
-      <w:r>
-        <w:rPr>
-          <w:rFonts w:eastAsia="Times New Roman" w:cs="Calibri"/>
-          <w:lang w:val="en-US"/>
-        </w:rPr>
-        <w:t>}</w:t>
+        <w:t>{d.issuing_inspector_name}</w:t>
       </w:r>
     </w:p>
     <w:p>
@@ -1102,32 +819,7 @@
           <w:rFonts w:eastAsia="Times New Roman" w:cs="Calibri"/>
           <w:lang w:val="en-US"/>
         </w:rPr>
-        <w:t xml:space="preserve"> {</w:t>
-      </w:r>
-      <w:proofErr w:type="spellStart"/>
-      <w:proofErr w:type="gramStart"/>
-      <w:r>
-        <w:rPr>
-          <w:rFonts w:eastAsia="Times New Roman" w:cs="Calibri"/>
-          <w:lang w:val="en-US"/>
-        </w:rPr>
-        <w:t>d.issuing</w:t>
-      </w:r>
-      <w:proofErr w:type="gramEnd"/>
-      <w:r>
-        <w:rPr>
-          <w:rFonts w:eastAsia="Times New Roman" w:cs="Calibri"/>
-          <w:lang w:val="en-US"/>
-        </w:rPr>
-        <w:t>_inspector_email:ifEM</w:t>
-      </w:r>
-      <w:proofErr w:type="spellEnd"/>
-      <w:r>
-        <w:rPr>
-          <w:rFonts w:eastAsia="Times New Roman" w:cs="Calibri"/>
-          <w:lang w:val="en-US"/>
-        </w:rPr>
-        <w:t>():show(None)}</w:t>
+        <w:t xml:space="preserve"> {d.issuing_inspector_email:ifEM():show(None)}</w:t>
       </w:r>
     </w:p>
     <w:p>
@@ -1154,32 +846,7 @@
           <w:rFonts w:eastAsia="Times New Roman" w:cs="Calibri"/>
           <w:lang w:val="en-US"/>
         </w:rPr>
-        <w:t xml:space="preserve"> {</w:t>
-      </w:r>
-      <w:proofErr w:type="spellStart"/>
-      <w:proofErr w:type="gramStart"/>
-      <w:r>
-        <w:rPr>
-          <w:rFonts w:eastAsia="Times New Roman" w:cs="Calibri"/>
-          <w:lang w:val="en-US"/>
-        </w:rPr>
-        <w:t>d.issuing</w:t>
-      </w:r>
-      <w:proofErr w:type="gramEnd"/>
-      <w:r>
-        <w:rPr>
-          <w:rFonts w:eastAsia="Times New Roman" w:cs="Calibri"/>
-          <w:lang w:val="en-US"/>
-        </w:rPr>
-        <w:t>_inspector_phone:ifEM</w:t>
-      </w:r>
-      <w:proofErr w:type="spellEnd"/>
-      <w:r>
-        <w:rPr>
-          <w:rFonts w:eastAsia="Times New Roman" w:cs="Calibri"/>
-          <w:lang w:val="en-US"/>
-        </w:rPr>
-        <w:t>():show(None)}</w:t>
+        <w:t xml:space="preserve"> {d.issuing_inspector_phone:ifEM():show(None)}</w:t>
       </w:r>
     </w:p>
     <w:sectPr>
@@ -1245,7 +912,7 @@
         <w:u w:val="single"/>
       </w:rPr>
     </w:pPr>
-    <w:bookmarkStart w:id="2" w:name="_Hlk37327894"/>
+    <w:bookmarkStart w:id="1" w:name="_Hlk37327894"/>
     <w:r>
       <w:rPr>
         <w:u w:val="single"/>
@@ -1375,7 +1042,7 @@
               <w:lang w:val="en-US"/>
             </w:rPr>
           </w:pPr>
-          <w:bookmarkStart w:id="3" w:name="_Hlk37327873"/>
+          <w:bookmarkStart w:id="2" w:name="_Hlk37327873"/>
           <w:r>
             <w:rPr>
               <w:rFonts w:eastAsia="Times New Roman" w:cs="Calibri"/>
@@ -1385,8 +1052,21 @@
               <w:szCs w:val="18"/>
               <w:lang w:val="en-US"/>
             </w:rPr>
-            <w:t xml:space="preserve">Ministry of Energy, Mines </w:t>
-          </w:r>
+            <w:t>Ministry of Energy, Mines</w:t>
+          </w:r>
+          <w:r>
+            <w:rPr>
+              <w:rFonts w:eastAsia="Times New Roman" w:cs="Calibri"/>
+              <w:b/>
+              <w:bCs/>
+              <w:sz w:val="18"/>
+              <w:szCs w:val="18"/>
+              <w:lang w:val="en-US"/>
+            </w:rPr>
+            <w:br/>
+          </w:r>
+          <w:bookmarkStart w:id="3" w:name="_GoBack"/>
+          <w:bookmarkEnd w:id="3"/>
           <w:r>
             <w:rPr>
               <w:rFonts w:eastAsia="Times New Roman" w:cs="Calibri"/>
@@ -1486,17 +1166,7 @@
               <w:szCs w:val="18"/>
               <w:lang w:val="en-US"/>
             </w:rPr>
-            <w:t>Phone: {</w:t>
-          </w:r>
-          <w:proofErr w:type="spellStart"/>
-          <w:r>
-            <w:rPr>
-              <w:rFonts w:eastAsia="Times New Roman" w:cs="Calibri"/>
-              <w:sz w:val="18"/>
-              <w:szCs w:val="18"/>
-              <w:lang w:val="en-US"/>
-            </w:rPr>
-            <w:t>d.</w:t>
+            <w:t>Phone: {d.</w:t>
           </w:r>
           <w:r>
             <w:rPr>
@@ -1516,7 +1186,6 @@
             </w:rPr>
             <w:t>_phone_number</w:t>
           </w:r>
-          <w:proofErr w:type="spellEnd"/>
           <w:r>
             <w:rPr>
               <w:rFonts w:eastAsia="Times New Roman" w:cs="Calibri"/>
@@ -1551,17 +1220,7 @@
               <w:szCs w:val="18"/>
               <w:lang w:val="en-US"/>
             </w:rPr>
-            <w:t>Fax: {</w:t>
-          </w:r>
-          <w:proofErr w:type="spellStart"/>
-          <w:r>
-            <w:rPr>
-              <w:rFonts w:eastAsia="Times New Roman" w:cs="Calibri"/>
-              <w:sz w:val="18"/>
-              <w:szCs w:val="18"/>
-              <w:lang w:val="en-US"/>
-            </w:rPr>
-            <w:t>d.</w:t>
+            <w:t>Fax: {d.</w:t>
           </w:r>
           <w:r>
             <w:rPr>
@@ -1581,7 +1240,6 @@
             </w:rPr>
             <w:t>_fax_number</w:t>
           </w:r>
-          <w:proofErr w:type="spellEnd"/>
           <w:r>
             <w:rPr>
               <w:rFonts w:eastAsia="Times New Roman" w:cs="Calibri"/>
@@ -1609,17 +1267,7 @@
               <w:szCs w:val="18"/>
               <w:lang w:val="en-US"/>
             </w:rPr>
-            <w:t>Email: {</w:t>
-          </w:r>
-          <w:proofErr w:type="spellStart"/>
-          <w:r>
-            <w:rPr>
-              <w:rFonts w:eastAsia="Times New Roman" w:cs="Calibri"/>
-              <w:sz w:val="18"/>
-              <w:szCs w:val="18"/>
-              <w:lang w:val="en-US"/>
-            </w:rPr>
-            <w:t>d.</w:t>
+            <w:t>Email: {d.</w:t>
           </w:r>
           <w:r>
             <w:rPr>
@@ -1637,17 +1285,7 @@
               <w:szCs w:val="18"/>
               <w:lang w:val="en-US"/>
             </w:rPr>
-            <w:t>_email</w:t>
-          </w:r>
-          <w:proofErr w:type="spellEnd"/>
-          <w:r>
-            <w:rPr>
-              <w:rFonts w:eastAsia="Times New Roman" w:cs="Calibri"/>
-              <w:sz w:val="18"/>
-              <w:szCs w:val="18"/>
-              <w:lang w:val="en-US"/>
-            </w:rPr>
-            <w:t>}</w:t>
+            <w:t>_email}</w:t>
           </w:r>
         </w:p>
       </w:tc>
@@ -1795,8 +1433,8 @@
         </w:p>
       </w:tc>
     </w:tr>
+    <w:bookmarkEnd w:id="1"/>
     <w:bookmarkEnd w:id="2"/>
-    <w:bookmarkEnd w:id="3"/>
   </w:tbl>
   <w:p>
     <w:pPr>
@@ -2071,39 +1709,17 @@
               <w:szCs w:val="18"/>
               <w:lang w:val="en-US"/>
             </w:rPr>
-            <w:t>{</w:t>
-          </w:r>
-          <w:proofErr w:type="spellStart"/>
-          <w:proofErr w:type="gramStart"/>
-          <w:r>
-            <w:rPr>
-              <w:rFonts w:eastAsia="Times New Roman" w:cs="Calibri"/>
-              <w:sz w:val="18"/>
-              <w:szCs w:val="18"/>
-              <w:lang w:val="en-US"/>
-            </w:rPr>
-            <w:t>d.</w:t>
-          </w:r>
-          <w:r>
-            <w:rPr>
-              <w:rFonts w:eastAsia="Times New Roman" w:cs="Calibri"/>
-              <w:sz w:val="18"/>
-              <w:szCs w:val="18"/>
-              <w:lang w:val="en-US"/>
-            </w:rPr>
-            <w:t>regional</w:t>
-          </w:r>
-          <w:proofErr w:type="gramEnd"/>
-          <w:r>
-            <w:rPr>
-              <w:rFonts w:eastAsia="Times New Roman" w:cs="Calibri"/>
-              <w:sz w:val="18"/>
-              <w:szCs w:val="18"/>
-              <w:lang w:val="en-US"/>
-            </w:rPr>
-            <w:t>_office_contact_phone_number</w:t>
-          </w:r>
-          <w:proofErr w:type="spellEnd"/>
+            <w:t>{d.</w:t>
+          </w:r>
+          <w:r>
+            <w:rPr>
+              <w:rFonts w:eastAsia="Times New Roman" w:cs="Calibri"/>
+              <w:sz w:val="18"/>
+              <w:szCs w:val="18"/>
+              <w:lang w:val="en-US"/>
+            </w:rPr>
+            <w:t>regional_office_contact_phone_number</w:t>
+          </w:r>
           <w:r>
             <w:rPr>
               <w:rFonts w:eastAsia="Times New Roman" w:cs="Calibri"/>
@@ -2156,39 +1772,17 @@
               <w:szCs w:val="18"/>
               <w:lang w:val="en-US"/>
             </w:rPr>
-            <w:t>{</w:t>
-          </w:r>
-          <w:proofErr w:type="spellStart"/>
-          <w:proofErr w:type="gramStart"/>
-          <w:r>
-            <w:rPr>
-              <w:rFonts w:eastAsia="Times New Roman" w:cs="Calibri"/>
-              <w:sz w:val="18"/>
-              <w:szCs w:val="18"/>
-              <w:lang w:val="en-US"/>
-            </w:rPr>
-            <w:t>d.</w:t>
-          </w:r>
-          <w:r>
-            <w:rPr>
-              <w:rFonts w:eastAsia="Times New Roman" w:cs="Calibri"/>
-              <w:sz w:val="18"/>
-              <w:szCs w:val="18"/>
-              <w:lang w:val="en-US"/>
-            </w:rPr>
-            <w:t>regional</w:t>
-          </w:r>
-          <w:proofErr w:type="gramEnd"/>
-          <w:r>
-            <w:rPr>
-              <w:rFonts w:eastAsia="Times New Roman" w:cs="Calibri"/>
-              <w:sz w:val="18"/>
-              <w:szCs w:val="18"/>
-              <w:lang w:val="en-US"/>
-            </w:rPr>
-            <w:t>_office_contact_fax_number</w:t>
-          </w:r>
-          <w:proofErr w:type="spellEnd"/>
+            <w:t>{d.</w:t>
+          </w:r>
+          <w:r>
+            <w:rPr>
+              <w:rFonts w:eastAsia="Times New Roman" w:cs="Calibri"/>
+              <w:sz w:val="18"/>
+              <w:szCs w:val="18"/>
+              <w:lang w:val="en-US"/>
+            </w:rPr>
+            <w:t>regional_office_contact_fax_number</w:t>
+          </w:r>
           <w:r>
             <w:rPr>
               <w:rFonts w:eastAsia="Times New Roman" w:cs="Calibri"/>
@@ -2234,38 +1828,7 @@
               <w:szCs w:val="18"/>
               <w:lang w:val="en-US"/>
             </w:rPr>
-            <w:t>{</w:t>
-          </w:r>
-          <w:proofErr w:type="spellStart"/>
-          <w:proofErr w:type="gramStart"/>
-          <w:r>
-            <w:rPr>
-              <w:rFonts w:eastAsia="Times New Roman" w:cs="Calibri"/>
-              <w:sz w:val="18"/>
-              <w:szCs w:val="18"/>
-              <w:lang w:val="en-US"/>
-            </w:rPr>
-            <w:t>d.regional</w:t>
-          </w:r>
-          <w:proofErr w:type="gramEnd"/>
-          <w:r>
-            <w:rPr>
-              <w:rFonts w:eastAsia="Times New Roman" w:cs="Calibri"/>
-              <w:sz w:val="18"/>
-              <w:szCs w:val="18"/>
-              <w:lang w:val="en-US"/>
-            </w:rPr>
-            <w:t>_office_contact_email</w:t>
-          </w:r>
-          <w:proofErr w:type="spellEnd"/>
-          <w:r>
-            <w:rPr>
-              <w:rFonts w:eastAsia="Times New Roman" w:cs="Calibri"/>
-              <w:sz w:val="18"/>
-              <w:szCs w:val="18"/>
-              <w:lang w:val="en-US"/>
-            </w:rPr>
-            <w:t>}</w:t>
+            <w:t>{d.regional_office_contact_email}</w:t>
           </w:r>
         </w:p>
       </w:tc>
@@ -2327,36 +1890,16 @@
               <w:szCs w:val="18"/>
               <w:lang w:val="en-US"/>
             </w:rPr>
-            <w:t>{</w:t>
-          </w:r>
-          <w:proofErr w:type="gramStart"/>
-          <w:r>
-            <w:rPr>
-              <w:rFonts w:eastAsia="Times New Roman" w:cs="Calibri"/>
-              <w:sz w:val="18"/>
-              <w:szCs w:val="18"/>
-              <w:lang w:val="en-US"/>
-            </w:rPr>
-            <w:t>d.</w:t>
-          </w:r>
-          <w:r>
-            <w:rPr>
-              <w:rFonts w:eastAsia="Times New Roman" w:cs="Calibri"/>
-              <w:sz w:val="18"/>
-              <w:szCs w:val="18"/>
-              <w:lang w:val="en-US"/>
-            </w:rPr>
-            <w:t>regional</w:t>
-          </w:r>
-          <w:proofErr w:type="gramEnd"/>
-          <w:r>
-            <w:rPr>
-              <w:rFonts w:eastAsia="Times New Roman" w:cs="Calibri"/>
-              <w:sz w:val="18"/>
-              <w:szCs w:val="18"/>
-              <w:lang w:val="en-US"/>
-            </w:rPr>
-            <w:t>_office_contact_mailing_addre</w:t>
+            <w:t>{d.</w:t>
+          </w:r>
+          <w:r>
+            <w:rPr>
+              <w:rFonts w:eastAsia="Times New Roman" w:cs="Calibri"/>
+              <w:sz w:val="18"/>
+              <w:szCs w:val="18"/>
+              <w:lang w:val="en-US"/>
+            </w:rPr>
+            <w:t>regional_office_contact_mailing_addre</w:t>
           </w:r>
           <w:r>
             <w:rPr>
@@ -2401,36 +1944,16 @@
               <w:szCs w:val="18"/>
               <w:lang w:val="en-US"/>
             </w:rPr>
-            <w:t>{</w:t>
-          </w:r>
-          <w:proofErr w:type="gramStart"/>
-          <w:r>
-            <w:rPr>
-              <w:rFonts w:eastAsia="Times New Roman" w:cs="Calibri"/>
-              <w:sz w:val="18"/>
-              <w:szCs w:val="18"/>
-              <w:lang w:val="en-US"/>
-            </w:rPr>
-            <w:t>d.</w:t>
-          </w:r>
-          <w:r>
-            <w:rPr>
-              <w:rFonts w:eastAsia="Times New Roman" w:cs="Calibri"/>
-              <w:sz w:val="18"/>
-              <w:szCs w:val="18"/>
-              <w:lang w:val="en-US"/>
-            </w:rPr>
-            <w:t>regional</w:t>
-          </w:r>
-          <w:proofErr w:type="gramEnd"/>
-          <w:r>
-            <w:rPr>
-              <w:rFonts w:eastAsia="Times New Roman" w:cs="Calibri"/>
-              <w:sz w:val="18"/>
-              <w:szCs w:val="18"/>
-              <w:lang w:val="en-US"/>
-            </w:rPr>
-            <w:t>_office_contact_mailing_address_line_</w:t>
+            <w:t>{d.</w:t>
+          </w:r>
+          <w:r>
+            <w:rPr>
+              <w:rFonts w:eastAsia="Times New Roman" w:cs="Calibri"/>
+              <w:sz w:val="18"/>
+              <w:szCs w:val="18"/>
+              <w:lang w:val="en-US"/>
+            </w:rPr>
+            <w:t>regional_office_contact_mailing_address_line_</w:t>
           </w:r>
           <w:r>
             <w:rPr>

</xml_diff>

<commit_message>
MDS-3438: updated docs footer
</commit_message>
<xml_diff>
--- a/services/core-api/app/templates/now/Acknowledgment Letter.docx
+++ b/services/core-api/app/templates/now/Acknowledgment Letter.docx
@@ -1065,8 +1065,6 @@
             </w:rPr>
             <w:br/>
           </w:r>
-          <w:bookmarkStart w:id="3" w:name="_GoBack"/>
-          <w:bookmarkEnd w:id="3"/>
           <w:r>
             <w:rPr>
               <w:rFonts w:eastAsia="Times New Roman" w:cs="Calibri"/>
@@ -1090,9 +1088,10 @@
             <w:ind w:left="293"/>
             <w:textAlignment w:val="baseline"/>
             <w:rPr>
-              <w:rFonts w:ascii="Arial" w:eastAsia="Times New Roman" w:hAnsi="Arial"/>
-              <w:sz w:val="18"/>
-              <w:szCs w:val="20"/>
+              <w:rFonts w:eastAsia="Times New Roman" w:cs="Calibri"/>
+              <w:bCs/>
+              <w:sz w:val="18"/>
+              <w:szCs w:val="18"/>
               <w:lang w:val="en-US"/>
             </w:rPr>
           </w:pPr>
@@ -1104,7 +1103,7 @@
               <w:szCs w:val="18"/>
               <w:lang w:val="en-US"/>
             </w:rPr>
-            <w:t>Mines and Mineral Resources Division</w:t>
+            <w:t>Mines, Competitiveness and Authorizations Division</w:t>
           </w:r>
         </w:p>
       </w:tc>
@@ -1199,60 +1198,6 @@
         <w:p>
           <w:pPr>
             <w:tabs>
-              <w:tab w:val="left" w:pos="720"/>
-              <w:tab w:val="center" w:pos="4320"/>
-              <w:tab w:val="right" w:pos="8640"/>
-            </w:tabs>
-            <w:spacing w:after="0" w:line="240" w:lineRule="auto"/>
-            <w:ind w:left="27" w:right="-548"/>
-            <w:textAlignment w:val="baseline"/>
-            <w:rPr>
-              <w:rFonts w:eastAsia="Times New Roman" w:cs="Calibri"/>
-              <w:sz w:val="18"/>
-              <w:szCs w:val="18"/>
-              <w:lang w:val="en-US"/>
-            </w:rPr>
-          </w:pPr>
-          <w:r>
-            <w:rPr>
-              <w:rFonts w:eastAsia="Times New Roman" w:cs="Calibri"/>
-              <w:sz w:val="18"/>
-              <w:szCs w:val="18"/>
-              <w:lang w:val="en-US"/>
-            </w:rPr>
-            <w:t>Fax: {d.</w:t>
-          </w:r>
-          <w:r>
-            <w:rPr>
-              <w:rFonts w:eastAsia="Times New Roman" w:cs="Calibri"/>
-              <w:sz w:val="18"/>
-              <w:szCs w:val="18"/>
-              <w:lang w:val="en-US"/>
-            </w:rPr>
-            <w:t>rc_office</w:t>
-          </w:r>
-          <w:r>
-            <w:rPr>
-              <w:rFonts w:eastAsia="Times New Roman" w:cs="Calibri"/>
-              <w:sz w:val="18"/>
-              <w:szCs w:val="18"/>
-              <w:lang w:val="en-US"/>
-            </w:rPr>
-            <w:t>_fax_number</w:t>
-          </w:r>
-          <w:r>
-            <w:rPr>
-              <w:rFonts w:eastAsia="Times New Roman" w:cs="Calibri"/>
-              <w:sz w:val="18"/>
-              <w:szCs w:val="18"/>
-              <w:lang w:val="en-US"/>
-            </w:rPr>
-            <w:t>}</w:t>
-          </w:r>
-        </w:p>
-        <w:p>
-          <w:pPr>
-            <w:tabs>
               <w:tab w:val="center" w:pos="4320"/>
               <w:tab w:val="right" w:pos="8640"/>
             </w:tabs>
@@ -1260,6 +1205,8 @@
             <w:ind w:left="27" w:right="-169"/>
             <w:textAlignment w:val="baseline"/>
           </w:pPr>
+          <w:bookmarkStart w:id="3" w:name="_GoBack"/>
+          <w:bookmarkEnd w:id="3"/>
           <w:r>
             <w:rPr>
               <w:rFonts w:eastAsia="Times New Roman" w:cs="Calibri"/>

</xml_diff>

<commit_message>
MDS-3438: updated docs footer (#1653)
</commit_message>
<xml_diff>
--- a/services/core-api/app/templates/now/Acknowledgment Letter.docx
+++ b/services/core-api/app/templates/now/Acknowledgment Letter.docx
@@ -1065,8 +1065,6 @@
             </w:rPr>
             <w:br/>
           </w:r>
-          <w:bookmarkStart w:id="3" w:name="_GoBack"/>
-          <w:bookmarkEnd w:id="3"/>
           <w:r>
             <w:rPr>
               <w:rFonts w:eastAsia="Times New Roman" w:cs="Calibri"/>
@@ -1090,9 +1088,10 @@
             <w:ind w:left="293"/>
             <w:textAlignment w:val="baseline"/>
             <w:rPr>
-              <w:rFonts w:ascii="Arial" w:eastAsia="Times New Roman" w:hAnsi="Arial"/>
-              <w:sz w:val="18"/>
-              <w:szCs w:val="20"/>
+              <w:rFonts w:eastAsia="Times New Roman" w:cs="Calibri"/>
+              <w:bCs/>
+              <w:sz w:val="18"/>
+              <w:szCs w:val="18"/>
               <w:lang w:val="en-US"/>
             </w:rPr>
           </w:pPr>
@@ -1104,7 +1103,7 @@
               <w:szCs w:val="18"/>
               <w:lang w:val="en-US"/>
             </w:rPr>
-            <w:t>Mines and Mineral Resources Division</w:t>
+            <w:t>Mines, Competitiveness and Authorizations Division</w:t>
           </w:r>
         </w:p>
       </w:tc>
@@ -1199,60 +1198,6 @@
         <w:p>
           <w:pPr>
             <w:tabs>
-              <w:tab w:val="left" w:pos="720"/>
-              <w:tab w:val="center" w:pos="4320"/>
-              <w:tab w:val="right" w:pos="8640"/>
-            </w:tabs>
-            <w:spacing w:after="0" w:line="240" w:lineRule="auto"/>
-            <w:ind w:left="27" w:right="-548"/>
-            <w:textAlignment w:val="baseline"/>
-            <w:rPr>
-              <w:rFonts w:eastAsia="Times New Roman" w:cs="Calibri"/>
-              <w:sz w:val="18"/>
-              <w:szCs w:val="18"/>
-              <w:lang w:val="en-US"/>
-            </w:rPr>
-          </w:pPr>
-          <w:r>
-            <w:rPr>
-              <w:rFonts w:eastAsia="Times New Roman" w:cs="Calibri"/>
-              <w:sz w:val="18"/>
-              <w:szCs w:val="18"/>
-              <w:lang w:val="en-US"/>
-            </w:rPr>
-            <w:t>Fax: {d.</w:t>
-          </w:r>
-          <w:r>
-            <w:rPr>
-              <w:rFonts w:eastAsia="Times New Roman" w:cs="Calibri"/>
-              <w:sz w:val="18"/>
-              <w:szCs w:val="18"/>
-              <w:lang w:val="en-US"/>
-            </w:rPr>
-            <w:t>rc_office</w:t>
-          </w:r>
-          <w:r>
-            <w:rPr>
-              <w:rFonts w:eastAsia="Times New Roman" w:cs="Calibri"/>
-              <w:sz w:val="18"/>
-              <w:szCs w:val="18"/>
-              <w:lang w:val="en-US"/>
-            </w:rPr>
-            <w:t>_fax_number</w:t>
-          </w:r>
-          <w:r>
-            <w:rPr>
-              <w:rFonts w:eastAsia="Times New Roman" w:cs="Calibri"/>
-              <w:sz w:val="18"/>
-              <w:szCs w:val="18"/>
-              <w:lang w:val="en-US"/>
-            </w:rPr>
-            <w:t>}</w:t>
-          </w:r>
-        </w:p>
-        <w:p>
-          <w:pPr>
-            <w:tabs>
               <w:tab w:val="center" w:pos="4320"/>
               <w:tab w:val="right" w:pos="8640"/>
             </w:tabs>
@@ -1260,6 +1205,8 @@
             <w:ind w:left="27" w:right="-169"/>
             <w:textAlignment w:val="baseline"/>
           </w:pPr>
+          <w:bookmarkStart w:id="3" w:name="_GoBack"/>
+          <w:bookmarkEnd w:id="3"/>
           <w:r>
             <w:rPr>
               <w:rFonts w:eastAsia="Times New Roman" w:cs="Calibri"/>

</xml_diff>

<commit_message>
Update all document template fonts to be Arial
</commit_message>
<xml_diff>
--- a/services/core-api/app/templates/now/Acknowledgment Letter.docx
+++ b/services/core-api/app/templates/now/Acknowledgment Letter.docx
@@ -8,24 +8,63 @@
           <w:tab w:val="right" w:pos="10080"/>
         </w:tabs>
         <w:spacing w:after="0" w:line="240" w:lineRule="auto"/>
-      </w:pPr>
-      <w:r>
-        <w:t>{d.letter_dt}</w:t>
-      </w:r>
-      <w:r>
+        <w:rPr>
+          <w:rFonts w:ascii="Arial" w:hAnsi="Arial" w:cs="Arial"/>
+        </w:rPr>
+      </w:pPr>
+      <w:r>
+        <w:rPr>
+          <w:rFonts w:ascii="Arial" w:hAnsi="Arial" w:cs="Arial"/>
+        </w:rPr>
+        <w:t>{</w:t>
+      </w:r>
+      <w:proofErr w:type="spellStart"/>
+      <w:proofErr w:type="gramStart"/>
+      <w:r>
+        <w:rPr>
+          <w:rFonts w:ascii="Arial" w:hAnsi="Arial" w:cs="Arial"/>
+        </w:rPr>
+        <w:t>d.letter</w:t>
+      </w:r>
+      <w:proofErr w:type="gramEnd"/>
+      <w:r>
+        <w:rPr>
+          <w:rFonts w:ascii="Arial" w:hAnsi="Arial" w:cs="Arial"/>
+        </w:rPr>
+        <w:t>_dt</w:t>
+      </w:r>
+      <w:proofErr w:type="spellEnd"/>
+      <w:r>
+        <w:rPr>
+          <w:rFonts w:ascii="Arial" w:hAnsi="Arial" w:cs="Arial"/>
+        </w:rPr>
+        <w:t>}</w:t>
+      </w:r>
+      <w:r>
+        <w:rPr>
+          <w:rFonts w:ascii="Arial" w:hAnsi="Arial" w:cs="Arial"/>
+        </w:rPr>
         <w:tab/>
       </w:r>
       <w:r>
-        <w:t>File:</w:t>
-      </w:r>
-      <w:r>
-        <w:rPr>
-          <w:rFonts w:cs="Calibri"/>
-        </w:rPr>
-        <w:t xml:space="preserve"> 14675-20-</w:t>
-      </w:r>
-      <w:r>
-        <w:t>{d.mine_no}</w:t>
+        <w:rPr>
+          <w:rFonts w:ascii="Arial" w:hAnsi="Arial" w:cs="Arial"/>
+        </w:rPr>
+        <w:t>File: 14675-20-{</w:t>
+      </w:r>
+      <w:proofErr w:type="spellStart"/>
+      <w:r>
+        <w:rPr>
+          <w:rFonts w:ascii="Arial" w:hAnsi="Arial" w:cs="Arial"/>
+        </w:rPr>
+        <w:t>d.mine_no</w:t>
+      </w:r>
+      <w:proofErr w:type="spellEnd"/>
+      <w:r>
+        <w:rPr>
+          <w:rFonts w:ascii="Arial" w:hAnsi="Arial" w:cs="Arial"/>
+        </w:rPr>
+        <w:t>}</w:t>
       </w:r>
     </w:p>
     <w:p>
@@ -34,6 +73,9 @@
           <w:tab w:val="right" w:pos="10080"/>
         </w:tabs>
         <w:spacing w:after="0" w:line="240" w:lineRule="auto"/>
+        <w:rPr>
+          <w:rFonts w:ascii="Arial" w:hAnsi="Arial" w:cs="Arial"/>
+        </w:rPr>
       </w:pPr>
     </w:p>
     <w:p>
@@ -42,6 +84,9 @@
           <w:tab w:val="left" w:pos="6480"/>
         </w:tabs>
         <w:spacing w:after="0" w:line="240" w:lineRule="auto"/>
+        <w:rPr>
+          <w:rFonts w:ascii="Arial" w:hAnsi="Arial" w:cs="Arial"/>
+        </w:rPr>
       </w:pPr>
     </w:p>
     <w:p>
@@ -50,9 +95,37 @@
           <w:tab w:val="left" w:pos="6480"/>
         </w:tabs>
         <w:spacing w:after="0" w:line="240" w:lineRule="auto"/>
-      </w:pPr>
-      <w:r>
-        <w:t>{d.proponent_name}</w:t>
+        <w:rPr>
+          <w:rFonts w:ascii="Arial" w:hAnsi="Arial" w:cs="Arial"/>
+        </w:rPr>
+      </w:pPr>
+      <w:r>
+        <w:rPr>
+          <w:rFonts w:ascii="Arial" w:hAnsi="Arial" w:cs="Arial"/>
+        </w:rPr>
+        <w:t>{</w:t>
+      </w:r>
+      <w:proofErr w:type="spellStart"/>
+      <w:proofErr w:type="gramStart"/>
+      <w:r>
+        <w:rPr>
+          <w:rFonts w:ascii="Arial" w:hAnsi="Arial" w:cs="Arial"/>
+        </w:rPr>
+        <w:t>d.proponent</w:t>
+      </w:r>
+      <w:proofErr w:type="gramEnd"/>
+      <w:r>
+        <w:rPr>
+          <w:rFonts w:ascii="Arial" w:hAnsi="Arial" w:cs="Arial"/>
+        </w:rPr>
+        <w:t>_name</w:t>
+      </w:r>
+      <w:proofErr w:type="spellEnd"/>
+      <w:r>
+        <w:rPr>
+          <w:rFonts w:ascii="Arial" w:hAnsi="Arial" w:cs="Arial"/>
+        </w:rPr>
+        <w:t>}</w:t>
       </w:r>
     </w:p>
     <w:p>
@@ -61,18 +134,50 @@
           <w:tab w:val="left" w:pos="6480"/>
         </w:tabs>
         <w:spacing w:after="0" w:line="240" w:lineRule="auto"/>
-      </w:pPr>
-      <w:r>
-        <w:t>{d.proponent_address</w:t>
-      </w:r>
-      <w:r>
-        <w:rPr>
-          <w:rFonts w:cs="Arial"/>
+        <w:rPr>
+          <w:rFonts w:ascii="Arial" w:hAnsi="Arial" w:cs="Arial"/>
+        </w:rPr>
+      </w:pPr>
+      <w:r>
+        <w:rPr>
+          <w:rFonts w:ascii="Arial" w:hAnsi="Arial" w:cs="Arial"/>
+        </w:rPr>
+        <w:t>{</w:t>
+      </w:r>
+      <w:proofErr w:type="spellStart"/>
+      <w:proofErr w:type="gramStart"/>
+      <w:r>
+        <w:rPr>
+          <w:rFonts w:ascii="Arial" w:hAnsi="Arial" w:cs="Arial"/>
+        </w:rPr>
+        <w:t>d.proponent</w:t>
+      </w:r>
+      <w:proofErr w:type="gramEnd"/>
+      <w:r>
+        <w:rPr>
+          <w:rFonts w:ascii="Arial" w:hAnsi="Arial" w:cs="Arial"/>
+        </w:rPr>
+        <w:t>_address</w:t>
+      </w:r>
+      <w:r>
+        <w:rPr>
+          <w:rFonts w:ascii="Arial" w:hAnsi="Arial" w:cs="Arial"/>
           <w:lang w:eastAsia="en-CA"/>
         </w:rPr>
-        <w:t>:convCRLF()</w:t>
-      </w:r>
-      <w:r>
+        <w:t>:convCRLF</w:t>
+      </w:r>
+      <w:proofErr w:type="spellEnd"/>
+      <w:r>
+        <w:rPr>
+          <w:rFonts w:ascii="Arial" w:hAnsi="Arial" w:cs="Arial"/>
+          <w:lang w:eastAsia="en-CA"/>
+        </w:rPr>
+        <w:t>()</w:t>
+      </w:r>
+      <w:r>
+        <w:rPr>
+          <w:rFonts w:ascii="Arial" w:hAnsi="Arial" w:cs="Arial"/>
+        </w:rPr>
         <w:t>}</w:t>
       </w:r>
     </w:p>
@@ -82,6 +187,9 @@
           <w:tab w:val="left" w:pos="6480"/>
         </w:tabs>
         <w:spacing w:after="0" w:line="240" w:lineRule="auto"/>
+        <w:rPr>
+          <w:rFonts w:ascii="Arial" w:hAnsi="Arial" w:cs="Arial"/>
+        </w:rPr>
       </w:pPr>
     </w:p>
     <w:p>
@@ -89,38 +197,57 @@
         <w:pStyle w:val="BodyText2"/>
         <w:spacing w:after="0" w:line="240" w:lineRule="auto"/>
         <w:rPr>
+          <w:rFonts w:ascii="Arial" w:hAnsi="Arial" w:cs="Arial"/>
           <w:color w:val="FF0000"/>
         </w:rPr>
       </w:pPr>
       <w:r>
         <w:rPr>
+          <w:rFonts w:ascii="Arial" w:hAnsi="Arial" w:cs="Arial"/>
           <w:color w:val="FF0000"/>
         </w:rPr>
-        <w:t>{d.</w:t>
-      </w:r>
-      <w:r>
-        <w:rPr>
+        <w:t>{</w:t>
+      </w:r>
+      <w:proofErr w:type="spellStart"/>
+      <w:proofErr w:type="gramStart"/>
+      <w:r>
+        <w:rPr>
+          <w:rFonts w:ascii="Arial" w:hAnsi="Arial" w:cs="Arial"/>
           <w:color w:val="FF0000"/>
         </w:rPr>
-        <w:t>emailed_to:</w:t>
-      </w:r>
-      <w:r>
-        <w:rPr>
+        <w:t>d.emailed</w:t>
+      </w:r>
+      <w:proofErr w:type="gramEnd"/>
+      <w:r>
+        <w:rPr>
+          <w:rFonts w:ascii="Arial" w:hAnsi="Arial" w:cs="Arial"/>
           <w:color w:val="FF0000"/>
         </w:rPr>
-        <w:t>if</w:t>
-      </w:r>
-      <w:r>
-        <w:rPr>
+        <w:t>_to:ifNEM</w:t>
+      </w:r>
+      <w:proofErr w:type="spellEnd"/>
+      <w:r>
+        <w:rPr>
+          <w:rFonts w:ascii="Arial" w:hAnsi="Arial" w:cs="Arial"/>
           <w:color w:val="FF0000"/>
         </w:rPr>
-        <w:t>NEM</w:t>
-      </w:r>
-      <w:r>
-        <w:rPr>
+        <w:t>():</w:t>
+      </w:r>
+      <w:proofErr w:type="spellStart"/>
+      <w:r>
+        <w:rPr>
+          <w:rFonts w:ascii="Arial" w:hAnsi="Arial" w:cs="Arial"/>
           <w:color w:val="FF0000"/>
         </w:rPr>
-        <w:t>():showBegin}</w:t>
+        <w:t>showBegin</w:t>
+      </w:r>
+      <w:proofErr w:type="spellEnd"/>
+      <w:r>
+        <w:rPr>
+          <w:rFonts w:ascii="Arial" w:hAnsi="Arial" w:cs="Arial"/>
+          <w:color w:val="FF0000"/>
+        </w:rPr>
+        <w:t>}</w:t>
       </w:r>
     </w:p>
     <w:p>
@@ -129,9 +256,37 @@
           <w:tab w:val="left" w:pos="6480"/>
         </w:tabs>
         <w:spacing w:after="0" w:line="240" w:lineRule="auto"/>
-      </w:pPr>
-      <w:r>
-        <w:t>Emailed to: {d.emailed_to}</w:t>
+        <w:rPr>
+          <w:rFonts w:ascii="Arial" w:hAnsi="Arial" w:cs="Arial"/>
+        </w:rPr>
+      </w:pPr>
+      <w:r>
+        <w:rPr>
+          <w:rFonts w:ascii="Arial" w:hAnsi="Arial" w:cs="Arial"/>
+        </w:rPr>
+        <w:t>Emailed to: {</w:t>
+      </w:r>
+      <w:proofErr w:type="spellStart"/>
+      <w:proofErr w:type="gramStart"/>
+      <w:r>
+        <w:rPr>
+          <w:rFonts w:ascii="Arial" w:hAnsi="Arial" w:cs="Arial"/>
+        </w:rPr>
+        <w:t>d.emailed</w:t>
+      </w:r>
+      <w:proofErr w:type="gramEnd"/>
+      <w:r>
+        <w:rPr>
+          <w:rFonts w:ascii="Arial" w:hAnsi="Arial" w:cs="Arial"/>
+        </w:rPr>
+        <w:t>_to</w:t>
+      </w:r>
+      <w:proofErr w:type="spellEnd"/>
+      <w:r>
+        <w:rPr>
+          <w:rFonts w:ascii="Arial" w:hAnsi="Arial" w:cs="Arial"/>
+        </w:rPr>
+        <w:t>}</w:t>
       </w:r>
     </w:p>
     <w:p>
@@ -139,73 +294,113 @@
         <w:spacing w:after="0" w:line="240" w:lineRule="auto"/>
         <w:jc w:val="both"/>
         <w:rPr>
+          <w:rFonts w:ascii="Arial" w:hAnsi="Arial" w:cs="Arial"/>
           <w:color w:val="FF0000"/>
         </w:rPr>
       </w:pPr>
       <w:r>
         <w:rPr>
+          <w:rFonts w:ascii="Arial" w:hAnsi="Arial" w:cs="Arial"/>
           <w:color w:val="FF0000"/>
         </w:rPr>
-        <w:t>{d.</w:t>
-      </w:r>
-      <w:r>
-        <w:rPr>
+        <w:t>{</w:t>
+      </w:r>
+      <w:proofErr w:type="spellStart"/>
+      <w:proofErr w:type="gramStart"/>
+      <w:r>
+        <w:rPr>
+          <w:rFonts w:ascii="Arial" w:hAnsi="Arial" w:cs="Arial"/>
           <w:color w:val="FF0000"/>
         </w:rPr>
-        <w:t>emailed_to</w:t>
-      </w:r>
-      <w:r>
-        <w:rPr>
+        <w:t>d.emailed</w:t>
+      </w:r>
+      <w:proofErr w:type="gramEnd"/>
+      <w:r>
+        <w:rPr>
+          <w:rFonts w:ascii="Arial" w:hAnsi="Arial" w:cs="Arial"/>
           <w:color w:val="FF0000"/>
         </w:rPr>
-        <w:t>:show</w:t>
-      </w:r>
-      <w:r>
-        <w:rPr>
+        <w:t>_to:showEnd</w:t>
+      </w:r>
+      <w:proofErr w:type="spellEnd"/>
+      <w:r>
+        <w:rPr>
+          <w:rFonts w:ascii="Arial" w:hAnsi="Arial" w:cs="Arial"/>
           <w:color w:val="FF0000"/>
         </w:rPr>
-        <w:t>End</w:t>
-      </w:r>
-      <w:r>
-        <w:rPr>
-          <w:color w:val="FF0000"/>
-        </w:rPr>
         <w:t>}</w:t>
       </w:r>
     </w:p>
     <w:p>
       <w:pPr>
         <w:spacing w:after="0" w:line="240" w:lineRule="auto"/>
-      </w:pPr>
-    </w:p>
-    <w:p>
-      <w:pPr>
-        <w:spacing w:after="0" w:line="240" w:lineRule="auto"/>
-      </w:pPr>
-      <w:r>
-        <w:t>{d.proponent_name},</w:t>
-      </w:r>
-    </w:p>
-    <w:p>
-      <w:pPr>
-        <w:spacing w:after="0" w:line="240" w:lineRule="auto"/>
-      </w:pPr>
-    </w:p>
-    <w:p>
-      <w:pPr>
-        <w:spacing w:after="0" w:line="240" w:lineRule="auto"/>
-        <w:rPr>
+        <w:rPr>
+          <w:rFonts w:ascii="Arial" w:hAnsi="Arial" w:cs="Arial"/>
+        </w:rPr>
+      </w:pPr>
+    </w:p>
+    <w:p>
+      <w:pPr>
+        <w:spacing w:after="0" w:line="240" w:lineRule="auto"/>
+        <w:rPr>
+          <w:rFonts w:ascii="Arial" w:hAnsi="Arial" w:cs="Arial"/>
+        </w:rPr>
+      </w:pPr>
+      <w:r>
+        <w:rPr>
+          <w:rFonts w:ascii="Arial" w:hAnsi="Arial" w:cs="Arial"/>
+        </w:rPr>
+        <w:t>{</w:t>
+      </w:r>
+      <w:proofErr w:type="spellStart"/>
+      <w:proofErr w:type="gramStart"/>
+      <w:r>
+        <w:rPr>
+          <w:rFonts w:ascii="Arial" w:hAnsi="Arial" w:cs="Arial"/>
+        </w:rPr>
+        <w:t>d.proponent</w:t>
+      </w:r>
+      <w:proofErr w:type="gramEnd"/>
+      <w:r>
+        <w:rPr>
+          <w:rFonts w:ascii="Arial" w:hAnsi="Arial" w:cs="Arial"/>
+        </w:rPr>
+        <w:t>_name</w:t>
+      </w:r>
+      <w:proofErr w:type="spellEnd"/>
+      <w:r>
+        <w:rPr>
+          <w:rFonts w:ascii="Arial" w:hAnsi="Arial" w:cs="Arial"/>
+        </w:rPr>
+        <w:t>},</w:t>
+      </w:r>
+    </w:p>
+    <w:p>
+      <w:pPr>
+        <w:spacing w:after="0" w:line="240" w:lineRule="auto"/>
+        <w:rPr>
+          <w:rFonts w:ascii="Arial" w:hAnsi="Arial" w:cs="Arial"/>
+        </w:rPr>
+      </w:pPr>
+    </w:p>
+    <w:p>
+      <w:pPr>
+        <w:spacing w:after="0" w:line="240" w:lineRule="auto"/>
+        <w:rPr>
+          <w:rFonts w:ascii="Arial" w:hAnsi="Arial" w:cs="Arial"/>
           <w:b/>
         </w:rPr>
       </w:pPr>
       <w:r>
         <w:rPr>
+          <w:rFonts w:ascii="Arial" w:hAnsi="Arial" w:cs="Arial"/>
           <w:b/>
         </w:rPr>
         <w:t>Re:</w:t>
       </w:r>
       <w:r>
         <w:rPr>
+          <w:rFonts w:ascii="Arial" w:hAnsi="Arial" w:cs="Arial"/>
           <w:b/>
         </w:rPr>
         <w:tab/>
@@ -213,6 +408,7 @@
       <w:bookmarkStart w:id="0" w:name="_Hlk33448225"/>
       <w:r>
         <w:rPr>
+          <w:rFonts w:ascii="Arial" w:hAnsi="Arial" w:cs="Arial"/>
           <w:b/>
         </w:rPr>
         <w:t>Application for Mines Act Permit</w:t>
@@ -226,11 +422,13 @@
         </w:pBdr>
         <w:spacing w:after="0" w:line="240" w:lineRule="auto"/>
         <w:rPr>
+          <w:rFonts w:ascii="Arial" w:hAnsi="Arial" w:cs="Arial"/>
           <w:b/>
         </w:rPr>
       </w:pPr>
       <w:r>
         <w:rPr>
+          <w:rFonts w:ascii="Arial" w:hAnsi="Arial" w:cs="Arial"/>
           <w:b/>
         </w:rPr>
         <w:tab/>
@@ -238,15 +436,35 @@
       </w:r>
       <w:r>
         <w:rPr>
+          <w:rFonts w:ascii="Arial" w:hAnsi="Arial" w:cs="Arial"/>
           <w:b/>
         </w:rPr>
         <w:t xml:space="preserve"> </w:t>
       </w:r>
       <w:r>
         <w:rPr>
+          <w:rFonts w:ascii="Arial" w:hAnsi="Arial" w:cs="Arial"/>
           <w:b/>
         </w:rPr>
-        <w:t>{d.property}</w:t>
+        <w:t>{</w:t>
+      </w:r>
+      <w:proofErr w:type="spellStart"/>
+      <w:proofErr w:type="gramStart"/>
+      <w:r>
+        <w:rPr>
+          <w:rFonts w:ascii="Arial" w:hAnsi="Arial" w:cs="Arial"/>
+          <w:b/>
+        </w:rPr>
+        <w:t>d.property</w:t>
+      </w:r>
+      <w:proofErr w:type="spellEnd"/>
+      <w:proofErr w:type="gramEnd"/>
+      <w:r>
+        <w:rPr>
+          <w:rFonts w:ascii="Arial" w:hAnsi="Arial" w:cs="Arial"/>
+          <w:b/>
+        </w:rPr>
+        <w:t>}</w:t>
       </w:r>
     </w:p>
     <w:p>
@@ -254,6 +472,7 @@
         <w:spacing w:after="0" w:line="240" w:lineRule="auto"/>
         <w:jc w:val="both"/>
         <w:rPr>
+          <w:rFonts w:ascii="Arial" w:hAnsi="Arial" w:cs="Arial"/>
           <w:b/>
         </w:rPr>
       </w:pPr>
@@ -262,29 +481,74 @@
       <w:pPr>
         <w:spacing w:after="0" w:line="240" w:lineRule="auto"/>
         <w:jc w:val="both"/>
-      </w:pPr>
-      <w:r>
-        <w:t>This letter acknowledges receipt of your Notice of Work and Reclamation Program dated {d.</w:t>
-      </w:r>
-      <w:r>
-        <w:rPr>
-          <w:rFonts w:cs="Calibri"/>
-        </w:rPr>
-        <w:t>application</w:t>
-      </w:r>
-      <w:r>
-        <w:t>_dt}.</w:t>
-      </w:r>
-      <w:r>
+        <w:rPr>
+          <w:rFonts w:ascii="Arial" w:hAnsi="Arial" w:cs="Arial"/>
+        </w:rPr>
+      </w:pPr>
+      <w:r>
+        <w:rPr>
+          <w:rFonts w:ascii="Arial" w:hAnsi="Arial" w:cs="Arial"/>
+        </w:rPr>
+        <w:t>This letter acknowledges receipt of your Notice of Work and Reclamation Program dated {</w:t>
+      </w:r>
+      <w:proofErr w:type="spellStart"/>
+      <w:r>
+        <w:rPr>
+          <w:rFonts w:ascii="Arial" w:hAnsi="Arial" w:cs="Arial"/>
+        </w:rPr>
+        <w:t>d.application_dt</w:t>
+      </w:r>
+      <w:proofErr w:type="spellEnd"/>
+      <w:r>
+        <w:rPr>
+          <w:rFonts w:ascii="Arial" w:hAnsi="Arial" w:cs="Arial"/>
+        </w:rPr>
+        <w:t>}.</w:t>
+      </w:r>
+      <w:r>
+        <w:rPr>
+          <w:rFonts w:ascii="Arial" w:hAnsi="Arial" w:cs="Arial"/>
+        </w:rPr>
         <w:t xml:space="preserve"> </w:t>
       </w:r>
       <w:r>
-        <w:t>Your proposed program of {d.exploration_type}</w:t>
-      </w:r>
-      <w:r>
+        <w:rPr>
+          <w:rFonts w:ascii="Arial" w:hAnsi="Arial" w:cs="Arial"/>
+        </w:rPr>
+        <w:t>Your proposed program of {</w:t>
+      </w:r>
+      <w:proofErr w:type="spellStart"/>
+      <w:proofErr w:type="gramStart"/>
+      <w:r>
+        <w:rPr>
+          <w:rFonts w:ascii="Arial" w:hAnsi="Arial" w:cs="Arial"/>
+        </w:rPr>
+        <w:t>d.exploration</w:t>
+      </w:r>
+      <w:proofErr w:type="gramEnd"/>
+      <w:r>
+        <w:rPr>
+          <w:rFonts w:ascii="Arial" w:hAnsi="Arial" w:cs="Arial"/>
+        </w:rPr>
+        <w:t>_type</w:t>
+      </w:r>
+      <w:proofErr w:type="spellEnd"/>
+      <w:r>
+        <w:rPr>
+          <w:rFonts w:ascii="Arial" w:hAnsi="Arial" w:cs="Arial"/>
+        </w:rPr>
+        <w:t>}</w:t>
+      </w:r>
+      <w:r>
+        <w:rPr>
+          <w:rFonts w:ascii="Arial" w:hAnsi="Arial" w:cs="Arial"/>
+        </w:rPr>
         <w:t xml:space="preserve"> </w:t>
       </w:r>
       <w:r>
+        <w:rPr>
+          <w:rFonts w:ascii="Arial" w:hAnsi="Arial" w:cs="Arial"/>
+        </w:rPr>
         <w:t>has been referred to other resource agencies and has been sent to Indigenous Nations for consultation.</w:t>
       </w:r>
     </w:p>
@@ -293,38 +557,57 @@
         <w:pStyle w:val="BodyText2"/>
         <w:spacing w:after="0" w:line="240" w:lineRule="auto"/>
         <w:rPr>
+          <w:rFonts w:ascii="Arial" w:hAnsi="Arial" w:cs="Arial"/>
           <w:color w:val="FF0000"/>
         </w:rPr>
       </w:pPr>
       <w:r>
         <w:rPr>
+          <w:rFonts w:ascii="Arial" w:hAnsi="Arial" w:cs="Arial"/>
           <w:color w:val="FF0000"/>
         </w:rPr>
-        <w:t>{d.</w:t>
-      </w:r>
-      <w:r>
-        <w:rPr>
+        <w:t>{</w:t>
+      </w:r>
+      <w:proofErr w:type="spellStart"/>
+      <w:proofErr w:type="gramStart"/>
+      <w:r>
+        <w:rPr>
+          <w:rFonts w:ascii="Arial" w:hAnsi="Arial" w:cs="Arial"/>
           <w:color w:val="FF0000"/>
         </w:rPr>
-        <w:t>bond_inc_amt:</w:t>
-      </w:r>
-      <w:r>
-        <w:rPr>
+        <w:t>d.bond</w:t>
+      </w:r>
+      <w:proofErr w:type="gramEnd"/>
+      <w:r>
+        <w:rPr>
+          <w:rFonts w:ascii="Arial" w:hAnsi="Arial" w:cs="Arial"/>
           <w:color w:val="FF0000"/>
         </w:rPr>
-        <w:t>if</w:t>
-      </w:r>
-      <w:r>
-        <w:rPr>
+        <w:t>_inc_amt:ifNEM</w:t>
+      </w:r>
+      <w:proofErr w:type="spellEnd"/>
+      <w:r>
+        <w:rPr>
+          <w:rFonts w:ascii="Arial" w:hAnsi="Arial" w:cs="Arial"/>
           <w:color w:val="FF0000"/>
         </w:rPr>
-        <w:t>NEM</w:t>
-      </w:r>
-      <w:r>
-        <w:rPr>
+        <w:t>():</w:t>
+      </w:r>
+      <w:proofErr w:type="spellStart"/>
+      <w:r>
+        <w:rPr>
+          <w:rFonts w:ascii="Arial" w:hAnsi="Arial" w:cs="Arial"/>
           <w:color w:val="FF0000"/>
         </w:rPr>
-        <w:t>():showBegin}</w:t>
+        <w:t>showBegin</w:t>
+      </w:r>
+      <w:proofErr w:type="spellEnd"/>
+      <w:r>
+        <w:rPr>
+          <w:rFonts w:ascii="Arial" w:hAnsi="Arial" w:cs="Arial"/>
+          <w:color w:val="FF0000"/>
+        </w:rPr>
+        <w:t>}</w:t>
       </w:r>
     </w:p>
     <w:p>
@@ -332,17 +615,19 @@
         <w:pStyle w:val="BodyText2"/>
         <w:spacing w:after="0" w:line="240" w:lineRule="auto"/>
         <w:rPr>
+          <w:rFonts w:ascii="Arial" w:hAnsi="Arial" w:cs="Arial"/>
           <w:color w:val="FF0000"/>
         </w:rPr>
       </w:pPr>
       <w:r>
-        <w:t>Prior to the approval and issuance of your permit, you are required to post a security deposit of</w:t>
-      </w:r>
-      <w:r>
-        <w:t xml:space="preserve"> </w:t>
-      </w:r>
-      <w:r>
-        <w:rPr>
+        <w:rPr>
+          <w:rFonts w:ascii="Arial" w:hAnsi="Arial" w:cs="Arial"/>
+        </w:rPr>
+        <w:t xml:space="preserve">Prior to the approval and issuance of your permit, you are required to post a security deposit of </w:t>
+      </w:r>
+      <w:r>
+        <w:rPr>
+          <w:rFonts w:ascii="Arial" w:hAnsi="Arial" w:cs="Arial"/>
           <w:b/>
           <w:bCs/>
         </w:rPr>
@@ -350,48 +635,74 @@
       </w:r>
       <w:r>
         <w:rPr>
+          <w:rFonts w:ascii="Arial" w:hAnsi="Arial" w:cs="Arial"/>
           <w:b/>
         </w:rPr>
-        <w:t>{d.bond_inc_amt</w:t>
-      </w:r>
-      <w:r>
-        <w:rPr>
+        <w:t>{</w:t>
+      </w:r>
+      <w:proofErr w:type="spellStart"/>
+      <w:proofErr w:type="gramStart"/>
+      <w:r>
+        <w:rPr>
+          <w:rFonts w:ascii="Arial" w:hAnsi="Arial" w:cs="Arial"/>
           <w:b/>
         </w:rPr>
+        <w:t>d.bond</w:t>
+      </w:r>
+      <w:proofErr w:type="gramEnd"/>
+      <w:r>
+        <w:rPr>
+          <w:rFonts w:ascii="Arial" w:hAnsi="Arial" w:cs="Arial"/>
+          <w:b/>
+        </w:rPr>
+        <w:t>_inc_amt</w:t>
+      </w:r>
+      <w:r>
+        <w:rPr>
+          <w:rFonts w:ascii="Arial" w:hAnsi="Arial" w:cs="Arial"/>
+          <w:b/>
+        </w:rPr>
         <w:t>:format</w:t>
       </w:r>
       <w:r>
         <w:rPr>
+          <w:rFonts w:ascii="Arial" w:hAnsi="Arial" w:cs="Arial"/>
           <w:b/>
         </w:rPr>
         <w:t>N</w:t>
       </w:r>
-      <w:r>
-        <w:rPr>
+      <w:proofErr w:type="spellEnd"/>
+      <w:r>
+        <w:rPr>
+          <w:rFonts w:ascii="Arial" w:hAnsi="Arial" w:cs="Arial"/>
           <w:b/>
         </w:rPr>
         <w:t>(</w:t>
       </w:r>
       <w:r>
         <w:rPr>
+          <w:rFonts w:ascii="Arial" w:hAnsi="Arial" w:cs="Arial"/>
           <w:b/>
         </w:rPr>
         <w:t>2</w:t>
       </w:r>
       <w:r>
         <w:rPr>
+          <w:rFonts w:ascii="Arial" w:hAnsi="Arial" w:cs="Arial"/>
           <w:b/>
         </w:rPr>
         <w:t>)</w:t>
       </w:r>
       <w:r>
         <w:rPr>
+          <w:rFonts w:ascii="Arial" w:hAnsi="Arial" w:cs="Arial"/>
           <w:b/>
         </w:rPr>
         <w:t>}</w:t>
       </w:r>
       <w:r>
         <w:rPr>
+          <w:rFonts w:ascii="Arial" w:hAnsi="Arial" w:cs="Arial"/>
           <w:bCs/>
         </w:rPr>
         <w:t xml:space="preserve"> and you may wish to take the opportunity to post your security at this time to avoid any delays.  Safekeeping Agreements backed by GIC’s may be used for bonds under $25,000 with the enclosed template. Complete the form with your banker, using the "Instructions on Completing a Safekeeping Agreement" and return it to this office for our signature.  A copy of the completed form will be returned to you and your financial institution.  Irrevocable Letters of Credit, certified cheque, bank draft or money order made payable to the Minister of Finance, at the undernoted address, are also acceptable. Payments made by EFT can also be arranged. Please do not send cash. For reclamation surety bonds, the bond shall be with a surety licensed to transact the business of a surety in Canada. For the surety bond template and more please visit our Reclamation Security website:</w:t>
@@ -402,6 +713,7 @@
         <w:spacing w:after="0" w:line="240" w:lineRule="auto"/>
         <w:jc w:val="both"/>
         <w:rPr>
+          <w:rFonts w:ascii="Arial" w:hAnsi="Arial" w:cs="Arial"/>
           <w:bCs/>
         </w:rPr>
       </w:pPr>
@@ -414,11 +726,15 @@
         </w:numPr>
         <w:spacing w:after="0" w:line="240" w:lineRule="auto"/>
         <w:jc w:val="both"/>
+        <w:rPr>
+          <w:rFonts w:ascii="Arial" w:hAnsi="Arial" w:cs="Arial"/>
+        </w:rPr>
       </w:pPr>
       <w:hyperlink r:id="rId7" w:history="1">
         <w:r>
           <w:rPr>
             <w:rStyle w:val="Hyperlink"/>
+            <w:rFonts w:ascii="Arial" w:hAnsi="Arial" w:cs="Arial"/>
           </w:rPr>
           <w:t>https://www2.gov.bc.ca/gov/content/industry/mineral-exploration-mining/permitting/reclamation-closure/securities</w:t>
         </w:r>
@@ -429,14 +745,41 @@
         <w:spacing w:after="0" w:line="240" w:lineRule="auto"/>
         <w:jc w:val="both"/>
         <w:rPr>
+          <w:rFonts w:ascii="Arial" w:hAnsi="Arial" w:cs="Arial"/>
           <w:color w:val="FF0000"/>
         </w:rPr>
       </w:pPr>
       <w:r>
         <w:rPr>
+          <w:rFonts w:ascii="Arial" w:hAnsi="Arial" w:cs="Arial"/>
           <w:color w:val="FF0000"/>
         </w:rPr>
-        <w:t>{d.bond_inc_amt:showEnd}</w:t>
+        <w:t>{</w:t>
+      </w:r>
+      <w:proofErr w:type="spellStart"/>
+      <w:proofErr w:type="gramStart"/>
+      <w:r>
+        <w:rPr>
+          <w:rFonts w:ascii="Arial" w:hAnsi="Arial" w:cs="Arial"/>
+          <w:color w:val="FF0000"/>
+        </w:rPr>
+        <w:t>d.bond</w:t>
+      </w:r>
+      <w:proofErr w:type="gramEnd"/>
+      <w:r>
+        <w:rPr>
+          <w:rFonts w:ascii="Arial" w:hAnsi="Arial" w:cs="Arial"/>
+          <w:color w:val="FF0000"/>
+        </w:rPr>
+        <w:t>_inc_amt:showEnd</w:t>
+      </w:r>
+      <w:proofErr w:type="spellEnd"/>
+      <w:r>
+        <w:rPr>
+          <w:rFonts w:ascii="Arial" w:hAnsi="Arial" w:cs="Arial"/>
+          <w:color w:val="FF0000"/>
+        </w:rPr>
+        <w:t>}</w:t>
       </w:r>
     </w:p>
     <w:p>
@@ -444,90 +787,20 @@
         <w:spacing w:after="0" w:line="240" w:lineRule="auto"/>
         <w:jc w:val="both"/>
         <w:rPr>
-          <w:rFonts w:cs="Arial"/>
+          <w:rFonts w:ascii="Arial" w:hAnsi="Arial" w:cs="Arial"/>
           <w:lang w:eastAsia="en-CA"/>
         </w:rPr>
       </w:pPr>
       <w:r>
         <w:rPr>
-          <w:rFonts w:cs="Arial"/>
+          <w:rFonts w:ascii="Arial" w:hAnsi="Arial" w:cs="Arial"/>
           <w:lang w:eastAsia="en-CA"/>
         </w:rPr>
-        <w:t>Personal information collected by the Ministry of Energy, Mines, and</w:t>
-      </w:r>
-      <w:r>
-        <w:rPr>
-          <w:rFonts w:cs="Arial"/>
-          <w:lang w:eastAsia="en-CA"/>
-        </w:rPr>
-        <w:t xml:space="preserve"> </w:t>
-      </w:r>
-      <w:r>
-        <w:rPr>
-          <w:rFonts w:cs="Arial"/>
-          <w:lang w:eastAsia="en-CA"/>
-        </w:rPr>
-        <w:t>Low Carbon</w:t>
-      </w:r>
-      <w:r>
-        <w:rPr>
-          <w:rFonts w:cs="Arial"/>
-          <w:lang w:eastAsia="en-CA"/>
-        </w:rPr>
-        <w:t xml:space="preserve"> </w:t>
-      </w:r>
-      <w:r>
-        <w:rPr>
-          <w:rFonts w:cs="Arial"/>
-          <w:lang w:eastAsia="en-CA"/>
-        </w:rPr>
-        <w:t>Innovation is under the authority of section 26(c) of the Freedom of Information and</w:t>
-      </w:r>
-      <w:r>
-        <w:rPr>
-          <w:rFonts w:cs="Arial"/>
-          <w:lang w:eastAsia="en-CA"/>
-        </w:rPr>
-        <w:t xml:space="preserve"> </w:t>
-      </w:r>
-      <w:r>
-        <w:rPr>
-          <w:rFonts w:cs="Arial"/>
-          <w:lang w:eastAsia="en-CA"/>
-        </w:rPr>
-        <w:t>Protection of Privacy Act for the purpose of collecting Bond and Securities Data. If you</w:t>
-      </w:r>
-      <w:r>
-        <w:rPr>
-          <w:rFonts w:cs="Arial"/>
-          <w:lang w:eastAsia="en-CA"/>
-        </w:rPr>
-        <w:t xml:space="preserve"> </w:t>
-      </w:r>
-      <w:r>
-        <w:rPr>
-          <w:rFonts w:cs="Arial"/>
-          <w:lang w:eastAsia="en-CA"/>
-        </w:rPr>
-        <w:t>have any questions about the collection, use and disclosure of your personal information,</w:t>
-      </w:r>
-      <w:r>
-        <w:rPr>
-          <w:rFonts w:cs="Arial"/>
-          <w:lang w:eastAsia="en-CA"/>
-        </w:rPr>
-        <w:t xml:space="preserve"> </w:t>
-      </w:r>
-      <w:r>
-        <w:rPr>
-          <w:rFonts w:cs="Arial"/>
-          <w:lang w:eastAsia="en-CA"/>
-        </w:rPr>
-        <w:t>please contact: Mines Digital Services by email at</w:t>
-      </w:r>
-      <w:r>
-        <w:rPr>
-          <w:rFonts w:cs="Arial"/>
+        <w:t>Personal information collected by the Ministry of Energy, Mines, and Low Carbon Innovation is under the authority of section 26(c) of the Freedom of Information and Protection of Privacy Act for the purpose of collecting Bond and Securities Data. If you have any questions about the collection, use and disclosure of your personal information, please contact: Mines Digital Services by email at</w:t>
+      </w:r>
+      <w:r>
+        <w:rPr>
+          <w:rFonts w:ascii="Arial" w:hAnsi="Arial" w:cs="Arial"/>
           <w:lang w:eastAsia="en-CA"/>
         </w:rPr>
         <w:t> </w:t>
@@ -536,7 +809,7 @@
         <w:r>
           <w:rPr>
             <w:rStyle w:val="Hyperlink"/>
-            <w:rFonts w:cs="Arial"/>
+            <w:rFonts w:ascii="Arial" w:hAnsi="Arial" w:cs="Arial"/>
             <w:lang w:eastAsia="en-CA"/>
           </w:rPr>
           <w:t>mds@gov.bc.ca</w:t>
@@ -545,153 +818,297 @@
       <w:r>
         <w:rPr>
           <w:rStyle w:val="Hyperlink"/>
-          <w:rFonts w:cs="Arial"/>
+          <w:rFonts w:ascii="Arial" w:hAnsi="Arial" w:cs="Arial"/>
           <w:lang w:eastAsia="en-CA"/>
         </w:rPr>
         <w:t>,</w:t>
       </w:r>
       <w:r>
         <w:rPr>
-          <w:rFonts w:cs="Arial"/>
+          <w:rFonts w:ascii="Arial" w:hAnsi="Arial" w:cs="Arial"/>
           <w:lang w:eastAsia="en-CA"/>
         </w:rPr>
+        <w:t xml:space="preserve"> by phone at:</w:t>
+      </w:r>
+      <w:r>
+        <w:rPr>
+          <w:rFonts w:ascii="Arial" w:hAnsi="Arial" w:cs="Arial"/>
+          <w:lang w:eastAsia="en-CA"/>
+        </w:rPr>
         <w:t xml:space="preserve"> </w:t>
       </w:r>
       <w:r>
         <w:rPr>
-          <w:rFonts w:cs="Arial"/>
+          <w:rFonts w:ascii="Arial" w:hAnsi="Arial" w:cs="Arial"/>
           <w:lang w:eastAsia="en-CA"/>
         </w:rPr>
-        <w:t>by phone at:</w:t>
-      </w:r>
-      <w:r>
-        <w:rPr>
-          <w:rFonts w:cs="Arial"/>
+        <w:t>778-698-7233, or by mail at: PO Box 9380, STN PROV GOVT, Victoria, BC, V8W 9M6.</w:t>
+      </w:r>
+    </w:p>
+    <w:p>
+      <w:pPr>
+        <w:spacing w:after="0" w:line="240" w:lineRule="auto"/>
+        <w:jc w:val="both"/>
+        <w:rPr>
+          <w:rFonts w:ascii="Arial" w:hAnsi="Arial" w:cs="Arial"/>
           <w:lang w:eastAsia="en-CA"/>
         </w:rPr>
-        <w:t xml:space="preserve"> </w:t>
-      </w:r>
-      <w:r>
-        <w:rPr>
-          <w:rFonts w:cs="Arial"/>
+      </w:pPr>
+    </w:p>
+    <w:p>
+      <w:pPr>
+        <w:spacing w:after="0" w:line="240" w:lineRule="auto"/>
+        <w:jc w:val="both"/>
+        <w:rPr>
+          <w:rFonts w:ascii="Arial" w:hAnsi="Arial" w:cs="Arial"/>
+        </w:rPr>
+      </w:pPr>
+      <w:r>
+        <w:rPr>
+          <w:rFonts w:ascii="Arial" w:hAnsi="Arial" w:cs="Arial"/>
           <w:lang w:eastAsia="en-CA"/>
         </w:rPr>
-        <w:t>778-698-7233, or by mail at: PO Box 9380, STN PROV GOVT, Victoria, BC, V8W 9M6</w:t>
-      </w:r>
-      <w:r>
-        <w:rPr>
-          <w:rFonts w:cs="Arial"/>
+        <w:t>{</w:t>
+      </w:r>
+      <w:proofErr w:type="spellStart"/>
+      <w:proofErr w:type="gramStart"/>
+      <w:r>
+        <w:rPr>
+          <w:rFonts w:ascii="Arial" w:hAnsi="Arial" w:cs="Arial"/>
           <w:lang w:eastAsia="en-CA"/>
         </w:rPr>
+        <w:t>d.letter</w:t>
+      </w:r>
+      <w:proofErr w:type="gramEnd"/>
+      <w:r>
+        <w:rPr>
+          <w:rFonts w:ascii="Arial" w:hAnsi="Arial" w:cs="Arial"/>
+          <w:lang w:eastAsia="en-CA"/>
+        </w:rPr>
+        <w:t>_</w:t>
+      </w:r>
+      <w:r>
+        <w:rPr>
+          <w:rFonts w:ascii="Arial" w:hAnsi="Arial" w:cs="Arial"/>
+          <w:lang w:eastAsia="en-CA"/>
+        </w:rPr>
+        <w:t>body</w:t>
+      </w:r>
+      <w:r>
+        <w:rPr>
+          <w:rFonts w:ascii="Arial" w:hAnsi="Arial" w:cs="Arial"/>
+          <w:lang w:eastAsia="en-CA"/>
+        </w:rPr>
+        <w:t>:convCRLF</w:t>
+      </w:r>
+      <w:proofErr w:type="spellEnd"/>
+      <w:r>
+        <w:rPr>
+          <w:rFonts w:ascii="Arial" w:hAnsi="Arial" w:cs="Arial"/>
+          <w:lang w:eastAsia="en-CA"/>
+        </w:rPr>
+        <w:t>()</w:t>
+      </w:r>
+      <w:r>
+        <w:rPr>
+          <w:rFonts w:ascii="Arial" w:hAnsi="Arial" w:cs="Arial"/>
+          <w:lang w:eastAsia="en-CA"/>
+        </w:rPr>
+        <w:t>}</w:t>
+      </w:r>
+    </w:p>
+    <w:p>
+      <w:pPr>
+        <w:spacing w:after="0" w:line="240" w:lineRule="auto"/>
+        <w:jc w:val="both"/>
+        <w:rPr>
+          <w:rFonts w:ascii="Arial" w:hAnsi="Arial" w:cs="Arial"/>
+          <w:lang w:eastAsia="en-CA"/>
+        </w:rPr>
+      </w:pPr>
+    </w:p>
+    <w:p>
+      <w:pPr>
+        <w:spacing w:after="0" w:line="240" w:lineRule="auto"/>
+        <w:jc w:val="both"/>
+        <w:rPr>
+          <w:rFonts w:ascii="Arial" w:hAnsi="Arial" w:cs="Arial"/>
+        </w:rPr>
+      </w:pPr>
+      <w:r>
+        <w:rPr>
+          <w:rFonts w:ascii="Arial" w:hAnsi="Arial" w:cs="Arial"/>
+        </w:rPr>
+        <w:t>You are reminded that no work may commence until you have received your permits.</w:t>
+      </w:r>
+    </w:p>
+    <w:p>
+      <w:pPr>
+        <w:spacing w:after="0" w:line="240" w:lineRule="auto"/>
+        <w:jc w:val="both"/>
+        <w:rPr>
+          <w:rFonts w:ascii="Arial" w:hAnsi="Arial" w:cs="Arial"/>
+        </w:rPr>
+      </w:pPr>
+      <w:r>
+        <w:rPr>
+          <w:rFonts w:ascii="Arial" w:hAnsi="Arial" w:cs="Arial"/>
+        </w:rPr>
+        <w:t xml:space="preserve">To clarify or discuss any of the above, please call </w:t>
+      </w:r>
+      <w:r>
+        <w:rPr>
+          <w:rFonts w:ascii="Arial" w:hAnsi="Arial" w:cs="Arial"/>
+        </w:rPr>
+        <w:t>or email me at the information below</w:t>
+      </w:r>
+      <w:r>
+        <w:rPr>
+          <w:rFonts w:ascii="Arial" w:hAnsi="Arial" w:cs="Arial"/>
+        </w:rPr>
         <w:t>.</w:t>
       </w:r>
     </w:p>
     <w:p>
       <w:pPr>
         <w:spacing w:after="0" w:line="240" w:lineRule="auto"/>
-        <w:jc w:val="both"/>
-        <w:rPr>
-          <w:rFonts w:cs="Arial"/>
-          <w:lang w:eastAsia="en-CA"/>
-        </w:rPr>
-      </w:pPr>
-    </w:p>
-    <w:p>
-      <w:pPr>
-        <w:spacing w:after="0" w:line="240" w:lineRule="auto"/>
-        <w:jc w:val="both"/>
-      </w:pPr>
-      <w:r>
-        <w:rPr>
-          <w:rFonts w:cs="Arial"/>
-          <w:lang w:eastAsia="en-CA"/>
-        </w:rPr>
-        <w:t>{d.letter</w:t>
-      </w:r>
-      <w:r>
-        <w:rPr>
-          <w:rFonts w:cs="Arial"/>
-          <w:lang w:eastAsia="en-CA"/>
-        </w:rPr>
-        <w:t>_</w:t>
-      </w:r>
-      <w:r>
-        <w:rPr>
-          <w:rFonts w:cs="Arial"/>
-          <w:lang w:eastAsia="en-CA"/>
-        </w:rPr>
-        <w:t>body</w:t>
-      </w:r>
-      <w:r>
-        <w:rPr>
-          <w:rFonts w:cs="Arial"/>
-          <w:lang w:eastAsia="en-CA"/>
-        </w:rPr>
-        <w:t>:convCRLF()</w:t>
-      </w:r>
-      <w:r>
-        <w:rPr>
-          <w:rFonts w:cs="Arial"/>
-          <w:lang w:eastAsia="en-CA"/>
+        <w:rPr>
+          <w:rFonts w:ascii="Arial" w:hAnsi="Arial" w:cs="Arial"/>
+        </w:rPr>
+      </w:pPr>
+    </w:p>
+    <w:p>
+      <w:pPr>
+        <w:overflowPunct w:val="0"/>
+        <w:spacing w:after="0" w:line="240" w:lineRule="auto"/>
+        <w:textAlignment w:val="baseline"/>
+        <w:rPr>
+          <w:rFonts w:ascii="Arial" w:eastAsia="Times New Roman" w:hAnsi="Arial" w:cs="Arial"/>
+          <w:lang w:val="en-US"/>
+        </w:rPr>
+      </w:pPr>
+      <w:r>
+        <w:rPr>
+          <w:rFonts w:ascii="Arial" w:eastAsia="Times New Roman" w:hAnsi="Arial" w:cs="Arial"/>
+          <w:lang w:val="en-US"/>
+        </w:rPr>
+        <w:lastRenderedPageBreak/>
+        <w:t>Sincerely,</w:t>
+      </w:r>
+    </w:p>
+    <w:p>
+      <w:pPr>
+        <w:overflowPunct w:val="0"/>
+        <w:spacing w:after="0" w:line="240" w:lineRule="auto"/>
+        <w:textAlignment w:val="baseline"/>
+        <w:rPr>
+          <w:rFonts w:ascii="Arial" w:eastAsia="Times New Roman" w:hAnsi="Arial" w:cs="Arial"/>
+          <w:lang w:val="en-US"/>
+        </w:rPr>
+      </w:pPr>
+    </w:p>
+    <w:p>
+      <w:pPr>
+        <w:overflowPunct w:val="0"/>
+        <w:spacing w:after="0" w:line="240" w:lineRule="auto"/>
+        <w:textAlignment w:val="baseline"/>
+        <w:rPr>
+          <w:rFonts w:ascii="Arial" w:eastAsia="Times New Roman" w:hAnsi="Arial" w:cs="Arial"/>
+          <w:lang w:val="en-US"/>
+        </w:rPr>
+      </w:pPr>
+      <w:r>
+        <w:rPr>
+          <w:rFonts w:ascii="Arial" w:eastAsia="Times New Roman" w:hAnsi="Arial" w:cs="Arial"/>
+          <w:lang w:val="en-US"/>
+        </w:rPr>
+        <w:t>{</w:t>
+      </w:r>
+      <w:proofErr w:type="spellStart"/>
+      <w:proofErr w:type="gramStart"/>
+      <w:r>
+        <w:rPr>
+          <w:rFonts w:ascii="Arial" w:eastAsia="Times New Roman" w:hAnsi="Arial" w:cs="Arial"/>
+          <w:lang w:val="en-US"/>
+        </w:rPr>
+        <w:t>d.image</w:t>
+      </w:r>
+      <w:r>
+        <w:rPr>
+          <w:rFonts w:ascii="Arial" w:eastAsia="Times New Roman" w:hAnsi="Arial" w:cs="Arial"/>
+          <w:lang w:val="en-US"/>
+        </w:rPr>
+        <w:t>s</w:t>
+      </w:r>
+      <w:proofErr w:type="gramEnd"/>
+      <w:r>
+        <w:rPr>
+          <w:rFonts w:ascii="Arial" w:eastAsia="Times New Roman" w:hAnsi="Arial" w:cs="Arial"/>
+          <w:lang w:val="en-US"/>
+        </w:rPr>
+        <w:t>.issuing_inspector_signature</w:t>
+      </w:r>
+      <w:proofErr w:type="spellEnd"/>
+      <w:r>
+        <w:rPr>
+          <w:rFonts w:ascii="Arial" w:eastAsia="Times New Roman" w:hAnsi="Arial" w:cs="Arial"/>
+          <w:lang w:val="en-US"/>
         </w:rPr>
         <w:t>}</w:t>
       </w:r>
     </w:p>
     <w:p>
       <w:pPr>
-        <w:spacing w:after="0" w:line="240" w:lineRule="auto"/>
-        <w:jc w:val="both"/>
-        <w:rPr>
-          <w:rFonts w:cs="Arial"/>
-          <w:lang w:eastAsia="en-CA"/>
-        </w:rPr>
-      </w:pPr>
-    </w:p>
-    <w:p>
-      <w:pPr>
-        <w:spacing w:after="0" w:line="240" w:lineRule="auto"/>
-        <w:jc w:val="both"/>
-      </w:pPr>
-      <w:r>
-        <w:t>You are reminded that no work may commence until you have received your permits.</w:t>
-      </w:r>
-    </w:p>
-    <w:p>
-      <w:pPr>
-        <w:spacing w:after="0" w:line="240" w:lineRule="auto"/>
-        <w:jc w:val="both"/>
-      </w:pPr>
-      <w:r>
-        <w:t xml:space="preserve">To clarify or discuss any of the above, please call </w:t>
-      </w:r>
-      <w:r>
-        <w:t>or email me at the information below</w:t>
-      </w:r>
-      <w:r>
-        <w:t>.</w:t>
-      </w:r>
-    </w:p>
-    <w:p>
-      <w:pPr>
-        <w:spacing w:after="0" w:line="240" w:lineRule="auto"/>
-      </w:pPr>
-    </w:p>
-    <w:p>
-      <w:pPr>
         <w:overflowPunct w:val="0"/>
         <w:spacing w:after="0" w:line="240" w:lineRule="auto"/>
         <w:textAlignment w:val="baseline"/>
         <w:rPr>
-          <w:rFonts w:eastAsia="Times New Roman" w:cs="Calibri"/>
+          <w:rFonts w:ascii="Arial" w:eastAsia="Times New Roman" w:hAnsi="Arial" w:cs="Arial"/>
           <w:lang w:val="en-US"/>
         </w:rPr>
       </w:pPr>
-      <w:r>
-        <w:rPr>
-          <w:rFonts w:eastAsia="Times New Roman" w:cs="Calibri"/>
+    </w:p>
+    <w:p>
+      <w:pPr>
+        <w:overflowPunct w:val="0"/>
+        <w:spacing w:after="0" w:line="240" w:lineRule="auto"/>
+        <w:textAlignment w:val="baseline"/>
+        <w:rPr>
+          <w:rFonts w:ascii="Arial" w:eastAsia="Times New Roman" w:hAnsi="Arial" w:cs="Arial"/>
           <w:lang w:val="en-US"/>
         </w:rPr>
-        <w:t>Sincerely,</w:t>
+      </w:pPr>
+      <w:r>
+        <w:rPr>
+          <w:rFonts w:ascii="Arial" w:eastAsia="Times New Roman" w:hAnsi="Arial" w:cs="Arial"/>
+          <w:lang w:val="en-US"/>
+        </w:rPr>
+        <w:t>{</w:t>
+      </w:r>
+      <w:proofErr w:type="spellStart"/>
+      <w:proofErr w:type="gramStart"/>
+      <w:r>
+        <w:rPr>
+          <w:rFonts w:ascii="Arial" w:eastAsia="Times New Roman" w:hAnsi="Arial" w:cs="Arial"/>
+          <w:lang w:val="en-US"/>
+        </w:rPr>
+        <w:t>d.issuing</w:t>
+      </w:r>
+      <w:proofErr w:type="gramEnd"/>
+      <w:r>
+        <w:rPr>
+          <w:rFonts w:ascii="Arial" w:eastAsia="Times New Roman" w:hAnsi="Arial" w:cs="Arial"/>
+          <w:lang w:val="en-US"/>
+        </w:rPr>
+        <w:t>_inspector_name</w:t>
+      </w:r>
+      <w:proofErr w:type="spellEnd"/>
+      <w:r>
+        <w:rPr>
+          <w:rFonts w:ascii="Arial" w:eastAsia="Times New Roman" w:hAnsi="Arial" w:cs="Arial"/>
+          <w:lang w:val="en-US"/>
+        </w:rPr>
+        <w:t>}</w:t>
       </w:r>
     </w:p>
     <w:p>
@@ -700,10 +1117,17 @@
         <w:spacing w:after="0" w:line="240" w:lineRule="auto"/>
         <w:textAlignment w:val="baseline"/>
         <w:rPr>
-          <w:rFonts w:eastAsia="Times New Roman" w:cs="Calibri"/>
+          <w:rFonts w:ascii="Arial" w:eastAsia="Times New Roman" w:hAnsi="Arial" w:cs="Arial"/>
           <w:lang w:val="en-US"/>
         </w:rPr>
       </w:pPr>
+      <w:r>
+        <w:rPr>
+          <w:rFonts w:ascii="Arial" w:eastAsia="Times New Roman" w:hAnsi="Arial" w:cs="Arial"/>
+          <w:lang w:val="en-US"/>
+        </w:rPr>
+        <w:t>Inspector of Mines</w:t>
+      </w:r>
     </w:p>
     <w:p>
       <w:pPr>
@@ -711,103 +1135,24 @@
         <w:spacing w:after="0" w:line="240" w:lineRule="auto"/>
         <w:textAlignment w:val="baseline"/>
         <w:rPr>
-          <w:rFonts w:eastAsia="Times New Roman" w:cs="Calibri"/>
+          <w:rFonts w:ascii="Arial" w:eastAsia="Times New Roman" w:hAnsi="Arial" w:cs="Arial"/>
           <w:lang w:val="en-US"/>
         </w:rPr>
       </w:pPr>
-      <w:r>
-        <w:rPr>
-          <w:rFonts w:eastAsia="Times New Roman" w:cs="Calibri"/>
+    </w:p>
+    <w:p>
+      <w:pPr>
+        <w:overflowPunct w:val="0"/>
+        <w:spacing w:after="0" w:line="240" w:lineRule="auto"/>
+        <w:textAlignment w:val="baseline"/>
+        <w:rPr>
+          <w:rFonts w:ascii="Arial" w:eastAsia="Times New Roman" w:hAnsi="Arial" w:cs="Arial"/>
           <w:lang w:val="en-US"/>
         </w:rPr>
-        <w:t>{d.image</w:t>
-      </w:r>
-      <w:r>
-        <w:rPr>
-          <w:rFonts w:eastAsia="Times New Roman" w:cs="Calibri"/>
-          <w:lang w:val="en-US"/>
-        </w:rPr>
-        <w:t>s</w:t>
-      </w:r>
-      <w:r>
-        <w:rPr>
-          <w:rFonts w:eastAsia="Times New Roman" w:cs="Calibri"/>
-          <w:lang w:val="en-US"/>
-        </w:rPr>
-        <w:t>.issuing_inspector_signature}</w:t>
-      </w:r>
-    </w:p>
-    <w:p>
-      <w:pPr>
-        <w:overflowPunct w:val="0"/>
-        <w:spacing w:after="0" w:line="240" w:lineRule="auto"/>
-        <w:textAlignment w:val="baseline"/>
-        <w:rPr>
-          <w:rFonts w:eastAsia="Times New Roman" w:cs="Calibri"/>
-          <w:lang w:val="en-US"/>
-        </w:rPr>
-      </w:pPr>
-    </w:p>
-    <w:p>
-      <w:pPr>
-        <w:overflowPunct w:val="0"/>
-        <w:spacing w:after="0" w:line="240" w:lineRule="auto"/>
-        <w:textAlignment w:val="baseline"/>
-        <w:rPr>
-          <w:rFonts w:eastAsia="Times New Roman" w:cs="Calibri"/>
-          <w:lang w:val="en-US"/>
-        </w:rPr>
-      </w:pPr>
-      <w:r>
-        <w:rPr>
-          <w:rFonts w:eastAsia="Times New Roman" w:cs="Calibri"/>
-          <w:lang w:val="en-US"/>
-        </w:rPr>
-        <w:t>{d.issuing_inspector_name}</w:t>
-      </w:r>
-    </w:p>
-    <w:p>
-      <w:pPr>
-        <w:overflowPunct w:val="0"/>
-        <w:spacing w:after="0" w:line="240" w:lineRule="auto"/>
-        <w:textAlignment w:val="baseline"/>
-        <w:rPr>
-          <w:rFonts w:eastAsia="Times New Roman" w:cs="Calibri"/>
-          <w:lang w:val="en-US"/>
-        </w:rPr>
-      </w:pPr>
-      <w:r>
-        <w:rPr>
-          <w:rFonts w:eastAsia="Times New Roman" w:cs="Calibri"/>
-          <w:lang w:val="en-US"/>
-        </w:rPr>
-        <w:t>Inspector of Mines</w:t>
-      </w:r>
-    </w:p>
-    <w:p>
-      <w:pPr>
-        <w:overflowPunct w:val="0"/>
-        <w:spacing w:after="0" w:line="240" w:lineRule="auto"/>
-        <w:textAlignment w:val="baseline"/>
-        <w:rPr>
-          <w:rFonts w:eastAsia="Times New Roman" w:cs="Calibri"/>
-          <w:lang w:val="en-US"/>
-        </w:rPr>
-      </w:pPr>
-    </w:p>
-    <w:p>
-      <w:pPr>
-        <w:overflowPunct w:val="0"/>
-        <w:spacing w:after="0" w:line="240" w:lineRule="auto"/>
-        <w:textAlignment w:val="baseline"/>
-        <w:rPr>
-          <w:rFonts w:eastAsia="Times New Roman" w:cs="Calibri"/>
-          <w:lang w:val="en-US"/>
-        </w:rPr>
-      </w:pPr>
-      <w:r>
-        <w:rPr>
-          <w:rFonts w:eastAsia="Times New Roman" w:cs="Calibri"/>
+      </w:pPr>
+      <w:r>
+        <w:rPr>
+          <w:rFonts w:ascii="Arial" w:eastAsia="Times New Roman" w:hAnsi="Arial" w:cs="Arial"/>
           <w:b/>
           <w:bCs/>
           <w:lang w:val="en-US"/>
@@ -816,10 +1161,35 @@
       </w:r>
       <w:r>
         <w:rPr>
-          <w:rFonts w:eastAsia="Times New Roman" w:cs="Calibri"/>
+          <w:rFonts w:ascii="Arial" w:eastAsia="Times New Roman" w:hAnsi="Arial" w:cs="Arial"/>
           <w:lang w:val="en-US"/>
         </w:rPr>
-        <w:t xml:space="preserve"> {d.issuing_inspector_email:ifEM():show(None)}</w:t>
+        <w:t xml:space="preserve"> {</w:t>
+      </w:r>
+      <w:proofErr w:type="spellStart"/>
+      <w:proofErr w:type="gramStart"/>
+      <w:r>
+        <w:rPr>
+          <w:rFonts w:ascii="Arial" w:eastAsia="Times New Roman" w:hAnsi="Arial" w:cs="Arial"/>
+          <w:lang w:val="en-US"/>
+        </w:rPr>
+        <w:t>d.issuing</w:t>
+      </w:r>
+      <w:proofErr w:type="gramEnd"/>
+      <w:r>
+        <w:rPr>
+          <w:rFonts w:ascii="Arial" w:eastAsia="Times New Roman" w:hAnsi="Arial" w:cs="Arial"/>
+          <w:lang w:val="en-US"/>
+        </w:rPr>
+        <w:t>_inspector_email:ifEM</w:t>
+      </w:r>
+      <w:proofErr w:type="spellEnd"/>
+      <w:r>
+        <w:rPr>
+          <w:rFonts w:ascii="Arial" w:eastAsia="Times New Roman" w:hAnsi="Arial" w:cs="Arial"/>
+          <w:lang w:val="en-US"/>
+        </w:rPr>
+        <w:t>():show(None)}</w:t>
       </w:r>
     </w:p>
     <w:p>
@@ -828,13 +1198,13 @@
         <w:spacing w:after="0" w:line="240" w:lineRule="auto"/>
         <w:textAlignment w:val="baseline"/>
         <w:rPr>
-          <w:rFonts w:eastAsia="Times New Roman" w:cs="Calibri"/>
+          <w:rFonts w:ascii="Arial" w:eastAsia="Times New Roman" w:hAnsi="Arial" w:cs="Arial"/>
           <w:lang w:val="en-US"/>
         </w:rPr>
       </w:pPr>
       <w:r>
         <w:rPr>
-          <w:rFonts w:eastAsia="Times New Roman" w:cs="Calibri"/>
+          <w:rFonts w:ascii="Arial" w:eastAsia="Times New Roman" w:hAnsi="Arial" w:cs="Arial"/>
           <w:b/>
           <w:bCs/>
           <w:lang w:val="en-US"/>
@@ -843,19 +1213,42 @@
       </w:r>
       <w:r>
         <w:rPr>
-          <w:rFonts w:eastAsia="Times New Roman" w:cs="Calibri"/>
+          <w:rFonts w:ascii="Arial" w:eastAsia="Times New Roman" w:hAnsi="Arial" w:cs="Arial"/>
           <w:lang w:val="en-US"/>
         </w:rPr>
-        <w:t xml:space="preserve"> {d.issuing_inspector_phone:ifEM():show(None)}</w:t>
+        <w:t xml:space="preserve"> {</w:t>
+      </w:r>
+      <w:proofErr w:type="spellStart"/>
+      <w:proofErr w:type="gramStart"/>
+      <w:r>
+        <w:rPr>
+          <w:rFonts w:ascii="Arial" w:eastAsia="Times New Roman" w:hAnsi="Arial" w:cs="Arial"/>
+          <w:lang w:val="en-US"/>
+        </w:rPr>
+        <w:t>d.issuing</w:t>
+      </w:r>
+      <w:proofErr w:type="gramEnd"/>
+      <w:r>
+        <w:rPr>
+          <w:rFonts w:ascii="Arial" w:eastAsia="Times New Roman" w:hAnsi="Arial" w:cs="Arial"/>
+          <w:lang w:val="en-US"/>
+        </w:rPr>
+        <w:t>_inspector_phone:ifEM</w:t>
+      </w:r>
+      <w:proofErr w:type="spellEnd"/>
+      <w:r>
+        <w:rPr>
+          <w:rFonts w:ascii="Arial" w:eastAsia="Times New Roman" w:hAnsi="Arial" w:cs="Arial"/>
+          <w:lang w:val="en-US"/>
+        </w:rPr>
+        <w:t>():show(None)}</w:t>
       </w:r>
     </w:p>
     <w:sectPr>
-      <w:headerReference w:type="even" r:id="rId9"/>
-      <w:headerReference w:type="default" r:id="rId10"/>
-      <w:footerReference w:type="even" r:id="rId11"/>
-      <w:footerReference w:type="default" r:id="rId12"/>
-      <w:headerReference w:type="first" r:id="rId13"/>
-      <w:footerReference w:type="first" r:id="rId14"/>
+      <w:headerReference w:type="default" r:id="rId9"/>
+      <w:footerReference w:type="default" r:id="rId10"/>
+      <w:headerReference w:type="first" r:id="rId11"/>
+      <w:footerReference w:type="first" r:id="rId12"/>
       <w:type w:val="continuous"/>
       <w:pgSz w:w="12240" w:h="15840"/>
       <w:pgMar w:top="1440" w:right="1080" w:bottom="1440" w:left="1080" w:header="634" w:footer="187" w:gutter="0"/>
@@ -896,109 +1289,115 @@
 <w:ftr xmlns:wpc="http://schemas.microsoft.com/office/word/2010/wordprocessingCanvas" xmlns:cx="http://schemas.microsoft.com/office/drawing/2014/chartex" xmlns:cx1="http://schemas.microsoft.com/office/drawing/2015/9/8/chartex" xmlns:cx2="http://schemas.microsoft.com/office/drawing/2015/10/21/chartex" xmlns:cx3="http://schemas.microsoft.com/office/drawing/2016/5/9/chartex" xmlns:cx4="http://schemas.microsoft.com/office/drawing/2016/5/10/chartex" xmlns:cx5="http://schemas.microsoft.com/office/drawing/2016/5/11/chartex" xmlns:cx6="http://schemas.microsoft.com/office/drawing/2016/5/12/chartex" xmlns:cx7="http://schemas.microsoft.com/office/drawing/2016/5/13/chartex" xmlns:cx8="http://schemas.microsoft.com/office/drawing/2016/5/14/chartex" xmlns:mc="http://schemas.openxmlformats.org/markup-compatibility/2006" xmlns:aink="http://schemas.microsoft.com/office/drawing/2016/ink" xmlns:am3d="http://schemas.microsoft.com/office/drawing/2017/model3d" xmlns:o="urn:schemas-microsoft-com:office:office" xmlns:r="http://schemas.openxmlformats.org/officeDocument/2006/relationships" xmlns:m="http://schemas.openxmlformats.org/officeDocument/2006/math" xmlns:v="urn:schemas-microsoft-com:vml" xmlns:wp14="http://schemas.microsoft.com/office/word/2010/wordprocessingDrawing" xmlns:wp="http://schemas.openxmlformats.org/drawingml/2006/wordprocessingDrawing" xmlns:w10="urn:schemas-microsoft-com:office:word" xmlns:w="http://schemas.openxmlformats.org/wordprocessingml/2006/main" xmlns:w14="http://schemas.microsoft.com/office/word/2010/wordml" xmlns:w15="http://schemas.microsoft.com/office/word/2012/wordml" xmlns:w16cex="http://schemas.microsoft.com/office/word/2018/wordml/cex" xmlns:w16cid="http://schemas.microsoft.com/office/word/2016/wordml/cid" xmlns:w16="http://schemas.microsoft.com/office/word/2018/wordml" xmlns:w16se="http://schemas.microsoft.com/office/word/2015/wordml/symex" xmlns:wpg="http://schemas.microsoft.com/office/word/2010/wordprocessingGroup" xmlns:wpi="http://schemas.microsoft.com/office/word/2010/wordprocessingInk" xmlns:wne="http://schemas.microsoft.com/office/word/2006/wordml" xmlns:wps="http://schemas.microsoft.com/office/word/2010/wordprocessingShape" mc:Ignorable="w14 w15 w16se w16cid w16 w16cex wp14">
   <w:p>
     <w:pPr>
-      <w:pStyle w:val="Footer"/>
-    </w:pPr>
-  </w:p>
-</w:ftr>
-</file>
-
-<file path=word/footer2.xml><?xml version="1.0" encoding="utf-8"?>
-<w:ftr xmlns:wpc="http://schemas.microsoft.com/office/word/2010/wordprocessingCanvas" xmlns:cx="http://schemas.microsoft.com/office/drawing/2014/chartex" xmlns:cx1="http://schemas.microsoft.com/office/drawing/2015/9/8/chartex" xmlns:cx2="http://schemas.microsoft.com/office/drawing/2015/10/21/chartex" xmlns:cx3="http://schemas.microsoft.com/office/drawing/2016/5/9/chartex" xmlns:cx4="http://schemas.microsoft.com/office/drawing/2016/5/10/chartex" xmlns:cx5="http://schemas.microsoft.com/office/drawing/2016/5/11/chartex" xmlns:cx6="http://schemas.microsoft.com/office/drawing/2016/5/12/chartex" xmlns:cx7="http://schemas.microsoft.com/office/drawing/2016/5/13/chartex" xmlns:cx8="http://schemas.microsoft.com/office/drawing/2016/5/14/chartex" xmlns:mc="http://schemas.openxmlformats.org/markup-compatibility/2006" xmlns:aink="http://schemas.microsoft.com/office/drawing/2016/ink" xmlns:am3d="http://schemas.microsoft.com/office/drawing/2017/model3d" xmlns:o="urn:schemas-microsoft-com:office:office" xmlns:r="http://schemas.openxmlformats.org/officeDocument/2006/relationships" xmlns:m="http://schemas.openxmlformats.org/officeDocument/2006/math" xmlns:v="urn:schemas-microsoft-com:vml" xmlns:wp14="http://schemas.microsoft.com/office/word/2010/wordprocessingDrawing" xmlns:wp="http://schemas.openxmlformats.org/drawingml/2006/wordprocessingDrawing" xmlns:w10="urn:schemas-microsoft-com:office:word" xmlns:w="http://schemas.openxmlformats.org/wordprocessingml/2006/main" xmlns:w14="http://schemas.microsoft.com/office/word/2010/wordml" xmlns:w15="http://schemas.microsoft.com/office/word/2012/wordml" xmlns:w16cex="http://schemas.microsoft.com/office/word/2018/wordml/cex" xmlns:w16cid="http://schemas.microsoft.com/office/word/2016/wordml/cid" xmlns:w16="http://schemas.microsoft.com/office/word/2018/wordml" xmlns:w16se="http://schemas.microsoft.com/office/word/2015/wordml/symex" xmlns:wpg="http://schemas.microsoft.com/office/word/2010/wordprocessingGroup" xmlns:wpi="http://schemas.microsoft.com/office/word/2010/wordprocessingInk" xmlns:wne="http://schemas.microsoft.com/office/word/2006/wordml" xmlns:wps="http://schemas.microsoft.com/office/word/2010/wordprocessingShape" mc:Ignorable="w14 w15 w16se w16cid w16 w16cex wp14">
-  <w:p>
-    <w:pPr>
       <w:spacing w:after="0" w:line="240" w:lineRule="auto"/>
       <w:ind w:left="180" w:right="-288" w:hanging="270"/>
       <w:rPr>
+        <w:rFonts w:ascii="Arial" w:hAnsi="Arial" w:cs="Arial"/>
         <w:u w:val="single"/>
       </w:rPr>
     </w:pPr>
     <w:bookmarkStart w:id="1" w:name="_Hlk37327894"/>
     <w:r>
       <w:rPr>
+        <w:rFonts w:ascii="Arial" w:hAnsi="Arial" w:cs="Arial"/>
         <w:u w:val="single"/>
       </w:rPr>
       <w:tab/>
     </w:r>
     <w:r>
       <w:rPr>
+        <w:rFonts w:ascii="Arial" w:hAnsi="Arial" w:cs="Arial"/>
         <w:u w:val="single"/>
       </w:rPr>
       <w:tab/>
     </w:r>
     <w:r>
       <w:rPr>
+        <w:rFonts w:ascii="Arial" w:hAnsi="Arial" w:cs="Arial"/>
         <w:u w:val="single"/>
       </w:rPr>
       <w:tab/>
     </w:r>
     <w:r>
       <w:rPr>
+        <w:rFonts w:ascii="Arial" w:hAnsi="Arial" w:cs="Arial"/>
         <w:u w:val="single"/>
       </w:rPr>
       <w:tab/>
     </w:r>
     <w:r>
       <w:rPr>
+        <w:rFonts w:ascii="Arial" w:hAnsi="Arial" w:cs="Arial"/>
         <w:u w:val="single"/>
       </w:rPr>
       <w:tab/>
     </w:r>
     <w:r>
       <w:rPr>
+        <w:rFonts w:ascii="Arial" w:hAnsi="Arial" w:cs="Arial"/>
         <w:u w:val="single"/>
       </w:rPr>
       <w:tab/>
     </w:r>
     <w:r>
       <w:rPr>
+        <w:rFonts w:ascii="Arial" w:hAnsi="Arial" w:cs="Arial"/>
         <w:u w:val="single"/>
       </w:rPr>
       <w:tab/>
     </w:r>
     <w:r>
       <w:rPr>
+        <w:rFonts w:ascii="Arial" w:hAnsi="Arial" w:cs="Arial"/>
         <w:u w:val="single"/>
       </w:rPr>
       <w:tab/>
     </w:r>
     <w:r>
       <w:rPr>
+        <w:rFonts w:ascii="Arial" w:hAnsi="Arial" w:cs="Arial"/>
         <w:u w:val="single"/>
       </w:rPr>
       <w:tab/>
     </w:r>
     <w:r>
       <w:rPr>
+        <w:rFonts w:ascii="Arial" w:hAnsi="Arial" w:cs="Arial"/>
         <w:u w:val="single"/>
       </w:rPr>
       <w:tab/>
     </w:r>
     <w:r>
       <w:rPr>
+        <w:rFonts w:ascii="Arial" w:hAnsi="Arial" w:cs="Arial"/>
         <w:u w:val="single"/>
       </w:rPr>
       <w:tab/>
     </w:r>
     <w:r>
       <w:rPr>
+        <w:rFonts w:ascii="Arial" w:hAnsi="Arial" w:cs="Arial"/>
         <w:u w:val="single"/>
       </w:rPr>
       <w:tab/>
     </w:r>
     <w:r>
       <w:rPr>
+        <w:rFonts w:ascii="Arial" w:hAnsi="Arial" w:cs="Arial"/>
         <w:u w:val="single"/>
       </w:rPr>
       <w:tab/>
     </w:r>
     <w:r>
       <w:rPr>
+        <w:rFonts w:ascii="Arial" w:hAnsi="Arial" w:cs="Arial"/>
         <w:u w:val="single"/>
       </w:rPr>
       <w:tab/>
     </w:r>
     <w:r>
       <w:rPr>
+        <w:rFonts w:ascii="Arial" w:hAnsi="Arial" w:cs="Arial"/>
         <w:u w:val="single"/>
       </w:rPr>
       <w:tab/>
@@ -1015,8 +1414,8 @@
     </w:tblPr>
     <w:tblGrid>
       <w:gridCol w:w="3357"/>
-      <w:gridCol w:w="3479"/>
-      <w:gridCol w:w="3244"/>
+      <w:gridCol w:w="3451"/>
+      <w:gridCol w:w="3272"/>
     </w:tblGrid>
     <w:tr>
       <w:tc>
@@ -1034,7 +1433,7 @@
             <w:ind w:left="293"/>
             <w:textAlignment w:val="baseline"/>
             <w:rPr>
-              <w:rFonts w:eastAsia="Times New Roman" w:cs="Calibri"/>
+              <w:rFonts w:ascii="Arial" w:eastAsia="Times New Roman" w:hAnsi="Arial" w:cs="Arial"/>
               <w:b/>
               <w:bCs/>
               <w:sz w:val="18"/>
@@ -1045,7 +1444,7 @@
           <w:bookmarkStart w:id="2" w:name="_Hlk37327873"/>
           <w:r>
             <w:rPr>
-              <w:rFonts w:eastAsia="Times New Roman" w:cs="Calibri"/>
+              <w:rFonts w:ascii="Arial" w:eastAsia="Times New Roman" w:hAnsi="Arial" w:cs="Arial"/>
               <w:b/>
               <w:bCs/>
               <w:sz w:val="18"/>
@@ -1056,7 +1455,7 @@
           </w:r>
           <w:r>
             <w:rPr>
-              <w:rFonts w:eastAsia="Times New Roman" w:cs="Calibri"/>
+              <w:rFonts w:ascii="Arial" w:eastAsia="Times New Roman" w:hAnsi="Arial" w:cs="Arial"/>
               <w:b/>
               <w:bCs/>
               <w:sz w:val="18"/>
@@ -1067,7 +1466,7 @@
           </w:r>
           <w:r>
             <w:rPr>
-              <w:rFonts w:eastAsia="Times New Roman" w:cs="Calibri"/>
+              <w:rFonts w:ascii="Arial" w:eastAsia="Times New Roman" w:hAnsi="Arial" w:cs="Arial"/>
               <w:b/>
               <w:bCs/>
               <w:sz w:val="18"/>
@@ -1088,7 +1487,7 @@
             <w:ind w:left="293"/>
             <w:textAlignment w:val="baseline"/>
             <w:rPr>
-              <w:rFonts w:eastAsia="Times New Roman" w:cs="Calibri"/>
+              <w:rFonts w:ascii="Arial" w:eastAsia="Times New Roman" w:hAnsi="Arial" w:cs="Arial"/>
               <w:bCs/>
               <w:sz w:val="18"/>
               <w:szCs w:val="18"/>
@@ -1097,7 +1496,7 @@
           </w:pPr>
           <w:r>
             <w:rPr>
-              <w:rFonts w:eastAsia="Times New Roman" w:cs="Calibri"/>
+              <w:rFonts w:ascii="Arial" w:eastAsia="Times New Roman" w:hAnsi="Arial" w:cs="Arial"/>
               <w:bCs/>
               <w:sz w:val="18"/>
               <w:szCs w:val="18"/>
@@ -1123,7 +1522,7 @@
             <w:ind w:left="27" w:right="-548"/>
             <w:textAlignment w:val="baseline"/>
             <w:rPr>
-              <w:rFonts w:eastAsia="Times New Roman" w:cs="Calibri"/>
+              <w:rFonts w:ascii="Arial" w:eastAsia="Times New Roman" w:hAnsi="Arial" w:cs="Arial"/>
               <w:b/>
               <w:sz w:val="18"/>
               <w:szCs w:val="18"/>
@@ -1132,7 +1531,7 @@
           </w:pPr>
           <w:r>
             <w:rPr>
-              <w:rFonts w:eastAsia="Times New Roman" w:cs="Calibri"/>
+              <w:rFonts w:ascii="Arial" w:eastAsia="Times New Roman" w:hAnsi="Arial" w:cs="Arial"/>
               <w:b/>
               <w:sz w:val="18"/>
               <w:szCs w:val="18"/>
@@ -1152,7 +1551,7 @@
             <w:ind w:left="27" w:right="-548"/>
             <w:textAlignment w:val="baseline"/>
             <w:rPr>
-              <w:rFonts w:eastAsia="Times New Roman" w:cs="Calibri"/>
+              <w:rFonts w:ascii="Arial" w:eastAsia="Times New Roman" w:hAnsi="Arial" w:cs="Arial"/>
               <w:sz w:val="18"/>
               <w:szCs w:val="18"/>
               <w:lang w:val="en-US"/>
@@ -1160,16 +1559,26 @@
           </w:pPr>
           <w:r>
             <w:rPr>
-              <w:rFonts w:eastAsia="Times New Roman" w:cs="Calibri"/>
-              <w:sz w:val="18"/>
-              <w:szCs w:val="18"/>
-              <w:lang w:val="en-US"/>
-            </w:rPr>
-            <w:t>Phone: {d.</w:t>
-          </w:r>
-          <w:r>
-            <w:rPr>
-              <w:rFonts w:eastAsia="Times New Roman" w:cs="Calibri"/>
+              <w:rFonts w:ascii="Arial" w:eastAsia="Times New Roman" w:hAnsi="Arial" w:cs="Arial"/>
+              <w:sz w:val="18"/>
+              <w:szCs w:val="18"/>
+              <w:lang w:val="en-US"/>
+            </w:rPr>
+            <w:t>Phone: {</w:t>
+          </w:r>
+          <w:proofErr w:type="spellStart"/>
+          <w:r>
+            <w:rPr>
+              <w:rFonts w:ascii="Arial" w:eastAsia="Times New Roman" w:hAnsi="Arial" w:cs="Arial"/>
+              <w:sz w:val="18"/>
+              <w:szCs w:val="18"/>
+              <w:lang w:val="en-US"/>
+            </w:rPr>
+            <w:t>d.</w:t>
+          </w:r>
+          <w:r>
+            <w:rPr>
+              <w:rFonts w:ascii="Arial" w:eastAsia="Times New Roman" w:hAnsi="Arial" w:cs="Arial"/>
               <w:sz w:val="18"/>
               <w:szCs w:val="18"/>
               <w:lang w:val="en-US"/>
@@ -1178,16 +1587,17 @@
           </w:r>
           <w:r>
             <w:rPr>
-              <w:rFonts w:eastAsia="Times New Roman" w:cs="Calibri"/>
+              <w:rFonts w:ascii="Arial" w:eastAsia="Times New Roman" w:hAnsi="Arial" w:cs="Arial"/>
               <w:sz w:val="18"/>
               <w:szCs w:val="18"/>
               <w:lang w:val="en-US"/>
             </w:rPr>
             <w:t>_phone_number</w:t>
           </w:r>
-          <w:r>
-            <w:rPr>
-              <w:rFonts w:eastAsia="Times New Roman" w:cs="Calibri"/>
+          <w:proofErr w:type="spellEnd"/>
+          <w:r>
+            <w:rPr>
+              <w:rFonts w:ascii="Arial" w:eastAsia="Times New Roman" w:hAnsi="Arial" w:cs="Arial"/>
               <w:sz w:val="18"/>
               <w:szCs w:val="18"/>
               <w:lang w:val="en-US"/>
@@ -1204,21 +1614,32 @@
             <w:spacing w:after="0" w:line="240" w:lineRule="auto"/>
             <w:ind w:left="27" w:right="-169"/>
             <w:textAlignment w:val="baseline"/>
+            <w:rPr>
+              <w:rFonts w:ascii="Arial" w:hAnsi="Arial" w:cs="Arial"/>
+            </w:rPr>
           </w:pPr>
-          <w:bookmarkStart w:id="3" w:name="_GoBack"/>
-          <w:bookmarkEnd w:id="3"/>
-          <w:r>
-            <w:rPr>
-              <w:rFonts w:eastAsia="Times New Roman" w:cs="Calibri"/>
-              <w:sz w:val="18"/>
-              <w:szCs w:val="18"/>
-              <w:lang w:val="en-US"/>
-            </w:rPr>
-            <w:t>Email: {d.</w:t>
-          </w:r>
-          <w:r>
-            <w:rPr>
-              <w:rFonts w:eastAsia="Times New Roman" w:cs="Calibri"/>
+          <w:r>
+            <w:rPr>
+              <w:rFonts w:ascii="Arial" w:eastAsia="Times New Roman" w:hAnsi="Arial" w:cs="Arial"/>
+              <w:sz w:val="18"/>
+              <w:szCs w:val="18"/>
+              <w:lang w:val="en-US"/>
+            </w:rPr>
+            <w:t>Email: {</w:t>
+          </w:r>
+          <w:proofErr w:type="spellStart"/>
+          <w:r>
+            <w:rPr>
+              <w:rFonts w:ascii="Arial" w:eastAsia="Times New Roman" w:hAnsi="Arial" w:cs="Arial"/>
+              <w:sz w:val="18"/>
+              <w:szCs w:val="18"/>
+              <w:lang w:val="en-US"/>
+            </w:rPr>
+            <w:t>d.</w:t>
+          </w:r>
+          <w:r>
+            <w:rPr>
+              <w:rFonts w:ascii="Arial" w:eastAsia="Times New Roman" w:hAnsi="Arial" w:cs="Arial"/>
               <w:sz w:val="18"/>
               <w:szCs w:val="18"/>
               <w:lang w:val="en-US"/>
@@ -1227,12 +1648,22 @@
           </w:r>
           <w:r>
             <w:rPr>
-              <w:rFonts w:eastAsia="Times New Roman" w:cs="Calibri"/>
-              <w:sz w:val="18"/>
-              <w:szCs w:val="18"/>
-              <w:lang w:val="en-US"/>
-            </w:rPr>
-            <w:t>_email}</w:t>
+              <w:rFonts w:ascii="Arial" w:eastAsia="Times New Roman" w:hAnsi="Arial" w:cs="Arial"/>
+              <w:sz w:val="18"/>
+              <w:szCs w:val="18"/>
+              <w:lang w:val="en-US"/>
+            </w:rPr>
+            <w:t>_email</w:t>
+          </w:r>
+          <w:proofErr w:type="spellEnd"/>
+          <w:r>
+            <w:rPr>
+              <w:rFonts w:ascii="Arial" w:eastAsia="Times New Roman" w:hAnsi="Arial" w:cs="Arial"/>
+              <w:sz w:val="18"/>
+              <w:szCs w:val="18"/>
+              <w:lang w:val="en-US"/>
+            </w:rPr>
+            <w:t>}</w:t>
           </w:r>
         </w:p>
       </w:tc>
@@ -1252,7 +1683,7 @@
             <w:ind w:left="-533" w:right="-169" w:firstLine="425"/>
             <w:textAlignment w:val="baseline"/>
             <w:rPr>
-              <w:rFonts w:eastAsia="Times New Roman" w:cs="Calibri"/>
+              <w:rFonts w:ascii="Arial" w:eastAsia="Times New Roman" w:hAnsi="Arial" w:cs="Arial"/>
               <w:b/>
               <w:sz w:val="18"/>
               <w:szCs w:val="18"/>
@@ -1261,7 +1692,7 @@
           </w:pPr>
           <w:r>
             <w:rPr>
-              <w:rFonts w:eastAsia="Times New Roman" w:cs="Calibri"/>
+              <w:rFonts w:ascii="Arial" w:eastAsia="Times New Roman" w:hAnsi="Arial" w:cs="Arial"/>
               <w:b/>
               <w:sz w:val="18"/>
               <w:szCs w:val="18"/>
@@ -1281,7 +1712,7 @@
             <w:ind w:left="-533" w:right="-169" w:firstLine="425"/>
             <w:textAlignment w:val="baseline"/>
             <w:rPr>
-              <w:rFonts w:eastAsia="Times New Roman" w:cs="Calibri"/>
+              <w:rFonts w:ascii="Arial" w:eastAsia="Times New Roman" w:hAnsi="Arial" w:cs="Arial"/>
               <w:sz w:val="18"/>
               <w:szCs w:val="18"/>
               <w:lang w:val="en-US"/>
@@ -1289,7 +1720,7 @@
           </w:pPr>
           <w:r>
             <w:rPr>
-              <w:rFonts w:eastAsia="Times New Roman" w:cs="Calibri"/>
+              <w:rFonts w:ascii="Arial" w:eastAsia="Times New Roman" w:hAnsi="Arial" w:cs="Arial"/>
               <w:sz w:val="18"/>
               <w:szCs w:val="18"/>
               <w:lang w:val="en-US"/>
@@ -1298,7 +1729,7 @@
           </w:r>
           <w:r>
             <w:rPr>
-              <w:rFonts w:eastAsia="Times New Roman" w:cs="Calibri"/>
+              <w:rFonts w:ascii="Arial" w:eastAsia="Times New Roman" w:hAnsi="Arial" w:cs="Arial"/>
               <w:sz w:val="18"/>
               <w:szCs w:val="18"/>
               <w:lang w:val="en-US"/>
@@ -1307,21 +1738,12 @@
           </w:r>
           <w:r>
             <w:rPr>
-              <w:rFonts w:eastAsia="Times New Roman" w:cs="Calibri"/>
-              <w:sz w:val="18"/>
-              <w:szCs w:val="18"/>
-              <w:lang w:val="en-US"/>
-            </w:rPr>
-            <w:t>_mailing_addre</w:t>
-          </w:r>
-          <w:r>
-            <w:rPr>
-              <w:rFonts w:eastAsia="Times New Roman" w:cs="Calibri"/>
-              <w:sz w:val="18"/>
-              <w:szCs w:val="18"/>
-              <w:lang w:val="en-US"/>
-            </w:rPr>
-            <w:t>ss_line_1}</w:t>
+              <w:rFonts w:ascii="Arial" w:eastAsia="Times New Roman" w:hAnsi="Arial" w:cs="Arial"/>
+              <w:sz w:val="18"/>
+              <w:szCs w:val="18"/>
+              <w:lang w:val="en-US"/>
+            </w:rPr>
+            <w:t>_mailing_address_line_1}</w:t>
           </w:r>
         </w:p>
         <w:p>
@@ -1335,7 +1757,7 @@
             <w:ind w:left="-533" w:right="-169" w:firstLine="425"/>
             <w:textAlignment w:val="baseline"/>
             <w:rPr>
-              <w:rFonts w:eastAsia="Times New Roman" w:cs="Calibri"/>
+              <w:rFonts w:ascii="Arial" w:eastAsia="Times New Roman" w:hAnsi="Arial" w:cs="Arial"/>
               <w:sz w:val="18"/>
               <w:szCs w:val="18"/>
               <w:lang w:val="en-US"/>
@@ -1343,7 +1765,7 @@
           </w:pPr>
           <w:r>
             <w:rPr>
-              <w:rFonts w:eastAsia="Times New Roman" w:cs="Calibri"/>
+              <w:rFonts w:ascii="Arial" w:eastAsia="Times New Roman" w:hAnsi="Arial" w:cs="Arial"/>
               <w:sz w:val="18"/>
               <w:szCs w:val="18"/>
               <w:lang w:val="en-US"/>
@@ -1352,7 +1774,7 @@
           </w:r>
           <w:r>
             <w:rPr>
-              <w:rFonts w:eastAsia="Times New Roman" w:cs="Calibri"/>
+              <w:rFonts w:ascii="Arial" w:eastAsia="Times New Roman" w:hAnsi="Arial" w:cs="Arial"/>
               <w:sz w:val="18"/>
               <w:szCs w:val="18"/>
               <w:lang w:val="en-US"/>
@@ -1361,21 +1783,12 @@
           </w:r>
           <w:r>
             <w:rPr>
-              <w:rFonts w:eastAsia="Times New Roman" w:cs="Calibri"/>
-              <w:sz w:val="18"/>
-              <w:szCs w:val="18"/>
-              <w:lang w:val="en-US"/>
-            </w:rPr>
-            <w:t>_mailing_address_line_</w:t>
-          </w:r>
-          <w:r>
-            <w:rPr>
-              <w:rFonts w:eastAsia="Times New Roman" w:cs="Calibri"/>
-              <w:sz w:val="18"/>
-              <w:szCs w:val="18"/>
-              <w:lang w:val="en-US"/>
-            </w:rPr>
-            <w:t>2}</w:t>
+              <w:rFonts w:ascii="Arial" w:eastAsia="Times New Roman" w:hAnsi="Arial" w:cs="Arial"/>
+              <w:sz w:val="18"/>
+              <w:szCs w:val="18"/>
+              <w:lang w:val="en-US"/>
+            </w:rPr>
+            <w:t>_mailing_address_line_2}</w:t>
           </w:r>
         </w:p>
       </w:tc>
@@ -1388,6 +1801,7 @@
       <w:spacing w:after="0" w:line="240" w:lineRule="auto"/>
       <w:ind w:right="-288"/>
       <w:rPr>
+        <w:rFonts w:ascii="Arial" w:hAnsi="Arial" w:cs="Arial"/>
         <w:u w:val="single"/>
       </w:rPr>
     </w:pPr>
@@ -1395,7 +1809,7 @@
 </w:ftr>
 </file>
 
-<file path=word/footer3.xml><?xml version="1.0" encoding="utf-8"?>
+<file path=word/footer2.xml><?xml version="1.0" encoding="utf-8"?>
 <w:ftr xmlns:wpc="http://schemas.microsoft.com/office/word/2010/wordprocessingCanvas" xmlns:cx="http://schemas.microsoft.com/office/drawing/2014/chartex" xmlns:cx1="http://schemas.microsoft.com/office/drawing/2015/9/8/chartex" xmlns:cx2="http://schemas.microsoft.com/office/drawing/2015/10/21/chartex" xmlns:cx3="http://schemas.microsoft.com/office/drawing/2016/5/9/chartex" xmlns:cx4="http://schemas.microsoft.com/office/drawing/2016/5/10/chartex" xmlns:cx5="http://schemas.microsoft.com/office/drawing/2016/5/11/chartex" xmlns:cx6="http://schemas.microsoft.com/office/drawing/2016/5/12/chartex" xmlns:cx7="http://schemas.microsoft.com/office/drawing/2016/5/13/chartex" xmlns:cx8="http://schemas.microsoft.com/office/drawing/2016/5/14/chartex" xmlns:mc="http://schemas.openxmlformats.org/markup-compatibility/2006" xmlns:aink="http://schemas.microsoft.com/office/drawing/2016/ink" xmlns:am3d="http://schemas.microsoft.com/office/drawing/2017/model3d" xmlns:o="urn:schemas-microsoft-com:office:office" xmlns:r="http://schemas.openxmlformats.org/officeDocument/2006/relationships" xmlns:m="http://schemas.openxmlformats.org/officeDocument/2006/math" xmlns:v="urn:schemas-microsoft-com:vml" xmlns:wp14="http://schemas.microsoft.com/office/word/2010/wordprocessingDrawing" xmlns:wp="http://schemas.openxmlformats.org/drawingml/2006/wordprocessingDrawing" xmlns:w10="urn:schemas-microsoft-com:office:word" xmlns:w="http://schemas.openxmlformats.org/wordprocessingml/2006/main" xmlns:w14="http://schemas.microsoft.com/office/word/2010/wordml" xmlns:w15="http://schemas.microsoft.com/office/word/2012/wordml" xmlns:w16cex="http://schemas.microsoft.com/office/word/2018/wordml/cex" xmlns:w16cid="http://schemas.microsoft.com/office/word/2016/wordml/cid" xmlns:w16="http://schemas.microsoft.com/office/word/2018/wordml" xmlns:w16se="http://schemas.microsoft.com/office/word/2015/wordml/symex" xmlns:wpg="http://schemas.microsoft.com/office/word/2010/wordprocessingGroup" xmlns:wpi="http://schemas.microsoft.com/office/word/2010/wordprocessingInk" xmlns:wne="http://schemas.microsoft.com/office/word/2006/wordml" xmlns:wps="http://schemas.microsoft.com/office/word/2010/wordprocessingShape" mc:Ignorable="w14 w15 w16se w16cid w16 w16cex wp14">
   <w:p>
     <w:pPr>
@@ -1656,17 +2070,39 @@
               <w:szCs w:val="18"/>
               <w:lang w:val="en-US"/>
             </w:rPr>
-            <w:t>{d.</w:t>
-          </w:r>
-          <w:r>
-            <w:rPr>
-              <w:rFonts w:eastAsia="Times New Roman" w:cs="Calibri"/>
-              <w:sz w:val="18"/>
-              <w:szCs w:val="18"/>
-              <w:lang w:val="en-US"/>
-            </w:rPr>
-            <w:t>regional_office_contact_phone_number</w:t>
-          </w:r>
+            <w:t>{</w:t>
+          </w:r>
+          <w:proofErr w:type="spellStart"/>
+          <w:proofErr w:type="gramStart"/>
+          <w:r>
+            <w:rPr>
+              <w:rFonts w:eastAsia="Times New Roman" w:cs="Calibri"/>
+              <w:sz w:val="18"/>
+              <w:szCs w:val="18"/>
+              <w:lang w:val="en-US"/>
+            </w:rPr>
+            <w:t>d.</w:t>
+          </w:r>
+          <w:r>
+            <w:rPr>
+              <w:rFonts w:eastAsia="Times New Roman" w:cs="Calibri"/>
+              <w:sz w:val="18"/>
+              <w:szCs w:val="18"/>
+              <w:lang w:val="en-US"/>
+            </w:rPr>
+            <w:t>regional</w:t>
+          </w:r>
+          <w:proofErr w:type="gramEnd"/>
+          <w:r>
+            <w:rPr>
+              <w:rFonts w:eastAsia="Times New Roman" w:cs="Calibri"/>
+              <w:sz w:val="18"/>
+              <w:szCs w:val="18"/>
+              <w:lang w:val="en-US"/>
+            </w:rPr>
+            <w:t>_office_contact_phone_number</w:t>
+          </w:r>
+          <w:proofErr w:type="spellEnd"/>
           <w:r>
             <w:rPr>
               <w:rFonts w:eastAsia="Times New Roman" w:cs="Calibri"/>
@@ -1719,17 +2155,39 @@
               <w:szCs w:val="18"/>
               <w:lang w:val="en-US"/>
             </w:rPr>
-            <w:t>{d.</w:t>
-          </w:r>
-          <w:r>
-            <w:rPr>
-              <w:rFonts w:eastAsia="Times New Roman" w:cs="Calibri"/>
-              <w:sz w:val="18"/>
-              <w:szCs w:val="18"/>
-              <w:lang w:val="en-US"/>
-            </w:rPr>
-            <w:t>regional_office_contact_fax_number</w:t>
-          </w:r>
+            <w:t>{</w:t>
+          </w:r>
+          <w:proofErr w:type="spellStart"/>
+          <w:proofErr w:type="gramStart"/>
+          <w:r>
+            <w:rPr>
+              <w:rFonts w:eastAsia="Times New Roman" w:cs="Calibri"/>
+              <w:sz w:val="18"/>
+              <w:szCs w:val="18"/>
+              <w:lang w:val="en-US"/>
+            </w:rPr>
+            <w:t>d.</w:t>
+          </w:r>
+          <w:r>
+            <w:rPr>
+              <w:rFonts w:eastAsia="Times New Roman" w:cs="Calibri"/>
+              <w:sz w:val="18"/>
+              <w:szCs w:val="18"/>
+              <w:lang w:val="en-US"/>
+            </w:rPr>
+            <w:t>regional</w:t>
+          </w:r>
+          <w:proofErr w:type="gramEnd"/>
+          <w:r>
+            <w:rPr>
+              <w:rFonts w:eastAsia="Times New Roman" w:cs="Calibri"/>
+              <w:sz w:val="18"/>
+              <w:szCs w:val="18"/>
+              <w:lang w:val="en-US"/>
+            </w:rPr>
+            <w:t>_office_contact_fax_number</w:t>
+          </w:r>
+          <w:proofErr w:type="spellEnd"/>
           <w:r>
             <w:rPr>
               <w:rFonts w:eastAsia="Times New Roman" w:cs="Calibri"/>
@@ -1775,7 +2233,38 @@
               <w:szCs w:val="18"/>
               <w:lang w:val="en-US"/>
             </w:rPr>
-            <w:t>{d.regional_office_contact_email}</w:t>
+            <w:t>{</w:t>
+          </w:r>
+          <w:proofErr w:type="spellStart"/>
+          <w:proofErr w:type="gramStart"/>
+          <w:r>
+            <w:rPr>
+              <w:rFonts w:eastAsia="Times New Roman" w:cs="Calibri"/>
+              <w:sz w:val="18"/>
+              <w:szCs w:val="18"/>
+              <w:lang w:val="en-US"/>
+            </w:rPr>
+            <w:t>d.regional</w:t>
+          </w:r>
+          <w:proofErr w:type="gramEnd"/>
+          <w:r>
+            <w:rPr>
+              <w:rFonts w:eastAsia="Times New Roman" w:cs="Calibri"/>
+              <w:sz w:val="18"/>
+              <w:szCs w:val="18"/>
+              <w:lang w:val="en-US"/>
+            </w:rPr>
+            <w:t>_office_contact_email</w:t>
+          </w:r>
+          <w:proofErr w:type="spellEnd"/>
+          <w:r>
+            <w:rPr>
+              <w:rFonts w:eastAsia="Times New Roman" w:cs="Calibri"/>
+              <w:sz w:val="18"/>
+              <w:szCs w:val="18"/>
+              <w:lang w:val="en-US"/>
+            </w:rPr>
+            <w:t>}</w:t>
           </w:r>
         </w:p>
       </w:tc>
@@ -1837,16 +2326,36 @@
               <w:szCs w:val="18"/>
               <w:lang w:val="en-US"/>
             </w:rPr>
-            <w:t>{d.</w:t>
-          </w:r>
-          <w:r>
-            <w:rPr>
-              <w:rFonts w:eastAsia="Times New Roman" w:cs="Calibri"/>
-              <w:sz w:val="18"/>
-              <w:szCs w:val="18"/>
-              <w:lang w:val="en-US"/>
-            </w:rPr>
-            <w:t>regional_office_contact_mailing_addre</w:t>
+            <w:t>{</w:t>
+          </w:r>
+          <w:proofErr w:type="gramStart"/>
+          <w:r>
+            <w:rPr>
+              <w:rFonts w:eastAsia="Times New Roman" w:cs="Calibri"/>
+              <w:sz w:val="18"/>
+              <w:szCs w:val="18"/>
+              <w:lang w:val="en-US"/>
+            </w:rPr>
+            <w:t>d.</w:t>
+          </w:r>
+          <w:r>
+            <w:rPr>
+              <w:rFonts w:eastAsia="Times New Roman" w:cs="Calibri"/>
+              <w:sz w:val="18"/>
+              <w:szCs w:val="18"/>
+              <w:lang w:val="en-US"/>
+            </w:rPr>
+            <w:t>regional</w:t>
+          </w:r>
+          <w:proofErr w:type="gramEnd"/>
+          <w:r>
+            <w:rPr>
+              <w:rFonts w:eastAsia="Times New Roman" w:cs="Calibri"/>
+              <w:sz w:val="18"/>
+              <w:szCs w:val="18"/>
+              <w:lang w:val="en-US"/>
+            </w:rPr>
+            <w:t>_office_contact_mailing_addre</w:t>
           </w:r>
           <w:r>
             <w:rPr>
@@ -1891,16 +2400,36 @@
               <w:szCs w:val="18"/>
               <w:lang w:val="en-US"/>
             </w:rPr>
-            <w:t>{d.</w:t>
-          </w:r>
-          <w:r>
-            <w:rPr>
-              <w:rFonts w:eastAsia="Times New Roman" w:cs="Calibri"/>
-              <w:sz w:val="18"/>
-              <w:szCs w:val="18"/>
-              <w:lang w:val="en-US"/>
-            </w:rPr>
-            <w:t>regional_office_contact_mailing_address_line_</w:t>
+            <w:t>{</w:t>
+          </w:r>
+          <w:proofErr w:type="gramStart"/>
+          <w:r>
+            <w:rPr>
+              <w:rFonts w:eastAsia="Times New Roman" w:cs="Calibri"/>
+              <w:sz w:val="18"/>
+              <w:szCs w:val="18"/>
+              <w:lang w:val="en-US"/>
+            </w:rPr>
+            <w:t>d.</w:t>
+          </w:r>
+          <w:r>
+            <w:rPr>
+              <w:rFonts w:eastAsia="Times New Roman" w:cs="Calibri"/>
+              <w:sz w:val="18"/>
+              <w:szCs w:val="18"/>
+              <w:lang w:val="en-US"/>
+            </w:rPr>
+            <w:t>regional</w:t>
+          </w:r>
+          <w:proofErr w:type="gramEnd"/>
+          <w:r>
+            <w:rPr>
+              <w:rFonts w:eastAsia="Times New Roman" w:cs="Calibri"/>
+              <w:sz w:val="18"/>
+              <w:szCs w:val="18"/>
+              <w:lang w:val="en-US"/>
+            </w:rPr>
+            <w:t>_office_contact_mailing_address_line_</w:t>
           </w:r>
           <w:r>
             <w:rPr>
@@ -1958,23 +2487,15 @@
   <w:p>
     <w:pPr>
       <w:pStyle w:val="Header"/>
-    </w:pPr>
-  </w:p>
-</w:hdr>
-</file>
-
-<file path=word/header2.xml><?xml version="1.0" encoding="utf-8"?>
-<w:hdr xmlns:wpc="http://schemas.microsoft.com/office/word/2010/wordprocessingCanvas" xmlns:cx="http://schemas.microsoft.com/office/drawing/2014/chartex" xmlns:cx1="http://schemas.microsoft.com/office/drawing/2015/9/8/chartex" xmlns:cx2="http://schemas.microsoft.com/office/drawing/2015/10/21/chartex" xmlns:cx3="http://schemas.microsoft.com/office/drawing/2016/5/9/chartex" xmlns:cx4="http://schemas.microsoft.com/office/drawing/2016/5/10/chartex" xmlns:cx5="http://schemas.microsoft.com/office/drawing/2016/5/11/chartex" xmlns:cx6="http://schemas.microsoft.com/office/drawing/2016/5/12/chartex" xmlns:cx7="http://schemas.microsoft.com/office/drawing/2016/5/13/chartex" xmlns:cx8="http://schemas.microsoft.com/office/drawing/2016/5/14/chartex" xmlns:mc="http://schemas.openxmlformats.org/markup-compatibility/2006" xmlns:aink="http://schemas.microsoft.com/office/drawing/2016/ink" xmlns:am3d="http://schemas.microsoft.com/office/drawing/2017/model3d" xmlns:o="urn:schemas-microsoft-com:office:office" xmlns:r="http://schemas.openxmlformats.org/officeDocument/2006/relationships" xmlns:m="http://schemas.openxmlformats.org/officeDocument/2006/math" xmlns:v="urn:schemas-microsoft-com:vml" xmlns:wp14="http://schemas.microsoft.com/office/word/2010/wordprocessingDrawing" xmlns:wp="http://schemas.openxmlformats.org/drawingml/2006/wordprocessingDrawing" xmlns:w10="urn:schemas-microsoft-com:office:word" xmlns:w="http://schemas.openxmlformats.org/wordprocessingml/2006/main" xmlns:w14="http://schemas.microsoft.com/office/word/2010/wordml" xmlns:w15="http://schemas.microsoft.com/office/word/2012/wordml" xmlns:w16cex="http://schemas.microsoft.com/office/word/2018/wordml/cex" xmlns:w16cid="http://schemas.microsoft.com/office/word/2016/wordml/cid" xmlns:w16="http://schemas.microsoft.com/office/word/2018/wordml" xmlns:w16se="http://schemas.microsoft.com/office/word/2015/wordml/symex" xmlns:wpg="http://schemas.microsoft.com/office/word/2010/wordprocessingGroup" xmlns:wpi="http://schemas.microsoft.com/office/word/2010/wordprocessingInk" xmlns:wne="http://schemas.microsoft.com/office/word/2006/wordml" xmlns:wps="http://schemas.microsoft.com/office/word/2010/wordprocessingShape" mc:Ignorable="w14 w15 w16se w16cid w16 w16cex wp14">
-  <w:p>
-    <w:pPr>
-      <w:pStyle w:val="Header"/>
       <w:spacing w:after="0" w:line="240" w:lineRule="auto"/>
       <w:rPr>
+        <w:rFonts w:ascii="Arial" w:hAnsi="Arial" w:cs="Arial"/>
         <w:noProof/>
       </w:rPr>
     </w:pPr>
     <w:r>
       <w:rPr>
+        <w:rFonts w:ascii="Arial" w:hAnsi="Arial" w:cs="Arial"/>
         <w:noProof/>
       </w:rPr>
       <w:pict w14:anchorId="0BE081C8">
@@ -1997,7 +2518,7 @@
           <v:path o:extrusionok="f" gradientshapeok="t" o:connecttype="rect"/>
           <o:lock v:ext="edit" aspectratio="t"/>
         </v:shapetype>
-        <v:shape id="_x0000_i1025" type="#_x0000_t75" style="width:3in;height:78.6pt">
+        <v:shape id="_x0000_i1025" type="#_x0000_t75" style="width:3in;height:78.5pt">
           <v:imagedata r:id="rId1" o:title=""/>
         </v:shape>
       </w:pict>
@@ -2007,12 +2528,15 @@
     <w:pPr>
       <w:pStyle w:val="Header"/>
       <w:spacing w:after="0" w:line="240" w:lineRule="auto"/>
+      <w:rPr>
+        <w:rFonts w:ascii="Arial" w:hAnsi="Arial" w:cs="Arial"/>
+      </w:rPr>
     </w:pPr>
   </w:p>
 </w:hdr>
 </file>
 
-<file path=word/header3.xml><?xml version="1.0" encoding="utf-8"?>
+<file path=word/header2.xml><?xml version="1.0" encoding="utf-8"?>
 <w:hdr xmlns:wpc="http://schemas.microsoft.com/office/word/2010/wordprocessingCanvas" xmlns:cx="http://schemas.microsoft.com/office/drawing/2014/chartex" xmlns:cx1="http://schemas.microsoft.com/office/drawing/2015/9/8/chartex" xmlns:cx2="http://schemas.microsoft.com/office/drawing/2015/10/21/chartex" xmlns:cx3="http://schemas.microsoft.com/office/drawing/2016/5/9/chartex" xmlns:cx4="http://schemas.microsoft.com/office/drawing/2016/5/10/chartex" xmlns:cx5="http://schemas.microsoft.com/office/drawing/2016/5/11/chartex" xmlns:cx6="http://schemas.microsoft.com/office/drawing/2016/5/12/chartex" xmlns:cx7="http://schemas.microsoft.com/office/drawing/2016/5/13/chartex" xmlns:cx8="http://schemas.microsoft.com/office/drawing/2016/5/14/chartex" xmlns:mc="http://schemas.openxmlformats.org/markup-compatibility/2006" xmlns:aink="http://schemas.microsoft.com/office/drawing/2016/ink" xmlns:am3d="http://schemas.microsoft.com/office/drawing/2017/model3d" xmlns:o="urn:schemas-microsoft-com:office:office" xmlns:r="http://schemas.openxmlformats.org/officeDocument/2006/relationships" xmlns:m="http://schemas.openxmlformats.org/officeDocument/2006/math" xmlns:v="urn:schemas-microsoft-com:vml" xmlns:wp14="http://schemas.microsoft.com/office/word/2010/wordprocessingDrawing" xmlns:wp="http://schemas.openxmlformats.org/drawingml/2006/wordprocessingDrawing" xmlns:w10="urn:schemas-microsoft-com:office:word" xmlns:w="http://schemas.openxmlformats.org/wordprocessingml/2006/main" xmlns:w14="http://schemas.microsoft.com/office/word/2010/wordml" xmlns:w15="http://schemas.microsoft.com/office/word/2012/wordml" xmlns:w16cex="http://schemas.microsoft.com/office/word/2018/wordml/cex" xmlns:w16cid="http://schemas.microsoft.com/office/word/2016/wordml/cid" xmlns:w16="http://schemas.microsoft.com/office/word/2018/wordml" xmlns:w16se="http://schemas.microsoft.com/office/word/2015/wordml/symex" xmlns:wpg="http://schemas.microsoft.com/office/word/2010/wordprocessingGroup" xmlns:wpi="http://schemas.microsoft.com/office/word/2010/wordprocessingInk" xmlns:wne="http://schemas.microsoft.com/office/word/2006/wordml" xmlns:wps="http://schemas.microsoft.com/office/word/2010/wordprocessingShape" mc:Ignorable="w14 w15 w16se w16cid w16 w16cex wp14">
   <w:tbl>
     <w:tblPr>
@@ -2059,7 +2583,7 @@
                 <v:path o:extrusionok="f" gradientshapeok="t" o:connecttype="rect"/>
                 <o:lock v:ext="edit" aspectratio="t"/>
               </v:shapetype>
-              <v:shape id="Image1" o:spid="_x0000_i1026" type="#_x0000_t75" alt="" style="width:163.2pt;height:65.4pt;visibility:visible;mso-wrap-style:square;mso-width-percent:0;mso-height-percent:0;mso-width-percent:0;mso-height-percent:0">
+              <v:shape id="Image1" o:spid="_x0000_i1026" type="#_x0000_t75" alt="" style="width:163pt;height:65.5pt;visibility:visible;mso-wrap-style:square;mso-width-percent:0;mso-height-percent:0;mso-width-percent:0;mso-height-percent:0">
                 <v:imagedata r:id="rId1" o:title=""/>
               </v:shape>
             </w:pict>

</xml_diff>

<commit_message>
MDS-3437: Standardize Document Template Fonts (#1690)
Main
Standardizes all of our document template fonts to be Arial
image
Note
Completion of this ticket required making a PR into the Common Services team's repo and them creating a new docgen-api version, 2.1.3.
</commit_message>
<xml_diff>
--- a/services/core-api/app/templates/now/Acknowledgment Letter.docx
+++ b/services/core-api/app/templates/now/Acknowledgment Letter.docx
@@ -8,24 +8,63 @@
           <w:tab w:val="right" w:pos="10080"/>
         </w:tabs>
         <w:spacing w:after="0" w:line="240" w:lineRule="auto"/>
-      </w:pPr>
-      <w:r>
-        <w:t>{d.letter_dt}</w:t>
-      </w:r>
-      <w:r>
+        <w:rPr>
+          <w:rFonts w:ascii="Arial" w:hAnsi="Arial" w:cs="Arial"/>
+        </w:rPr>
+      </w:pPr>
+      <w:r>
+        <w:rPr>
+          <w:rFonts w:ascii="Arial" w:hAnsi="Arial" w:cs="Arial"/>
+        </w:rPr>
+        <w:t>{</w:t>
+      </w:r>
+      <w:proofErr w:type="spellStart"/>
+      <w:proofErr w:type="gramStart"/>
+      <w:r>
+        <w:rPr>
+          <w:rFonts w:ascii="Arial" w:hAnsi="Arial" w:cs="Arial"/>
+        </w:rPr>
+        <w:t>d.letter</w:t>
+      </w:r>
+      <w:proofErr w:type="gramEnd"/>
+      <w:r>
+        <w:rPr>
+          <w:rFonts w:ascii="Arial" w:hAnsi="Arial" w:cs="Arial"/>
+        </w:rPr>
+        <w:t>_dt</w:t>
+      </w:r>
+      <w:proofErr w:type="spellEnd"/>
+      <w:r>
+        <w:rPr>
+          <w:rFonts w:ascii="Arial" w:hAnsi="Arial" w:cs="Arial"/>
+        </w:rPr>
+        <w:t>}</w:t>
+      </w:r>
+      <w:r>
+        <w:rPr>
+          <w:rFonts w:ascii="Arial" w:hAnsi="Arial" w:cs="Arial"/>
+        </w:rPr>
         <w:tab/>
       </w:r>
       <w:r>
-        <w:t>File:</w:t>
-      </w:r>
-      <w:r>
-        <w:rPr>
-          <w:rFonts w:cs="Calibri"/>
-        </w:rPr>
-        <w:t xml:space="preserve"> 14675-20-</w:t>
-      </w:r>
-      <w:r>
-        <w:t>{d.mine_no}</w:t>
+        <w:rPr>
+          <w:rFonts w:ascii="Arial" w:hAnsi="Arial" w:cs="Arial"/>
+        </w:rPr>
+        <w:t>File: 14675-20-{</w:t>
+      </w:r>
+      <w:proofErr w:type="spellStart"/>
+      <w:r>
+        <w:rPr>
+          <w:rFonts w:ascii="Arial" w:hAnsi="Arial" w:cs="Arial"/>
+        </w:rPr>
+        <w:t>d.mine_no</w:t>
+      </w:r>
+      <w:proofErr w:type="spellEnd"/>
+      <w:r>
+        <w:rPr>
+          <w:rFonts w:ascii="Arial" w:hAnsi="Arial" w:cs="Arial"/>
+        </w:rPr>
+        <w:t>}</w:t>
       </w:r>
     </w:p>
     <w:p>
@@ -34,6 +73,9 @@
           <w:tab w:val="right" w:pos="10080"/>
         </w:tabs>
         <w:spacing w:after="0" w:line="240" w:lineRule="auto"/>
+        <w:rPr>
+          <w:rFonts w:ascii="Arial" w:hAnsi="Arial" w:cs="Arial"/>
+        </w:rPr>
       </w:pPr>
     </w:p>
     <w:p>
@@ -42,6 +84,9 @@
           <w:tab w:val="left" w:pos="6480"/>
         </w:tabs>
         <w:spacing w:after="0" w:line="240" w:lineRule="auto"/>
+        <w:rPr>
+          <w:rFonts w:ascii="Arial" w:hAnsi="Arial" w:cs="Arial"/>
+        </w:rPr>
       </w:pPr>
     </w:p>
     <w:p>
@@ -50,9 +95,37 @@
           <w:tab w:val="left" w:pos="6480"/>
         </w:tabs>
         <w:spacing w:after="0" w:line="240" w:lineRule="auto"/>
-      </w:pPr>
-      <w:r>
-        <w:t>{d.proponent_name}</w:t>
+        <w:rPr>
+          <w:rFonts w:ascii="Arial" w:hAnsi="Arial" w:cs="Arial"/>
+        </w:rPr>
+      </w:pPr>
+      <w:r>
+        <w:rPr>
+          <w:rFonts w:ascii="Arial" w:hAnsi="Arial" w:cs="Arial"/>
+        </w:rPr>
+        <w:t>{</w:t>
+      </w:r>
+      <w:proofErr w:type="spellStart"/>
+      <w:proofErr w:type="gramStart"/>
+      <w:r>
+        <w:rPr>
+          <w:rFonts w:ascii="Arial" w:hAnsi="Arial" w:cs="Arial"/>
+        </w:rPr>
+        <w:t>d.proponent</w:t>
+      </w:r>
+      <w:proofErr w:type="gramEnd"/>
+      <w:r>
+        <w:rPr>
+          <w:rFonts w:ascii="Arial" w:hAnsi="Arial" w:cs="Arial"/>
+        </w:rPr>
+        <w:t>_name</w:t>
+      </w:r>
+      <w:proofErr w:type="spellEnd"/>
+      <w:r>
+        <w:rPr>
+          <w:rFonts w:ascii="Arial" w:hAnsi="Arial" w:cs="Arial"/>
+        </w:rPr>
+        <w:t>}</w:t>
       </w:r>
     </w:p>
     <w:p>
@@ -61,18 +134,50 @@
           <w:tab w:val="left" w:pos="6480"/>
         </w:tabs>
         <w:spacing w:after="0" w:line="240" w:lineRule="auto"/>
-      </w:pPr>
-      <w:r>
-        <w:t>{d.proponent_address</w:t>
-      </w:r>
-      <w:r>
-        <w:rPr>
-          <w:rFonts w:cs="Arial"/>
+        <w:rPr>
+          <w:rFonts w:ascii="Arial" w:hAnsi="Arial" w:cs="Arial"/>
+        </w:rPr>
+      </w:pPr>
+      <w:r>
+        <w:rPr>
+          <w:rFonts w:ascii="Arial" w:hAnsi="Arial" w:cs="Arial"/>
+        </w:rPr>
+        <w:t>{</w:t>
+      </w:r>
+      <w:proofErr w:type="spellStart"/>
+      <w:proofErr w:type="gramStart"/>
+      <w:r>
+        <w:rPr>
+          <w:rFonts w:ascii="Arial" w:hAnsi="Arial" w:cs="Arial"/>
+        </w:rPr>
+        <w:t>d.proponent</w:t>
+      </w:r>
+      <w:proofErr w:type="gramEnd"/>
+      <w:r>
+        <w:rPr>
+          <w:rFonts w:ascii="Arial" w:hAnsi="Arial" w:cs="Arial"/>
+        </w:rPr>
+        <w:t>_address</w:t>
+      </w:r>
+      <w:r>
+        <w:rPr>
+          <w:rFonts w:ascii="Arial" w:hAnsi="Arial" w:cs="Arial"/>
           <w:lang w:eastAsia="en-CA"/>
         </w:rPr>
-        <w:t>:convCRLF()</w:t>
-      </w:r>
-      <w:r>
+        <w:t>:convCRLF</w:t>
+      </w:r>
+      <w:proofErr w:type="spellEnd"/>
+      <w:r>
+        <w:rPr>
+          <w:rFonts w:ascii="Arial" w:hAnsi="Arial" w:cs="Arial"/>
+          <w:lang w:eastAsia="en-CA"/>
+        </w:rPr>
+        <w:t>()</w:t>
+      </w:r>
+      <w:r>
+        <w:rPr>
+          <w:rFonts w:ascii="Arial" w:hAnsi="Arial" w:cs="Arial"/>
+        </w:rPr>
         <w:t>}</w:t>
       </w:r>
     </w:p>
@@ -82,6 +187,9 @@
           <w:tab w:val="left" w:pos="6480"/>
         </w:tabs>
         <w:spacing w:after="0" w:line="240" w:lineRule="auto"/>
+        <w:rPr>
+          <w:rFonts w:ascii="Arial" w:hAnsi="Arial" w:cs="Arial"/>
+        </w:rPr>
       </w:pPr>
     </w:p>
     <w:p>
@@ -89,38 +197,57 @@
         <w:pStyle w:val="BodyText2"/>
         <w:spacing w:after="0" w:line="240" w:lineRule="auto"/>
         <w:rPr>
+          <w:rFonts w:ascii="Arial" w:hAnsi="Arial" w:cs="Arial"/>
           <w:color w:val="FF0000"/>
         </w:rPr>
       </w:pPr>
       <w:r>
         <w:rPr>
+          <w:rFonts w:ascii="Arial" w:hAnsi="Arial" w:cs="Arial"/>
           <w:color w:val="FF0000"/>
         </w:rPr>
-        <w:t>{d.</w:t>
-      </w:r>
-      <w:r>
-        <w:rPr>
+        <w:t>{</w:t>
+      </w:r>
+      <w:proofErr w:type="spellStart"/>
+      <w:proofErr w:type="gramStart"/>
+      <w:r>
+        <w:rPr>
+          <w:rFonts w:ascii="Arial" w:hAnsi="Arial" w:cs="Arial"/>
           <w:color w:val="FF0000"/>
         </w:rPr>
-        <w:t>emailed_to:</w:t>
-      </w:r>
-      <w:r>
-        <w:rPr>
+        <w:t>d.emailed</w:t>
+      </w:r>
+      <w:proofErr w:type="gramEnd"/>
+      <w:r>
+        <w:rPr>
+          <w:rFonts w:ascii="Arial" w:hAnsi="Arial" w:cs="Arial"/>
           <w:color w:val="FF0000"/>
         </w:rPr>
-        <w:t>if</w:t>
-      </w:r>
-      <w:r>
-        <w:rPr>
+        <w:t>_to:ifNEM</w:t>
+      </w:r>
+      <w:proofErr w:type="spellEnd"/>
+      <w:r>
+        <w:rPr>
+          <w:rFonts w:ascii="Arial" w:hAnsi="Arial" w:cs="Arial"/>
           <w:color w:val="FF0000"/>
         </w:rPr>
-        <w:t>NEM</w:t>
-      </w:r>
-      <w:r>
-        <w:rPr>
+        <w:t>():</w:t>
+      </w:r>
+      <w:proofErr w:type="spellStart"/>
+      <w:r>
+        <w:rPr>
+          <w:rFonts w:ascii="Arial" w:hAnsi="Arial" w:cs="Arial"/>
           <w:color w:val="FF0000"/>
         </w:rPr>
-        <w:t>():showBegin}</w:t>
+        <w:t>showBegin</w:t>
+      </w:r>
+      <w:proofErr w:type="spellEnd"/>
+      <w:r>
+        <w:rPr>
+          <w:rFonts w:ascii="Arial" w:hAnsi="Arial" w:cs="Arial"/>
+          <w:color w:val="FF0000"/>
+        </w:rPr>
+        <w:t>}</w:t>
       </w:r>
     </w:p>
     <w:p>
@@ -129,9 +256,37 @@
           <w:tab w:val="left" w:pos="6480"/>
         </w:tabs>
         <w:spacing w:after="0" w:line="240" w:lineRule="auto"/>
-      </w:pPr>
-      <w:r>
-        <w:t>Emailed to: {d.emailed_to}</w:t>
+        <w:rPr>
+          <w:rFonts w:ascii="Arial" w:hAnsi="Arial" w:cs="Arial"/>
+        </w:rPr>
+      </w:pPr>
+      <w:r>
+        <w:rPr>
+          <w:rFonts w:ascii="Arial" w:hAnsi="Arial" w:cs="Arial"/>
+        </w:rPr>
+        <w:t>Emailed to: {</w:t>
+      </w:r>
+      <w:proofErr w:type="spellStart"/>
+      <w:proofErr w:type="gramStart"/>
+      <w:r>
+        <w:rPr>
+          <w:rFonts w:ascii="Arial" w:hAnsi="Arial" w:cs="Arial"/>
+        </w:rPr>
+        <w:t>d.emailed</w:t>
+      </w:r>
+      <w:proofErr w:type="gramEnd"/>
+      <w:r>
+        <w:rPr>
+          <w:rFonts w:ascii="Arial" w:hAnsi="Arial" w:cs="Arial"/>
+        </w:rPr>
+        <w:t>_to</w:t>
+      </w:r>
+      <w:proofErr w:type="spellEnd"/>
+      <w:r>
+        <w:rPr>
+          <w:rFonts w:ascii="Arial" w:hAnsi="Arial" w:cs="Arial"/>
+        </w:rPr>
+        <w:t>}</w:t>
       </w:r>
     </w:p>
     <w:p>
@@ -139,73 +294,113 @@
         <w:spacing w:after="0" w:line="240" w:lineRule="auto"/>
         <w:jc w:val="both"/>
         <w:rPr>
+          <w:rFonts w:ascii="Arial" w:hAnsi="Arial" w:cs="Arial"/>
           <w:color w:val="FF0000"/>
         </w:rPr>
       </w:pPr>
       <w:r>
         <w:rPr>
+          <w:rFonts w:ascii="Arial" w:hAnsi="Arial" w:cs="Arial"/>
           <w:color w:val="FF0000"/>
         </w:rPr>
-        <w:t>{d.</w:t>
-      </w:r>
-      <w:r>
-        <w:rPr>
+        <w:t>{</w:t>
+      </w:r>
+      <w:proofErr w:type="spellStart"/>
+      <w:proofErr w:type="gramStart"/>
+      <w:r>
+        <w:rPr>
+          <w:rFonts w:ascii="Arial" w:hAnsi="Arial" w:cs="Arial"/>
           <w:color w:val="FF0000"/>
         </w:rPr>
-        <w:t>emailed_to</w:t>
-      </w:r>
-      <w:r>
-        <w:rPr>
+        <w:t>d.emailed</w:t>
+      </w:r>
+      <w:proofErr w:type="gramEnd"/>
+      <w:r>
+        <w:rPr>
+          <w:rFonts w:ascii="Arial" w:hAnsi="Arial" w:cs="Arial"/>
           <w:color w:val="FF0000"/>
         </w:rPr>
-        <w:t>:show</w:t>
-      </w:r>
-      <w:r>
-        <w:rPr>
+        <w:t>_to:showEnd</w:t>
+      </w:r>
+      <w:proofErr w:type="spellEnd"/>
+      <w:r>
+        <w:rPr>
+          <w:rFonts w:ascii="Arial" w:hAnsi="Arial" w:cs="Arial"/>
           <w:color w:val="FF0000"/>
         </w:rPr>
-        <w:t>End</w:t>
-      </w:r>
-      <w:r>
-        <w:rPr>
-          <w:color w:val="FF0000"/>
-        </w:rPr>
         <w:t>}</w:t>
       </w:r>
     </w:p>
     <w:p>
       <w:pPr>
         <w:spacing w:after="0" w:line="240" w:lineRule="auto"/>
-      </w:pPr>
-    </w:p>
-    <w:p>
-      <w:pPr>
-        <w:spacing w:after="0" w:line="240" w:lineRule="auto"/>
-      </w:pPr>
-      <w:r>
-        <w:t>{d.proponent_name},</w:t>
-      </w:r>
-    </w:p>
-    <w:p>
-      <w:pPr>
-        <w:spacing w:after="0" w:line="240" w:lineRule="auto"/>
-      </w:pPr>
-    </w:p>
-    <w:p>
-      <w:pPr>
-        <w:spacing w:after="0" w:line="240" w:lineRule="auto"/>
-        <w:rPr>
+        <w:rPr>
+          <w:rFonts w:ascii="Arial" w:hAnsi="Arial" w:cs="Arial"/>
+        </w:rPr>
+      </w:pPr>
+    </w:p>
+    <w:p>
+      <w:pPr>
+        <w:spacing w:after="0" w:line="240" w:lineRule="auto"/>
+        <w:rPr>
+          <w:rFonts w:ascii="Arial" w:hAnsi="Arial" w:cs="Arial"/>
+        </w:rPr>
+      </w:pPr>
+      <w:r>
+        <w:rPr>
+          <w:rFonts w:ascii="Arial" w:hAnsi="Arial" w:cs="Arial"/>
+        </w:rPr>
+        <w:t>{</w:t>
+      </w:r>
+      <w:proofErr w:type="spellStart"/>
+      <w:proofErr w:type="gramStart"/>
+      <w:r>
+        <w:rPr>
+          <w:rFonts w:ascii="Arial" w:hAnsi="Arial" w:cs="Arial"/>
+        </w:rPr>
+        <w:t>d.proponent</w:t>
+      </w:r>
+      <w:proofErr w:type="gramEnd"/>
+      <w:r>
+        <w:rPr>
+          <w:rFonts w:ascii="Arial" w:hAnsi="Arial" w:cs="Arial"/>
+        </w:rPr>
+        <w:t>_name</w:t>
+      </w:r>
+      <w:proofErr w:type="spellEnd"/>
+      <w:r>
+        <w:rPr>
+          <w:rFonts w:ascii="Arial" w:hAnsi="Arial" w:cs="Arial"/>
+        </w:rPr>
+        <w:t>},</w:t>
+      </w:r>
+    </w:p>
+    <w:p>
+      <w:pPr>
+        <w:spacing w:after="0" w:line="240" w:lineRule="auto"/>
+        <w:rPr>
+          <w:rFonts w:ascii="Arial" w:hAnsi="Arial" w:cs="Arial"/>
+        </w:rPr>
+      </w:pPr>
+    </w:p>
+    <w:p>
+      <w:pPr>
+        <w:spacing w:after="0" w:line="240" w:lineRule="auto"/>
+        <w:rPr>
+          <w:rFonts w:ascii="Arial" w:hAnsi="Arial" w:cs="Arial"/>
           <w:b/>
         </w:rPr>
       </w:pPr>
       <w:r>
         <w:rPr>
+          <w:rFonts w:ascii="Arial" w:hAnsi="Arial" w:cs="Arial"/>
           <w:b/>
         </w:rPr>
         <w:t>Re:</w:t>
       </w:r>
       <w:r>
         <w:rPr>
+          <w:rFonts w:ascii="Arial" w:hAnsi="Arial" w:cs="Arial"/>
           <w:b/>
         </w:rPr>
         <w:tab/>
@@ -213,6 +408,7 @@
       <w:bookmarkStart w:id="0" w:name="_Hlk33448225"/>
       <w:r>
         <w:rPr>
+          <w:rFonts w:ascii="Arial" w:hAnsi="Arial" w:cs="Arial"/>
           <w:b/>
         </w:rPr>
         <w:t>Application for Mines Act Permit</w:t>
@@ -226,11 +422,13 @@
         </w:pBdr>
         <w:spacing w:after="0" w:line="240" w:lineRule="auto"/>
         <w:rPr>
+          <w:rFonts w:ascii="Arial" w:hAnsi="Arial" w:cs="Arial"/>
           <w:b/>
         </w:rPr>
       </w:pPr>
       <w:r>
         <w:rPr>
+          <w:rFonts w:ascii="Arial" w:hAnsi="Arial" w:cs="Arial"/>
           <w:b/>
         </w:rPr>
         <w:tab/>
@@ -238,15 +436,35 @@
       </w:r>
       <w:r>
         <w:rPr>
+          <w:rFonts w:ascii="Arial" w:hAnsi="Arial" w:cs="Arial"/>
           <w:b/>
         </w:rPr>
         <w:t xml:space="preserve"> </w:t>
       </w:r>
       <w:r>
         <w:rPr>
+          <w:rFonts w:ascii="Arial" w:hAnsi="Arial" w:cs="Arial"/>
           <w:b/>
         </w:rPr>
-        <w:t>{d.property}</w:t>
+        <w:t>{</w:t>
+      </w:r>
+      <w:proofErr w:type="spellStart"/>
+      <w:proofErr w:type="gramStart"/>
+      <w:r>
+        <w:rPr>
+          <w:rFonts w:ascii="Arial" w:hAnsi="Arial" w:cs="Arial"/>
+          <w:b/>
+        </w:rPr>
+        <w:t>d.property</w:t>
+      </w:r>
+      <w:proofErr w:type="spellEnd"/>
+      <w:proofErr w:type="gramEnd"/>
+      <w:r>
+        <w:rPr>
+          <w:rFonts w:ascii="Arial" w:hAnsi="Arial" w:cs="Arial"/>
+          <w:b/>
+        </w:rPr>
+        <w:t>}</w:t>
       </w:r>
     </w:p>
     <w:p>
@@ -254,6 +472,7 @@
         <w:spacing w:after="0" w:line="240" w:lineRule="auto"/>
         <w:jc w:val="both"/>
         <w:rPr>
+          <w:rFonts w:ascii="Arial" w:hAnsi="Arial" w:cs="Arial"/>
           <w:b/>
         </w:rPr>
       </w:pPr>
@@ -262,29 +481,74 @@
       <w:pPr>
         <w:spacing w:after="0" w:line="240" w:lineRule="auto"/>
         <w:jc w:val="both"/>
-      </w:pPr>
-      <w:r>
-        <w:t>This letter acknowledges receipt of your Notice of Work and Reclamation Program dated {d.</w:t>
-      </w:r>
-      <w:r>
-        <w:rPr>
-          <w:rFonts w:cs="Calibri"/>
-        </w:rPr>
-        <w:t>application</w:t>
-      </w:r>
-      <w:r>
-        <w:t>_dt}.</w:t>
-      </w:r>
-      <w:r>
+        <w:rPr>
+          <w:rFonts w:ascii="Arial" w:hAnsi="Arial" w:cs="Arial"/>
+        </w:rPr>
+      </w:pPr>
+      <w:r>
+        <w:rPr>
+          <w:rFonts w:ascii="Arial" w:hAnsi="Arial" w:cs="Arial"/>
+        </w:rPr>
+        <w:t>This letter acknowledges receipt of your Notice of Work and Reclamation Program dated {</w:t>
+      </w:r>
+      <w:proofErr w:type="spellStart"/>
+      <w:r>
+        <w:rPr>
+          <w:rFonts w:ascii="Arial" w:hAnsi="Arial" w:cs="Arial"/>
+        </w:rPr>
+        <w:t>d.application_dt</w:t>
+      </w:r>
+      <w:proofErr w:type="spellEnd"/>
+      <w:r>
+        <w:rPr>
+          <w:rFonts w:ascii="Arial" w:hAnsi="Arial" w:cs="Arial"/>
+        </w:rPr>
+        <w:t>}.</w:t>
+      </w:r>
+      <w:r>
+        <w:rPr>
+          <w:rFonts w:ascii="Arial" w:hAnsi="Arial" w:cs="Arial"/>
+        </w:rPr>
         <w:t xml:space="preserve"> </w:t>
       </w:r>
       <w:r>
-        <w:t>Your proposed program of {d.exploration_type}</w:t>
-      </w:r>
-      <w:r>
+        <w:rPr>
+          <w:rFonts w:ascii="Arial" w:hAnsi="Arial" w:cs="Arial"/>
+        </w:rPr>
+        <w:t>Your proposed program of {</w:t>
+      </w:r>
+      <w:proofErr w:type="spellStart"/>
+      <w:proofErr w:type="gramStart"/>
+      <w:r>
+        <w:rPr>
+          <w:rFonts w:ascii="Arial" w:hAnsi="Arial" w:cs="Arial"/>
+        </w:rPr>
+        <w:t>d.exploration</w:t>
+      </w:r>
+      <w:proofErr w:type="gramEnd"/>
+      <w:r>
+        <w:rPr>
+          <w:rFonts w:ascii="Arial" w:hAnsi="Arial" w:cs="Arial"/>
+        </w:rPr>
+        <w:t>_type</w:t>
+      </w:r>
+      <w:proofErr w:type="spellEnd"/>
+      <w:r>
+        <w:rPr>
+          <w:rFonts w:ascii="Arial" w:hAnsi="Arial" w:cs="Arial"/>
+        </w:rPr>
+        <w:t>}</w:t>
+      </w:r>
+      <w:r>
+        <w:rPr>
+          <w:rFonts w:ascii="Arial" w:hAnsi="Arial" w:cs="Arial"/>
+        </w:rPr>
         <w:t xml:space="preserve"> </w:t>
       </w:r>
       <w:r>
+        <w:rPr>
+          <w:rFonts w:ascii="Arial" w:hAnsi="Arial" w:cs="Arial"/>
+        </w:rPr>
         <w:t>has been referred to other resource agencies and has been sent to Indigenous Nations for consultation.</w:t>
       </w:r>
     </w:p>
@@ -293,38 +557,57 @@
         <w:pStyle w:val="BodyText2"/>
         <w:spacing w:after="0" w:line="240" w:lineRule="auto"/>
         <w:rPr>
+          <w:rFonts w:ascii="Arial" w:hAnsi="Arial" w:cs="Arial"/>
           <w:color w:val="FF0000"/>
         </w:rPr>
       </w:pPr>
       <w:r>
         <w:rPr>
+          <w:rFonts w:ascii="Arial" w:hAnsi="Arial" w:cs="Arial"/>
           <w:color w:val="FF0000"/>
         </w:rPr>
-        <w:t>{d.</w:t>
-      </w:r>
-      <w:r>
-        <w:rPr>
+        <w:t>{</w:t>
+      </w:r>
+      <w:proofErr w:type="spellStart"/>
+      <w:proofErr w:type="gramStart"/>
+      <w:r>
+        <w:rPr>
+          <w:rFonts w:ascii="Arial" w:hAnsi="Arial" w:cs="Arial"/>
           <w:color w:val="FF0000"/>
         </w:rPr>
-        <w:t>bond_inc_amt:</w:t>
-      </w:r>
-      <w:r>
-        <w:rPr>
+        <w:t>d.bond</w:t>
+      </w:r>
+      <w:proofErr w:type="gramEnd"/>
+      <w:r>
+        <w:rPr>
+          <w:rFonts w:ascii="Arial" w:hAnsi="Arial" w:cs="Arial"/>
           <w:color w:val="FF0000"/>
         </w:rPr>
-        <w:t>if</w:t>
-      </w:r>
-      <w:r>
-        <w:rPr>
+        <w:t>_inc_amt:ifNEM</w:t>
+      </w:r>
+      <w:proofErr w:type="spellEnd"/>
+      <w:r>
+        <w:rPr>
+          <w:rFonts w:ascii="Arial" w:hAnsi="Arial" w:cs="Arial"/>
           <w:color w:val="FF0000"/>
         </w:rPr>
-        <w:t>NEM</w:t>
-      </w:r>
-      <w:r>
-        <w:rPr>
+        <w:t>():</w:t>
+      </w:r>
+      <w:proofErr w:type="spellStart"/>
+      <w:r>
+        <w:rPr>
+          <w:rFonts w:ascii="Arial" w:hAnsi="Arial" w:cs="Arial"/>
           <w:color w:val="FF0000"/>
         </w:rPr>
-        <w:t>():showBegin}</w:t>
+        <w:t>showBegin</w:t>
+      </w:r>
+      <w:proofErr w:type="spellEnd"/>
+      <w:r>
+        <w:rPr>
+          <w:rFonts w:ascii="Arial" w:hAnsi="Arial" w:cs="Arial"/>
+          <w:color w:val="FF0000"/>
+        </w:rPr>
+        <w:t>}</w:t>
       </w:r>
     </w:p>
     <w:p>
@@ -332,17 +615,19 @@
         <w:pStyle w:val="BodyText2"/>
         <w:spacing w:after="0" w:line="240" w:lineRule="auto"/>
         <w:rPr>
+          <w:rFonts w:ascii="Arial" w:hAnsi="Arial" w:cs="Arial"/>
           <w:color w:val="FF0000"/>
         </w:rPr>
       </w:pPr>
       <w:r>
-        <w:t>Prior to the approval and issuance of your permit, you are required to post a security deposit of</w:t>
-      </w:r>
-      <w:r>
-        <w:t xml:space="preserve"> </w:t>
-      </w:r>
-      <w:r>
-        <w:rPr>
+        <w:rPr>
+          <w:rFonts w:ascii="Arial" w:hAnsi="Arial" w:cs="Arial"/>
+        </w:rPr>
+        <w:t xml:space="preserve">Prior to the approval and issuance of your permit, you are required to post a security deposit of </w:t>
+      </w:r>
+      <w:r>
+        <w:rPr>
+          <w:rFonts w:ascii="Arial" w:hAnsi="Arial" w:cs="Arial"/>
           <w:b/>
           <w:bCs/>
         </w:rPr>
@@ -350,48 +635,74 @@
       </w:r>
       <w:r>
         <w:rPr>
+          <w:rFonts w:ascii="Arial" w:hAnsi="Arial" w:cs="Arial"/>
           <w:b/>
         </w:rPr>
-        <w:t>{d.bond_inc_amt</w:t>
-      </w:r>
-      <w:r>
-        <w:rPr>
+        <w:t>{</w:t>
+      </w:r>
+      <w:proofErr w:type="spellStart"/>
+      <w:proofErr w:type="gramStart"/>
+      <w:r>
+        <w:rPr>
+          <w:rFonts w:ascii="Arial" w:hAnsi="Arial" w:cs="Arial"/>
           <w:b/>
         </w:rPr>
+        <w:t>d.bond</w:t>
+      </w:r>
+      <w:proofErr w:type="gramEnd"/>
+      <w:r>
+        <w:rPr>
+          <w:rFonts w:ascii="Arial" w:hAnsi="Arial" w:cs="Arial"/>
+          <w:b/>
+        </w:rPr>
+        <w:t>_inc_amt</w:t>
+      </w:r>
+      <w:r>
+        <w:rPr>
+          <w:rFonts w:ascii="Arial" w:hAnsi="Arial" w:cs="Arial"/>
+          <w:b/>
+        </w:rPr>
         <w:t>:format</w:t>
       </w:r>
       <w:r>
         <w:rPr>
+          <w:rFonts w:ascii="Arial" w:hAnsi="Arial" w:cs="Arial"/>
           <w:b/>
         </w:rPr>
         <w:t>N</w:t>
       </w:r>
-      <w:r>
-        <w:rPr>
+      <w:proofErr w:type="spellEnd"/>
+      <w:r>
+        <w:rPr>
+          <w:rFonts w:ascii="Arial" w:hAnsi="Arial" w:cs="Arial"/>
           <w:b/>
         </w:rPr>
         <w:t>(</w:t>
       </w:r>
       <w:r>
         <w:rPr>
+          <w:rFonts w:ascii="Arial" w:hAnsi="Arial" w:cs="Arial"/>
           <w:b/>
         </w:rPr>
         <w:t>2</w:t>
       </w:r>
       <w:r>
         <w:rPr>
+          <w:rFonts w:ascii="Arial" w:hAnsi="Arial" w:cs="Arial"/>
           <w:b/>
         </w:rPr>
         <w:t>)</w:t>
       </w:r>
       <w:r>
         <w:rPr>
+          <w:rFonts w:ascii="Arial" w:hAnsi="Arial" w:cs="Arial"/>
           <w:b/>
         </w:rPr>
         <w:t>}</w:t>
       </w:r>
       <w:r>
         <w:rPr>
+          <w:rFonts w:ascii="Arial" w:hAnsi="Arial" w:cs="Arial"/>
           <w:bCs/>
         </w:rPr>
         <w:t xml:space="preserve"> and you may wish to take the opportunity to post your security at this time to avoid any delays.  Safekeeping Agreements backed by GIC’s may be used for bonds under $25,000 with the enclosed template. Complete the form with your banker, using the "Instructions on Completing a Safekeeping Agreement" and return it to this office for our signature.  A copy of the completed form will be returned to you and your financial institution.  Irrevocable Letters of Credit, certified cheque, bank draft or money order made payable to the Minister of Finance, at the undernoted address, are also acceptable. Payments made by EFT can also be arranged. Please do not send cash. For reclamation surety bonds, the bond shall be with a surety licensed to transact the business of a surety in Canada. For the surety bond template and more please visit our Reclamation Security website:</w:t>
@@ -402,6 +713,7 @@
         <w:spacing w:after="0" w:line="240" w:lineRule="auto"/>
         <w:jc w:val="both"/>
         <w:rPr>
+          <w:rFonts w:ascii="Arial" w:hAnsi="Arial" w:cs="Arial"/>
           <w:bCs/>
         </w:rPr>
       </w:pPr>
@@ -414,11 +726,15 @@
         </w:numPr>
         <w:spacing w:after="0" w:line="240" w:lineRule="auto"/>
         <w:jc w:val="both"/>
+        <w:rPr>
+          <w:rFonts w:ascii="Arial" w:hAnsi="Arial" w:cs="Arial"/>
+        </w:rPr>
       </w:pPr>
       <w:hyperlink r:id="rId7" w:history="1">
         <w:r>
           <w:rPr>
             <w:rStyle w:val="Hyperlink"/>
+            <w:rFonts w:ascii="Arial" w:hAnsi="Arial" w:cs="Arial"/>
           </w:rPr>
           <w:t>https://www2.gov.bc.ca/gov/content/industry/mineral-exploration-mining/permitting/reclamation-closure/securities</w:t>
         </w:r>
@@ -429,14 +745,41 @@
         <w:spacing w:after="0" w:line="240" w:lineRule="auto"/>
         <w:jc w:val="both"/>
         <w:rPr>
+          <w:rFonts w:ascii="Arial" w:hAnsi="Arial" w:cs="Arial"/>
           <w:color w:val="FF0000"/>
         </w:rPr>
       </w:pPr>
       <w:r>
         <w:rPr>
+          <w:rFonts w:ascii="Arial" w:hAnsi="Arial" w:cs="Arial"/>
           <w:color w:val="FF0000"/>
         </w:rPr>
-        <w:t>{d.bond_inc_amt:showEnd}</w:t>
+        <w:t>{</w:t>
+      </w:r>
+      <w:proofErr w:type="spellStart"/>
+      <w:proofErr w:type="gramStart"/>
+      <w:r>
+        <w:rPr>
+          <w:rFonts w:ascii="Arial" w:hAnsi="Arial" w:cs="Arial"/>
+          <w:color w:val="FF0000"/>
+        </w:rPr>
+        <w:t>d.bond</w:t>
+      </w:r>
+      <w:proofErr w:type="gramEnd"/>
+      <w:r>
+        <w:rPr>
+          <w:rFonts w:ascii="Arial" w:hAnsi="Arial" w:cs="Arial"/>
+          <w:color w:val="FF0000"/>
+        </w:rPr>
+        <w:t>_inc_amt:showEnd</w:t>
+      </w:r>
+      <w:proofErr w:type="spellEnd"/>
+      <w:r>
+        <w:rPr>
+          <w:rFonts w:ascii="Arial" w:hAnsi="Arial" w:cs="Arial"/>
+          <w:color w:val="FF0000"/>
+        </w:rPr>
+        <w:t>}</w:t>
       </w:r>
     </w:p>
     <w:p>
@@ -444,90 +787,20 @@
         <w:spacing w:after="0" w:line="240" w:lineRule="auto"/>
         <w:jc w:val="both"/>
         <w:rPr>
-          <w:rFonts w:cs="Arial"/>
+          <w:rFonts w:ascii="Arial" w:hAnsi="Arial" w:cs="Arial"/>
           <w:lang w:eastAsia="en-CA"/>
         </w:rPr>
       </w:pPr>
       <w:r>
         <w:rPr>
-          <w:rFonts w:cs="Arial"/>
+          <w:rFonts w:ascii="Arial" w:hAnsi="Arial" w:cs="Arial"/>
           <w:lang w:eastAsia="en-CA"/>
         </w:rPr>
-        <w:t>Personal information collected by the Ministry of Energy, Mines, and</w:t>
-      </w:r>
-      <w:r>
-        <w:rPr>
-          <w:rFonts w:cs="Arial"/>
-          <w:lang w:eastAsia="en-CA"/>
-        </w:rPr>
-        <w:t xml:space="preserve"> </w:t>
-      </w:r>
-      <w:r>
-        <w:rPr>
-          <w:rFonts w:cs="Arial"/>
-          <w:lang w:eastAsia="en-CA"/>
-        </w:rPr>
-        <w:t>Low Carbon</w:t>
-      </w:r>
-      <w:r>
-        <w:rPr>
-          <w:rFonts w:cs="Arial"/>
-          <w:lang w:eastAsia="en-CA"/>
-        </w:rPr>
-        <w:t xml:space="preserve"> </w:t>
-      </w:r>
-      <w:r>
-        <w:rPr>
-          <w:rFonts w:cs="Arial"/>
-          <w:lang w:eastAsia="en-CA"/>
-        </w:rPr>
-        <w:t>Innovation is under the authority of section 26(c) of the Freedom of Information and</w:t>
-      </w:r>
-      <w:r>
-        <w:rPr>
-          <w:rFonts w:cs="Arial"/>
-          <w:lang w:eastAsia="en-CA"/>
-        </w:rPr>
-        <w:t xml:space="preserve"> </w:t>
-      </w:r>
-      <w:r>
-        <w:rPr>
-          <w:rFonts w:cs="Arial"/>
-          <w:lang w:eastAsia="en-CA"/>
-        </w:rPr>
-        <w:t>Protection of Privacy Act for the purpose of collecting Bond and Securities Data. If you</w:t>
-      </w:r>
-      <w:r>
-        <w:rPr>
-          <w:rFonts w:cs="Arial"/>
-          <w:lang w:eastAsia="en-CA"/>
-        </w:rPr>
-        <w:t xml:space="preserve"> </w:t>
-      </w:r>
-      <w:r>
-        <w:rPr>
-          <w:rFonts w:cs="Arial"/>
-          <w:lang w:eastAsia="en-CA"/>
-        </w:rPr>
-        <w:t>have any questions about the collection, use and disclosure of your personal information,</w:t>
-      </w:r>
-      <w:r>
-        <w:rPr>
-          <w:rFonts w:cs="Arial"/>
-          <w:lang w:eastAsia="en-CA"/>
-        </w:rPr>
-        <w:t xml:space="preserve"> </w:t>
-      </w:r>
-      <w:r>
-        <w:rPr>
-          <w:rFonts w:cs="Arial"/>
-          <w:lang w:eastAsia="en-CA"/>
-        </w:rPr>
-        <w:t>please contact: Mines Digital Services by email at</w:t>
-      </w:r>
-      <w:r>
-        <w:rPr>
-          <w:rFonts w:cs="Arial"/>
+        <w:t>Personal information collected by the Ministry of Energy, Mines, and Low Carbon Innovation is under the authority of section 26(c) of the Freedom of Information and Protection of Privacy Act for the purpose of collecting Bond and Securities Data. If you have any questions about the collection, use and disclosure of your personal information, please contact: Mines Digital Services by email at</w:t>
+      </w:r>
+      <w:r>
+        <w:rPr>
+          <w:rFonts w:ascii="Arial" w:hAnsi="Arial" w:cs="Arial"/>
           <w:lang w:eastAsia="en-CA"/>
         </w:rPr>
         <w:t> </w:t>
@@ -536,7 +809,7 @@
         <w:r>
           <w:rPr>
             <w:rStyle w:val="Hyperlink"/>
-            <w:rFonts w:cs="Arial"/>
+            <w:rFonts w:ascii="Arial" w:hAnsi="Arial" w:cs="Arial"/>
             <w:lang w:eastAsia="en-CA"/>
           </w:rPr>
           <w:t>mds@gov.bc.ca</w:t>
@@ -545,153 +818,297 @@
       <w:r>
         <w:rPr>
           <w:rStyle w:val="Hyperlink"/>
-          <w:rFonts w:cs="Arial"/>
+          <w:rFonts w:ascii="Arial" w:hAnsi="Arial" w:cs="Arial"/>
           <w:lang w:eastAsia="en-CA"/>
         </w:rPr>
         <w:t>,</w:t>
       </w:r>
       <w:r>
         <w:rPr>
-          <w:rFonts w:cs="Arial"/>
+          <w:rFonts w:ascii="Arial" w:hAnsi="Arial" w:cs="Arial"/>
           <w:lang w:eastAsia="en-CA"/>
         </w:rPr>
+        <w:t xml:space="preserve"> by phone at:</w:t>
+      </w:r>
+      <w:r>
+        <w:rPr>
+          <w:rFonts w:ascii="Arial" w:hAnsi="Arial" w:cs="Arial"/>
+          <w:lang w:eastAsia="en-CA"/>
+        </w:rPr>
         <w:t xml:space="preserve"> </w:t>
       </w:r>
       <w:r>
         <w:rPr>
-          <w:rFonts w:cs="Arial"/>
+          <w:rFonts w:ascii="Arial" w:hAnsi="Arial" w:cs="Arial"/>
           <w:lang w:eastAsia="en-CA"/>
         </w:rPr>
-        <w:t>by phone at:</w:t>
-      </w:r>
-      <w:r>
-        <w:rPr>
-          <w:rFonts w:cs="Arial"/>
+        <w:t>778-698-7233, or by mail at: PO Box 9380, STN PROV GOVT, Victoria, BC, V8W 9M6.</w:t>
+      </w:r>
+    </w:p>
+    <w:p>
+      <w:pPr>
+        <w:spacing w:after="0" w:line="240" w:lineRule="auto"/>
+        <w:jc w:val="both"/>
+        <w:rPr>
+          <w:rFonts w:ascii="Arial" w:hAnsi="Arial" w:cs="Arial"/>
           <w:lang w:eastAsia="en-CA"/>
         </w:rPr>
-        <w:t xml:space="preserve"> </w:t>
-      </w:r>
-      <w:r>
-        <w:rPr>
-          <w:rFonts w:cs="Arial"/>
+      </w:pPr>
+    </w:p>
+    <w:p>
+      <w:pPr>
+        <w:spacing w:after="0" w:line="240" w:lineRule="auto"/>
+        <w:jc w:val="both"/>
+        <w:rPr>
+          <w:rFonts w:ascii="Arial" w:hAnsi="Arial" w:cs="Arial"/>
+        </w:rPr>
+      </w:pPr>
+      <w:r>
+        <w:rPr>
+          <w:rFonts w:ascii="Arial" w:hAnsi="Arial" w:cs="Arial"/>
           <w:lang w:eastAsia="en-CA"/>
         </w:rPr>
-        <w:t>778-698-7233, or by mail at: PO Box 9380, STN PROV GOVT, Victoria, BC, V8W 9M6</w:t>
-      </w:r>
-      <w:r>
-        <w:rPr>
-          <w:rFonts w:cs="Arial"/>
+        <w:t>{</w:t>
+      </w:r>
+      <w:proofErr w:type="spellStart"/>
+      <w:proofErr w:type="gramStart"/>
+      <w:r>
+        <w:rPr>
+          <w:rFonts w:ascii="Arial" w:hAnsi="Arial" w:cs="Arial"/>
           <w:lang w:eastAsia="en-CA"/>
         </w:rPr>
+        <w:t>d.letter</w:t>
+      </w:r>
+      <w:proofErr w:type="gramEnd"/>
+      <w:r>
+        <w:rPr>
+          <w:rFonts w:ascii="Arial" w:hAnsi="Arial" w:cs="Arial"/>
+          <w:lang w:eastAsia="en-CA"/>
+        </w:rPr>
+        <w:t>_</w:t>
+      </w:r>
+      <w:r>
+        <w:rPr>
+          <w:rFonts w:ascii="Arial" w:hAnsi="Arial" w:cs="Arial"/>
+          <w:lang w:eastAsia="en-CA"/>
+        </w:rPr>
+        <w:t>body</w:t>
+      </w:r>
+      <w:r>
+        <w:rPr>
+          <w:rFonts w:ascii="Arial" w:hAnsi="Arial" w:cs="Arial"/>
+          <w:lang w:eastAsia="en-CA"/>
+        </w:rPr>
+        <w:t>:convCRLF</w:t>
+      </w:r>
+      <w:proofErr w:type="spellEnd"/>
+      <w:r>
+        <w:rPr>
+          <w:rFonts w:ascii="Arial" w:hAnsi="Arial" w:cs="Arial"/>
+          <w:lang w:eastAsia="en-CA"/>
+        </w:rPr>
+        <w:t>()</w:t>
+      </w:r>
+      <w:r>
+        <w:rPr>
+          <w:rFonts w:ascii="Arial" w:hAnsi="Arial" w:cs="Arial"/>
+          <w:lang w:eastAsia="en-CA"/>
+        </w:rPr>
+        <w:t>}</w:t>
+      </w:r>
+    </w:p>
+    <w:p>
+      <w:pPr>
+        <w:spacing w:after="0" w:line="240" w:lineRule="auto"/>
+        <w:jc w:val="both"/>
+        <w:rPr>
+          <w:rFonts w:ascii="Arial" w:hAnsi="Arial" w:cs="Arial"/>
+          <w:lang w:eastAsia="en-CA"/>
+        </w:rPr>
+      </w:pPr>
+    </w:p>
+    <w:p>
+      <w:pPr>
+        <w:spacing w:after="0" w:line="240" w:lineRule="auto"/>
+        <w:jc w:val="both"/>
+        <w:rPr>
+          <w:rFonts w:ascii="Arial" w:hAnsi="Arial" w:cs="Arial"/>
+        </w:rPr>
+      </w:pPr>
+      <w:r>
+        <w:rPr>
+          <w:rFonts w:ascii="Arial" w:hAnsi="Arial" w:cs="Arial"/>
+        </w:rPr>
+        <w:t>You are reminded that no work may commence until you have received your permits.</w:t>
+      </w:r>
+    </w:p>
+    <w:p>
+      <w:pPr>
+        <w:spacing w:after="0" w:line="240" w:lineRule="auto"/>
+        <w:jc w:val="both"/>
+        <w:rPr>
+          <w:rFonts w:ascii="Arial" w:hAnsi="Arial" w:cs="Arial"/>
+        </w:rPr>
+      </w:pPr>
+      <w:r>
+        <w:rPr>
+          <w:rFonts w:ascii="Arial" w:hAnsi="Arial" w:cs="Arial"/>
+        </w:rPr>
+        <w:t xml:space="preserve">To clarify or discuss any of the above, please call </w:t>
+      </w:r>
+      <w:r>
+        <w:rPr>
+          <w:rFonts w:ascii="Arial" w:hAnsi="Arial" w:cs="Arial"/>
+        </w:rPr>
+        <w:t>or email me at the information below</w:t>
+      </w:r>
+      <w:r>
+        <w:rPr>
+          <w:rFonts w:ascii="Arial" w:hAnsi="Arial" w:cs="Arial"/>
+        </w:rPr>
         <w:t>.</w:t>
       </w:r>
     </w:p>
     <w:p>
       <w:pPr>
         <w:spacing w:after="0" w:line="240" w:lineRule="auto"/>
-        <w:jc w:val="both"/>
-        <w:rPr>
-          <w:rFonts w:cs="Arial"/>
-          <w:lang w:eastAsia="en-CA"/>
-        </w:rPr>
-      </w:pPr>
-    </w:p>
-    <w:p>
-      <w:pPr>
-        <w:spacing w:after="0" w:line="240" w:lineRule="auto"/>
-        <w:jc w:val="both"/>
-      </w:pPr>
-      <w:r>
-        <w:rPr>
-          <w:rFonts w:cs="Arial"/>
-          <w:lang w:eastAsia="en-CA"/>
-        </w:rPr>
-        <w:t>{d.letter</w:t>
-      </w:r>
-      <w:r>
-        <w:rPr>
-          <w:rFonts w:cs="Arial"/>
-          <w:lang w:eastAsia="en-CA"/>
-        </w:rPr>
-        <w:t>_</w:t>
-      </w:r>
-      <w:r>
-        <w:rPr>
-          <w:rFonts w:cs="Arial"/>
-          <w:lang w:eastAsia="en-CA"/>
-        </w:rPr>
-        <w:t>body</w:t>
-      </w:r>
-      <w:r>
-        <w:rPr>
-          <w:rFonts w:cs="Arial"/>
-          <w:lang w:eastAsia="en-CA"/>
-        </w:rPr>
-        <w:t>:convCRLF()</w:t>
-      </w:r>
-      <w:r>
-        <w:rPr>
-          <w:rFonts w:cs="Arial"/>
-          <w:lang w:eastAsia="en-CA"/>
+        <w:rPr>
+          <w:rFonts w:ascii="Arial" w:hAnsi="Arial" w:cs="Arial"/>
+        </w:rPr>
+      </w:pPr>
+    </w:p>
+    <w:p>
+      <w:pPr>
+        <w:overflowPunct w:val="0"/>
+        <w:spacing w:after="0" w:line="240" w:lineRule="auto"/>
+        <w:textAlignment w:val="baseline"/>
+        <w:rPr>
+          <w:rFonts w:ascii="Arial" w:eastAsia="Times New Roman" w:hAnsi="Arial" w:cs="Arial"/>
+          <w:lang w:val="en-US"/>
+        </w:rPr>
+      </w:pPr>
+      <w:r>
+        <w:rPr>
+          <w:rFonts w:ascii="Arial" w:eastAsia="Times New Roman" w:hAnsi="Arial" w:cs="Arial"/>
+          <w:lang w:val="en-US"/>
+        </w:rPr>
+        <w:lastRenderedPageBreak/>
+        <w:t>Sincerely,</w:t>
+      </w:r>
+    </w:p>
+    <w:p>
+      <w:pPr>
+        <w:overflowPunct w:val="0"/>
+        <w:spacing w:after="0" w:line="240" w:lineRule="auto"/>
+        <w:textAlignment w:val="baseline"/>
+        <w:rPr>
+          <w:rFonts w:ascii="Arial" w:eastAsia="Times New Roman" w:hAnsi="Arial" w:cs="Arial"/>
+          <w:lang w:val="en-US"/>
+        </w:rPr>
+      </w:pPr>
+    </w:p>
+    <w:p>
+      <w:pPr>
+        <w:overflowPunct w:val="0"/>
+        <w:spacing w:after="0" w:line="240" w:lineRule="auto"/>
+        <w:textAlignment w:val="baseline"/>
+        <w:rPr>
+          <w:rFonts w:ascii="Arial" w:eastAsia="Times New Roman" w:hAnsi="Arial" w:cs="Arial"/>
+          <w:lang w:val="en-US"/>
+        </w:rPr>
+      </w:pPr>
+      <w:r>
+        <w:rPr>
+          <w:rFonts w:ascii="Arial" w:eastAsia="Times New Roman" w:hAnsi="Arial" w:cs="Arial"/>
+          <w:lang w:val="en-US"/>
+        </w:rPr>
+        <w:t>{</w:t>
+      </w:r>
+      <w:proofErr w:type="spellStart"/>
+      <w:proofErr w:type="gramStart"/>
+      <w:r>
+        <w:rPr>
+          <w:rFonts w:ascii="Arial" w:eastAsia="Times New Roman" w:hAnsi="Arial" w:cs="Arial"/>
+          <w:lang w:val="en-US"/>
+        </w:rPr>
+        <w:t>d.image</w:t>
+      </w:r>
+      <w:r>
+        <w:rPr>
+          <w:rFonts w:ascii="Arial" w:eastAsia="Times New Roman" w:hAnsi="Arial" w:cs="Arial"/>
+          <w:lang w:val="en-US"/>
+        </w:rPr>
+        <w:t>s</w:t>
+      </w:r>
+      <w:proofErr w:type="gramEnd"/>
+      <w:r>
+        <w:rPr>
+          <w:rFonts w:ascii="Arial" w:eastAsia="Times New Roman" w:hAnsi="Arial" w:cs="Arial"/>
+          <w:lang w:val="en-US"/>
+        </w:rPr>
+        <w:t>.issuing_inspector_signature</w:t>
+      </w:r>
+      <w:proofErr w:type="spellEnd"/>
+      <w:r>
+        <w:rPr>
+          <w:rFonts w:ascii="Arial" w:eastAsia="Times New Roman" w:hAnsi="Arial" w:cs="Arial"/>
+          <w:lang w:val="en-US"/>
         </w:rPr>
         <w:t>}</w:t>
       </w:r>
     </w:p>
     <w:p>
       <w:pPr>
-        <w:spacing w:after="0" w:line="240" w:lineRule="auto"/>
-        <w:jc w:val="both"/>
-        <w:rPr>
-          <w:rFonts w:cs="Arial"/>
-          <w:lang w:eastAsia="en-CA"/>
-        </w:rPr>
-      </w:pPr>
-    </w:p>
-    <w:p>
-      <w:pPr>
-        <w:spacing w:after="0" w:line="240" w:lineRule="auto"/>
-        <w:jc w:val="both"/>
-      </w:pPr>
-      <w:r>
-        <w:t>You are reminded that no work may commence until you have received your permits.</w:t>
-      </w:r>
-    </w:p>
-    <w:p>
-      <w:pPr>
-        <w:spacing w:after="0" w:line="240" w:lineRule="auto"/>
-        <w:jc w:val="both"/>
-      </w:pPr>
-      <w:r>
-        <w:t xml:space="preserve">To clarify or discuss any of the above, please call </w:t>
-      </w:r>
-      <w:r>
-        <w:t>or email me at the information below</w:t>
-      </w:r>
-      <w:r>
-        <w:t>.</w:t>
-      </w:r>
-    </w:p>
-    <w:p>
-      <w:pPr>
-        <w:spacing w:after="0" w:line="240" w:lineRule="auto"/>
-      </w:pPr>
-    </w:p>
-    <w:p>
-      <w:pPr>
         <w:overflowPunct w:val="0"/>
         <w:spacing w:after="0" w:line="240" w:lineRule="auto"/>
         <w:textAlignment w:val="baseline"/>
         <w:rPr>
-          <w:rFonts w:eastAsia="Times New Roman" w:cs="Calibri"/>
+          <w:rFonts w:ascii="Arial" w:eastAsia="Times New Roman" w:hAnsi="Arial" w:cs="Arial"/>
           <w:lang w:val="en-US"/>
         </w:rPr>
       </w:pPr>
-      <w:r>
-        <w:rPr>
-          <w:rFonts w:eastAsia="Times New Roman" w:cs="Calibri"/>
+    </w:p>
+    <w:p>
+      <w:pPr>
+        <w:overflowPunct w:val="0"/>
+        <w:spacing w:after="0" w:line="240" w:lineRule="auto"/>
+        <w:textAlignment w:val="baseline"/>
+        <w:rPr>
+          <w:rFonts w:ascii="Arial" w:eastAsia="Times New Roman" w:hAnsi="Arial" w:cs="Arial"/>
           <w:lang w:val="en-US"/>
         </w:rPr>
-        <w:t>Sincerely,</w:t>
+      </w:pPr>
+      <w:r>
+        <w:rPr>
+          <w:rFonts w:ascii="Arial" w:eastAsia="Times New Roman" w:hAnsi="Arial" w:cs="Arial"/>
+          <w:lang w:val="en-US"/>
+        </w:rPr>
+        <w:t>{</w:t>
+      </w:r>
+      <w:proofErr w:type="spellStart"/>
+      <w:proofErr w:type="gramStart"/>
+      <w:r>
+        <w:rPr>
+          <w:rFonts w:ascii="Arial" w:eastAsia="Times New Roman" w:hAnsi="Arial" w:cs="Arial"/>
+          <w:lang w:val="en-US"/>
+        </w:rPr>
+        <w:t>d.issuing</w:t>
+      </w:r>
+      <w:proofErr w:type="gramEnd"/>
+      <w:r>
+        <w:rPr>
+          <w:rFonts w:ascii="Arial" w:eastAsia="Times New Roman" w:hAnsi="Arial" w:cs="Arial"/>
+          <w:lang w:val="en-US"/>
+        </w:rPr>
+        <w:t>_inspector_name</w:t>
+      </w:r>
+      <w:proofErr w:type="spellEnd"/>
+      <w:r>
+        <w:rPr>
+          <w:rFonts w:ascii="Arial" w:eastAsia="Times New Roman" w:hAnsi="Arial" w:cs="Arial"/>
+          <w:lang w:val="en-US"/>
+        </w:rPr>
+        <w:t>}</w:t>
       </w:r>
     </w:p>
     <w:p>
@@ -700,10 +1117,17 @@
         <w:spacing w:after="0" w:line="240" w:lineRule="auto"/>
         <w:textAlignment w:val="baseline"/>
         <w:rPr>
-          <w:rFonts w:eastAsia="Times New Roman" w:cs="Calibri"/>
+          <w:rFonts w:ascii="Arial" w:eastAsia="Times New Roman" w:hAnsi="Arial" w:cs="Arial"/>
           <w:lang w:val="en-US"/>
         </w:rPr>
       </w:pPr>
+      <w:r>
+        <w:rPr>
+          <w:rFonts w:ascii="Arial" w:eastAsia="Times New Roman" w:hAnsi="Arial" w:cs="Arial"/>
+          <w:lang w:val="en-US"/>
+        </w:rPr>
+        <w:t>Inspector of Mines</w:t>
+      </w:r>
     </w:p>
     <w:p>
       <w:pPr>
@@ -711,103 +1135,24 @@
         <w:spacing w:after="0" w:line="240" w:lineRule="auto"/>
         <w:textAlignment w:val="baseline"/>
         <w:rPr>
-          <w:rFonts w:eastAsia="Times New Roman" w:cs="Calibri"/>
+          <w:rFonts w:ascii="Arial" w:eastAsia="Times New Roman" w:hAnsi="Arial" w:cs="Arial"/>
           <w:lang w:val="en-US"/>
         </w:rPr>
       </w:pPr>
-      <w:r>
-        <w:rPr>
-          <w:rFonts w:eastAsia="Times New Roman" w:cs="Calibri"/>
+    </w:p>
+    <w:p>
+      <w:pPr>
+        <w:overflowPunct w:val="0"/>
+        <w:spacing w:after="0" w:line="240" w:lineRule="auto"/>
+        <w:textAlignment w:val="baseline"/>
+        <w:rPr>
+          <w:rFonts w:ascii="Arial" w:eastAsia="Times New Roman" w:hAnsi="Arial" w:cs="Arial"/>
           <w:lang w:val="en-US"/>
         </w:rPr>
-        <w:t>{d.image</w:t>
-      </w:r>
-      <w:r>
-        <w:rPr>
-          <w:rFonts w:eastAsia="Times New Roman" w:cs="Calibri"/>
-          <w:lang w:val="en-US"/>
-        </w:rPr>
-        <w:t>s</w:t>
-      </w:r>
-      <w:r>
-        <w:rPr>
-          <w:rFonts w:eastAsia="Times New Roman" w:cs="Calibri"/>
-          <w:lang w:val="en-US"/>
-        </w:rPr>
-        <w:t>.issuing_inspector_signature}</w:t>
-      </w:r>
-    </w:p>
-    <w:p>
-      <w:pPr>
-        <w:overflowPunct w:val="0"/>
-        <w:spacing w:after="0" w:line="240" w:lineRule="auto"/>
-        <w:textAlignment w:val="baseline"/>
-        <w:rPr>
-          <w:rFonts w:eastAsia="Times New Roman" w:cs="Calibri"/>
-          <w:lang w:val="en-US"/>
-        </w:rPr>
-      </w:pPr>
-    </w:p>
-    <w:p>
-      <w:pPr>
-        <w:overflowPunct w:val="0"/>
-        <w:spacing w:after="0" w:line="240" w:lineRule="auto"/>
-        <w:textAlignment w:val="baseline"/>
-        <w:rPr>
-          <w:rFonts w:eastAsia="Times New Roman" w:cs="Calibri"/>
-          <w:lang w:val="en-US"/>
-        </w:rPr>
-      </w:pPr>
-      <w:r>
-        <w:rPr>
-          <w:rFonts w:eastAsia="Times New Roman" w:cs="Calibri"/>
-          <w:lang w:val="en-US"/>
-        </w:rPr>
-        <w:t>{d.issuing_inspector_name}</w:t>
-      </w:r>
-    </w:p>
-    <w:p>
-      <w:pPr>
-        <w:overflowPunct w:val="0"/>
-        <w:spacing w:after="0" w:line="240" w:lineRule="auto"/>
-        <w:textAlignment w:val="baseline"/>
-        <w:rPr>
-          <w:rFonts w:eastAsia="Times New Roman" w:cs="Calibri"/>
-          <w:lang w:val="en-US"/>
-        </w:rPr>
-      </w:pPr>
-      <w:r>
-        <w:rPr>
-          <w:rFonts w:eastAsia="Times New Roman" w:cs="Calibri"/>
-          <w:lang w:val="en-US"/>
-        </w:rPr>
-        <w:t>Inspector of Mines</w:t>
-      </w:r>
-    </w:p>
-    <w:p>
-      <w:pPr>
-        <w:overflowPunct w:val="0"/>
-        <w:spacing w:after="0" w:line="240" w:lineRule="auto"/>
-        <w:textAlignment w:val="baseline"/>
-        <w:rPr>
-          <w:rFonts w:eastAsia="Times New Roman" w:cs="Calibri"/>
-          <w:lang w:val="en-US"/>
-        </w:rPr>
-      </w:pPr>
-    </w:p>
-    <w:p>
-      <w:pPr>
-        <w:overflowPunct w:val="0"/>
-        <w:spacing w:after="0" w:line="240" w:lineRule="auto"/>
-        <w:textAlignment w:val="baseline"/>
-        <w:rPr>
-          <w:rFonts w:eastAsia="Times New Roman" w:cs="Calibri"/>
-          <w:lang w:val="en-US"/>
-        </w:rPr>
-      </w:pPr>
-      <w:r>
-        <w:rPr>
-          <w:rFonts w:eastAsia="Times New Roman" w:cs="Calibri"/>
+      </w:pPr>
+      <w:r>
+        <w:rPr>
+          <w:rFonts w:ascii="Arial" w:eastAsia="Times New Roman" w:hAnsi="Arial" w:cs="Arial"/>
           <w:b/>
           <w:bCs/>
           <w:lang w:val="en-US"/>
@@ -816,10 +1161,35 @@
       </w:r>
       <w:r>
         <w:rPr>
-          <w:rFonts w:eastAsia="Times New Roman" w:cs="Calibri"/>
+          <w:rFonts w:ascii="Arial" w:eastAsia="Times New Roman" w:hAnsi="Arial" w:cs="Arial"/>
           <w:lang w:val="en-US"/>
         </w:rPr>
-        <w:t xml:space="preserve"> {d.issuing_inspector_email:ifEM():show(None)}</w:t>
+        <w:t xml:space="preserve"> {</w:t>
+      </w:r>
+      <w:proofErr w:type="spellStart"/>
+      <w:proofErr w:type="gramStart"/>
+      <w:r>
+        <w:rPr>
+          <w:rFonts w:ascii="Arial" w:eastAsia="Times New Roman" w:hAnsi="Arial" w:cs="Arial"/>
+          <w:lang w:val="en-US"/>
+        </w:rPr>
+        <w:t>d.issuing</w:t>
+      </w:r>
+      <w:proofErr w:type="gramEnd"/>
+      <w:r>
+        <w:rPr>
+          <w:rFonts w:ascii="Arial" w:eastAsia="Times New Roman" w:hAnsi="Arial" w:cs="Arial"/>
+          <w:lang w:val="en-US"/>
+        </w:rPr>
+        <w:t>_inspector_email:ifEM</w:t>
+      </w:r>
+      <w:proofErr w:type="spellEnd"/>
+      <w:r>
+        <w:rPr>
+          <w:rFonts w:ascii="Arial" w:eastAsia="Times New Roman" w:hAnsi="Arial" w:cs="Arial"/>
+          <w:lang w:val="en-US"/>
+        </w:rPr>
+        <w:t>():show(None)}</w:t>
       </w:r>
     </w:p>
     <w:p>
@@ -828,13 +1198,13 @@
         <w:spacing w:after="0" w:line="240" w:lineRule="auto"/>
         <w:textAlignment w:val="baseline"/>
         <w:rPr>
-          <w:rFonts w:eastAsia="Times New Roman" w:cs="Calibri"/>
+          <w:rFonts w:ascii="Arial" w:eastAsia="Times New Roman" w:hAnsi="Arial" w:cs="Arial"/>
           <w:lang w:val="en-US"/>
         </w:rPr>
       </w:pPr>
       <w:r>
         <w:rPr>
-          <w:rFonts w:eastAsia="Times New Roman" w:cs="Calibri"/>
+          <w:rFonts w:ascii="Arial" w:eastAsia="Times New Roman" w:hAnsi="Arial" w:cs="Arial"/>
           <w:b/>
           <w:bCs/>
           <w:lang w:val="en-US"/>
@@ -843,19 +1213,42 @@
       </w:r>
       <w:r>
         <w:rPr>
-          <w:rFonts w:eastAsia="Times New Roman" w:cs="Calibri"/>
+          <w:rFonts w:ascii="Arial" w:eastAsia="Times New Roman" w:hAnsi="Arial" w:cs="Arial"/>
           <w:lang w:val="en-US"/>
         </w:rPr>
-        <w:t xml:space="preserve"> {d.issuing_inspector_phone:ifEM():show(None)}</w:t>
+        <w:t xml:space="preserve"> {</w:t>
+      </w:r>
+      <w:proofErr w:type="spellStart"/>
+      <w:proofErr w:type="gramStart"/>
+      <w:r>
+        <w:rPr>
+          <w:rFonts w:ascii="Arial" w:eastAsia="Times New Roman" w:hAnsi="Arial" w:cs="Arial"/>
+          <w:lang w:val="en-US"/>
+        </w:rPr>
+        <w:t>d.issuing</w:t>
+      </w:r>
+      <w:proofErr w:type="gramEnd"/>
+      <w:r>
+        <w:rPr>
+          <w:rFonts w:ascii="Arial" w:eastAsia="Times New Roman" w:hAnsi="Arial" w:cs="Arial"/>
+          <w:lang w:val="en-US"/>
+        </w:rPr>
+        <w:t>_inspector_phone:ifEM</w:t>
+      </w:r>
+      <w:proofErr w:type="spellEnd"/>
+      <w:r>
+        <w:rPr>
+          <w:rFonts w:ascii="Arial" w:eastAsia="Times New Roman" w:hAnsi="Arial" w:cs="Arial"/>
+          <w:lang w:val="en-US"/>
+        </w:rPr>
+        <w:t>():show(None)}</w:t>
       </w:r>
     </w:p>
     <w:sectPr>
-      <w:headerReference w:type="even" r:id="rId9"/>
-      <w:headerReference w:type="default" r:id="rId10"/>
-      <w:footerReference w:type="even" r:id="rId11"/>
-      <w:footerReference w:type="default" r:id="rId12"/>
-      <w:headerReference w:type="first" r:id="rId13"/>
-      <w:footerReference w:type="first" r:id="rId14"/>
+      <w:headerReference w:type="default" r:id="rId9"/>
+      <w:footerReference w:type="default" r:id="rId10"/>
+      <w:headerReference w:type="first" r:id="rId11"/>
+      <w:footerReference w:type="first" r:id="rId12"/>
       <w:type w:val="continuous"/>
       <w:pgSz w:w="12240" w:h="15840"/>
       <w:pgMar w:top="1440" w:right="1080" w:bottom="1440" w:left="1080" w:header="634" w:footer="187" w:gutter="0"/>
@@ -896,109 +1289,115 @@
 <w:ftr xmlns:wpc="http://schemas.microsoft.com/office/word/2010/wordprocessingCanvas" xmlns:cx="http://schemas.microsoft.com/office/drawing/2014/chartex" xmlns:cx1="http://schemas.microsoft.com/office/drawing/2015/9/8/chartex" xmlns:cx2="http://schemas.microsoft.com/office/drawing/2015/10/21/chartex" xmlns:cx3="http://schemas.microsoft.com/office/drawing/2016/5/9/chartex" xmlns:cx4="http://schemas.microsoft.com/office/drawing/2016/5/10/chartex" xmlns:cx5="http://schemas.microsoft.com/office/drawing/2016/5/11/chartex" xmlns:cx6="http://schemas.microsoft.com/office/drawing/2016/5/12/chartex" xmlns:cx7="http://schemas.microsoft.com/office/drawing/2016/5/13/chartex" xmlns:cx8="http://schemas.microsoft.com/office/drawing/2016/5/14/chartex" xmlns:mc="http://schemas.openxmlformats.org/markup-compatibility/2006" xmlns:aink="http://schemas.microsoft.com/office/drawing/2016/ink" xmlns:am3d="http://schemas.microsoft.com/office/drawing/2017/model3d" xmlns:o="urn:schemas-microsoft-com:office:office" xmlns:r="http://schemas.openxmlformats.org/officeDocument/2006/relationships" xmlns:m="http://schemas.openxmlformats.org/officeDocument/2006/math" xmlns:v="urn:schemas-microsoft-com:vml" xmlns:wp14="http://schemas.microsoft.com/office/word/2010/wordprocessingDrawing" xmlns:wp="http://schemas.openxmlformats.org/drawingml/2006/wordprocessingDrawing" xmlns:w10="urn:schemas-microsoft-com:office:word" xmlns:w="http://schemas.openxmlformats.org/wordprocessingml/2006/main" xmlns:w14="http://schemas.microsoft.com/office/word/2010/wordml" xmlns:w15="http://schemas.microsoft.com/office/word/2012/wordml" xmlns:w16cex="http://schemas.microsoft.com/office/word/2018/wordml/cex" xmlns:w16cid="http://schemas.microsoft.com/office/word/2016/wordml/cid" xmlns:w16="http://schemas.microsoft.com/office/word/2018/wordml" xmlns:w16se="http://schemas.microsoft.com/office/word/2015/wordml/symex" xmlns:wpg="http://schemas.microsoft.com/office/word/2010/wordprocessingGroup" xmlns:wpi="http://schemas.microsoft.com/office/word/2010/wordprocessingInk" xmlns:wne="http://schemas.microsoft.com/office/word/2006/wordml" xmlns:wps="http://schemas.microsoft.com/office/word/2010/wordprocessingShape" mc:Ignorable="w14 w15 w16se w16cid w16 w16cex wp14">
   <w:p>
     <w:pPr>
-      <w:pStyle w:val="Footer"/>
-    </w:pPr>
-  </w:p>
-</w:ftr>
-</file>
-
-<file path=word/footer2.xml><?xml version="1.0" encoding="utf-8"?>
-<w:ftr xmlns:wpc="http://schemas.microsoft.com/office/word/2010/wordprocessingCanvas" xmlns:cx="http://schemas.microsoft.com/office/drawing/2014/chartex" xmlns:cx1="http://schemas.microsoft.com/office/drawing/2015/9/8/chartex" xmlns:cx2="http://schemas.microsoft.com/office/drawing/2015/10/21/chartex" xmlns:cx3="http://schemas.microsoft.com/office/drawing/2016/5/9/chartex" xmlns:cx4="http://schemas.microsoft.com/office/drawing/2016/5/10/chartex" xmlns:cx5="http://schemas.microsoft.com/office/drawing/2016/5/11/chartex" xmlns:cx6="http://schemas.microsoft.com/office/drawing/2016/5/12/chartex" xmlns:cx7="http://schemas.microsoft.com/office/drawing/2016/5/13/chartex" xmlns:cx8="http://schemas.microsoft.com/office/drawing/2016/5/14/chartex" xmlns:mc="http://schemas.openxmlformats.org/markup-compatibility/2006" xmlns:aink="http://schemas.microsoft.com/office/drawing/2016/ink" xmlns:am3d="http://schemas.microsoft.com/office/drawing/2017/model3d" xmlns:o="urn:schemas-microsoft-com:office:office" xmlns:r="http://schemas.openxmlformats.org/officeDocument/2006/relationships" xmlns:m="http://schemas.openxmlformats.org/officeDocument/2006/math" xmlns:v="urn:schemas-microsoft-com:vml" xmlns:wp14="http://schemas.microsoft.com/office/word/2010/wordprocessingDrawing" xmlns:wp="http://schemas.openxmlformats.org/drawingml/2006/wordprocessingDrawing" xmlns:w10="urn:schemas-microsoft-com:office:word" xmlns:w="http://schemas.openxmlformats.org/wordprocessingml/2006/main" xmlns:w14="http://schemas.microsoft.com/office/word/2010/wordml" xmlns:w15="http://schemas.microsoft.com/office/word/2012/wordml" xmlns:w16cex="http://schemas.microsoft.com/office/word/2018/wordml/cex" xmlns:w16cid="http://schemas.microsoft.com/office/word/2016/wordml/cid" xmlns:w16="http://schemas.microsoft.com/office/word/2018/wordml" xmlns:w16se="http://schemas.microsoft.com/office/word/2015/wordml/symex" xmlns:wpg="http://schemas.microsoft.com/office/word/2010/wordprocessingGroup" xmlns:wpi="http://schemas.microsoft.com/office/word/2010/wordprocessingInk" xmlns:wne="http://schemas.microsoft.com/office/word/2006/wordml" xmlns:wps="http://schemas.microsoft.com/office/word/2010/wordprocessingShape" mc:Ignorable="w14 w15 w16se w16cid w16 w16cex wp14">
-  <w:p>
-    <w:pPr>
       <w:spacing w:after="0" w:line="240" w:lineRule="auto"/>
       <w:ind w:left="180" w:right="-288" w:hanging="270"/>
       <w:rPr>
+        <w:rFonts w:ascii="Arial" w:hAnsi="Arial" w:cs="Arial"/>
         <w:u w:val="single"/>
       </w:rPr>
     </w:pPr>
     <w:bookmarkStart w:id="1" w:name="_Hlk37327894"/>
     <w:r>
       <w:rPr>
+        <w:rFonts w:ascii="Arial" w:hAnsi="Arial" w:cs="Arial"/>
         <w:u w:val="single"/>
       </w:rPr>
       <w:tab/>
     </w:r>
     <w:r>
       <w:rPr>
+        <w:rFonts w:ascii="Arial" w:hAnsi="Arial" w:cs="Arial"/>
         <w:u w:val="single"/>
       </w:rPr>
       <w:tab/>
     </w:r>
     <w:r>
       <w:rPr>
+        <w:rFonts w:ascii="Arial" w:hAnsi="Arial" w:cs="Arial"/>
         <w:u w:val="single"/>
       </w:rPr>
       <w:tab/>
     </w:r>
     <w:r>
       <w:rPr>
+        <w:rFonts w:ascii="Arial" w:hAnsi="Arial" w:cs="Arial"/>
         <w:u w:val="single"/>
       </w:rPr>
       <w:tab/>
     </w:r>
     <w:r>
       <w:rPr>
+        <w:rFonts w:ascii="Arial" w:hAnsi="Arial" w:cs="Arial"/>
         <w:u w:val="single"/>
       </w:rPr>
       <w:tab/>
     </w:r>
     <w:r>
       <w:rPr>
+        <w:rFonts w:ascii="Arial" w:hAnsi="Arial" w:cs="Arial"/>
         <w:u w:val="single"/>
       </w:rPr>
       <w:tab/>
     </w:r>
     <w:r>
       <w:rPr>
+        <w:rFonts w:ascii="Arial" w:hAnsi="Arial" w:cs="Arial"/>
         <w:u w:val="single"/>
       </w:rPr>
       <w:tab/>
     </w:r>
     <w:r>
       <w:rPr>
+        <w:rFonts w:ascii="Arial" w:hAnsi="Arial" w:cs="Arial"/>
         <w:u w:val="single"/>
       </w:rPr>
       <w:tab/>
     </w:r>
     <w:r>
       <w:rPr>
+        <w:rFonts w:ascii="Arial" w:hAnsi="Arial" w:cs="Arial"/>
         <w:u w:val="single"/>
       </w:rPr>
       <w:tab/>
     </w:r>
     <w:r>
       <w:rPr>
+        <w:rFonts w:ascii="Arial" w:hAnsi="Arial" w:cs="Arial"/>
         <w:u w:val="single"/>
       </w:rPr>
       <w:tab/>
     </w:r>
     <w:r>
       <w:rPr>
+        <w:rFonts w:ascii="Arial" w:hAnsi="Arial" w:cs="Arial"/>
         <w:u w:val="single"/>
       </w:rPr>
       <w:tab/>
     </w:r>
     <w:r>
       <w:rPr>
+        <w:rFonts w:ascii="Arial" w:hAnsi="Arial" w:cs="Arial"/>
         <w:u w:val="single"/>
       </w:rPr>
       <w:tab/>
     </w:r>
     <w:r>
       <w:rPr>
+        <w:rFonts w:ascii="Arial" w:hAnsi="Arial" w:cs="Arial"/>
         <w:u w:val="single"/>
       </w:rPr>
       <w:tab/>
     </w:r>
     <w:r>
       <w:rPr>
+        <w:rFonts w:ascii="Arial" w:hAnsi="Arial" w:cs="Arial"/>
         <w:u w:val="single"/>
       </w:rPr>
       <w:tab/>
     </w:r>
     <w:r>
       <w:rPr>
+        <w:rFonts w:ascii="Arial" w:hAnsi="Arial" w:cs="Arial"/>
         <w:u w:val="single"/>
       </w:rPr>
       <w:tab/>
@@ -1015,8 +1414,8 @@
     </w:tblPr>
     <w:tblGrid>
       <w:gridCol w:w="3357"/>
-      <w:gridCol w:w="3479"/>
-      <w:gridCol w:w="3244"/>
+      <w:gridCol w:w="3451"/>
+      <w:gridCol w:w="3272"/>
     </w:tblGrid>
     <w:tr>
       <w:tc>
@@ -1034,7 +1433,7 @@
             <w:ind w:left="293"/>
             <w:textAlignment w:val="baseline"/>
             <w:rPr>
-              <w:rFonts w:eastAsia="Times New Roman" w:cs="Calibri"/>
+              <w:rFonts w:ascii="Arial" w:eastAsia="Times New Roman" w:hAnsi="Arial" w:cs="Arial"/>
               <w:b/>
               <w:bCs/>
               <w:sz w:val="18"/>
@@ -1045,7 +1444,7 @@
           <w:bookmarkStart w:id="2" w:name="_Hlk37327873"/>
           <w:r>
             <w:rPr>
-              <w:rFonts w:eastAsia="Times New Roman" w:cs="Calibri"/>
+              <w:rFonts w:ascii="Arial" w:eastAsia="Times New Roman" w:hAnsi="Arial" w:cs="Arial"/>
               <w:b/>
               <w:bCs/>
               <w:sz w:val="18"/>
@@ -1056,7 +1455,7 @@
           </w:r>
           <w:r>
             <w:rPr>
-              <w:rFonts w:eastAsia="Times New Roman" w:cs="Calibri"/>
+              <w:rFonts w:ascii="Arial" w:eastAsia="Times New Roman" w:hAnsi="Arial" w:cs="Arial"/>
               <w:b/>
               <w:bCs/>
               <w:sz w:val="18"/>
@@ -1067,7 +1466,7 @@
           </w:r>
           <w:r>
             <w:rPr>
-              <w:rFonts w:eastAsia="Times New Roman" w:cs="Calibri"/>
+              <w:rFonts w:ascii="Arial" w:eastAsia="Times New Roman" w:hAnsi="Arial" w:cs="Arial"/>
               <w:b/>
               <w:bCs/>
               <w:sz w:val="18"/>
@@ -1088,7 +1487,7 @@
             <w:ind w:left="293"/>
             <w:textAlignment w:val="baseline"/>
             <w:rPr>
-              <w:rFonts w:eastAsia="Times New Roman" w:cs="Calibri"/>
+              <w:rFonts w:ascii="Arial" w:eastAsia="Times New Roman" w:hAnsi="Arial" w:cs="Arial"/>
               <w:bCs/>
               <w:sz w:val="18"/>
               <w:szCs w:val="18"/>
@@ -1097,7 +1496,7 @@
           </w:pPr>
           <w:r>
             <w:rPr>
-              <w:rFonts w:eastAsia="Times New Roman" w:cs="Calibri"/>
+              <w:rFonts w:ascii="Arial" w:eastAsia="Times New Roman" w:hAnsi="Arial" w:cs="Arial"/>
               <w:bCs/>
               <w:sz w:val="18"/>
               <w:szCs w:val="18"/>
@@ -1123,7 +1522,7 @@
             <w:ind w:left="27" w:right="-548"/>
             <w:textAlignment w:val="baseline"/>
             <w:rPr>
-              <w:rFonts w:eastAsia="Times New Roman" w:cs="Calibri"/>
+              <w:rFonts w:ascii="Arial" w:eastAsia="Times New Roman" w:hAnsi="Arial" w:cs="Arial"/>
               <w:b/>
               <w:sz w:val="18"/>
               <w:szCs w:val="18"/>
@@ -1132,7 +1531,7 @@
           </w:pPr>
           <w:r>
             <w:rPr>
-              <w:rFonts w:eastAsia="Times New Roman" w:cs="Calibri"/>
+              <w:rFonts w:ascii="Arial" w:eastAsia="Times New Roman" w:hAnsi="Arial" w:cs="Arial"/>
               <w:b/>
               <w:sz w:val="18"/>
               <w:szCs w:val="18"/>
@@ -1152,7 +1551,7 @@
             <w:ind w:left="27" w:right="-548"/>
             <w:textAlignment w:val="baseline"/>
             <w:rPr>
-              <w:rFonts w:eastAsia="Times New Roman" w:cs="Calibri"/>
+              <w:rFonts w:ascii="Arial" w:eastAsia="Times New Roman" w:hAnsi="Arial" w:cs="Arial"/>
               <w:sz w:val="18"/>
               <w:szCs w:val="18"/>
               <w:lang w:val="en-US"/>
@@ -1160,16 +1559,26 @@
           </w:pPr>
           <w:r>
             <w:rPr>
-              <w:rFonts w:eastAsia="Times New Roman" w:cs="Calibri"/>
-              <w:sz w:val="18"/>
-              <w:szCs w:val="18"/>
-              <w:lang w:val="en-US"/>
-            </w:rPr>
-            <w:t>Phone: {d.</w:t>
-          </w:r>
-          <w:r>
-            <w:rPr>
-              <w:rFonts w:eastAsia="Times New Roman" w:cs="Calibri"/>
+              <w:rFonts w:ascii="Arial" w:eastAsia="Times New Roman" w:hAnsi="Arial" w:cs="Arial"/>
+              <w:sz w:val="18"/>
+              <w:szCs w:val="18"/>
+              <w:lang w:val="en-US"/>
+            </w:rPr>
+            <w:t>Phone: {</w:t>
+          </w:r>
+          <w:proofErr w:type="spellStart"/>
+          <w:r>
+            <w:rPr>
+              <w:rFonts w:ascii="Arial" w:eastAsia="Times New Roman" w:hAnsi="Arial" w:cs="Arial"/>
+              <w:sz w:val="18"/>
+              <w:szCs w:val="18"/>
+              <w:lang w:val="en-US"/>
+            </w:rPr>
+            <w:t>d.</w:t>
+          </w:r>
+          <w:r>
+            <w:rPr>
+              <w:rFonts w:ascii="Arial" w:eastAsia="Times New Roman" w:hAnsi="Arial" w:cs="Arial"/>
               <w:sz w:val="18"/>
               <w:szCs w:val="18"/>
               <w:lang w:val="en-US"/>
@@ -1178,16 +1587,17 @@
           </w:r>
           <w:r>
             <w:rPr>
-              <w:rFonts w:eastAsia="Times New Roman" w:cs="Calibri"/>
+              <w:rFonts w:ascii="Arial" w:eastAsia="Times New Roman" w:hAnsi="Arial" w:cs="Arial"/>
               <w:sz w:val="18"/>
               <w:szCs w:val="18"/>
               <w:lang w:val="en-US"/>
             </w:rPr>
             <w:t>_phone_number</w:t>
           </w:r>
-          <w:r>
-            <w:rPr>
-              <w:rFonts w:eastAsia="Times New Roman" w:cs="Calibri"/>
+          <w:proofErr w:type="spellEnd"/>
+          <w:r>
+            <w:rPr>
+              <w:rFonts w:ascii="Arial" w:eastAsia="Times New Roman" w:hAnsi="Arial" w:cs="Arial"/>
               <w:sz w:val="18"/>
               <w:szCs w:val="18"/>
               <w:lang w:val="en-US"/>
@@ -1204,21 +1614,32 @@
             <w:spacing w:after="0" w:line="240" w:lineRule="auto"/>
             <w:ind w:left="27" w:right="-169"/>
             <w:textAlignment w:val="baseline"/>
+            <w:rPr>
+              <w:rFonts w:ascii="Arial" w:hAnsi="Arial" w:cs="Arial"/>
+            </w:rPr>
           </w:pPr>
-          <w:bookmarkStart w:id="3" w:name="_GoBack"/>
-          <w:bookmarkEnd w:id="3"/>
-          <w:r>
-            <w:rPr>
-              <w:rFonts w:eastAsia="Times New Roman" w:cs="Calibri"/>
-              <w:sz w:val="18"/>
-              <w:szCs w:val="18"/>
-              <w:lang w:val="en-US"/>
-            </w:rPr>
-            <w:t>Email: {d.</w:t>
-          </w:r>
-          <w:r>
-            <w:rPr>
-              <w:rFonts w:eastAsia="Times New Roman" w:cs="Calibri"/>
+          <w:r>
+            <w:rPr>
+              <w:rFonts w:ascii="Arial" w:eastAsia="Times New Roman" w:hAnsi="Arial" w:cs="Arial"/>
+              <w:sz w:val="18"/>
+              <w:szCs w:val="18"/>
+              <w:lang w:val="en-US"/>
+            </w:rPr>
+            <w:t>Email: {</w:t>
+          </w:r>
+          <w:proofErr w:type="spellStart"/>
+          <w:r>
+            <w:rPr>
+              <w:rFonts w:ascii="Arial" w:eastAsia="Times New Roman" w:hAnsi="Arial" w:cs="Arial"/>
+              <w:sz w:val="18"/>
+              <w:szCs w:val="18"/>
+              <w:lang w:val="en-US"/>
+            </w:rPr>
+            <w:t>d.</w:t>
+          </w:r>
+          <w:r>
+            <w:rPr>
+              <w:rFonts w:ascii="Arial" w:eastAsia="Times New Roman" w:hAnsi="Arial" w:cs="Arial"/>
               <w:sz w:val="18"/>
               <w:szCs w:val="18"/>
               <w:lang w:val="en-US"/>
@@ -1227,12 +1648,22 @@
           </w:r>
           <w:r>
             <w:rPr>
-              <w:rFonts w:eastAsia="Times New Roman" w:cs="Calibri"/>
-              <w:sz w:val="18"/>
-              <w:szCs w:val="18"/>
-              <w:lang w:val="en-US"/>
-            </w:rPr>
-            <w:t>_email}</w:t>
+              <w:rFonts w:ascii="Arial" w:eastAsia="Times New Roman" w:hAnsi="Arial" w:cs="Arial"/>
+              <w:sz w:val="18"/>
+              <w:szCs w:val="18"/>
+              <w:lang w:val="en-US"/>
+            </w:rPr>
+            <w:t>_email</w:t>
+          </w:r>
+          <w:proofErr w:type="spellEnd"/>
+          <w:r>
+            <w:rPr>
+              <w:rFonts w:ascii="Arial" w:eastAsia="Times New Roman" w:hAnsi="Arial" w:cs="Arial"/>
+              <w:sz w:val="18"/>
+              <w:szCs w:val="18"/>
+              <w:lang w:val="en-US"/>
+            </w:rPr>
+            <w:t>}</w:t>
           </w:r>
         </w:p>
       </w:tc>
@@ -1252,7 +1683,7 @@
             <w:ind w:left="-533" w:right="-169" w:firstLine="425"/>
             <w:textAlignment w:val="baseline"/>
             <w:rPr>
-              <w:rFonts w:eastAsia="Times New Roman" w:cs="Calibri"/>
+              <w:rFonts w:ascii="Arial" w:eastAsia="Times New Roman" w:hAnsi="Arial" w:cs="Arial"/>
               <w:b/>
               <w:sz w:val="18"/>
               <w:szCs w:val="18"/>
@@ -1261,7 +1692,7 @@
           </w:pPr>
           <w:r>
             <w:rPr>
-              <w:rFonts w:eastAsia="Times New Roman" w:cs="Calibri"/>
+              <w:rFonts w:ascii="Arial" w:eastAsia="Times New Roman" w:hAnsi="Arial" w:cs="Arial"/>
               <w:b/>
               <w:sz w:val="18"/>
               <w:szCs w:val="18"/>
@@ -1281,7 +1712,7 @@
             <w:ind w:left="-533" w:right="-169" w:firstLine="425"/>
             <w:textAlignment w:val="baseline"/>
             <w:rPr>
-              <w:rFonts w:eastAsia="Times New Roman" w:cs="Calibri"/>
+              <w:rFonts w:ascii="Arial" w:eastAsia="Times New Roman" w:hAnsi="Arial" w:cs="Arial"/>
               <w:sz w:val="18"/>
               <w:szCs w:val="18"/>
               <w:lang w:val="en-US"/>
@@ -1289,7 +1720,7 @@
           </w:pPr>
           <w:r>
             <w:rPr>
-              <w:rFonts w:eastAsia="Times New Roman" w:cs="Calibri"/>
+              <w:rFonts w:ascii="Arial" w:eastAsia="Times New Roman" w:hAnsi="Arial" w:cs="Arial"/>
               <w:sz w:val="18"/>
               <w:szCs w:val="18"/>
               <w:lang w:val="en-US"/>
@@ -1298,7 +1729,7 @@
           </w:r>
           <w:r>
             <w:rPr>
-              <w:rFonts w:eastAsia="Times New Roman" w:cs="Calibri"/>
+              <w:rFonts w:ascii="Arial" w:eastAsia="Times New Roman" w:hAnsi="Arial" w:cs="Arial"/>
               <w:sz w:val="18"/>
               <w:szCs w:val="18"/>
               <w:lang w:val="en-US"/>
@@ -1307,21 +1738,12 @@
           </w:r>
           <w:r>
             <w:rPr>
-              <w:rFonts w:eastAsia="Times New Roman" w:cs="Calibri"/>
-              <w:sz w:val="18"/>
-              <w:szCs w:val="18"/>
-              <w:lang w:val="en-US"/>
-            </w:rPr>
-            <w:t>_mailing_addre</w:t>
-          </w:r>
-          <w:r>
-            <w:rPr>
-              <w:rFonts w:eastAsia="Times New Roman" w:cs="Calibri"/>
-              <w:sz w:val="18"/>
-              <w:szCs w:val="18"/>
-              <w:lang w:val="en-US"/>
-            </w:rPr>
-            <w:t>ss_line_1}</w:t>
+              <w:rFonts w:ascii="Arial" w:eastAsia="Times New Roman" w:hAnsi="Arial" w:cs="Arial"/>
+              <w:sz w:val="18"/>
+              <w:szCs w:val="18"/>
+              <w:lang w:val="en-US"/>
+            </w:rPr>
+            <w:t>_mailing_address_line_1}</w:t>
           </w:r>
         </w:p>
         <w:p>
@@ -1335,7 +1757,7 @@
             <w:ind w:left="-533" w:right="-169" w:firstLine="425"/>
             <w:textAlignment w:val="baseline"/>
             <w:rPr>
-              <w:rFonts w:eastAsia="Times New Roman" w:cs="Calibri"/>
+              <w:rFonts w:ascii="Arial" w:eastAsia="Times New Roman" w:hAnsi="Arial" w:cs="Arial"/>
               <w:sz w:val="18"/>
               <w:szCs w:val="18"/>
               <w:lang w:val="en-US"/>
@@ -1343,7 +1765,7 @@
           </w:pPr>
           <w:r>
             <w:rPr>
-              <w:rFonts w:eastAsia="Times New Roman" w:cs="Calibri"/>
+              <w:rFonts w:ascii="Arial" w:eastAsia="Times New Roman" w:hAnsi="Arial" w:cs="Arial"/>
               <w:sz w:val="18"/>
               <w:szCs w:val="18"/>
               <w:lang w:val="en-US"/>
@@ -1352,7 +1774,7 @@
           </w:r>
           <w:r>
             <w:rPr>
-              <w:rFonts w:eastAsia="Times New Roman" w:cs="Calibri"/>
+              <w:rFonts w:ascii="Arial" w:eastAsia="Times New Roman" w:hAnsi="Arial" w:cs="Arial"/>
               <w:sz w:val="18"/>
               <w:szCs w:val="18"/>
               <w:lang w:val="en-US"/>
@@ -1361,21 +1783,12 @@
           </w:r>
           <w:r>
             <w:rPr>
-              <w:rFonts w:eastAsia="Times New Roman" w:cs="Calibri"/>
-              <w:sz w:val="18"/>
-              <w:szCs w:val="18"/>
-              <w:lang w:val="en-US"/>
-            </w:rPr>
-            <w:t>_mailing_address_line_</w:t>
-          </w:r>
-          <w:r>
-            <w:rPr>
-              <w:rFonts w:eastAsia="Times New Roman" w:cs="Calibri"/>
-              <w:sz w:val="18"/>
-              <w:szCs w:val="18"/>
-              <w:lang w:val="en-US"/>
-            </w:rPr>
-            <w:t>2}</w:t>
+              <w:rFonts w:ascii="Arial" w:eastAsia="Times New Roman" w:hAnsi="Arial" w:cs="Arial"/>
+              <w:sz w:val="18"/>
+              <w:szCs w:val="18"/>
+              <w:lang w:val="en-US"/>
+            </w:rPr>
+            <w:t>_mailing_address_line_2}</w:t>
           </w:r>
         </w:p>
       </w:tc>
@@ -1388,6 +1801,7 @@
       <w:spacing w:after="0" w:line="240" w:lineRule="auto"/>
       <w:ind w:right="-288"/>
       <w:rPr>
+        <w:rFonts w:ascii="Arial" w:hAnsi="Arial" w:cs="Arial"/>
         <w:u w:val="single"/>
       </w:rPr>
     </w:pPr>
@@ -1395,7 +1809,7 @@
 </w:ftr>
 </file>
 
-<file path=word/footer3.xml><?xml version="1.0" encoding="utf-8"?>
+<file path=word/footer2.xml><?xml version="1.0" encoding="utf-8"?>
 <w:ftr xmlns:wpc="http://schemas.microsoft.com/office/word/2010/wordprocessingCanvas" xmlns:cx="http://schemas.microsoft.com/office/drawing/2014/chartex" xmlns:cx1="http://schemas.microsoft.com/office/drawing/2015/9/8/chartex" xmlns:cx2="http://schemas.microsoft.com/office/drawing/2015/10/21/chartex" xmlns:cx3="http://schemas.microsoft.com/office/drawing/2016/5/9/chartex" xmlns:cx4="http://schemas.microsoft.com/office/drawing/2016/5/10/chartex" xmlns:cx5="http://schemas.microsoft.com/office/drawing/2016/5/11/chartex" xmlns:cx6="http://schemas.microsoft.com/office/drawing/2016/5/12/chartex" xmlns:cx7="http://schemas.microsoft.com/office/drawing/2016/5/13/chartex" xmlns:cx8="http://schemas.microsoft.com/office/drawing/2016/5/14/chartex" xmlns:mc="http://schemas.openxmlformats.org/markup-compatibility/2006" xmlns:aink="http://schemas.microsoft.com/office/drawing/2016/ink" xmlns:am3d="http://schemas.microsoft.com/office/drawing/2017/model3d" xmlns:o="urn:schemas-microsoft-com:office:office" xmlns:r="http://schemas.openxmlformats.org/officeDocument/2006/relationships" xmlns:m="http://schemas.openxmlformats.org/officeDocument/2006/math" xmlns:v="urn:schemas-microsoft-com:vml" xmlns:wp14="http://schemas.microsoft.com/office/word/2010/wordprocessingDrawing" xmlns:wp="http://schemas.openxmlformats.org/drawingml/2006/wordprocessingDrawing" xmlns:w10="urn:schemas-microsoft-com:office:word" xmlns:w="http://schemas.openxmlformats.org/wordprocessingml/2006/main" xmlns:w14="http://schemas.microsoft.com/office/word/2010/wordml" xmlns:w15="http://schemas.microsoft.com/office/word/2012/wordml" xmlns:w16cex="http://schemas.microsoft.com/office/word/2018/wordml/cex" xmlns:w16cid="http://schemas.microsoft.com/office/word/2016/wordml/cid" xmlns:w16="http://schemas.microsoft.com/office/word/2018/wordml" xmlns:w16se="http://schemas.microsoft.com/office/word/2015/wordml/symex" xmlns:wpg="http://schemas.microsoft.com/office/word/2010/wordprocessingGroup" xmlns:wpi="http://schemas.microsoft.com/office/word/2010/wordprocessingInk" xmlns:wne="http://schemas.microsoft.com/office/word/2006/wordml" xmlns:wps="http://schemas.microsoft.com/office/word/2010/wordprocessingShape" mc:Ignorable="w14 w15 w16se w16cid w16 w16cex wp14">
   <w:p>
     <w:pPr>
@@ -1656,17 +2070,39 @@
               <w:szCs w:val="18"/>
               <w:lang w:val="en-US"/>
             </w:rPr>
-            <w:t>{d.</w:t>
-          </w:r>
-          <w:r>
-            <w:rPr>
-              <w:rFonts w:eastAsia="Times New Roman" w:cs="Calibri"/>
-              <w:sz w:val="18"/>
-              <w:szCs w:val="18"/>
-              <w:lang w:val="en-US"/>
-            </w:rPr>
-            <w:t>regional_office_contact_phone_number</w:t>
-          </w:r>
+            <w:t>{</w:t>
+          </w:r>
+          <w:proofErr w:type="spellStart"/>
+          <w:proofErr w:type="gramStart"/>
+          <w:r>
+            <w:rPr>
+              <w:rFonts w:eastAsia="Times New Roman" w:cs="Calibri"/>
+              <w:sz w:val="18"/>
+              <w:szCs w:val="18"/>
+              <w:lang w:val="en-US"/>
+            </w:rPr>
+            <w:t>d.</w:t>
+          </w:r>
+          <w:r>
+            <w:rPr>
+              <w:rFonts w:eastAsia="Times New Roman" w:cs="Calibri"/>
+              <w:sz w:val="18"/>
+              <w:szCs w:val="18"/>
+              <w:lang w:val="en-US"/>
+            </w:rPr>
+            <w:t>regional</w:t>
+          </w:r>
+          <w:proofErr w:type="gramEnd"/>
+          <w:r>
+            <w:rPr>
+              <w:rFonts w:eastAsia="Times New Roman" w:cs="Calibri"/>
+              <w:sz w:val="18"/>
+              <w:szCs w:val="18"/>
+              <w:lang w:val="en-US"/>
+            </w:rPr>
+            <w:t>_office_contact_phone_number</w:t>
+          </w:r>
+          <w:proofErr w:type="spellEnd"/>
           <w:r>
             <w:rPr>
               <w:rFonts w:eastAsia="Times New Roman" w:cs="Calibri"/>
@@ -1719,17 +2155,39 @@
               <w:szCs w:val="18"/>
               <w:lang w:val="en-US"/>
             </w:rPr>
-            <w:t>{d.</w:t>
-          </w:r>
-          <w:r>
-            <w:rPr>
-              <w:rFonts w:eastAsia="Times New Roman" w:cs="Calibri"/>
-              <w:sz w:val="18"/>
-              <w:szCs w:val="18"/>
-              <w:lang w:val="en-US"/>
-            </w:rPr>
-            <w:t>regional_office_contact_fax_number</w:t>
-          </w:r>
+            <w:t>{</w:t>
+          </w:r>
+          <w:proofErr w:type="spellStart"/>
+          <w:proofErr w:type="gramStart"/>
+          <w:r>
+            <w:rPr>
+              <w:rFonts w:eastAsia="Times New Roman" w:cs="Calibri"/>
+              <w:sz w:val="18"/>
+              <w:szCs w:val="18"/>
+              <w:lang w:val="en-US"/>
+            </w:rPr>
+            <w:t>d.</w:t>
+          </w:r>
+          <w:r>
+            <w:rPr>
+              <w:rFonts w:eastAsia="Times New Roman" w:cs="Calibri"/>
+              <w:sz w:val="18"/>
+              <w:szCs w:val="18"/>
+              <w:lang w:val="en-US"/>
+            </w:rPr>
+            <w:t>regional</w:t>
+          </w:r>
+          <w:proofErr w:type="gramEnd"/>
+          <w:r>
+            <w:rPr>
+              <w:rFonts w:eastAsia="Times New Roman" w:cs="Calibri"/>
+              <w:sz w:val="18"/>
+              <w:szCs w:val="18"/>
+              <w:lang w:val="en-US"/>
+            </w:rPr>
+            <w:t>_office_contact_fax_number</w:t>
+          </w:r>
+          <w:proofErr w:type="spellEnd"/>
           <w:r>
             <w:rPr>
               <w:rFonts w:eastAsia="Times New Roman" w:cs="Calibri"/>
@@ -1775,7 +2233,38 @@
               <w:szCs w:val="18"/>
               <w:lang w:val="en-US"/>
             </w:rPr>
-            <w:t>{d.regional_office_contact_email}</w:t>
+            <w:t>{</w:t>
+          </w:r>
+          <w:proofErr w:type="spellStart"/>
+          <w:proofErr w:type="gramStart"/>
+          <w:r>
+            <w:rPr>
+              <w:rFonts w:eastAsia="Times New Roman" w:cs="Calibri"/>
+              <w:sz w:val="18"/>
+              <w:szCs w:val="18"/>
+              <w:lang w:val="en-US"/>
+            </w:rPr>
+            <w:t>d.regional</w:t>
+          </w:r>
+          <w:proofErr w:type="gramEnd"/>
+          <w:r>
+            <w:rPr>
+              <w:rFonts w:eastAsia="Times New Roman" w:cs="Calibri"/>
+              <w:sz w:val="18"/>
+              <w:szCs w:val="18"/>
+              <w:lang w:val="en-US"/>
+            </w:rPr>
+            <w:t>_office_contact_email</w:t>
+          </w:r>
+          <w:proofErr w:type="spellEnd"/>
+          <w:r>
+            <w:rPr>
+              <w:rFonts w:eastAsia="Times New Roman" w:cs="Calibri"/>
+              <w:sz w:val="18"/>
+              <w:szCs w:val="18"/>
+              <w:lang w:val="en-US"/>
+            </w:rPr>
+            <w:t>}</w:t>
           </w:r>
         </w:p>
       </w:tc>
@@ -1837,16 +2326,36 @@
               <w:szCs w:val="18"/>
               <w:lang w:val="en-US"/>
             </w:rPr>
-            <w:t>{d.</w:t>
-          </w:r>
-          <w:r>
-            <w:rPr>
-              <w:rFonts w:eastAsia="Times New Roman" w:cs="Calibri"/>
-              <w:sz w:val="18"/>
-              <w:szCs w:val="18"/>
-              <w:lang w:val="en-US"/>
-            </w:rPr>
-            <w:t>regional_office_contact_mailing_addre</w:t>
+            <w:t>{</w:t>
+          </w:r>
+          <w:proofErr w:type="gramStart"/>
+          <w:r>
+            <w:rPr>
+              <w:rFonts w:eastAsia="Times New Roman" w:cs="Calibri"/>
+              <w:sz w:val="18"/>
+              <w:szCs w:val="18"/>
+              <w:lang w:val="en-US"/>
+            </w:rPr>
+            <w:t>d.</w:t>
+          </w:r>
+          <w:r>
+            <w:rPr>
+              <w:rFonts w:eastAsia="Times New Roman" w:cs="Calibri"/>
+              <w:sz w:val="18"/>
+              <w:szCs w:val="18"/>
+              <w:lang w:val="en-US"/>
+            </w:rPr>
+            <w:t>regional</w:t>
+          </w:r>
+          <w:proofErr w:type="gramEnd"/>
+          <w:r>
+            <w:rPr>
+              <w:rFonts w:eastAsia="Times New Roman" w:cs="Calibri"/>
+              <w:sz w:val="18"/>
+              <w:szCs w:val="18"/>
+              <w:lang w:val="en-US"/>
+            </w:rPr>
+            <w:t>_office_contact_mailing_addre</w:t>
           </w:r>
           <w:r>
             <w:rPr>
@@ -1891,16 +2400,36 @@
               <w:szCs w:val="18"/>
               <w:lang w:val="en-US"/>
             </w:rPr>
-            <w:t>{d.</w:t>
-          </w:r>
-          <w:r>
-            <w:rPr>
-              <w:rFonts w:eastAsia="Times New Roman" w:cs="Calibri"/>
-              <w:sz w:val="18"/>
-              <w:szCs w:val="18"/>
-              <w:lang w:val="en-US"/>
-            </w:rPr>
-            <w:t>regional_office_contact_mailing_address_line_</w:t>
+            <w:t>{</w:t>
+          </w:r>
+          <w:proofErr w:type="gramStart"/>
+          <w:r>
+            <w:rPr>
+              <w:rFonts w:eastAsia="Times New Roman" w:cs="Calibri"/>
+              <w:sz w:val="18"/>
+              <w:szCs w:val="18"/>
+              <w:lang w:val="en-US"/>
+            </w:rPr>
+            <w:t>d.</w:t>
+          </w:r>
+          <w:r>
+            <w:rPr>
+              <w:rFonts w:eastAsia="Times New Roman" w:cs="Calibri"/>
+              <w:sz w:val="18"/>
+              <w:szCs w:val="18"/>
+              <w:lang w:val="en-US"/>
+            </w:rPr>
+            <w:t>regional</w:t>
+          </w:r>
+          <w:proofErr w:type="gramEnd"/>
+          <w:r>
+            <w:rPr>
+              <w:rFonts w:eastAsia="Times New Roman" w:cs="Calibri"/>
+              <w:sz w:val="18"/>
+              <w:szCs w:val="18"/>
+              <w:lang w:val="en-US"/>
+            </w:rPr>
+            <w:t>_office_contact_mailing_address_line_</w:t>
           </w:r>
           <w:r>
             <w:rPr>
@@ -1958,23 +2487,15 @@
   <w:p>
     <w:pPr>
       <w:pStyle w:val="Header"/>
-    </w:pPr>
-  </w:p>
-</w:hdr>
-</file>
-
-<file path=word/header2.xml><?xml version="1.0" encoding="utf-8"?>
-<w:hdr xmlns:wpc="http://schemas.microsoft.com/office/word/2010/wordprocessingCanvas" xmlns:cx="http://schemas.microsoft.com/office/drawing/2014/chartex" xmlns:cx1="http://schemas.microsoft.com/office/drawing/2015/9/8/chartex" xmlns:cx2="http://schemas.microsoft.com/office/drawing/2015/10/21/chartex" xmlns:cx3="http://schemas.microsoft.com/office/drawing/2016/5/9/chartex" xmlns:cx4="http://schemas.microsoft.com/office/drawing/2016/5/10/chartex" xmlns:cx5="http://schemas.microsoft.com/office/drawing/2016/5/11/chartex" xmlns:cx6="http://schemas.microsoft.com/office/drawing/2016/5/12/chartex" xmlns:cx7="http://schemas.microsoft.com/office/drawing/2016/5/13/chartex" xmlns:cx8="http://schemas.microsoft.com/office/drawing/2016/5/14/chartex" xmlns:mc="http://schemas.openxmlformats.org/markup-compatibility/2006" xmlns:aink="http://schemas.microsoft.com/office/drawing/2016/ink" xmlns:am3d="http://schemas.microsoft.com/office/drawing/2017/model3d" xmlns:o="urn:schemas-microsoft-com:office:office" xmlns:r="http://schemas.openxmlformats.org/officeDocument/2006/relationships" xmlns:m="http://schemas.openxmlformats.org/officeDocument/2006/math" xmlns:v="urn:schemas-microsoft-com:vml" xmlns:wp14="http://schemas.microsoft.com/office/word/2010/wordprocessingDrawing" xmlns:wp="http://schemas.openxmlformats.org/drawingml/2006/wordprocessingDrawing" xmlns:w10="urn:schemas-microsoft-com:office:word" xmlns:w="http://schemas.openxmlformats.org/wordprocessingml/2006/main" xmlns:w14="http://schemas.microsoft.com/office/word/2010/wordml" xmlns:w15="http://schemas.microsoft.com/office/word/2012/wordml" xmlns:w16cex="http://schemas.microsoft.com/office/word/2018/wordml/cex" xmlns:w16cid="http://schemas.microsoft.com/office/word/2016/wordml/cid" xmlns:w16="http://schemas.microsoft.com/office/word/2018/wordml" xmlns:w16se="http://schemas.microsoft.com/office/word/2015/wordml/symex" xmlns:wpg="http://schemas.microsoft.com/office/word/2010/wordprocessingGroup" xmlns:wpi="http://schemas.microsoft.com/office/word/2010/wordprocessingInk" xmlns:wne="http://schemas.microsoft.com/office/word/2006/wordml" xmlns:wps="http://schemas.microsoft.com/office/word/2010/wordprocessingShape" mc:Ignorable="w14 w15 w16se w16cid w16 w16cex wp14">
-  <w:p>
-    <w:pPr>
-      <w:pStyle w:val="Header"/>
       <w:spacing w:after="0" w:line="240" w:lineRule="auto"/>
       <w:rPr>
+        <w:rFonts w:ascii="Arial" w:hAnsi="Arial" w:cs="Arial"/>
         <w:noProof/>
       </w:rPr>
     </w:pPr>
     <w:r>
       <w:rPr>
+        <w:rFonts w:ascii="Arial" w:hAnsi="Arial" w:cs="Arial"/>
         <w:noProof/>
       </w:rPr>
       <w:pict w14:anchorId="0BE081C8">
@@ -1997,7 +2518,7 @@
           <v:path o:extrusionok="f" gradientshapeok="t" o:connecttype="rect"/>
           <o:lock v:ext="edit" aspectratio="t"/>
         </v:shapetype>
-        <v:shape id="_x0000_i1025" type="#_x0000_t75" style="width:3in;height:78.6pt">
+        <v:shape id="_x0000_i1025" type="#_x0000_t75" style="width:3in;height:78.5pt">
           <v:imagedata r:id="rId1" o:title=""/>
         </v:shape>
       </w:pict>
@@ -2007,12 +2528,15 @@
     <w:pPr>
       <w:pStyle w:val="Header"/>
       <w:spacing w:after="0" w:line="240" w:lineRule="auto"/>
+      <w:rPr>
+        <w:rFonts w:ascii="Arial" w:hAnsi="Arial" w:cs="Arial"/>
+      </w:rPr>
     </w:pPr>
   </w:p>
 </w:hdr>
 </file>
 
-<file path=word/header3.xml><?xml version="1.0" encoding="utf-8"?>
+<file path=word/header2.xml><?xml version="1.0" encoding="utf-8"?>
 <w:hdr xmlns:wpc="http://schemas.microsoft.com/office/word/2010/wordprocessingCanvas" xmlns:cx="http://schemas.microsoft.com/office/drawing/2014/chartex" xmlns:cx1="http://schemas.microsoft.com/office/drawing/2015/9/8/chartex" xmlns:cx2="http://schemas.microsoft.com/office/drawing/2015/10/21/chartex" xmlns:cx3="http://schemas.microsoft.com/office/drawing/2016/5/9/chartex" xmlns:cx4="http://schemas.microsoft.com/office/drawing/2016/5/10/chartex" xmlns:cx5="http://schemas.microsoft.com/office/drawing/2016/5/11/chartex" xmlns:cx6="http://schemas.microsoft.com/office/drawing/2016/5/12/chartex" xmlns:cx7="http://schemas.microsoft.com/office/drawing/2016/5/13/chartex" xmlns:cx8="http://schemas.microsoft.com/office/drawing/2016/5/14/chartex" xmlns:mc="http://schemas.openxmlformats.org/markup-compatibility/2006" xmlns:aink="http://schemas.microsoft.com/office/drawing/2016/ink" xmlns:am3d="http://schemas.microsoft.com/office/drawing/2017/model3d" xmlns:o="urn:schemas-microsoft-com:office:office" xmlns:r="http://schemas.openxmlformats.org/officeDocument/2006/relationships" xmlns:m="http://schemas.openxmlformats.org/officeDocument/2006/math" xmlns:v="urn:schemas-microsoft-com:vml" xmlns:wp14="http://schemas.microsoft.com/office/word/2010/wordprocessingDrawing" xmlns:wp="http://schemas.openxmlformats.org/drawingml/2006/wordprocessingDrawing" xmlns:w10="urn:schemas-microsoft-com:office:word" xmlns:w="http://schemas.openxmlformats.org/wordprocessingml/2006/main" xmlns:w14="http://schemas.microsoft.com/office/word/2010/wordml" xmlns:w15="http://schemas.microsoft.com/office/word/2012/wordml" xmlns:w16cex="http://schemas.microsoft.com/office/word/2018/wordml/cex" xmlns:w16cid="http://schemas.microsoft.com/office/word/2016/wordml/cid" xmlns:w16="http://schemas.microsoft.com/office/word/2018/wordml" xmlns:w16se="http://schemas.microsoft.com/office/word/2015/wordml/symex" xmlns:wpg="http://schemas.microsoft.com/office/word/2010/wordprocessingGroup" xmlns:wpi="http://schemas.microsoft.com/office/word/2010/wordprocessingInk" xmlns:wne="http://schemas.microsoft.com/office/word/2006/wordml" xmlns:wps="http://schemas.microsoft.com/office/word/2010/wordprocessingShape" mc:Ignorable="w14 w15 w16se w16cid w16 w16cex wp14">
   <w:tbl>
     <w:tblPr>
@@ -2059,7 +2583,7 @@
                 <v:path o:extrusionok="f" gradientshapeok="t" o:connecttype="rect"/>
                 <o:lock v:ext="edit" aspectratio="t"/>
               </v:shapetype>
-              <v:shape id="Image1" o:spid="_x0000_i1026" type="#_x0000_t75" alt="" style="width:163.2pt;height:65.4pt;visibility:visible;mso-wrap-style:square;mso-width-percent:0;mso-height-percent:0;mso-width-percent:0;mso-height-percent:0">
+              <v:shape id="Image1" o:spid="_x0000_i1026" type="#_x0000_t75" alt="" style="width:163pt;height:65.5pt;visibility:visible;mso-wrap-style:square;mso-width-percent:0;mso-height-percent:0;mso-width-percent:0;mso-height-percent:0">
                 <v:imagedata r:id="rId1" o:title=""/>
               </v:shape>
             </w:pict>

</xml_diff>

<commit_message>
update link in acknowledgement letter template
</commit_message>
<xml_diff>
--- a/services/core-api/app/templates/now/Acknowledgment Letter.docx
+++ b/services/core-api/app/templates/now/Acknowledgment Letter.docx
@@ -1,6 +1,6 @@
 
 <file path=word/document.xml><?xml version="1.0" encoding="utf-8"?>
-<w:document xmlns:wpc="http://schemas.microsoft.com/office/word/2010/wordprocessingCanvas" xmlns:cx="http://schemas.microsoft.com/office/drawing/2014/chartex" xmlns:cx1="http://schemas.microsoft.com/office/drawing/2015/9/8/chartex" xmlns:cx2="http://schemas.microsoft.com/office/drawing/2015/10/21/chartex" xmlns:cx3="http://schemas.microsoft.com/office/drawing/2016/5/9/chartex" xmlns:cx4="http://schemas.microsoft.com/office/drawing/2016/5/10/chartex" xmlns:cx5="http://schemas.microsoft.com/office/drawing/2016/5/11/chartex" xmlns:cx6="http://schemas.microsoft.com/office/drawing/2016/5/12/chartex" xmlns:cx7="http://schemas.microsoft.com/office/drawing/2016/5/13/chartex" xmlns:cx8="http://schemas.microsoft.com/office/drawing/2016/5/14/chartex" xmlns:mc="http://schemas.openxmlformats.org/markup-compatibility/2006" xmlns:aink="http://schemas.microsoft.com/office/drawing/2016/ink" xmlns:am3d="http://schemas.microsoft.com/office/drawing/2017/model3d" xmlns:o="urn:schemas-microsoft-com:office:office" xmlns:r="http://schemas.openxmlformats.org/officeDocument/2006/relationships" xmlns:m="http://schemas.openxmlformats.org/officeDocument/2006/math" xmlns:v="urn:schemas-microsoft-com:vml" xmlns:wp14="http://schemas.microsoft.com/office/word/2010/wordprocessingDrawing" xmlns:wp="http://schemas.openxmlformats.org/drawingml/2006/wordprocessingDrawing" xmlns:w10="urn:schemas-microsoft-com:office:word" xmlns:w="http://schemas.openxmlformats.org/wordprocessingml/2006/main" xmlns:w14="http://schemas.microsoft.com/office/word/2010/wordml" xmlns:w15="http://schemas.microsoft.com/office/word/2012/wordml" xmlns:w16cex="http://schemas.microsoft.com/office/word/2018/wordml/cex" xmlns:w16cid="http://schemas.microsoft.com/office/word/2016/wordml/cid" xmlns:w16="http://schemas.microsoft.com/office/word/2018/wordml" xmlns:w16se="http://schemas.microsoft.com/office/word/2015/wordml/symex" xmlns:wpg="http://schemas.microsoft.com/office/word/2010/wordprocessingGroup" xmlns:wpi="http://schemas.microsoft.com/office/word/2010/wordprocessingInk" xmlns:wne="http://schemas.microsoft.com/office/word/2006/wordml" xmlns:wps="http://schemas.microsoft.com/office/word/2010/wordprocessingShape" mc:Ignorable="w14 w15 w16se w16cid w16 w16cex wp14">
+<w:document xmlns:wpc="http://schemas.microsoft.com/office/word/2010/wordprocessingCanvas" xmlns:cx="http://schemas.microsoft.com/office/drawing/2014/chartex" xmlns:cx1="http://schemas.microsoft.com/office/drawing/2015/9/8/chartex" xmlns:cx2="http://schemas.microsoft.com/office/drawing/2015/10/21/chartex" xmlns:cx3="http://schemas.microsoft.com/office/drawing/2016/5/9/chartex" xmlns:cx4="http://schemas.microsoft.com/office/drawing/2016/5/10/chartex" xmlns:cx5="http://schemas.microsoft.com/office/drawing/2016/5/11/chartex" xmlns:cx6="http://schemas.microsoft.com/office/drawing/2016/5/12/chartex" xmlns:cx7="http://schemas.microsoft.com/office/drawing/2016/5/13/chartex" xmlns:cx8="http://schemas.microsoft.com/office/drawing/2016/5/14/chartex" xmlns:mc="http://schemas.openxmlformats.org/markup-compatibility/2006" xmlns:aink="http://schemas.microsoft.com/office/drawing/2016/ink" xmlns:am3d="http://schemas.microsoft.com/office/drawing/2017/model3d" xmlns:o="urn:schemas-microsoft-com:office:office" xmlns:oel="http://schemas.microsoft.com/office/2019/extlst" xmlns:r="http://schemas.openxmlformats.org/officeDocument/2006/relationships" xmlns:m="http://schemas.openxmlformats.org/officeDocument/2006/math" xmlns:v="urn:schemas-microsoft-com:vml" xmlns:wp14="http://schemas.microsoft.com/office/word/2010/wordprocessingDrawing" xmlns:wp="http://schemas.openxmlformats.org/drawingml/2006/wordprocessingDrawing" xmlns:w10="urn:schemas-microsoft-com:office:word" xmlns:w="http://schemas.openxmlformats.org/wordprocessingml/2006/main" xmlns:w14="http://schemas.microsoft.com/office/word/2010/wordml" xmlns:w15="http://schemas.microsoft.com/office/word/2012/wordml" xmlns:w16cex="http://schemas.microsoft.com/office/word/2018/wordml/cex" xmlns:w16cid="http://schemas.microsoft.com/office/word/2016/wordml/cid" xmlns:w16="http://schemas.microsoft.com/office/word/2018/wordml" xmlns:w16sdtdh="http://schemas.microsoft.com/office/word/2020/wordml/sdtdatahash" xmlns:w16se="http://schemas.microsoft.com/office/word/2015/wordml/symex" xmlns:wpg="http://schemas.microsoft.com/office/word/2010/wordprocessingGroup" xmlns:wpi="http://schemas.microsoft.com/office/word/2010/wordprocessingInk" xmlns:wne="http://schemas.microsoft.com/office/word/2006/wordml" xmlns:wps="http://schemas.microsoft.com/office/word/2010/wordprocessingShape" mc:Ignorable="w14 w15 w16se w16cid w16 w16cex w16sdtdh wp14">
   <w:body>
     <w:p>
       <w:pPr>
@@ -736,7 +736,14 @@
             <w:rStyle w:val="Hyperlink"/>
             <w:rFonts w:ascii="Arial" w:hAnsi="Arial" w:cs="Arial"/>
           </w:rPr>
-          <w:t>https://www2.gov.bc.ca/gov/content/industry/mineral-exploration-mining/permitting/reclamation-closure/securities</w:t>
+          <w:t>https://www2.gov.bc.ca/gov/content/industry/mineral-exploration-mining/permitting/mine-reclamation-securitie</w:t>
+        </w:r>
+        <w:r>
+          <w:rPr>
+            <w:rStyle w:val="Hyperlink"/>
+            <w:rFonts w:ascii="Arial" w:hAnsi="Arial" w:cs="Arial"/>
+          </w:rPr>
+          <w:t>s</w:t>
         </w:r>
       </w:hyperlink>
     </w:p>
@@ -1261,7 +1268,7 @@
 </file>
 
 <file path=word/endnotes.xml><?xml version="1.0" encoding="utf-8"?>
-<w:endnotes xmlns:wpc="http://schemas.microsoft.com/office/word/2010/wordprocessingCanvas" xmlns:cx="http://schemas.microsoft.com/office/drawing/2014/chartex" xmlns:cx1="http://schemas.microsoft.com/office/drawing/2015/9/8/chartex" xmlns:cx2="http://schemas.microsoft.com/office/drawing/2015/10/21/chartex" xmlns:cx3="http://schemas.microsoft.com/office/drawing/2016/5/9/chartex" xmlns:cx4="http://schemas.microsoft.com/office/drawing/2016/5/10/chartex" xmlns:cx5="http://schemas.microsoft.com/office/drawing/2016/5/11/chartex" xmlns:cx6="http://schemas.microsoft.com/office/drawing/2016/5/12/chartex" xmlns:cx7="http://schemas.microsoft.com/office/drawing/2016/5/13/chartex" xmlns:cx8="http://schemas.microsoft.com/office/drawing/2016/5/14/chartex" xmlns:mc="http://schemas.openxmlformats.org/markup-compatibility/2006" xmlns:aink="http://schemas.microsoft.com/office/drawing/2016/ink" xmlns:am3d="http://schemas.microsoft.com/office/drawing/2017/model3d" xmlns:o="urn:schemas-microsoft-com:office:office" xmlns:r="http://schemas.openxmlformats.org/officeDocument/2006/relationships" xmlns:m="http://schemas.openxmlformats.org/officeDocument/2006/math" xmlns:v="urn:schemas-microsoft-com:vml" xmlns:wp14="http://schemas.microsoft.com/office/word/2010/wordprocessingDrawing" xmlns:wp="http://schemas.openxmlformats.org/drawingml/2006/wordprocessingDrawing" xmlns:w10="urn:schemas-microsoft-com:office:word" xmlns:w="http://schemas.openxmlformats.org/wordprocessingml/2006/main" xmlns:w14="http://schemas.microsoft.com/office/word/2010/wordml" xmlns:w15="http://schemas.microsoft.com/office/word/2012/wordml" xmlns:w16cex="http://schemas.microsoft.com/office/word/2018/wordml/cex" xmlns:w16cid="http://schemas.microsoft.com/office/word/2016/wordml/cid" xmlns:w16="http://schemas.microsoft.com/office/word/2018/wordml" xmlns:w16se="http://schemas.microsoft.com/office/word/2015/wordml/symex" xmlns:wpg="http://schemas.microsoft.com/office/word/2010/wordprocessingGroup" xmlns:wpi="http://schemas.microsoft.com/office/word/2010/wordprocessingInk" xmlns:wne="http://schemas.microsoft.com/office/word/2006/wordml" xmlns:wps="http://schemas.microsoft.com/office/word/2010/wordprocessingShape" mc:Ignorable="w14 w15 w16se w16cid w16 w16cex wp14">
+<w:endnotes xmlns:wpc="http://schemas.microsoft.com/office/word/2010/wordprocessingCanvas" xmlns:cx="http://schemas.microsoft.com/office/drawing/2014/chartex" xmlns:cx1="http://schemas.microsoft.com/office/drawing/2015/9/8/chartex" xmlns:cx2="http://schemas.microsoft.com/office/drawing/2015/10/21/chartex" xmlns:cx3="http://schemas.microsoft.com/office/drawing/2016/5/9/chartex" xmlns:cx4="http://schemas.microsoft.com/office/drawing/2016/5/10/chartex" xmlns:cx5="http://schemas.microsoft.com/office/drawing/2016/5/11/chartex" xmlns:cx6="http://schemas.microsoft.com/office/drawing/2016/5/12/chartex" xmlns:cx7="http://schemas.microsoft.com/office/drawing/2016/5/13/chartex" xmlns:cx8="http://schemas.microsoft.com/office/drawing/2016/5/14/chartex" xmlns:mc="http://schemas.openxmlformats.org/markup-compatibility/2006" xmlns:aink="http://schemas.microsoft.com/office/drawing/2016/ink" xmlns:am3d="http://schemas.microsoft.com/office/drawing/2017/model3d" xmlns:o="urn:schemas-microsoft-com:office:office" xmlns:oel="http://schemas.microsoft.com/office/2019/extlst" xmlns:r="http://schemas.openxmlformats.org/officeDocument/2006/relationships" xmlns:m="http://schemas.openxmlformats.org/officeDocument/2006/math" xmlns:v="urn:schemas-microsoft-com:vml" xmlns:wp14="http://schemas.microsoft.com/office/word/2010/wordprocessingDrawing" xmlns:wp="http://schemas.openxmlformats.org/drawingml/2006/wordprocessingDrawing" xmlns:w10="urn:schemas-microsoft-com:office:word" xmlns:w="http://schemas.openxmlformats.org/wordprocessingml/2006/main" xmlns:w14="http://schemas.microsoft.com/office/word/2010/wordml" xmlns:w15="http://schemas.microsoft.com/office/word/2012/wordml" xmlns:w16cex="http://schemas.microsoft.com/office/word/2018/wordml/cex" xmlns:w16cid="http://schemas.microsoft.com/office/word/2016/wordml/cid" xmlns:w16="http://schemas.microsoft.com/office/word/2018/wordml" xmlns:w16sdtdh="http://schemas.microsoft.com/office/word/2020/wordml/sdtdatahash" xmlns:w16se="http://schemas.microsoft.com/office/word/2015/wordml/symex" xmlns:wpg="http://schemas.microsoft.com/office/word/2010/wordprocessingGroup" xmlns:wpi="http://schemas.microsoft.com/office/word/2010/wordprocessingInk" xmlns:wne="http://schemas.microsoft.com/office/word/2006/wordml" xmlns:wps="http://schemas.microsoft.com/office/word/2010/wordprocessingShape" mc:Ignorable="w14 w15 w16se w16cid w16 w16cex w16sdtdh wp14">
   <w:endnote w:type="separator" w:id="-1">
     <w:p>
       <w:pPr>
@@ -1286,7 +1293,7 @@
 </file>
 
 <file path=word/footer1.xml><?xml version="1.0" encoding="utf-8"?>
-<w:ftr xmlns:wpc="http://schemas.microsoft.com/office/word/2010/wordprocessingCanvas" xmlns:cx="http://schemas.microsoft.com/office/drawing/2014/chartex" xmlns:cx1="http://schemas.microsoft.com/office/drawing/2015/9/8/chartex" xmlns:cx2="http://schemas.microsoft.com/office/drawing/2015/10/21/chartex" xmlns:cx3="http://schemas.microsoft.com/office/drawing/2016/5/9/chartex" xmlns:cx4="http://schemas.microsoft.com/office/drawing/2016/5/10/chartex" xmlns:cx5="http://schemas.microsoft.com/office/drawing/2016/5/11/chartex" xmlns:cx6="http://schemas.microsoft.com/office/drawing/2016/5/12/chartex" xmlns:cx7="http://schemas.microsoft.com/office/drawing/2016/5/13/chartex" xmlns:cx8="http://schemas.microsoft.com/office/drawing/2016/5/14/chartex" xmlns:mc="http://schemas.openxmlformats.org/markup-compatibility/2006" xmlns:aink="http://schemas.microsoft.com/office/drawing/2016/ink" xmlns:am3d="http://schemas.microsoft.com/office/drawing/2017/model3d" xmlns:o="urn:schemas-microsoft-com:office:office" xmlns:r="http://schemas.openxmlformats.org/officeDocument/2006/relationships" xmlns:m="http://schemas.openxmlformats.org/officeDocument/2006/math" xmlns:v="urn:schemas-microsoft-com:vml" xmlns:wp14="http://schemas.microsoft.com/office/word/2010/wordprocessingDrawing" xmlns:wp="http://schemas.openxmlformats.org/drawingml/2006/wordprocessingDrawing" xmlns:w10="urn:schemas-microsoft-com:office:word" xmlns:w="http://schemas.openxmlformats.org/wordprocessingml/2006/main" xmlns:w14="http://schemas.microsoft.com/office/word/2010/wordml" xmlns:w15="http://schemas.microsoft.com/office/word/2012/wordml" xmlns:w16cex="http://schemas.microsoft.com/office/word/2018/wordml/cex" xmlns:w16cid="http://schemas.microsoft.com/office/word/2016/wordml/cid" xmlns:w16="http://schemas.microsoft.com/office/word/2018/wordml" xmlns:w16se="http://schemas.microsoft.com/office/word/2015/wordml/symex" xmlns:wpg="http://schemas.microsoft.com/office/word/2010/wordprocessingGroup" xmlns:wpi="http://schemas.microsoft.com/office/word/2010/wordprocessingInk" xmlns:wne="http://schemas.microsoft.com/office/word/2006/wordml" xmlns:wps="http://schemas.microsoft.com/office/word/2010/wordprocessingShape" mc:Ignorable="w14 w15 w16se w16cid w16 w16cex wp14">
+<w:ftr xmlns:wpc="http://schemas.microsoft.com/office/word/2010/wordprocessingCanvas" xmlns:cx="http://schemas.microsoft.com/office/drawing/2014/chartex" xmlns:cx1="http://schemas.microsoft.com/office/drawing/2015/9/8/chartex" xmlns:cx2="http://schemas.microsoft.com/office/drawing/2015/10/21/chartex" xmlns:cx3="http://schemas.microsoft.com/office/drawing/2016/5/9/chartex" xmlns:cx4="http://schemas.microsoft.com/office/drawing/2016/5/10/chartex" xmlns:cx5="http://schemas.microsoft.com/office/drawing/2016/5/11/chartex" xmlns:cx6="http://schemas.microsoft.com/office/drawing/2016/5/12/chartex" xmlns:cx7="http://schemas.microsoft.com/office/drawing/2016/5/13/chartex" xmlns:cx8="http://schemas.microsoft.com/office/drawing/2016/5/14/chartex" xmlns:mc="http://schemas.openxmlformats.org/markup-compatibility/2006" xmlns:aink="http://schemas.microsoft.com/office/drawing/2016/ink" xmlns:am3d="http://schemas.microsoft.com/office/drawing/2017/model3d" xmlns:o="urn:schemas-microsoft-com:office:office" xmlns:oel="http://schemas.microsoft.com/office/2019/extlst" xmlns:r="http://schemas.openxmlformats.org/officeDocument/2006/relationships" xmlns:m="http://schemas.openxmlformats.org/officeDocument/2006/math" xmlns:v="urn:schemas-microsoft-com:vml" xmlns:wp14="http://schemas.microsoft.com/office/word/2010/wordprocessingDrawing" xmlns:wp="http://schemas.openxmlformats.org/drawingml/2006/wordprocessingDrawing" xmlns:w10="urn:schemas-microsoft-com:office:word" xmlns:w="http://schemas.openxmlformats.org/wordprocessingml/2006/main" xmlns:w14="http://schemas.microsoft.com/office/word/2010/wordml" xmlns:w15="http://schemas.microsoft.com/office/word/2012/wordml" xmlns:w16cex="http://schemas.microsoft.com/office/word/2018/wordml/cex" xmlns:w16cid="http://schemas.microsoft.com/office/word/2016/wordml/cid" xmlns:w16="http://schemas.microsoft.com/office/word/2018/wordml" xmlns:w16sdtdh="http://schemas.microsoft.com/office/word/2020/wordml/sdtdatahash" xmlns:w16se="http://schemas.microsoft.com/office/word/2015/wordml/symex" xmlns:wpg="http://schemas.microsoft.com/office/word/2010/wordprocessingGroup" xmlns:wpi="http://schemas.microsoft.com/office/word/2010/wordprocessingInk" xmlns:wne="http://schemas.microsoft.com/office/word/2006/wordml" xmlns:wps="http://schemas.microsoft.com/office/word/2010/wordprocessingShape" mc:Ignorable="w14 w15 w16se w16cid w16 w16cex w16sdtdh wp14">
   <w:p>
     <w:pPr>
       <w:spacing w:after="0" w:line="240" w:lineRule="auto"/>
@@ -1810,7 +1817,7 @@
 </file>
 
 <file path=word/footer2.xml><?xml version="1.0" encoding="utf-8"?>
-<w:ftr xmlns:wpc="http://schemas.microsoft.com/office/word/2010/wordprocessingCanvas" xmlns:cx="http://schemas.microsoft.com/office/drawing/2014/chartex" xmlns:cx1="http://schemas.microsoft.com/office/drawing/2015/9/8/chartex" xmlns:cx2="http://schemas.microsoft.com/office/drawing/2015/10/21/chartex" xmlns:cx3="http://schemas.microsoft.com/office/drawing/2016/5/9/chartex" xmlns:cx4="http://schemas.microsoft.com/office/drawing/2016/5/10/chartex" xmlns:cx5="http://schemas.microsoft.com/office/drawing/2016/5/11/chartex" xmlns:cx6="http://schemas.microsoft.com/office/drawing/2016/5/12/chartex" xmlns:cx7="http://schemas.microsoft.com/office/drawing/2016/5/13/chartex" xmlns:cx8="http://schemas.microsoft.com/office/drawing/2016/5/14/chartex" xmlns:mc="http://schemas.openxmlformats.org/markup-compatibility/2006" xmlns:aink="http://schemas.microsoft.com/office/drawing/2016/ink" xmlns:am3d="http://schemas.microsoft.com/office/drawing/2017/model3d" xmlns:o="urn:schemas-microsoft-com:office:office" xmlns:r="http://schemas.openxmlformats.org/officeDocument/2006/relationships" xmlns:m="http://schemas.openxmlformats.org/officeDocument/2006/math" xmlns:v="urn:schemas-microsoft-com:vml" xmlns:wp14="http://schemas.microsoft.com/office/word/2010/wordprocessingDrawing" xmlns:wp="http://schemas.openxmlformats.org/drawingml/2006/wordprocessingDrawing" xmlns:w10="urn:schemas-microsoft-com:office:word" xmlns:w="http://schemas.openxmlformats.org/wordprocessingml/2006/main" xmlns:w14="http://schemas.microsoft.com/office/word/2010/wordml" xmlns:w15="http://schemas.microsoft.com/office/word/2012/wordml" xmlns:w16cex="http://schemas.microsoft.com/office/word/2018/wordml/cex" xmlns:w16cid="http://schemas.microsoft.com/office/word/2016/wordml/cid" xmlns:w16="http://schemas.microsoft.com/office/word/2018/wordml" xmlns:w16se="http://schemas.microsoft.com/office/word/2015/wordml/symex" xmlns:wpg="http://schemas.microsoft.com/office/word/2010/wordprocessingGroup" xmlns:wpi="http://schemas.microsoft.com/office/word/2010/wordprocessingInk" xmlns:wne="http://schemas.microsoft.com/office/word/2006/wordml" xmlns:wps="http://schemas.microsoft.com/office/word/2010/wordprocessingShape" mc:Ignorable="w14 w15 w16se w16cid w16 w16cex wp14">
+<w:ftr xmlns:wpc="http://schemas.microsoft.com/office/word/2010/wordprocessingCanvas" xmlns:cx="http://schemas.microsoft.com/office/drawing/2014/chartex" xmlns:cx1="http://schemas.microsoft.com/office/drawing/2015/9/8/chartex" xmlns:cx2="http://schemas.microsoft.com/office/drawing/2015/10/21/chartex" xmlns:cx3="http://schemas.microsoft.com/office/drawing/2016/5/9/chartex" xmlns:cx4="http://schemas.microsoft.com/office/drawing/2016/5/10/chartex" xmlns:cx5="http://schemas.microsoft.com/office/drawing/2016/5/11/chartex" xmlns:cx6="http://schemas.microsoft.com/office/drawing/2016/5/12/chartex" xmlns:cx7="http://schemas.microsoft.com/office/drawing/2016/5/13/chartex" xmlns:cx8="http://schemas.microsoft.com/office/drawing/2016/5/14/chartex" xmlns:mc="http://schemas.openxmlformats.org/markup-compatibility/2006" xmlns:aink="http://schemas.microsoft.com/office/drawing/2016/ink" xmlns:am3d="http://schemas.microsoft.com/office/drawing/2017/model3d" xmlns:o="urn:schemas-microsoft-com:office:office" xmlns:oel="http://schemas.microsoft.com/office/2019/extlst" xmlns:r="http://schemas.openxmlformats.org/officeDocument/2006/relationships" xmlns:m="http://schemas.openxmlformats.org/officeDocument/2006/math" xmlns:v="urn:schemas-microsoft-com:vml" xmlns:wp14="http://schemas.microsoft.com/office/word/2010/wordprocessingDrawing" xmlns:wp="http://schemas.openxmlformats.org/drawingml/2006/wordprocessingDrawing" xmlns:w10="urn:schemas-microsoft-com:office:word" xmlns:w="http://schemas.openxmlformats.org/wordprocessingml/2006/main" xmlns:w14="http://schemas.microsoft.com/office/word/2010/wordml" xmlns:w15="http://schemas.microsoft.com/office/word/2012/wordml" xmlns:w16cex="http://schemas.microsoft.com/office/word/2018/wordml/cex" xmlns:w16cid="http://schemas.microsoft.com/office/word/2016/wordml/cid" xmlns:w16="http://schemas.microsoft.com/office/word/2018/wordml" xmlns:w16sdtdh="http://schemas.microsoft.com/office/word/2020/wordml/sdtdatahash" xmlns:w16se="http://schemas.microsoft.com/office/word/2015/wordml/symex" xmlns:wpg="http://schemas.microsoft.com/office/word/2010/wordprocessingGroup" xmlns:wpi="http://schemas.microsoft.com/office/word/2010/wordprocessingInk" xmlns:wne="http://schemas.microsoft.com/office/word/2006/wordml" xmlns:wps="http://schemas.microsoft.com/office/word/2010/wordprocessingShape" mc:Ignorable="w14 w15 w16se w16cid w16 w16cex w16sdtdh wp14">
   <w:p>
     <w:pPr>
       <w:spacing w:after="0" w:line="240" w:lineRule="auto"/>
@@ -2458,7 +2465,7 @@
 </file>
 
 <file path=word/footnotes.xml><?xml version="1.0" encoding="utf-8"?>
-<w:footnotes xmlns:wpc="http://schemas.microsoft.com/office/word/2010/wordprocessingCanvas" xmlns:cx="http://schemas.microsoft.com/office/drawing/2014/chartex" xmlns:cx1="http://schemas.microsoft.com/office/drawing/2015/9/8/chartex" xmlns:cx2="http://schemas.microsoft.com/office/drawing/2015/10/21/chartex" xmlns:cx3="http://schemas.microsoft.com/office/drawing/2016/5/9/chartex" xmlns:cx4="http://schemas.microsoft.com/office/drawing/2016/5/10/chartex" xmlns:cx5="http://schemas.microsoft.com/office/drawing/2016/5/11/chartex" xmlns:cx6="http://schemas.microsoft.com/office/drawing/2016/5/12/chartex" xmlns:cx7="http://schemas.microsoft.com/office/drawing/2016/5/13/chartex" xmlns:cx8="http://schemas.microsoft.com/office/drawing/2016/5/14/chartex" xmlns:mc="http://schemas.openxmlformats.org/markup-compatibility/2006" xmlns:aink="http://schemas.microsoft.com/office/drawing/2016/ink" xmlns:am3d="http://schemas.microsoft.com/office/drawing/2017/model3d" xmlns:o="urn:schemas-microsoft-com:office:office" xmlns:r="http://schemas.openxmlformats.org/officeDocument/2006/relationships" xmlns:m="http://schemas.openxmlformats.org/officeDocument/2006/math" xmlns:v="urn:schemas-microsoft-com:vml" xmlns:wp14="http://schemas.microsoft.com/office/word/2010/wordprocessingDrawing" xmlns:wp="http://schemas.openxmlformats.org/drawingml/2006/wordprocessingDrawing" xmlns:w10="urn:schemas-microsoft-com:office:word" xmlns:w="http://schemas.openxmlformats.org/wordprocessingml/2006/main" xmlns:w14="http://schemas.microsoft.com/office/word/2010/wordml" xmlns:w15="http://schemas.microsoft.com/office/word/2012/wordml" xmlns:w16cex="http://schemas.microsoft.com/office/word/2018/wordml/cex" xmlns:w16cid="http://schemas.microsoft.com/office/word/2016/wordml/cid" xmlns:w16="http://schemas.microsoft.com/office/word/2018/wordml" xmlns:w16se="http://schemas.microsoft.com/office/word/2015/wordml/symex" xmlns:wpg="http://schemas.microsoft.com/office/word/2010/wordprocessingGroup" xmlns:wpi="http://schemas.microsoft.com/office/word/2010/wordprocessingInk" xmlns:wne="http://schemas.microsoft.com/office/word/2006/wordml" xmlns:wps="http://schemas.microsoft.com/office/word/2010/wordprocessingShape" mc:Ignorable="w14 w15 w16se w16cid w16 w16cex wp14">
+<w:footnotes xmlns:wpc="http://schemas.microsoft.com/office/word/2010/wordprocessingCanvas" xmlns:cx="http://schemas.microsoft.com/office/drawing/2014/chartex" xmlns:cx1="http://schemas.microsoft.com/office/drawing/2015/9/8/chartex" xmlns:cx2="http://schemas.microsoft.com/office/drawing/2015/10/21/chartex" xmlns:cx3="http://schemas.microsoft.com/office/drawing/2016/5/9/chartex" xmlns:cx4="http://schemas.microsoft.com/office/drawing/2016/5/10/chartex" xmlns:cx5="http://schemas.microsoft.com/office/drawing/2016/5/11/chartex" xmlns:cx6="http://schemas.microsoft.com/office/drawing/2016/5/12/chartex" xmlns:cx7="http://schemas.microsoft.com/office/drawing/2016/5/13/chartex" xmlns:cx8="http://schemas.microsoft.com/office/drawing/2016/5/14/chartex" xmlns:mc="http://schemas.openxmlformats.org/markup-compatibility/2006" xmlns:aink="http://schemas.microsoft.com/office/drawing/2016/ink" xmlns:am3d="http://schemas.microsoft.com/office/drawing/2017/model3d" xmlns:o="urn:schemas-microsoft-com:office:office" xmlns:oel="http://schemas.microsoft.com/office/2019/extlst" xmlns:r="http://schemas.openxmlformats.org/officeDocument/2006/relationships" xmlns:m="http://schemas.openxmlformats.org/officeDocument/2006/math" xmlns:v="urn:schemas-microsoft-com:vml" xmlns:wp14="http://schemas.microsoft.com/office/word/2010/wordprocessingDrawing" xmlns:wp="http://schemas.openxmlformats.org/drawingml/2006/wordprocessingDrawing" xmlns:w10="urn:schemas-microsoft-com:office:word" xmlns:w="http://schemas.openxmlformats.org/wordprocessingml/2006/main" xmlns:w14="http://schemas.microsoft.com/office/word/2010/wordml" xmlns:w15="http://schemas.microsoft.com/office/word/2012/wordml" xmlns:w16cex="http://schemas.microsoft.com/office/word/2018/wordml/cex" xmlns:w16cid="http://schemas.microsoft.com/office/word/2016/wordml/cid" xmlns:w16="http://schemas.microsoft.com/office/word/2018/wordml" xmlns:w16sdtdh="http://schemas.microsoft.com/office/word/2020/wordml/sdtdatahash" xmlns:w16se="http://schemas.microsoft.com/office/word/2015/wordml/symex" xmlns:wpg="http://schemas.microsoft.com/office/word/2010/wordprocessingGroup" xmlns:wpi="http://schemas.microsoft.com/office/word/2010/wordprocessingInk" xmlns:wne="http://schemas.microsoft.com/office/word/2006/wordml" xmlns:wps="http://schemas.microsoft.com/office/word/2010/wordprocessingShape" mc:Ignorable="w14 w15 w16se w16cid w16 w16cex w16sdtdh wp14">
   <w:footnote w:type="separator" w:id="-1">
     <w:p>
       <w:pPr>
@@ -2483,7 +2490,7 @@
 </file>
 
 <file path=word/header1.xml><?xml version="1.0" encoding="utf-8"?>
-<w:hdr xmlns:wpc="http://schemas.microsoft.com/office/word/2010/wordprocessingCanvas" xmlns:cx="http://schemas.microsoft.com/office/drawing/2014/chartex" xmlns:cx1="http://schemas.microsoft.com/office/drawing/2015/9/8/chartex" xmlns:cx2="http://schemas.microsoft.com/office/drawing/2015/10/21/chartex" xmlns:cx3="http://schemas.microsoft.com/office/drawing/2016/5/9/chartex" xmlns:cx4="http://schemas.microsoft.com/office/drawing/2016/5/10/chartex" xmlns:cx5="http://schemas.microsoft.com/office/drawing/2016/5/11/chartex" xmlns:cx6="http://schemas.microsoft.com/office/drawing/2016/5/12/chartex" xmlns:cx7="http://schemas.microsoft.com/office/drawing/2016/5/13/chartex" xmlns:cx8="http://schemas.microsoft.com/office/drawing/2016/5/14/chartex" xmlns:mc="http://schemas.openxmlformats.org/markup-compatibility/2006" xmlns:aink="http://schemas.microsoft.com/office/drawing/2016/ink" xmlns:am3d="http://schemas.microsoft.com/office/drawing/2017/model3d" xmlns:o="urn:schemas-microsoft-com:office:office" xmlns:r="http://schemas.openxmlformats.org/officeDocument/2006/relationships" xmlns:m="http://schemas.openxmlformats.org/officeDocument/2006/math" xmlns:v="urn:schemas-microsoft-com:vml" xmlns:wp14="http://schemas.microsoft.com/office/word/2010/wordprocessingDrawing" xmlns:wp="http://schemas.openxmlformats.org/drawingml/2006/wordprocessingDrawing" xmlns:w10="urn:schemas-microsoft-com:office:word" xmlns:w="http://schemas.openxmlformats.org/wordprocessingml/2006/main" xmlns:w14="http://schemas.microsoft.com/office/word/2010/wordml" xmlns:w15="http://schemas.microsoft.com/office/word/2012/wordml" xmlns:w16cex="http://schemas.microsoft.com/office/word/2018/wordml/cex" xmlns:w16cid="http://schemas.microsoft.com/office/word/2016/wordml/cid" xmlns:w16="http://schemas.microsoft.com/office/word/2018/wordml" xmlns:w16se="http://schemas.microsoft.com/office/word/2015/wordml/symex" xmlns:wpg="http://schemas.microsoft.com/office/word/2010/wordprocessingGroup" xmlns:wpi="http://schemas.microsoft.com/office/word/2010/wordprocessingInk" xmlns:wne="http://schemas.microsoft.com/office/word/2006/wordml" xmlns:wps="http://schemas.microsoft.com/office/word/2010/wordprocessingShape" mc:Ignorable="w14 w15 w16se w16cid w16 w16cex wp14">
+<w:hdr xmlns:wpc="http://schemas.microsoft.com/office/word/2010/wordprocessingCanvas" xmlns:cx="http://schemas.microsoft.com/office/drawing/2014/chartex" xmlns:cx1="http://schemas.microsoft.com/office/drawing/2015/9/8/chartex" xmlns:cx2="http://schemas.microsoft.com/office/drawing/2015/10/21/chartex" xmlns:cx3="http://schemas.microsoft.com/office/drawing/2016/5/9/chartex" xmlns:cx4="http://schemas.microsoft.com/office/drawing/2016/5/10/chartex" xmlns:cx5="http://schemas.microsoft.com/office/drawing/2016/5/11/chartex" xmlns:cx6="http://schemas.microsoft.com/office/drawing/2016/5/12/chartex" xmlns:cx7="http://schemas.microsoft.com/office/drawing/2016/5/13/chartex" xmlns:cx8="http://schemas.microsoft.com/office/drawing/2016/5/14/chartex" xmlns:mc="http://schemas.openxmlformats.org/markup-compatibility/2006" xmlns:aink="http://schemas.microsoft.com/office/drawing/2016/ink" xmlns:am3d="http://schemas.microsoft.com/office/drawing/2017/model3d" xmlns:o="urn:schemas-microsoft-com:office:office" xmlns:oel="http://schemas.microsoft.com/office/2019/extlst" xmlns:r="http://schemas.openxmlformats.org/officeDocument/2006/relationships" xmlns:m="http://schemas.openxmlformats.org/officeDocument/2006/math" xmlns:v="urn:schemas-microsoft-com:vml" xmlns:wp14="http://schemas.microsoft.com/office/word/2010/wordprocessingDrawing" xmlns:wp="http://schemas.openxmlformats.org/drawingml/2006/wordprocessingDrawing" xmlns:w10="urn:schemas-microsoft-com:office:word" xmlns:w="http://schemas.openxmlformats.org/wordprocessingml/2006/main" xmlns:w14="http://schemas.microsoft.com/office/word/2010/wordml" xmlns:w15="http://schemas.microsoft.com/office/word/2012/wordml" xmlns:w16cex="http://schemas.microsoft.com/office/word/2018/wordml/cex" xmlns:w16cid="http://schemas.microsoft.com/office/word/2016/wordml/cid" xmlns:w16="http://schemas.microsoft.com/office/word/2018/wordml" xmlns:w16sdtdh="http://schemas.microsoft.com/office/word/2020/wordml/sdtdatahash" xmlns:w16se="http://schemas.microsoft.com/office/word/2015/wordml/symex" xmlns:wpg="http://schemas.microsoft.com/office/word/2010/wordprocessingGroup" xmlns:wpi="http://schemas.microsoft.com/office/word/2010/wordprocessingInk" xmlns:wne="http://schemas.microsoft.com/office/word/2006/wordml" xmlns:wps="http://schemas.microsoft.com/office/word/2010/wordprocessingShape" mc:Ignorable="w14 w15 w16se w16cid w16 w16cex w16sdtdh wp14">
   <w:p>
     <w:pPr>
       <w:pStyle w:val="Header"/>
@@ -2518,7 +2525,7 @@
           <v:path o:extrusionok="f" gradientshapeok="t" o:connecttype="rect"/>
           <o:lock v:ext="edit" aspectratio="t"/>
         </v:shapetype>
-        <v:shape id="_x0000_i1025" type="#_x0000_t75" style="width:3in;height:78.5pt">
+        <v:shape id="_x0000_i1026" type="#_x0000_t75" alt="" style="width:216.7pt;height:79.25pt;mso-width-percent:0;mso-height-percent:0;mso-width-percent:0;mso-height-percent:0">
           <v:imagedata r:id="rId1" o:title=""/>
         </v:shape>
       </w:pict>
@@ -2537,7 +2544,7 @@
 </file>
 
 <file path=word/header2.xml><?xml version="1.0" encoding="utf-8"?>
-<w:hdr xmlns:wpc="http://schemas.microsoft.com/office/word/2010/wordprocessingCanvas" xmlns:cx="http://schemas.microsoft.com/office/drawing/2014/chartex" xmlns:cx1="http://schemas.microsoft.com/office/drawing/2015/9/8/chartex" xmlns:cx2="http://schemas.microsoft.com/office/drawing/2015/10/21/chartex" xmlns:cx3="http://schemas.microsoft.com/office/drawing/2016/5/9/chartex" xmlns:cx4="http://schemas.microsoft.com/office/drawing/2016/5/10/chartex" xmlns:cx5="http://schemas.microsoft.com/office/drawing/2016/5/11/chartex" xmlns:cx6="http://schemas.microsoft.com/office/drawing/2016/5/12/chartex" xmlns:cx7="http://schemas.microsoft.com/office/drawing/2016/5/13/chartex" xmlns:cx8="http://schemas.microsoft.com/office/drawing/2016/5/14/chartex" xmlns:mc="http://schemas.openxmlformats.org/markup-compatibility/2006" xmlns:aink="http://schemas.microsoft.com/office/drawing/2016/ink" xmlns:am3d="http://schemas.microsoft.com/office/drawing/2017/model3d" xmlns:o="urn:schemas-microsoft-com:office:office" xmlns:r="http://schemas.openxmlformats.org/officeDocument/2006/relationships" xmlns:m="http://schemas.openxmlformats.org/officeDocument/2006/math" xmlns:v="urn:schemas-microsoft-com:vml" xmlns:wp14="http://schemas.microsoft.com/office/word/2010/wordprocessingDrawing" xmlns:wp="http://schemas.openxmlformats.org/drawingml/2006/wordprocessingDrawing" xmlns:w10="urn:schemas-microsoft-com:office:word" xmlns:w="http://schemas.openxmlformats.org/wordprocessingml/2006/main" xmlns:w14="http://schemas.microsoft.com/office/word/2010/wordml" xmlns:w15="http://schemas.microsoft.com/office/word/2012/wordml" xmlns:w16cex="http://schemas.microsoft.com/office/word/2018/wordml/cex" xmlns:w16cid="http://schemas.microsoft.com/office/word/2016/wordml/cid" xmlns:w16="http://schemas.microsoft.com/office/word/2018/wordml" xmlns:w16se="http://schemas.microsoft.com/office/word/2015/wordml/symex" xmlns:wpg="http://schemas.microsoft.com/office/word/2010/wordprocessingGroup" xmlns:wpi="http://schemas.microsoft.com/office/word/2010/wordprocessingInk" xmlns:wne="http://schemas.microsoft.com/office/word/2006/wordml" xmlns:wps="http://schemas.microsoft.com/office/word/2010/wordprocessingShape" mc:Ignorable="w14 w15 w16se w16cid w16 w16cex wp14">
+<w:hdr xmlns:wpc="http://schemas.microsoft.com/office/word/2010/wordprocessingCanvas" xmlns:cx="http://schemas.microsoft.com/office/drawing/2014/chartex" xmlns:cx1="http://schemas.microsoft.com/office/drawing/2015/9/8/chartex" xmlns:cx2="http://schemas.microsoft.com/office/drawing/2015/10/21/chartex" xmlns:cx3="http://schemas.microsoft.com/office/drawing/2016/5/9/chartex" xmlns:cx4="http://schemas.microsoft.com/office/drawing/2016/5/10/chartex" xmlns:cx5="http://schemas.microsoft.com/office/drawing/2016/5/11/chartex" xmlns:cx6="http://schemas.microsoft.com/office/drawing/2016/5/12/chartex" xmlns:cx7="http://schemas.microsoft.com/office/drawing/2016/5/13/chartex" xmlns:cx8="http://schemas.microsoft.com/office/drawing/2016/5/14/chartex" xmlns:mc="http://schemas.openxmlformats.org/markup-compatibility/2006" xmlns:aink="http://schemas.microsoft.com/office/drawing/2016/ink" xmlns:am3d="http://schemas.microsoft.com/office/drawing/2017/model3d" xmlns:o="urn:schemas-microsoft-com:office:office" xmlns:oel="http://schemas.microsoft.com/office/2019/extlst" xmlns:r="http://schemas.openxmlformats.org/officeDocument/2006/relationships" xmlns:m="http://schemas.openxmlformats.org/officeDocument/2006/math" xmlns:v="urn:schemas-microsoft-com:vml" xmlns:wp14="http://schemas.microsoft.com/office/word/2010/wordprocessingDrawing" xmlns:wp="http://schemas.openxmlformats.org/drawingml/2006/wordprocessingDrawing" xmlns:w10="urn:schemas-microsoft-com:office:word" xmlns:w="http://schemas.openxmlformats.org/wordprocessingml/2006/main" xmlns:w14="http://schemas.microsoft.com/office/word/2010/wordml" xmlns:w15="http://schemas.microsoft.com/office/word/2012/wordml" xmlns:w16cex="http://schemas.microsoft.com/office/word/2018/wordml/cex" xmlns:w16cid="http://schemas.microsoft.com/office/word/2016/wordml/cid" xmlns:w16="http://schemas.microsoft.com/office/word/2018/wordml" xmlns:w16sdtdh="http://schemas.microsoft.com/office/word/2020/wordml/sdtdatahash" xmlns:w16se="http://schemas.microsoft.com/office/word/2015/wordml/symex" xmlns:wpg="http://schemas.microsoft.com/office/word/2010/wordprocessingGroup" xmlns:wpi="http://schemas.microsoft.com/office/word/2010/wordprocessingInk" xmlns:wne="http://schemas.microsoft.com/office/word/2006/wordml" xmlns:wps="http://schemas.microsoft.com/office/word/2010/wordprocessingShape" mc:Ignorable="w14 w15 w16se w16cid w16 w16cex w16sdtdh wp14">
   <w:tbl>
     <w:tblPr>
       <w:tblW w:w="10170" w:type="dxa"/>
@@ -2583,7 +2590,7 @@
                 <v:path o:extrusionok="f" gradientshapeok="t" o:connecttype="rect"/>
                 <o:lock v:ext="edit" aspectratio="t"/>
               </v:shapetype>
-              <v:shape id="Image1" o:spid="_x0000_i1026" type="#_x0000_t75" alt="" style="width:163pt;height:65.5pt;visibility:visible;mso-wrap-style:square;mso-width-percent:0;mso-height-percent:0;mso-width-percent:0;mso-height-percent:0">
+              <v:shape id="Image1" o:spid="_x0000_i1025" type="#_x0000_t75" alt="" style="width:163.55pt;height:66.2pt;visibility:visible;mso-wrap-style:square;mso-width-percent:0;mso-height-percent:0;mso-width-percent:0;mso-height-percent:0">
                 <v:imagedata r:id="rId1" o:title=""/>
               </v:shape>
             </w:pict>
@@ -2615,7 +2622,7 @@
 </file>
 
 <file path=word/numbering.xml><?xml version="1.0" encoding="utf-8"?>
-<w:numbering xmlns:wpc="http://schemas.microsoft.com/office/word/2010/wordprocessingCanvas" xmlns:cx="http://schemas.microsoft.com/office/drawing/2014/chartex" xmlns:cx1="http://schemas.microsoft.com/office/drawing/2015/9/8/chartex" xmlns:cx2="http://schemas.microsoft.com/office/drawing/2015/10/21/chartex" xmlns:cx3="http://schemas.microsoft.com/office/drawing/2016/5/9/chartex" xmlns:cx4="http://schemas.microsoft.com/office/drawing/2016/5/10/chartex" xmlns:cx5="http://schemas.microsoft.com/office/drawing/2016/5/11/chartex" xmlns:cx6="http://schemas.microsoft.com/office/drawing/2016/5/12/chartex" xmlns:cx7="http://schemas.microsoft.com/office/drawing/2016/5/13/chartex" xmlns:cx8="http://schemas.microsoft.com/office/drawing/2016/5/14/chartex" xmlns:mc="http://schemas.openxmlformats.org/markup-compatibility/2006" xmlns:aink="http://schemas.microsoft.com/office/drawing/2016/ink" xmlns:am3d="http://schemas.microsoft.com/office/drawing/2017/model3d" xmlns:o="urn:schemas-microsoft-com:office:office" xmlns:r="http://schemas.openxmlformats.org/officeDocument/2006/relationships" xmlns:m="http://schemas.openxmlformats.org/officeDocument/2006/math" xmlns:v="urn:schemas-microsoft-com:vml" xmlns:wp14="http://schemas.microsoft.com/office/word/2010/wordprocessingDrawing" xmlns:wp="http://schemas.openxmlformats.org/drawingml/2006/wordprocessingDrawing" xmlns:w10="urn:schemas-microsoft-com:office:word" xmlns:w="http://schemas.openxmlformats.org/wordprocessingml/2006/main" xmlns:w14="http://schemas.microsoft.com/office/word/2010/wordml" xmlns:w15="http://schemas.microsoft.com/office/word/2012/wordml" xmlns:w16cex="http://schemas.microsoft.com/office/word/2018/wordml/cex" xmlns:w16cid="http://schemas.microsoft.com/office/word/2016/wordml/cid" xmlns:w16="http://schemas.microsoft.com/office/word/2018/wordml" xmlns:w16se="http://schemas.microsoft.com/office/word/2015/wordml/symex" xmlns:wpg="http://schemas.microsoft.com/office/word/2010/wordprocessingGroup" xmlns:wpi="http://schemas.microsoft.com/office/word/2010/wordprocessingInk" xmlns:wne="http://schemas.microsoft.com/office/word/2006/wordml" xmlns:wps="http://schemas.microsoft.com/office/word/2010/wordprocessingShape" mc:Ignorable="w14 w15 w16se w16cid w16 w16cex wp14">
+<w:numbering xmlns:wpc="http://schemas.microsoft.com/office/word/2010/wordprocessingCanvas" xmlns:cx="http://schemas.microsoft.com/office/drawing/2014/chartex" xmlns:cx1="http://schemas.microsoft.com/office/drawing/2015/9/8/chartex" xmlns:cx2="http://schemas.microsoft.com/office/drawing/2015/10/21/chartex" xmlns:cx3="http://schemas.microsoft.com/office/drawing/2016/5/9/chartex" xmlns:cx4="http://schemas.microsoft.com/office/drawing/2016/5/10/chartex" xmlns:cx5="http://schemas.microsoft.com/office/drawing/2016/5/11/chartex" xmlns:cx6="http://schemas.microsoft.com/office/drawing/2016/5/12/chartex" xmlns:cx7="http://schemas.microsoft.com/office/drawing/2016/5/13/chartex" xmlns:cx8="http://schemas.microsoft.com/office/drawing/2016/5/14/chartex" xmlns:mc="http://schemas.openxmlformats.org/markup-compatibility/2006" xmlns:aink="http://schemas.microsoft.com/office/drawing/2016/ink" xmlns:am3d="http://schemas.microsoft.com/office/drawing/2017/model3d" xmlns:o="urn:schemas-microsoft-com:office:office" xmlns:oel="http://schemas.microsoft.com/office/2019/extlst" xmlns:r="http://schemas.openxmlformats.org/officeDocument/2006/relationships" xmlns:m="http://schemas.openxmlformats.org/officeDocument/2006/math" xmlns:v="urn:schemas-microsoft-com:vml" xmlns:wp14="http://schemas.microsoft.com/office/word/2010/wordprocessingDrawing" xmlns:wp="http://schemas.openxmlformats.org/drawingml/2006/wordprocessingDrawing" xmlns:w10="urn:schemas-microsoft-com:office:word" xmlns:w="http://schemas.openxmlformats.org/wordprocessingml/2006/main" xmlns:w14="http://schemas.microsoft.com/office/word/2010/wordml" xmlns:w15="http://schemas.microsoft.com/office/word/2012/wordml" xmlns:w16cex="http://schemas.microsoft.com/office/word/2018/wordml/cex" xmlns:w16cid="http://schemas.microsoft.com/office/word/2016/wordml/cid" xmlns:w16="http://schemas.microsoft.com/office/word/2018/wordml" xmlns:w16sdtdh="http://schemas.microsoft.com/office/word/2020/wordml/sdtdatahash" xmlns:w16se="http://schemas.microsoft.com/office/word/2015/wordml/symex" xmlns:wpg="http://schemas.microsoft.com/office/word/2010/wordprocessingGroup" xmlns:wpi="http://schemas.microsoft.com/office/word/2010/wordprocessingInk" xmlns:wne="http://schemas.microsoft.com/office/word/2006/wordml" xmlns:wps="http://schemas.microsoft.com/office/word/2010/wordprocessingShape" mc:Ignorable="w14 w15 w16se w16cid w16 w16cex w16sdtdh wp14">
   <w:abstractNum w:abstractNumId="0" w15:restartNumberingAfterBreak="0">
     <w:nsid w:val="248370D7"/>
     <w:multiLevelType w:val="hybridMultilevel"/>
@@ -2729,19 +2736,19 @@
       </w:rPr>
     </w:lvl>
   </w:abstractNum>
-  <w:num w:numId="1">
+  <w:num w:numId="1" w16cid:durableId="1464540222">
     <w:abstractNumId w:val="0"/>
   </w:num>
 </w:numbering>
 </file>
 
 <file path=word/styles.xml><?xml version="1.0" encoding="utf-8"?>
-<w:styles xmlns:mc="http://schemas.openxmlformats.org/markup-compatibility/2006" xmlns:r="http://schemas.openxmlformats.org/officeDocument/2006/relationships" xmlns:w="http://schemas.openxmlformats.org/wordprocessingml/2006/main" xmlns:w14="http://schemas.microsoft.com/office/word/2010/wordml" xmlns:w15="http://schemas.microsoft.com/office/word/2012/wordml" xmlns:w16cex="http://schemas.microsoft.com/office/word/2018/wordml/cex" xmlns:w16cid="http://schemas.microsoft.com/office/word/2016/wordml/cid" xmlns:w16="http://schemas.microsoft.com/office/word/2018/wordml" xmlns:w16se="http://schemas.microsoft.com/office/word/2015/wordml/symex" mc:Ignorable="w14 w15 w16se w16cid w16 w16cex">
+<w:styles xmlns:mc="http://schemas.openxmlformats.org/markup-compatibility/2006" xmlns:r="http://schemas.openxmlformats.org/officeDocument/2006/relationships" xmlns:w="http://schemas.openxmlformats.org/wordprocessingml/2006/main" xmlns:w14="http://schemas.microsoft.com/office/word/2010/wordml" xmlns:w15="http://schemas.microsoft.com/office/word/2012/wordml" xmlns:w16cex="http://schemas.microsoft.com/office/word/2018/wordml/cex" xmlns:w16cid="http://schemas.microsoft.com/office/word/2016/wordml/cid" xmlns:w16="http://schemas.microsoft.com/office/word/2018/wordml" xmlns:w16sdtdh="http://schemas.microsoft.com/office/word/2020/wordml/sdtdatahash" xmlns:w16se="http://schemas.microsoft.com/office/word/2015/wordml/symex" mc:Ignorable="w14 w15 w16se w16cid w16 w16cex w16sdtdh">
   <w:docDefaults>
     <w:rPrDefault>
       <w:rPr>
         <w:rFonts w:ascii="Times New Roman" w:eastAsia="Times New Roman" w:hAnsi="Times New Roman" w:cs="Times New Roman"/>
-        <w:lang w:val="en-CA" w:eastAsia="en-CA" w:bidi="ar-SA"/>
+        <w:lang w:val="en-CA" w:eastAsia="en-US" w:bidi="ar-SA"/>
       </w:rPr>
     </w:rPrDefault>
     <w:pPrDefault/>
@@ -3127,7 +3134,6 @@
       <w:rFonts w:ascii="Calibri" w:eastAsia="Calibri" w:hAnsi="Calibri"/>
       <w:sz w:val="22"/>
       <w:szCs w:val="22"/>
-      <w:lang w:eastAsia="en-US"/>
     </w:rPr>
   </w:style>
   <w:style w:type="paragraph" w:styleId="Heading1">

</xml_diff>

<commit_message>
[MDS-4869] Update link in Acknowledgement Letter (#2351)
update link in acknowledgement letter template
</commit_message>
<xml_diff>
--- a/services/core-api/app/templates/now/Acknowledgment Letter.docx
+++ b/services/core-api/app/templates/now/Acknowledgment Letter.docx
@@ -1,6 +1,6 @@
 
 <file path=word/document.xml><?xml version="1.0" encoding="utf-8"?>
-<w:document xmlns:wpc="http://schemas.microsoft.com/office/word/2010/wordprocessingCanvas" xmlns:cx="http://schemas.microsoft.com/office/drawing/2014/chartex" xmlns:cx1="http://schemas.microsoft.com/office/drawing/2015/9/8/chartex" xmlns:cx2="http://schemas.microsoft.com/office/drawing/2015/10/21/chartex" xmlns:cx3="http://schemas.microsoft.com/office/drawing/2016/5/9/chartex" xmlns:cx4="http://schemas.microsoft.com/office/drawing/2016/5/10/chartex" xmlns:cx5="http://schemas.microsoft.com/office/drawing/2016/5/11/chartex" xmlns:cx6="http://schemas.microsoft.com/office/drawing/2016/5/12/chartex" xmlns:cx7="http://schemas.microsoft.com/office/drawing/2016/5/13/chartex" xmlns:cx8="http://schemas.microsoft.com/office/drawing/2016/5/14/chartex" xmlns:mc="http://schemas.openxmlformats.org/markup-compatibility/2006" xmlns:aink="http://schemas.microsoft.com/office/drawing/2016/ink" xmlns:am3d="http://schemas.microsoft.com/office/drawing/2017/model3d" xmlns:o="urn:schemas-microsoft-com:office:office" xmlns:r="http://schemas.openxmlformats.org/officeDocument/2006/relationships" xmlns:m="http://schemas.openxmlformats.org/officeDocument/2006/math" xmlns:v="urn:schemas-microsoft-com:vml" xmlns:wp14="http://schemas.microsoft.com/office/word/2010/wordprocessingDrawing" xmlns:wp="http://schemas.openxmlformats.org/drawingml/2006/wordprocessingDrawing" xmlns:w10="urn:schemas-microsoft-com:office:word" xmlns:w="http://schemas.openxmlformats.org/wordprocessingml/2006/main" xmlns:w14="http://schemas.microsoft.com/office/word/2010/wordml" xmlns:w15="http://schemas.microsoft.com/office/word/2012/wordml" xmlns:w16cex="http://schemas.microsoft.com/office/word/2018/wordml/cex" xmlns:w16cid="http://schemas.microsoft.com/office/word/2016/wordml/cid" xmlns:w16="http://schemas.microsoft.com/office/word/2018/wordml" xmlns:w16se="http://schemas.microsoft.com/office/word/2015/wordml/symex" xmlns:wpg="http://schemas.microsoft.com/office/word/2010/wordprocessingGroup" xmlns:wpi="http://schemas.microsoft.com/office/word/2010/wordprocessingInk" xmlns:wne="http://schemas.microsoft.com/office/word/2006/wordml" xmlns:wps="http://schemas.microsoft.com/office/word/2010/wordprocessingShape" mc:Ignorable="w14 w15 w16se w16cid w16 w16cex wp14">
+<w:document xmlns:wpc="http://schemas.microsoft.com/office/word/2010/wordprocessingCanvas" xmlns:cx="http://schemas.microsoft.com/office/drawing/2014/chartex" xmlns:cx1="http://schemas.microsoft.com/office/drawing/2015/9/8/chartex" xmlns:cx2="http://schemas.microsoft.com/office/drawing/2015/10/21/chartex" xmlns:cx3="http://schemas.microsoft.com/office/drawing/2016/5/9/chartex" xmlns:cx4="http://schemas.microsoft.com/office/drawing/2016/5/10/chartex" xmlns:cx5="http://schemas.microsoft.com/office/drawing/2016/5/11/chartex" xmlns:cx6="http://schemas.microsoft.com/office/drawing/2016/5/12/chartex" xmlns:cx7="http://schemas.microsoft.com/office/drawing/2016/5/13/chartex" xmlns:cx8="http://schemas.microsoft.com/office/drawing/2016/5/14/chartex" xmlns:mc="http://schemas.openxmlformats.org/markup-compatibility/2006" xmlns:aink="http://schemas.microsoft.com/office/drawing/2016/ink" xmlns:am3d="http://schemas.microsoft.com/office/drawing/2017/model3d" xmlns:o="urn:schemas-microsoft-com:office:office" xmlns:oel="http://schemas.microsoft.com/office/2019/extlst" xmlns:r="http://schemas.openxmlformats.org/officeDocument/2006/relationships" xmlns:m="http://schemas.openxmlformats.org/officeDocument/2006/math" xmlns:v="urn:schemas-microsoft-com:vml" xmlns:wp14="http://schemas.microsoft.com/office/word/2010/wordprocessingDrawing" xmlns:wp="http://schemas.openxmlformats.org/drawingml/2006/wordprocessingDrawing" xmlns:w10="urn:schemas-microsoft-com:office:word" xmlns:w="http://schemas.openxmlformats.org/wordprocessingml/2006/main" xmlns:w14="http://schemas.microsoft.com/office/word/2010/wordml" xmlns:w15="http://schemas.microsoft.com/office/word/2012/wordml" xmlns:w16cex="http://schemas.microsoft.com/office/word/2018/wordml/cex" xmlns:w16cid="http://schemas.microsoft.com/office/word/2016/wordml/cid" xmlns:w16="http://schemas.microsoft.com/office/word/2018/wordml" xmlns:w16sdtdh="http://schemas.microsoft.com/office/word/2020/wordml/sdtdatahash" xmlns:w16se="http://schemas.microsoft.com/office/word/2015/wordml/symex" xmlns:wpg="http://schemas.microsoft.com/office/word/2010/wordprocessingGroup" xmlns:wpi="http://schemas.microsoft.com/office/word/2010/wordprocessingInk" xmlns:wne="http://schemas.microsoft.com/office/word/2006/wordml" xmlns:wps="http://schemas.microsoft.com/office/word/2010/wordprocessingShape" mc:Ignorable="w14 w15 w16se w16cid w16 w16cex w16sdtdh wp14">
   <w:body>
     <w:p>
       <w:pPr>
@@ -736,7 +736,14 @@
             <w:rStyle w:val="Hyperlink"/>
             <w:rFonts w:ascii="Arial" w:hAnsi="Arial" w:cs="Arial"/>
           </w:rPr>
-          <w:t>https://www2.gov.bc.ca/gov/content/industry/mineral-exploration-mining/permitting/reclamation-closure/securities</w:t>
+          <w:t>https://www2.gov.bc.ca/gov/content/industry/mineral-exploration-mining/permitting/mine-reclamation-securitie</w:t>
+        </w:r>
+        <w:r>
+          <w:rPr>
+            <w:rStyle w:val="Hyperlink"/>
+            <w:rFonts w:ascii="Arial" w:hAnsi="Arial" w:cs="Arial"/>
+          </w:rPr>
+          <w:t>s</w:t>
         </w:r>
       </w:hyperlink>
     </w:p>
@@ -1261,7 +1268,7 @@
 </file>
 
 <file path=word/endnotes.xml><?xml version="1.0" encoding="utf-8"?>
-<w:endnotes xmlns:wpc="http://schemas.microsoft.com/office/word/2010/wordprocessingCanvas" xmlns:cx="http://schemas.microsoft.com/office/drawing/2014/chartex" xmlns:cx1="http://schemas.microsoft.com/office/drawing/2015/9/8/chartex" xmlns:cx2="http://schemas.microsoft.com/office/drawing/2015/10/21/chartex" xmlns:cx3="http://schemas.microsoft.com/office/drawing/2016/5/9/chartex" xmlns:cx4="http://schemas.microsoft.com/office/drawing/2016/5/10/chartex" xmlns:cx5="http://schemas.microsoft.com/office/drawing/2016/5/11/chartex" xmlns:cx6="http://schemas.microsoft.com/office/drawing/2016/5/12/chartex" xmlns:cx7="http://schemas.microsoft.com/office/drawing/2016/5/13/chartex" xmlns:cx8="http://schemas.microsoft.com/office/drawing/2016/5/14/chartex" xmlns:mc="http://schemas.openxmlformats.org/markup-compatibility/2006" xmlns:aink="http://schemas.microsoft.com/office/drawing/2016/ink" xmlns:am3d="http://schemas.microsoft.com/office/drawing/2017/model3d" xmlns:o="urn:schemas-microsoft-com:office:office" xmlns:r="http://schemas.openxmlformats.org/officeDocument/2006/relationships" xmlns:m="http://schemas.openxmlformats.org/officeDocument/2006/math" xmlns:v="urn:schemas-microsoft-com:vml" xmlns:wp14="http://schemas.microsoft.com/office/word/2010/wordprocessingDrawing" xmlns:wp="http://schemas.openxmlformats.org/drawingml/2006/wordprocessingDrawing" xmlns:w10="urn:schemas-microsoft-com:office:word" xmlns:w="http://schemas.openxmlformats.org/wordprocessingml/2006/main" xmlns:w14="http://schemas.microsoft.com/office/word/2010/wordml" xmlns:w15="http://schemas.microsoft.com/office/word/2012/wordml" xmlns:w16cex="http://schemas.microsoft.com/office/word/2018/wordml/cex" xmlns:w16cid="http://schemas.microsoft.com/office/word/2016/wordml/cid" xmlns:w16="http://schemas.microsoft.com/office/word/2018/wordml" xmlns:w16se="http://schemas.microsoft.com/office/word/2015/wordml/symex" xmlns:wpg="http://schemas.microsoft.com/office/word/2010/wordprocessingGroup" xmlns:wpi="http://schemas.microsoft.com/office/word/2010/wordprocessingInk" xmlns:wne="http://schemas.microsoft.com/office/word/2006/wordml" xmlns:wps="http://schemas.microsoft.com/office/word/2010/wordprocessingShape" mc:Ignorable="w14 w15 w16se w16cid w16 w16cex wp14">
+<w:endnotes xmlns:wpc="http://schemas.microsoft.com/office/word/2010/wordprocessingCanvas" xmlns:cx="http://schemas.microsoft.com/office/drawing/2014/chartex" xmlns:cx1="http://schemas.microsoft.com/office/drawing/2015/9/8/chartex" xmlns:cx2="http://schemas.microsoft.com/office/drawing/2015/10/21/chartex" xmlns:cx3="http://schemas.microsoft.com/office/drawing/2016/5/9/chartex" xmlns:cx4="http://schemas.microsoft.com/office/drawing/2016/5/10/chartex" xmlns:cx5="http://schemas.microsoft.com/office/drawing/2016/5/11/chartex" xmlns:cx6="http://schemas.microsoft.com/office/drawing/2016/5/12/chartex" xmlns:cx7="http://schemas.microsoft.com/office/drawing/2016/5/13/chartex" xmlns:cx8="http://schemas.microsoft.com/office/drawing/2016/5/14/chartex" xmlns:mc="http://schemas.openxmlformats.org/markup-compatibility/2006" xmlns:aink="http://schemas.microsoft.com/office/drawing/2016/ink" xmlns:am3d="http://schemas.microsoft.com/office/drawing/2017/model3d" xmlns:o="urn:schemas-microsoft-com:office:office" xmlns:oel="http://schemas.microsoft.com/office/2019/extlst" xmlns:r="http://schemas.openxmlformats.org/officeDocument/2006/relationships" xmlns:m="http://schemas.openxmlformats.org/officeDocument/2006/math" xmlns:v="urn:schemas-microsoft-com:vml" xmlns:wp14="http://schemas.microsoft.com/office/word/2010/wordprocessingDrawing" xmlns:wp="http://schemas.openxmlformats.org/drawingml/2006/wordprocessingDrawing" xmlns:w10="urn:schemas-microsoft-com:office:word" xmlns:w="http://schemas.openxmlformats.org/wordprocessingml/2006/main" xmlns:w14="http://schemas.microsoft.com/office/word/2010/wordml" xmlns:w15="http://schemas.microsoft.com/office/word/2012/wordml" xmlns:w16cex="http://schemas.microsoft.com/office/word/2018/wordml/cex" xmlns:w16cid="http://schemas.microsoft.com/office/word/2016/wordml/cid" xmlns:w16="http://schemas.microsoft.com/office/word/2018/wordml" xmlns:w16sdtdh="http://schemas.microsoft.com/office/word/2020/wordml/sdtdatahash" xmlns:w16se="http://schemas.microsoft.com/office/word/2015/wordml/symex" xmlns:wpg="http://schemas.microsoft.com/office/word/2010/wordprocessingGroup" xmlns:wpi="http://schemas.microsoft.com/office/word/2010/wordprocessingInk" xmlns:wne="http://schemas.microsoft.com/office/word/2006/wordml" xmlns:wps="http://schemas.microsoft.com/office/word/2010/wordprocessingShape" mc:Ignorable="w14 w15 w16se w16cid w16 w16cex w16sdtdh wp14">
   <w:endnote w:type="separator" w:id="-1">
     <w:p>
       <w:pPr>
@@ -1286,7 +1293,7 @@
 </file>
 
 <file path=word/footer1.xml><?xml version="1.0" encoding="utf-8"?>
-<w:ftr xmlns:wpc="http://schemas.microsoft.com/office/word/2010/wordprocessingCanvas" xmlns:cx="http://schemas.microsoft.com/office/drawing/2014/chartex" xmlns:cx1="http://schemas.microsoft.com/office/drawing/2015/9/8/chartex" xmlns:cx2="http://schemas.microsoft.com/office/drawing/2015/10/21/chartex" xmlns:cx3="http://schemas.microsoft.com/office/drawing/2016/5/9/chartex" xmlns:cx4="http://schemas.microsoft.com/office/drawing/2016/5/10/chartex" xmlns:cx5="http://schemas.microsoft.com/office/drawing/2016/5/11/chartex" xmlns:cx6="http://schemas.microsoft.com/office/drawing/2016/5/12/chartex" xmlns:cx7="http://schemas.microsoft.com/office/drawing/2016/5/13/chartex" xmlns:cx8="http://schemas.microsoft.com/office/drawing/2016/5/14/chartex" xmlns:mc="http://schemas.openxmlformats.org/markup-compatibility/2006" xmlns:aink="http://schemas.microsoft.com/office/drawing/2016/ink" xmlns:am3d="http://schemas.microsoft.com/office/drawing/2017/model3d" xmlns:o="urn:schemas-microsoft-com:office:office" xmlns:r="http://schemas.openxmlformats.org/officeDocument/2006/relationships" xmlns:m="http://schemas.openxmlformats.org/officeDocument/2006/math" xmlns:v="urn:schemas-microsoft-com:vml" xmlns:wp14="http://schemas.microsoft.com/office/word/2010/wordprocessingDrawing" xmlns:wp="http://schemas.openxmlformats.org/drawingml/2006/wordprocessingDrawing" xmlns:w10="urn:schemas-microsoft-com:office:word" xmlns:w="http://schemas.openxmlformats.org/wordprocessingml/2006/main" xmlns:w14="http://schemas.microsoft.com/office/word/2010/wordml" xmlns:w15="http://schemas.microsoft.com/office/word/2012/wordml" xmlns:w16cex="http://schemas.microsoft.com/office/word/2018/wordml/cex" xmlns:w16cid="http://schemas.microsoft.com/office/word/2016/wordml/cid" xmlns:w16="http://schemas.microsoft.com/office/word/2018/wordml" xmlns:w16se="http://schemas.microsoft.com/office/word/2015/wordml/symex" xmlns:wpg="http://schemas.microsoft.com/office/word/2010/wordprocessingGroup" xmlns:wpi="http://schemas.microsoft.com/office/word/2010/wordprocessingInk" xmlns:wne="http://schemas.microsoft.com/office/word/2006/wordml" xmlns:wps="http://schemas.microsoft.com/office/word/2010/wordprocessingShape" mc:Ignorable="w14 w15 w16se w16cid w16 w16cex wp14">
+<w:ftr xmlns:wpc="http://schemas.microsoft.com/office/word/2010/wordprocessingCanvas" xmlns:cx="http://schemas.microsoft.com/office/drawing/2014/chartex" xmlns:cx1="http://schemas.microsoft.com/office/drawing/2015/9/8/chartex" xmlns:cx2="http://schemas.microsoft.com/office/drawing/2015/10/21/chartex" xmlns:cx3="http://schemas.microsoft.com/office/drawing/2016/5/9/chartex" xmlns:cx4="http://schemas.microsoft.com/office/drawing/2016/5/10/chartex" xmlns:cx5="http://schemas.microsoft.com/office/drawing/2016/5/11/chartex" xmlns:cx6="http://schemas.microsoft.com/office/drawing/2016/5/12/chartex" xmlns:cx7="http://schemas.microsoft.com/office/drawing/2016/5/13/chartex" xmlns:cx8="http://schemas.microsoft.com/office/drawing/2016/5/14/chartex" xmlns:mc="http://schemas.openxmlformats.org/markup-compatibility/2006" xmlns:aink="http://schemas.microsoft.com/office/drawing/2016/ink" xmlns:am3d="http://schemas.microsoft.com/office/drawing/2017/model3d" xmlns:o="urn:schemas-microsoft-com:office:office" xmlns:oel="http://schemas.microsoft.com/office/2019/extlst" xmlns:r="http://schemas.openxmlformats.org/officeDocument/2006/relationships" xmlns:m="http://schemas.openxmlformats.org/officeDocument/2006/math" xmlns:v="urn:schemas-microsoft-com:vml" xmlns:wp14="http://schemas.microsoft.com/office/word/2010/wordprocessingDrawing" xmlns:wp="http://schemas.openxmlformats.org/drawingml/2006/wordprocessingDrawing" xmlns:w10="urn:schemas-microsoft-com:office:word" xmlns:w="http://schemas.openxmlformats.org/wordprocessingml/2006/main" xmlns:w14="http://schemas.microsoft.com/office/word/2010/wordml" xmlns:w15="http://schemas.microsoft.com/office/word/2012/wordml" xmlns:w16cex="http://schemas.microsoft.com/office/word/2018/wordml/cex" xmlns:w16cid="http://schemas.microsoft.com/office/word/2016/wordml/cid" xmlns:w16="http://schemas.microsoft.com/office/word/2018/wordml" xmlns:w16sdtdh="http://schemas.microsoft.com/office/word/2020/wordml/sdtdatahash" xmlns:w16se="http://schemas.microsoft.com/office/word/2015/wordml/symex" xmlns:wpg="http://schemas.microsoft.com/office/word/2010/wordprocessingGroup" xmlns:wpi="http://schemas.microsoft.com/office/word/2010/wordprocessingInk" xmlns:wne="http://schemas.microsoft.com/office/word/2006/wordml" xmlns:wps="http://schemas.microsoft.com/office/word/2010/wordprocessingShape" mc:Ignorable="w14 w15 w16se w16cid w16 w16cex w16sdtdh wp14">
   <w:p>
     <w:pPr>
       <w:spacing w:after="0" w:line="240" w:lineRule="auto"/>
@@ -1810,7 +1817,7 @@
 </file>
 
 <file path=word/footer2.xml><?xml version="1.0" encoding="utf-8"?>
-<w:ftr xmlns:wpc="http://schemas.microsoft.com/office/word/2010/wordprocessingCanvas" xmlns:cx="http://schemas.microsoft.com/office/drawing/2014/chartex" xmlns:cx1="http://schemas.microsoft.com/office/drawing/2015/9/8/chartex" xmlns:cx2="http://schemas.microsoft.com/office/drawing/2015/10/21/chartex" xmlns:cx3="http://schemas.microsoft.com/office/drawing/2016/5/9/chartex" xmlns:cx4="http://schemas.microsoft.com/office/drawing/2016/5/10/chartex" xmlns:cx5="http://schemas.microsoft.com/office/drawing/2016/5/11/chartex" xmlns:cx6="http://schemas.microsoft.com/office/drawing/2016/5/12/chartex" xmlns:cx7="http://schemas.microsoft.com/office/drawing/2016/5/13/chartex" xmlns:cx8="http://schemas.microsoft.com/office/drawing/2016/5/14/chartex" xmlns:mc="http://schemas.openxmlformats.org/markup-compatibility/2006" xmlns:aink="http://schemas.microsoft.com/office/drawing/2016/ink" xmlns:am3d="http://schemas.microsoft.com/office/drawing/2017/model3d" xmlns:o="urn:schemas-microsoft-com:office:office" xmlns:r="http://schemas.openxmlformats.org/officeDocument/2006/relationships" xmlns:m="http://schemas.openxmlformats.org/officeDocument/2006/math" xmlns:v="urn:schemas-microsoft-com:vml" xmlns:wp14="http://schemas.microsoft.com/office/word/2010/wordprocessingDrawing" xmlns:wp="http://schemas.openxmlformats.org/drawingml/2006/wordprocessingDrawing" xmlns:w10="urn:schemas-microsoft-com:office:word" xmlns:w="http://schemas.openxmlformats.org/wordprocessingml/2006/main" xmlns:w14="http://schemas.microsoft.com/office/word/2010/wordml" xmlns:w15="http://schemas.microsoft.com/office/word/2012/wordml" xmlns:w16cex="http://schemas.microsoft.com/office/word/2018/wordml/cex" xmlns:w16cid="http://schemas.microsoft.com/office/word/2016/wordml/cid" xmlns:w16="http://schemas.microsoft.com/office/word/2018/wordml" xmlns:w16se="http://schemas.microsoft.com/office/word/2015/wordml/symex" xmlns:wpg="http://schemas.microsoft.com/office/word/2010/wordprocessingGroup" xmlns:wpi="http://schemas.microsoft.com/office/word/2010/wordprocessingInk" xmlns:wne="http://schemas.microsoft.com/office/word/2006/wordml" xmlns:wps="http://schemas.microsoft.com/office/word/2010/wordprocessingShape" mc:Ignorable="w14 w15 w16se w16cid w16 w16cex wp14">
+<w:ftr xmlns:wpc="http://schemas.microsoft.com/office/word/2010/wordprocessingCanvas" xmlns:cx="http://schemas.microsoft.com/office/drawing/2014/chartex" xmlns:cx1="http://schemas.microsoft.com/office/drawing/2015/9/8/chartex" xmlns:cx2="http://schemas.microsoft.com/office/drawing/2015/10/21/chartex" xmlns:cx3="http://schemas.microsoft.com/office/drawing/2016/5/9/chartex" xmlns:cx4="http://schemas.microsoft.com/office/drawing/2016/5/10/chartex" xmlns:cx5="http://schemas.microsoft.com/office/drawing/2016/5/11/chartex" xmlns:cx6="http://schemas.microsoft.com/office/drawing/2016/5/12/chartex" xmlns:cx7="http://schemas.microsoft.com/office/drawing/2016/5/13/chartex" xmlns:cx8="http://schemas.microsoft.com/office/drawing/2016/5/14/chartex" xmlns:mc="http://schemas.openxmlformats.org/markup-compatibility/2006" xmlns:aink="http://schemas.microsoft.com/office/drawing/2016/ink" xmlns:am3d="http://schemas.microsoft.com/office/drawing/2017/model3d" xmlns:o="urn:schemas-microsoft-com:office:office" xmlns:oel="http://schemas.microsoft.com/office/2019/extlst" xmlns:r="http://schemas.openxmlformats.org/officeDocument/2006/relationships" xmlns:m="http://schemas.openxmlformats.org/officeDocument/2006/math" xmlns:v="urn:schemas-microsoft-com:vml" xmlns:wp14="http://schemas.microsoft.com/office/word/2010/wordprocessingDrawing" xmlns:wp="http://schemas.openxmlformats.org/drawingml/2006/wordprocessingDrawing" xmlns:w10="urn:schemas-microsoft-com:office:word" xmlns:w="http://schemas.openxmlformats.org/wordprocessingml/2006/main" xmlns:w14="http://schemas.microsoft.com/office/word/2010/wordml" xmlns:w15="http://schemas.microsoft.com/office/word/2012/wordml" xmlns:w16cex="http://schemas.microsoft.com/office/word/2018/wordml/cex" xmlns:w16cid="http://schemas.microsoft.com/office/word/2016/wordml/cid" xmlns:w16="http://schemas.microsoft.com/office/word/2018/wordml" xmlns:w16sdtdh="http://schemas.microsoft.com/office/word/2020/wordml/sdtdatahash" xmlns:w16se="http://schemas.microsoft.com/office/word/2015/wordml/symex" xmlns:wpg="http://schemas.microsoft.com/office/word/2010/wordprocessingGroup" xmlns:wpi="http://schemas.microsoft.com/office/word/2010/wordprocessingInk" xmlns:wne="http://schemas.microsoft.com/office/word/2006/wordml" xmlns:wps="http://schemas.microsoft.com/office/word/2010/wordprocessingShape" mc:Ignorable="w14 w15 w16se w16cid w16 w16cex w16sdtdh wp14">
   <w:p>
     <w:pPr>
       <w:spacing w:after="0" w:line="240" w:lineRule="auto"/>
@@ -2458,7 +2465,7 @@
 </file>
 
 <file path=word/footnotes.xml><?xml version="1.0" encoding="utf-8"?>
-<w:footnotes xmlns:wpc="http://schemas.microsoft.com/office/word/2010/wordprocessingCanvas" xmlns:cx="http://schemas.microsoft.com/office/drawing/2014/chartex" xmlns:cx1="http://schemas.microsoft.com/office/drawing/2015/9/8/chartex" xmlns:cx2="http://schemas.microsoft.com/office/drawing/2015/10/21/chartex" xmlns:cx3="http://schemas.microsoft.com/office/drawing/2016/5/9/chartex" xmlns:cx4="http://schemas.microsoft.com/office/drawing/2016/5/10/chartex" xmlns:cx5="http://schemas.microsoft.com/office/drawing/2016/5/11/chartex" xmlns:cx6="http://schemas.microsoft.com/office/drawing/2016/5/12/chartex" xmlns:cx7="http://schemas.microsoft.com/office/drawing/2016/5/13/chartex" xmlns:cx8="http://schemas.microsoft.com/office/drawing/2016/5/14/chartex" xmlns:mc="http://schemas.openxmlformats.org/markup-compatibility/2006" xmlns:aink="http://schemas.microsoft.com/office/drawing/2016/ink" xmlns:am3d="http://schemas.microsoft.com/office/drawing/2017/model3d" xmlns:o="urn:schemas-microsoft-com:office:office" xmlns:r="http://schemas.openxmlformats.org/officeDocument/2006/relationships" xmlns:m="http://schemas.openxmlformats.org/officeDocument/2006/math" xmlns:v="urn:schemas-microsoft-com:vml" xmlns:wp14="http://schemas.microsoft.com/office/word/2010/wordprocessingDrawing" xmlns:wp="http://schemas.openxmlformats.org/drawingml/2006/wordprocessingDrawing" xmlns:w10="urn:schemas-microsoft-com:office:word" xmlns:w="http://schemas.openxmlformats.org/wordprocessingml/2006/main" xmlns:w14="http://schemas.microsoft.com/office/word/2010/wordml" xmlns:w15="http://schemas.microsoft.com/office/word/2012/wordml" xmlns:w16cex="http://schemas.microsoft.com/office/word/2018/wordml/cex" xmlns:w16cid="http://schemas.microsoft.com/office/word/2016/wordml/cid" xmlns:w16="http://schemas.microsoft.com/office/word/2018/wordml" xmlns:w16se="http://schemas.microsoft.com/office/word/2015/wordml/symex" xmlns:wpg="http://schemas.microsoft.com/office/word/2010/wordprocessingGroup" xmlns:wpi="http://schemas.microsoft.com/office/word/2010/wordprocessingInk" xmlns:wne="http://schemas.microsoft.com/office/word/2006/wordml" xmlns:wps="http://schemas.microsoft.com/office/word/2010/wordprocessingShape" mc:Ignorable="w14 w15 w16se w16cid w16 w16cex wp14">
+<w:footnotes xmlns:wpc="http://schemas.microsoft.com/office/word/2010/wordprocessingCanvas" xmlns:cx="http://schemas.microsoft.com/office/drawing/2014/chartex" xmlns:cx1="http://schemas.microsoft.com/office/drawing/2015/9/8/chartex" xmlns:cx2="http://schemas.microsoft.com/office/drawing/2015/10/21/chartex" xmlns:cx3="http://schemas.microsoft.com/office/drawing/2016/5/9/chartex" xmlns:cx4="http://schemas.microsoft.com/office/drawing/2016/5/10/chartex" xmlns:cx5="http://schemas.microsoft.com/office/drawing/2016/5/11/chartex" xmlns:cx6="http://schemas.microsoft.com/office/drawing/2016/5/12/chartex" xmlns:cx7="http://schemas.microsoft.com/office/drawing/2016/5/13/chartex" xmlns:cx8="http://schemas.microsoft.com/office/drawing/2016/5/14/chartex" xmlns:mc="http://schemas.openxmlformats.org/markup-compatibility/2006" xmlns:aink="http://schemas.microsoft.com/office/drawing/2016/ink" xmlns:am3d="http://schemas.microsoft.com/office/drawing/2017/model3d" xmlns:o="urn:schemas-microsoft-com:office:office" xmlns:oel="http://schemas.microsoft.com/office/2019/extlst" xmlns:r="http://schemas.openxmlformats.org/officeDocument/2006/relationships" xmlns:m="http://schemas.openxmlformats.org/officeDocument/2006/math" xmlns:v="urn:schemas-microsoft-com:vml" xmlns:wp14="http://schemas.microsoft.com/office/word/2010/wordprocessingDrawing" xmlns:wp="http://schemas.openxmlformats.org/drawingml/2006/wordprocessingDrawing" xmlns:w10="urn:schemas-microsoft-com:office:word" xmlns:w="http://schemas.openxmlformats.org/wordprocessingml/2006/main" xmlns:w14="http://schemas.microsoft.com/office/word/2010/wordml" xmlns:w15="http://schemas.microsoft.com/office/word/2012/wordml" xmlns:w16cex="http://schemas.microsoft.com/office/word/2018/wordml/cex" xmlns:w16cid="http://schemas.microsoft.com/office/word/2016/wordml/cid" xmlns:w16="http://schemas.microsoft.com/office/word/2018/wordml" xmlns:w16sdtdh="http://schemas.microsoft.com/office/word/2020/wordml/sdtdatahash" xmlns:w16se="http://schemas.microsoft.com/office/word/2015/wordml/symex" xmlns:wpg="http://schemas.microsoft.com/office/word/2010/wordprocessingGroup" xmlns:wpi="http://schemas.microsoft.com/office/word/2010/wordprocessingInk" xmlns:wne="http://schemas.microsoft.com/office/word/2006/wordml" xmlns:wps="http://schemas.microsoft.com/office/word/2010/wordprocessingShape" mc:Ignorable="w14 w15 w16se w16cid w16 w16cex w16sdtdh wp14">
   <w:footnote w:type="separator" w:id="-1">
     <w:p>
       <w:pPr>
@@ -2483,7 +2490,7 @@
 </file>
 
 <file path=word/header1.xml><?xml version="1.0" encoding="utf-8"?>
-<w:hdr xmlns:wpc="http://schemas.microsoft.com/office/word/2010/wordprocessingCanvas" xmlns:cx="http://schemas.microsoft.com/office/drawing/2014/chartex" xmlns:cx1="http://schemas.microsoft.com/office/drawing/2015/9/8/chartex" xmlns:cx2="http://schemas.microsoft.com/office/drawing/2015/10/21/chartex" xmlns:cx3="http://schemas.microsoft.com/office/drawing/2016/5/9/chartex" xmlns:cx4="http://schemas.microsoft.com/office/drawing/2016/5/10/chartex" xmlns:cx5="http://schemas.microsoft.com/office/drawing/2016/5/11/chartex" xmlns:cx6="http://schemas.microsoft.com/office/drawing/2016/5/12/chartex" xmlns:cx7="http://schemas.microsoft.com/office/drawing/2016/5/13/chartex" xmlns:cx8="http://schemas.microsoft.com/office/drawing/2016/5/14/chartex" xmlns:mc="http://schemas.openxmlformats.org/markup-compatibility/2006" xmlns:aink="http://schemas.microsoft.com/office/drawing/2016/ink" xmlns:am3d="http://schemas.microsoft.com/office/drawing/2017/model3d" xmlns:o="urn:schemas-microsoft-com:office:office" xmlns:r="http://schemas.openxmlformats.org/officeDocument/2006/relationships" xmlns:m="http://schemas.openxmlformats.org/officeDocument/2006/math" xmlns:v="urn:schemas-microsoft-com:vml" xmlns:wp14="http://schemas.microsoft.com/office/word/2010/wordprocessingDrawing" xmlns:wp="http://schemas.openxmlformats.org/drawingml/2006/wordprocessingDrawing" xmlns:w10="urn:schemas-microsoft-com:office:word" xmlns:w="http://schemas.openxmlformats.org/wordprocessingml/2006/main" xmlns:w14="http://schemas.microsoft.com/office/word/2010/wordml" xmlns:w15="http://schemas.microsoft.com/office/word/2012/wordml" xmlns:w16cex="http://schemas.microsoft.com/office/word/2018/wordml/cex" xmlns:w16cid="http://schemas.microsoft.com/office/word/2016/wordml/cid" xmlns:w16="http://schemas.microsoft.com/office/word/2018/wordml" xmlns:w16se="http://schemas.microsoft.com/office/word/2015/wordml/symex" xmlns:wpg="http://schemas.microsoft.com/office/word/2010/wordprocessingGroup" xmlns:wpi="http://schemas.microsoft.com/office/word/2010/wordprocessingInk" xmlns:wne="http://schemas.microsoft.com/office/word/2006/wordml" xmlns:wps="http://schemas.microsoft.com/office/word/2010/wordprocessingShape" mc:Ignorable="w14 w15 w16se w16cid w16 w16cex wp14">
+<w:hdr xmlns:wpc="http://schemas.microsoft.com/office/word/2010/wordprocessingCanvas" xmlns:cx="http://schemas.microsoft.com/office/drawing/2014/chartex" xmlns:cx1="http://schemas.microsoft.com/office/drawing/2015/9/8/chartex" xmlns:cx2="http://schemas.microsoft.com/office/drawing/2015/10/21/chartex" xmlns:cx3="http://schemas.microsoft.com/office/drawing/2016/5/9/chartex" xmlns:cx4="http://schemas.microsoft.com/office/drawing/2016/5/10/chartex" xmlns:cx5="http://schemas.microsoft.com/office/drawing/2016/5/11/chartex" xmlns:cx6="http://schemas.microsoft.com/office/drawing/2016/5/12/chartex" xmlns:cx7="http://schemas.microsoft.com/office/drawing/2016/5/13/chartex" xmlns:cx8="http://schemas.microsoft.com/office/drawing/2016/5/14/chartex" xmlns:mc="http://schemas.openxmlformats.org/markup-compatibility/2006" xmlns:aink="http://schemas.microsoft.com/office/drawing/2016/ink" xmlns:am3d="http://schemas.microsoft.com/office/drawing/2017/model3d" xmlns:o="urn:schemas-microsoft-com:office:office" xmlns:oel="http://schemas.microsoft.com/office/2019/extlst" xmlns:r="http://schemas.openxmlformats.org/officeDocument/2006/relationships" xmlns:m="http://schemas.openxmlformats.org/officeDocument/2006/math" xmlns:v="urn:schemas-microsoft-com:vml" xmlns:wp14="http://schemas.microsoft.com/office/word/2010/wordprocessingDrawing" xmlns:wp="http://schemas.openxmlformats.org/drawingml/2006/wordprocessingDrawing" xmlns:w10="urn:schemas-microsoft-com:office:word" xmlns:w="http://schemas.openxmlformats.org/wordprocessingml/2006/main" xmlns:w14="http://schemas.microsoft.com/office/word/2010/wordml" xmlns:w15="http://schemas.microsoft.com/office/word/2012/wordml" xmlns:w16cex="http://schemas.microsoft.com/office/word/2018/wordml/cex" xmlns:w16cid="http://schemas.microsoft.com/office/word/2016/wordml/cid" xmlns:w16="http://schemas.microsoft.com/office/word/2018/wordml" xmlns:w16sdtdh="http://schemas.microsoft.com/office/word/2020/wordml/sdtdatahash" xmlns:w16se="http://schemas.microsoft.com/office/word/2015/wordml/symex" xmlns:wpg="http://schemas.microsoft.com/office/word/2010/wordprocessingGroup" xmlns:wpi="http://schemas.microsoft.com/office/word/2010/wordprocessingInk" xmlns:wne="http://schemas.microsoft.com/office/word/2006/wordml" xmlns:wps="http://schemas.microsoft.com/office/word/2010/wordprocessingShape" mc:Ignorable="w14 w15 w16se w16cid w16 w16cex w16sdtdh wp14">
   <w:p>
     <w:pPr>
       <w:pStyle w:val="Header"/>
@@ -2518,7 +2525,7 @@
           <v:path o:extrusionok="f" gradientshapeok="t" o:connecttype="rect"/>
           <o:lock v:ext="edit" aspectratio="t"/>
         </v:shapetype>
-        <v:shape id="_x0000_i1025" type="#_x0000_t75" style="width:3in;height:78.5pt">
+        <v:shape id="_x0000_i1026" type="#_x0000_t75" alt="" style="width:216.7pt;height:79.25pt;mso-width-percent:0;mso-height-percent:0;mso-width-percent:0;mso-height-percent:0">
           <v:imagedata r:id="rId1" o:title=""/>
         </v:shape>
       </w:pict>
@@ -2537,7 +2544,7 @@
 </file>
 
 <file path=word/header2.xml><?xml version="1.0" encoding="utf-8"?>
-<w:hdr xmlns:wpc="http://schemas.microsoft.com/office/word/2010/wordprocessingCanvas" xmlns:cx="http://schemas.microsoft.com/office/drawing/2014/chartex" xmlns:cx1="http://schemas.microsoft.com/office/drawing/2015/9/8/chartex" xmlns:cx2="http://schemas.microsoft.com/office/drawing/2015/10/21/chartex" xmlns:cx3="http://schemas.microsoft.com/office/drawing/2016/5/9/chartex" xmlns:cx4="http://schemas.microsoft.com/office/drawing/2016/5/10/chartex" xmlns:cx5="http://schemas.microsoft.com/office/drawing/2016/5/11/chartex" xmlns:cx6="http://schemas.microsoft.com/office/drawing/2016/5/12/chartex" xmlns:cx7="http://schemas.microsoft.com/office/drawing/2016/5/13/chartex" xmlns:cx8="http://schemas.microsoft.com/office/drawing/2016/5/14/chartex" xmlns:mc="http://schemas.openxmlformats.org/markup-compatibility/2006" xmlns:aink="http://schemas.microsoft.com/office/drawing/2016/ink" xmlns:am3d="http://schemas.microsoft.com/office/drawing/2017/model3d" xmlns:o="urn:schemas-microsoft-com:office:office" xmlns:r="http://schemas.openxmlformats.org/officeDocument/2006/relationships" xmlns:m="http://schemas.openxmlformats.org/officeDocument/2006/math" xmlns:v="urn:schemas-microsoft-com:vml" xmlns:wp14="http://schemas.microsoft.com/office/word/2010/wordprocessingDrawing" xmlns:wp="http://schemas.openxmlformats.org/drawingml/2006/wordprocessingDrawing" xmlns:w10="urn:schemas-microsoft-com:office:word" xmlns:w="http://schemas.openxmlformats.org/wordprocessingml/2006/main" xmlns:w14="http://schemas.microsoft.com/office/word/2010/wordml" xmlns:w15="http://schemas.microsoft.com/office/word/2012/wordml" xmlns:w16cex="http://schemas.microsoft.com/office/word/2018/wordml/cex" xmlns:w16cid="http://schemas.microsoft.com/office/word/2016/wordml/cid" xmlns:w16="http://schemas.microsoft.com/office/word/2018/wordml" xmlns:w16se="http://schemas.microsoft.com/office/word/2015/wordml/symex" xmlns:wpg="http://schemas.microsoft.com/office/word/2010/wordprocessingGroup" xmlns:wpi="http://schemas.microsoft.com/office/word/2010/wordprocessingInk" xmlns:wne="http://schemas.microsoft.com/office/word/2006/wordml" xmlns:wps="http://schemas.microsoft.com/office/word/2010/wordprocessingShape" mc:Ignorable="w14 w15 w16se w16cid w16 w16cex wp14">
+<w:hdr xmlns:wpc="http://schemas.microsoft.com/office/word/2010/wordprocessingCanvas" xmlns:cx="http://schemas.microsoft.com/office/drawing/2014/chartex" xmlns:cx1="http://schemas.microsoft.com/office/drawing/2015/9/8/chartex" xmlns:cx2="http://schemas.microsoft.com/office/drawing/2015/10/21/chartex" xmlns:cx3="http://schemas.microsoft.com/office/drawing/2016/5/9/chartex" xmlns:cx4="http://schemas.microsoft.com/office/drawing/2016/5/10/chartex" xmlns:cx5="http://schemas.microsoft.com/office/drawing/2016/5/11/chartex" xmlns:cx6="http://schemas.microsoft.com/office/drawing/2016/5/12/chartex" xmlns:cx7="http://schemas.microsoft.com/office/drawing/2016/5/13/chartex" xmlns:cx8="http://schemas.microsoft.com/office/drawing/2016/5/14/chartex" xmlns:mc="http://schemas.openxmlformats.org/markup-compatibility/2006" xmlns:aink="http://schemas.microsoft.com/office/drawing/2016/ink" xmlns:am3d="http://schemas.microsoft.com/office/drawing/2017/model3d" xmlns:o="urn:schemas-microsoft-com:office:office" xmlns:oel="http://schemas.microsoft.com/office/2019/extlst" xmlns:r="http://schemas.openxmlformats.org/officeDocument/2006/relationships" xmlns:m="http://schemas.openxmlformats.org/officeDocument/2006/math" xmlns:v="urn:schemas-microsoft-com:vml" xmlns:wp14="http://schemas.microsoft.com/office/word/2010/wordprocessingDrawing" xmlns:wp="http://schemas.openxmlformats.org/drawingml/2006/wordprocessingDrawing" xmlns:w10="urn:schemas-microsoft-com:office:word" xmlns:w="http://schemas.openxmlformats.org/wordprocessingml/2006/main" xmlns:w14="http://schemas.microsoft.com/office/word/2010/wordml" xmlns:w15="http://schemas.microsoft.com/office/word/2012/wordml" xmlns:w16cex="http://schemas.microsoft.com/office/word/2018/wordml/cex" xmlns:w16cid="http://schemas.microsoft.com/office/word/2016/wordml/cid" xmlns:w16="http://schemas.microsoft.com/office/word/2018/wordml" xmlns:w16sdtdh="http://schemas.microsoft.com/office/word/2020/wordml/sdtdatahash" xmlns:w16se="http://schemas.microsoft.com/office/word/2015/wordml/symex" xmlns:wpg="http://schemas.microsoft.com/office/word/2010/wordprocessingGroup" xmlns:wpi="http://schemas.microsoft.com/office/word/2010/wordprocessingInk" xmlns:wne="http://schemas.microsoft.com/office/word/2006/wordml" xmlns:wps="http://schemas.microsoft.com/office/word/2010/wordprocessingShape" mc:Ignorable="w14 w15 w16se w16cid w16 w16cex w16sdtdh wp14">
   <w:tbl>
     <w:tblPr>
       <w:tblW w:w="10170" w:type="dxa"/>
@@ -2583,7 +2590,7 @@
                 <v:path o:extrusionok="f" gradientshapeok="t" o:connecttype="rect"/>
                 <o:lock v:ext="edit" aspectratio="t"/>
               </v:shapetype>
-              <v:shape id="Image1" o:spid="_x0000_i1026" type="#_x0000_t75" alt="" style="width:163pt;height:65.5pt;visibility:visible;mso-wrap-style:square;mso-width-percent:0;mso-height-percent:0;mso-width-percent:0;mso-height-percent:0">
+              <v:shape id="Image1" o:spid="_x0000_i1025" type="#_x0000_t75" alt="" style="width:163.55pt;height:66.2pt;visibility:visible;mso-wrap-style:square;mso-width-percent:0;mso-height-percent:0;mso-width-percent:0;mso-height-percent:0">
                 <v:imagedata r:id="rId1" o:title=""/>
               </v:shape>
             </w:pict>
@@ -2615,7 +2622,7 @@
 </file>
 
 <file path=word/numbering.xml><?xml version="1.0" encoding="utf-8"?>
-<w:numbering xmlns:wpc="http://schemas.microsoft.com/office/word/2010/wordprocessingCanvas" xmlns:cx="http://schemas.microsoft.com/office/drawing/2014/chartex" xmlns:cx1="http://schemas.microsoft.com/office/drawing/2015/9/8/chartex" xmlns:cx2="http://schemas.microsoft.com/office/drawing/2015/10/21/chartex" xmlns:cx3="http://schemas.microsoft.com/office/drawing/2016/5/9/chartex" xmlns:cx4="http://schemas.microsoft.com/office/drawing/2016/5/10/chartex" xmlns:cx5="http://schemas.microsoft.com/office/drawing/2016/5/11/chartex" xmlns:cx6="http://schemas.microsoft.com/office/drawing/2016/5/12/chartex" xmlns:cx7="http://schemas.microsoft.com/office/drawing/2016/5/13/chartex" xmlns:cx8="http://schemas.microsoft.com/office/drawing/2016/5/14/chartex" xmlns:mc="http://schemas.openxmlformats.org/markup-compatibility/2006" xmlns:aink="http://schemas.microsoft.com/office/drawing/2016/ink" xmlns:am3d="http://schemas.microsoft.com/office/drawing/2017/model3d" xmlns:o="urn:schemas-microsoft-com:office:office" xmlns:r="http://schemas.openxmlformats.org/officeDocument/2006/relationships" xmlns:m="http://schemas.openxmlformats.org/officeDocument/2006/math" xmlns:v="urn:schemas-microsoft-com:vml" xmlns:wp14="http://schemas.microsoft.com/office/word/2010/wordprocessingDrawing" xmlns:wp="http://schemas.openxmlformats.org/drawingml/2006/wordprocessingDrawing" xmlns:w10="urn:schemas-microsoft-com:office:word" xmlns:w="http://schemas.openxmlformats.org/wordprocessingml/2006/main" xmlns:w14="http://schemas.microsoft.com/office/word/2010/wordml" xmlns:w15="http://schemas.microsoft.com/office/word/2012/wordml" xmlns:w16cex="http://schemas.microsoft.com/office/word/2018/wordml/cex" xmlns:w16cid="http://schemas.microsoft.com/office/word/2016/wordml/cid" xmlns:w16="http://schemas.microsoft.com/office/word/2018/wordml" xmlns:w16se="http://schemas.microsoft.com/office/word/2015/wordml/symex" xmlns:wpg="http://schemas.microsoft.com/office/word/2010/wordprocessingGroup" xmlns:wpi="http://schemas.microsoft.com/office/word/2010/wordprocessingInk" xmlns:wne="http://schemas.microsoft.com/office/word/2006/wordml" xmlns:wps="http://schemas.microsoft.com/office/word/2010/wordprocessingShape" mc:Ignorable="w14 w15 w16se w16cid w16 w16cex wp14">
+<w:numbering xmlns:wpc="http://schemas.microsoft.com/office/word/2010/wordprocessingCanvas" xmlns:cx="http://schemas.microsoft.com/office/drawing/2014/chartex" xmlns:cx1="http://schemas.microsoft.com/office/drawing/2015/9/8/chartex" xmlns:cx2="http://schemas.microsoft.com/office/drawing/2015/10/21/chartex" xmlns:cx3="http://schemas.microsoft.com/office/drawing/2016/5/9/chartex" xmlns:cx4="http://schemas.microsoft.com/office/drawing/2016/5/10/chartex" xmlns:cx5="http://schemas.microsoft.com/office/drawing/2016/5/11/chartex" xmlns:cx6="http://schemas.microsoft.com/office/drawing/2016/5/12/chartex" xmlns:cx7="http://schemas.microsoft.com/office/drawing/2016/5/13/chartex" xmlns:cx8="http://schemas.microsoft.com/office/drawing/2016/5/14/chartex" xmlns:mc="http://schemas.openxmlformats.org/markup-compatibility/2006" xmlns:aink="http://schemas.microsoft.com/office/drawing/2016/ink" xmlns:am3d="http://schemas.microsoft.com/office/drawing/2017/model3d" xmlns:o="urn:schemas-microsoft-com:office:office" xmlns:oel="http://schemas.microsoft.com/office/2019/extlst" xmlns:r="http://schemas.openxmlformats.org/officeDocument/2006/relationships" xmlns:m="http://schemas.openxmlformats.org/officeDocument/2006/math" xmlns:v="urn:schemas-microsoft-com:vml" xmlns:wp14="http://schemas.microsoft.com/office/word/2010/wordprocessingDrawing" xmlns:wp="http://schemas.openxmlformats.org/drawingml/2006/wordprocessingDrawing" xmlns:w10="urn:schemas-microsoft-com:office:word" xmlns:w="http://schemas.openxmlformats.org/wordprocessingml/2006/main" xmlns:w14="http://schemas.microsoft.com/office/word/2010/wordml" xmlns:w15="http://schemas.microsoft.com/office/word/2012/wordml" xmlns:w16cex="http://schemas.microsoft.com/office/word/2018/wordml/cex" xmlns:w16cid="http://schemas.microsoft.com/office/word/2016/wordml/cid" xmlns:w16="http://schemas.microsoft.com/office/word/2018/wordml" xmlns:w16sdtdh="http://schemas.microsoft.com/office/word/2020/wordml/sdtdatahash" xmlns:w16se="http://schemas.microsoft.com/office/word/2015/wordml/symex" xmlns:wpg="http://schemas.microsoft.com/office/word/2010/wordprocessingGroup" xmlns:wpi="http://schemas.microsoft.com/office/word/2010/wordprocessingInk" xmlns:wne="http://schemas.microsoft.com/office/word/2006/wordml" xmlns:wps="http://schemas.microsoft.com/office/word/2010/wordprocessingShape" mc:Ignorable="w14 w15 w16se w16cid w16 w16cex w16sdtdh wp14">
   <w:abstractNum w:abstractNumId="0" w15:restartNumberingAfterBreak="0">
     <w:nsid w:val="248370D7"/>
     <w:multiLevelType w:val="hybridMultilevel"/>
@@ -2729,19 +2736,19 @@
       </w:rPr>
     </w:lvl>
   </w:abstractNum>
-  <w:num w:numId="1">
+  <w:num w:numId="1" w16cid:durableId="1464540222">
     <w:abstractNumId w:val="0"/>
   </w:num>
 </w:numbering>
 </file>
 
 <file path=word/styles.xml><?xml version="1.0" encoding="utf-8"?>
-<w:styles xmlns:mc="http://schemas.openxmlformats.org/markup-compatibility/2006" xmlns:r="http://schemas.openxmlformats.org/officeDocument/2006/relationships" xmlns:w="http://schemas.openxmlformats.org/wordprocessingml/2006/main" xmlns:w14="http://schemas.microsoft.com/office/word/2010/wordml" xmlns:w15="http://schemas.microsoft.com/office/word/2012/wordml" xmlns:w16cex="http://schemas.microsoft.com/office/word/2018/wordml/cex" xmlns:w16cid="http://schemas.microsoft.com/office/word/2016/wordml/cid" xmlns:w16="http://schemas.microsoft.com/office/word/2018/wordml" xmlns:w16se="http://schemas.microsoft.com/office/word/2015/wordml/symex" mc:Ignorable="w14 w15 w16se w16cid w16 w16cex">
+<w:styles xmlns:mc="http://schemas.openxmlformats.org/markup-compatibility/2006" xmlns:r="http://schemas.openxmlformats.org/officeDocument/2006/relationships" xmlns:w="http://schemas.openxmlformats.org/wordprocessingml/2006/main" xmlns:w14="http://schemas.microsoft.com/office/word/2010/wordml" xmlns:w15="http://schemas.microsoft.com/office/word/2012/wordml" xmlns:w16cex="http://schemas.microsoft.com/office/word/2018/wordml/cex" xmlns:w16cid="http://schemas.microsoft.com/office/word/2016/wordml/cid" xmlns:w16="http://schemas.microsoft.com/office/word/2018/wordml" xmlns:w16sdtdh="http://schemas.microsoft.com/office/word/2020/wordml/sdtdatahash" xmlns:w16se="http://schemas.microsoft.com/office/word/2015/wordml/symex" mc:Ignorable="w14 w15 w16se w16cid w16 w16cex w16sdtdh">
   <w:docDefaults>
     <w:rPrDefault>
       <w:rPr>
         <w:rFonts w:ascii="Times New Roman" w:eastAsia="Times New Roman" w:hAnsi="Times New Roman" w:cs="Times New Roman"/>
-        <w:lang w:val="en-CA" w:eastAsia="en-CA" w:bidi="ar-SA"/>
+        <w:lang w:val="en-CA" w:eastAsia="en-US" w:bidi="ar-SA"/>
       </w:rPr>
     </w:rPrDefault>
     <w:pPrDefault/>
@@ -3127,7 +3134,6 @@
       <w:rFonts w:ascii="Calibri" w:eastAsia="Calibri" w:hAnsi="Calibri"/>
       <w:sz w:val="22"/>
       <w:szCs w:val="22"/>
-      <w:lang w:eastAsia="en-US"/>
     </w:rPr>
   </w:style>
   <w:style w:type="paragraph" w:styleId="Heading1">

</xml_diff>